<commit_message>
Skyline (20.2): Fix "isolation" text in Chinese RESX files and update DIA/SWATH tutorial screenshots - Remove italicized text in Chinese RESX files
</commit_message>
<xml_diff>
--- a/pwiz_tools/Skyline/Documentation/Tutorials/Chinese/Skyline DIA QE_zh-CHS.docx
+++ b/pwiz_tools/Skyline/Documentation/Tutorials/Chinese/Skyline DIA QE_zh-CHS.docx
@@ -146,21 +146,7 @@
         <w:rPr>
           <w:rFonts w:eastAsia="SimSun"/>
         </w:rPr>
-        <w:t xml:space="preserve"> Thermo Q-</w:t>
-      </w:r>
-      <w:proofErr w:type="spellStart"/>
-      <w:r>
-        <w:rPr>
-          <w:rFonts w:eastAsia="SimSun"/>
-        </w:rPr>
-        <w:t>Exactive</w:t>
-      </w:r>
-      <w:proofErr w:type="spellEnd"/>
-      <w:r>
-        <w:rPr>
-          <w:rFonts w:eastAsia="SimSun"/>
-        </w:rPr>
-        <w:t xml:space="preserve"> Plus </w:t>
+        <w:t xml:space="preserve"> Thermo Q-Exactive Plus </w:t>
       </w:r>
       <w:r>
         <w:rPr>
@@ -184,310 +170,251 @@
         <w:rPr>
           <w:rFonts w:eastAsia="SimSun"/>
         </w:rPr>
+        <w:t xml:space="preserve"> Sciex TripleTOF 6600</w:t>
+      </w:r>
+      <w:r>
+        <w:rPr>
+          <w:rFonts w:eastAsia="SimSun"/>
+        </w:rPr>
+        <w:t>，请参阅</w:t>
+      </w:r>
+      <w:r>
+        <w:rPr>
+          <w:rFonts w:eastAsia="SimSun" w:hint="eastAsia"/>
+        </w:rPr>
+        <w:t>本</w:t>
+      </w:r>
+      <w:r>
+        <w:rPr>
+          <w:rFonts w:eastAsia="SimSun"/>
+        </w:rPr>
+        <w:t>教程</w:t>
+      </w:r>
+      <w:r>
+        <w:rPr>
+          <w:rFonts w:eastAsia="SimSun" w:hint="eastAsia"/>
+        </w:rPr>
+        <w:t>的另一版本</w:t>
+      </w:r>
+      <w:r>
+        <w:rPr>
+          <w:rFonts w:eastAsia="SimSun"/>
+        </w:rPr>
+        <w:t xml:space="preserve"> Skyline DIA TTOF</w:t>
+      </w:r>
+      <w:r>
+        <w:rPr>
+          <w:rFonts w:eastAsia="SimSun"/>
+        </w:rPr>
+        <w:t>。</w:t>
+      </w:r>
+      <w:r>
+        <w:rPr>
+          <w:rFonts w:eastAsia="SimSun"/>
+        </w:rPr>
         <w:t xml:space="preserve"> </w:t>
       </w:r>
-      <w:proofErr w:type="spellStart"/>
-      <w:r>
-        <w:rPr>
-          <w:rFonts w:eastAsia="SimSun"/>
-        </w:rPr>
-        <w:t>Sciex</w:t>
-      </w:r>
-      <w:proofErr w:type="spellEnd"/>
-      <w:r>
-        <w:rPr>
-          <w:rFonts w:eastAsia="SimSun"/>
+    </w:p>
+    <w:p>
+      <w:pPr>
+        <w:rPr>
+          <w:rFonts w:eastAsia="SimSun"/>
+        </w:rPr>
+      </w:pPr>
+      <w:r>
+        <w:rPr>
+          <w:rFonts w:eastAsia="SimSun"/>
+        </w:rPr>
+        <w:t>本教程使用</w:t>
+      </w:r>
+      <w:r>
+        <w:rPr>
+          <w:rFonts w:eastAsia="SimSun" w:hint="eastAsia"/>
+        </w:rPr>
+        <w:t>的数据是一个</w:t>
+      </w:r>
+      <w:r>
+        <w:rPr>
+          <w:rFonts w:eastAsia="SimSun"/>
+        </w:rPr>
+        <w:t xml:space="preserve">SWATH-MS </w:t>
+      </w:r>
+      <w:r>
+        <w:rPr>
+          <w:rFonts w:eastAsia="SimSun"/>
+        </w:rPr>
+        <w:t>数据集，</w:t>
+      </w:r>
+      <w:r>
+        <w:rPr>
+          <w:rFonts w:eastAsia="SimSun" w:hint="eastAsia"/>
+        </w:rPr>
+        <w:t>它</w:t>
+      </w:r>
+      <w:r>
+        <w:rPr>
+          <w:rFonts w:eastAsia="SimSun" w:hint="eastAsia"/>
+        </w:rPr>
+        <w:t>通过使用</w:t>
+      </w:r>
+      <w:r>
+        <w:rPr>
+          <w:rFonts w:eastAsia="SimSun" w:hint="eastAsia"/>
+        </w:rPr>
+        <w:t>18</w:t>
+      </w:r>
+      <w:r>
+        <w:rPr>
+          <w:rFonts w:eastAsia="SimSun"/>
+        </w:rPr>
+        <w:t>个可变宽度窗口母离子</w:t>
+      </w:r>
+      <w:r>
+        <w:rPr>
+          <w:rFonts w:eastAsia="SimSun" w:hint="eastAsia"/>
+        </w:rPr>
+        <w:t>分离</w:t>
+      </w:r>
+      <w:r>
+        <w:rPr>
+          <w:rFonts w:eastAsia="SimSun"/>
+        </w:rPr>
+        <w:t>方案（</w:t>
+      </w:r>
+      <w:r>
+        <w:rPr>
+          <w:rFonts w:eastAsia="SimSun"/>
+        </w:rPr>
+        <w:t xml:space="preserve">Bruderer R. </w:t>
+      </w:r>
+      <w:r>
+        <w:rPr>
+          <w:rFonts w:eastAsia="SimSun"/>
+        </w:rPr>
+        <w:t>等人，</w:t>
+      </w:r>
+      <w:r>
+        <w:rPr>
+          <w:rFonts w:eastAsia="SimSun"/>
+        </w:rPr>
+        <w:t>MCP 2015</w:t>
+      </w:r>
+      <w:r>
+        <w:rPr>
+          <w:rFonts w:eastAsia="SimSun"/>
+        </w:rPr>
+        <w:t>）和</w:t>
+      </w:r>
+      <w:r>
+        <w:rPr>
+          <w:rFonts w:eastAsia="SimSun"/>
+        </w:rPr>
+        <w:t xml:space="preserve"> 1 </w:t>
+      </w:r>
+      <w:r>
+        <w:rPr>
+          <w:rFonts w:eastAsia="SimSun"/>
+        </w:rPr>
+        <w:t>小时梯度</w:t>
+      </w:r>
+      <w:r>
+        <w:rPr>
+          <w:rFonts w:eastAsia="SimSun"/>
+        </w:rPr>
+        <w:t>，</w:t>
+      </w:r>
+      <w:r>
+        <w:rPr>
+          <w:rFonts w:eastAsia="SimSun" w:hint="eastAsia"/>
+        </w:rPr>
+        <w:t>采集于</w:t>
+      </w:r>
+      <w:r>
+        <w:rPr>
+          <w:rFonts w:eastAsia="SimSun"/>
+        </w:rPr>
+        <w:t xml:space="preserve">QqOrbi </w:t>
+      </w:r>
+      <w:r>
+        <w:rPr>
+          <w:rFonts w:eastAsia="SimSun"/>
+        </w:rPr>
+        <w:t>仪器（</w:t>
+      </w:r>
+      <w:r>
+        <w:rPr>
+          <w:rFonts w:eastAsia="SimSun"/>
+        </w:rPr>
+        <w:t>Q-Exactive Plus</w:t>
+      </w:r>
+      <w:r>
+        <w:rPr>
+          <w:rFonts w:eastAsia="SimSun"/>
+        </w:rPr>
+        <w:t>、</w:t>
+      </w:r>
+      <w:r>
+        <w:rPr>
+          <w:rFonts w:eastAsia="SimSun"/>
+        </w:rPr>
+        <w:t>Thermo</w:t>
+      </w:r>
+      <w:r>
+        <w:rPr>
+          <w:rFonts w:eastAsia="SimSun"/>
+        </w:rPr>
+        <w:t>）</w:t>
+      </w:r>
+      <w:r>
+        <w:rPr>
+          <w:rFonts w:eastAsia="SimSun"/>
+        </w:rPr>
+        <w:t>。</w:t>
+      </w:r>
+      <w:r>
+        <w:rPr>
+          <w:rFonts w:eastAsia="SimSun" w:hint="eastAsia"/>
+        </w:rPr>
+        <w:t>通过本教程，</w:t>
+      </w:r>
+      <w:r>
+        <w:rPr>
+          <w:rFonts w:eastAsia="SimSun"/>
+        </w:rPr>
+        <w:t>您将了解如何使用</w:t>
+      </w:r>
+      <w:r>
+        <w:rPr>
+          <w:rFonts w:eastAsia="SimSun"/>
+        </w:rPr>
+        <w:t xml:space="preserve"> Skyline</w:t>
+      </w:r>
+      <w:r>
+        <w:rPr>
+          <w:rFonts w:eastAsia="SimSun" w:hint="eastAsia"/>
+        </w:rPr>
+        <w:t>对肽段以及推断的蛋白质检测和定量进行靶向分析。</w:t>
+      </w:r>
+      <w:r>
+        <w:rPr>
+          <w:rFonts w:eastAsia="SimSun" w:hint="eastAsia"/>
         </w:rPr>
         <w:t xml:space="preserve"> </w:t>
       </w:r>
-      <w:proofErr w:type="spellStart"/>
-      <w:r>
-        <w:rPr>
-          <w:rFonts w:eastAsia="SimSun"/>
-        </w:rPr>
-        <w:t>TripleTOF</w:t>
-      </w:r>
-      <w:proofErr w:type="spellEnd"/>
-      <w:r>
-        <w:rPr>
-          <w:rFonts w:eastAsia="SimSun"/>
-        </w:rPr>
-        <w:t xml:space="preserve"> 6600</w:t>
-      </w:r>
-      <w:r>
-        <w:rPr>
-          <w:rFonts w:eastAsia="SimSun"/>
-        </w:rPr>
-        <w:t>，请参阅</w:t>
-      </w:r>
+    </w:p>
+    <w:p>
+      <w:pPr>
+        <w:rPr>
+          <w:rFonts w:eastAsia="SimSun"/>
+        </w:rPr>
+      </w:pPr>
       <w:r>
         <w:rPr>
           <w:rFonts w:eastAsia="SimSun" w:hint="eastAsia"/>
         </w:rPr>
-        <w:t>本</w:t>
-      </w:r>
-      <w:r>
-        <w:rPr>
-          <w:rFonts w:eastAsia="SimSun"/>
-        </w:rPr>
-        <w:t>教程</w:t>
-      </w:r>
-      <w:r>
-        <w:rPr>
-          <w:rFonts w:eastAsia="SimSun" w:hint="eastAsia"/>
-        </w:rPr>
-        <w:t>的另一版本</w:t>
-      </w:r>
-      <w:r>
-        <w:rPr>
-          <w:rFonts w:eastAsia="SimSun"/>
-        </w:rPr>
-        <w:t xml:space="preserve"> Skyline DIA TTOF</w:t>
-      </w:r>
-      <w:r>
-        <w:rPr>
-          <w:rFonts w:eastAsia="SimSun"/>
-        </w:rPr>
-        <w:t>。</w:t>
-      </w:r>
-      <w:r>
-        <w:rPr>
-          <w:rFonts w:eastAsia="SimSun"/>
-        </w:rPr>
-        <w:t xml:space="preserve"> </w:t>
-      </w:r>
-    </w:p>
-    <w:p>
-      <w:pPr>
-        <w:rPr>
-          <w:rFonts w:eastAsia="SimSun"/>
-        </w:rPr>
-      </w:pPr>
-      <w:r>
-        <w:rPr>
-          <w:rFonts w:eastAsia="SimSun"/>
-        </w:rPr>
-        <w:t>本教程使用</w:t>
-      </w:r>
-      <w:r>
-        <w:rPr>
-          <w:rFonts w:eastAsia="SimSun" w:hint="eastAsia"/>
-        </w:rPr>
-        <w:t>的数据是一个</w:t>
-      </w:r>
-      <w:r>
-        <w:rPr>
-          <w:rFonts w:eastAsia="SimSun"/>
-        </w:rPr>
-        <w:t xml:space="preserve">SWATH-MS </w:t>
-      </w:r>
-      <w:r>
-        <w:rPr>
-          <w:rFonts w:eastAsia="SimSun"/>
-        </w:rPr>
-        <w:t>数据集，</w:t>
-      </w:r>
-      <w:r>
-        <w:rPr>
-          <w:rFonts w:eastAsia="SimSun" w:hint="eastAsia"/>
-        </w:rPr>
-        <w:t>它</w:t>
-      </w:r>
-      <w:r>
-        <w:rPr>
-          <w:rFonts w:eastAsia="SimSun" w:hint="eastAsia"/>
-        </w:rPr>
-        <w:t>通过使用</w:t>
-      </w:r>
-      <w:r>
-        <w:rPr>
-          <w:rFonts w:eastAsia="SimSun" w:hint="eastAsia"/>
-        </w:rPr>
-        <w:t>18</w:t>
-      </w:r>
-      <w:r>
-        <w:rPr>
-          <w:rFonts w:eastAsia="SimSun"/>
-        </w:rPr>
-        <w:t>个可变宽度窗口母离子</w:t>
-      </w:r>
-      <w:r>
-        <w:rPr>
-          <w:rFonts w:eastAsia="SimSun" w:hint="eastAsia"/>
-        </w:rPr>
-        <w:t>分离</w:t>
-      </w:r>
-      <w:r>
-        <w:rPr>
-          <w:rFonts w:eastAsia="SimSun"/>
-        </w:rPr>
-        <w:t>方案（</w:t>
-      </w:r>
-      <w:proofErr w:type="spellStart"/>
-      <w:r>
-        <w:rPr>
-          <w:rFonts w:eastAsia="SimSun"/>
-        </w:rPr>
-        <w:t>Bruderer</w:t>
-      </w:r>
-      <w:proofErr w:type="spellEnd"/>
-      <w:r>
-        <w:rPr>
-          <w:rFonts w:eastAsia="SimSun"/>
-        </w:rPr>
-        <w:t xml:space="preserve"> R. </w:t>
-      </w:r>
-      <w:r>
-        <w:rPr>
-          <w:rFonts w:eastAsia="SimSun"/>
-        </w:rPr>
-        <w:t>等人，</w:t>
-      </w:r>
-      <w:r>
-        <w:rPr>
-          <w:rFonts w:eastAsia="SimSun"/>
-        </w:rPr>
-        <w:t>MCP 2015</w:t>
-      </w:r>
-      <w:r>
-        <w:rPr>
-          <w:rFonts w:eastAsia="SimSun"/>
-        </w:rPr>
-        <w:t>）和</w:t>
-      </w:r>
-      <w:r>
-        <w:rPr>
-          <w:rFonts w:eastAsia="SimSun"/>
-        </w:rPr>
-        <w:t xml:space="preserve"> 1 </w:t>
-      </w:r>
-      <w:r>
-        <w:rPr>
-          <w:rFonts w:eastAsia="SimSun"/>
-        </w:rPr>
-        <w:t>小时梯度</w:t>
-      </w:r>
-      <w:r>
-        <w:rPr>
-          <w:rFonts w:eastAsia="SimSun"/>
-        </w:rPr>
-        <w:t>，</w:t>
-      </w:r>
-      <w:r>
-        <w:rPr>
-          <w:rFonts w:eastAsia="SimSun" w:hint="eastAsia"/>
-        </w:rPr>
-        <w:t>采集于</w:t>
-      </w:r>
-      <w:proofErr w:type="spellStart"/>
-      <w:r>
-        <w:rPr>
-          <w:rFonts w:eastAsia="SimSun"/>
-        </w:rPr>
-        <w:t>QqOrbi</w:t>
-      </w:r>
-      <w:proofErr w:type="spellEnd"/>
-      <w:r>
-        <w:rPr>
-          <w:rFonts w:eastAsia="SimSun"/>
-        </w:rPr>
-        <w:t xml:space="preserve"> </w:t>
-      </w:r>
-      <w:r>
-        <w:rPr>
-          <w:rFonts w:eastAsia="SimSun"/>
-        </w:rPr>
-        <w:t>仪器（</w:t>
-      </w:r>
-      <w:r>
-        <w:rPr>
-          <w:rFonts w:eastAsia="SimSun"/>
-        </w:rPr>
-        <w:t>Q-</w:t>
-      </w:r>
-      <w:proofErr w:type="spellStart"/>
-      <w:r>
-        <w:rPr>
-          <w:rFonts w:eastAsia="SimSun"/>
-        </w:rPr>
-        <w:t>Exactive</w:t>
-      </w:r>
-      <w:proofErr w:type="spellEnd"/>
-      <w:r>
-        <w:rPr>
-          <w:rFonts w:eastAsia="SimSun"/>
-        </w:rPr>
-        <w:t xml:space="preserve"> Plus</w:t>
-      </w:r>
-      <w:r>
-        <w:rPr>
-          <w:rFonts w:eastAsia="SimSun"/>
-        </w:rPr>
-        <w:t>、</w:t>
-      </w:r>
-      <w:r>
-        <w:rPr>
-          <w:rFonts w:eastAsia="SimSun"/>
-        </w:rPr>
-        <w:t>Thermo</w:t>
-      </w:r>
-      <w:r>
-        <w:rPr>
-          <w:rFonts w:eastAsia="SimSun"/>
-        </w:rPr>
-        <w:t>）</w:t>
-      </w:r>
-      <w:r>
-        <w:rPr>
-          <w:rFonts w:eastAsia="SimSun"/>
-        </w:rPr>
-        <w:t>。</w:t>
-      </w:r>
-      <w:r>
-        <w:rPr>
-          <w:rFonts w:eastAsia="SimSun" w:hint="eastAsia"/>
-        </w:rPr>
-        <w:t>通过本教程，</w:t>
-      </w:r>
-      <w:r>
-        <w:rPr>
-          <w:rFonts w:eastAsia="SimSun"/>
-        </w:rPr>
-        <w:t>您将了解如何使用</w:t>
-      </w:r>
-      <w:r>
-        <w:rPr>
-          <w:rFonts w:eastAsia="SimSun"/>
-        </w:rPr>
-        <w:t xml:space="preserve"> Skyline</w:t>
-      </w:r>
-      <w:r>
-        <w:rPr>
-          <w:rFonts w:eastAsia="SimSun" w:hint="eastAsia"/>
-        </w:rPr>
-        <w:t>对肽段以及推断的蛋白质检测和定量进行靶向分析。</w:t>
-      </w:r>
-      <w:r>
-        <w:rPr>
-          <w:rFonts w:eastAsia="SimSun" w:hint="eastAsia"/>
-        </w:rPr>
-        <w:t xml:space="preserve"> </w:t>
-      </w:r>
-    </w:p>
-    <w:p>
-      <w:pPr>
-        <w:rPr>
-          <w:rFonts w:eastAsia="SimSun"/>
-        </w:rPr>
-      </w:pPr>
-      <w:r>
-        <w:rPr>
-          <w:rFonts w:eastAsia="SimSun" w:hint="eastAsia"/>
-        </w:rPr>
         <w:t>用于采集数据的样品复制于</w:t>
       </w:r>
       <w:hyperlink r:id="rId9" w:history="1">
-        <w:proofErr w:type="spellStart"/>
         <w:r>
           <w:rPr>
             <w:rStyle w:val="Hyperlink"/>
@@ -495,7 +422,6 @@
           </w:rPr>
           <w:t>LFQBench</w:t>
         </w:r>
-        <w:proofErr w:type="spellEnd"/>
         <w:r>
           <w:rPr>
             <w:rStyle w:val="Hyperlink"/>
@@ -850,13 +776,8 @@
           <w:color w:val="808080" w:themeColor="background1" w:themeShade="80"/>
         </w:rPr>
       </w:pPr>
-      <w:proofErr w:type="spellStart"/>
-      <w:r>
-        <w:t>Bruderer</w:t>
-      </w:r>
-      <w:proofErr w:type="spellEnd"/>
-      <w:r>
-        <w:t xml:space="preserve">, et al. Extending the Limits of Quantitative Proteome Profiling with Data-Independent Acquisition and Application to Acetaminophen-Treated Three-Dimensional Liver Microtissues.” </w:t>
+      <w:r>
+        <w:t xml:space="preserve">Bruderer, et al. Extending the Limits of Quantitative Proteome Profiling with Data-Independent Acquisition and Application to Acetaminophen-Treated Three-Dimensional Liver Microtissues.” </w:t>
       </w:r>
       <w:r>
         <w:rPr>
@@ -1695,14 +1616,7 @@
         <w:rPr>
           <w:rFonts w:eastAsia="SimSun"/>
         </w:rPr>
-        <w:t>的正常工作流程，</w:t>
-      </w:r>
-      <w:proofErr w:type="gramStart"/>
-      <w:r>
-        <w:rPr>
-          <w:rFonts w:eastAsia="SimSun"/>
-        </w:rPr>
-        <w:t>可以改为使用</w:t>
+        <w:t>的正常工作流程，可以改为使用</w:t>
       </w:r>
       <w:r>
         <w:rPr>
@@ -1710,7 +1624,6 @@
         </w:rPr>
         <w:t>“</w:t>
       </w:r>
-      <w:proofErr w:type="gramEnd"/>
       <w:r>
         <w:rPr>
           <w:rFonts w:eastAsia="SimSun"/>
@@ -1849,21 +1762,7 @@
         <w:rPr>
           <w:rFonts w:eastAsia="SimSun"/>
         </w:rPr>
-        <w:t xml:space="preserve"> </w:t>
-      </w:r>
-      <w:proofErr w:type="spellStart"/>
-      <w:r>
-        <w:rPr>
-          <w:rFonts w:eastAsia="SimSun"/>
-        </w:rPr>
-        <w:t>PeptideProphet</w:t>
-      </w:r>
-      <w:proofErr w:type="spellEnd"/>
-      <w:r>
-        <w:rPr>
-          <w:rFonts w:eastAsia="SimSun"/>
-        </w:rPr>
-        <w:t xml:space="preserve"> </w:t>
+        <w:t xml:space="preserve"> PeptideProphet </w:t>
       </w:r>
       <w:r>
         <w:rPr>
@@ -1907,50 +1806,27 @@
         </w:rPr>
         <w:t>搜索：</w:t>
       </w:r>
-      <w:r>
-        <w:fldChar w:fldCharType="begin"/>
-      </w:r>
-      <w:r>
-        <w:instrText xml:space="preserve"> HYPERLINK "https://skyline.ms/wiki/home/software/Skyline/page.view?name=building_spectral_libraries" </w:instrText>
-      </w:r>
-      <w:r>
-        <w:fldChar w:fldCharType="separate"/>
-      </w:r>
-      <w:r>
-        <w:rPr>
-          <w:rFonts w:eastAsia="SimSun"/>
-          <w:color w:val="0070C0"/>
-          <w:u w:val="single"/>
-        </w:rPr>
-        <w:t>https://skyline.ms/wiki/home/software/Skyline/page.view?name=building_spectral_libraries</w:t>
-      </w:r>
-      <w:r>
-        <w:rPr>
-          <w:rFonts w:eastAsia="SimSun"/>
-          <w:color w:val="0070C0"/>
-          <w:u w:val="single"/>
-        </w:rPr>
-        <w:fldChar w:fldCharType="end"/>
-      </w:r>
+      <w:hyperlink r:id="rId17" w:history="1">
+        <w:r>
+          <w:rPr>
+            <w:rFonts w:eastAsia="SimSun"/>
+            <w:color w:val="0070C0"/>
+            <w:u w:val="single"/>
+          </w:rPr>
+          <w:t>https://skyline.ms/wiki/home/software/Skyline/page.view?name=building_spectral_libraries</w:t>
+        </w:r>
+      </w:hyperlink>
       <w:r>
         <w:rPr>
           <w:rFonts w:eastAsia="SimSun"/>
         </w:rPr>
         <w:t>。您将从</w:t>
       </w:r>
-      <w:proofErr w:type="spellStart"/>
-      <w:r>
-        <w:rPr>
-          <w:rFonts w:eastAsia="SimSun"/>
-        </w:rPr>
-        <w:t>PeptideProphet</w:t>
-      </w:r>
-      <w:proofErr w:type="spellEnd"/>
-      <w:r>
-        <w:rPr>
-          <w:rFonts w:eastAsia="SimSun"/>
-        </w:rPr>
-        <w:t xml:space="preserve"> </w:t>
+      <w:r>
+        <w:rPr>
+          <w:rFonts w:eastAsia="SimSun"/>
+        </w:rPr>
+        <w:t xml:space="preserve">PeptideProphet </w:t>
       </w:r>
       <w:r>
         <w:rPr>
@@ -2263,7 +2139,7 @@
                     </pic:cNvPicPr>
                   </pic:nvPicPr>
                   <pic:blipFill>
-                    <a:blip r:embed="rId17"/>
+                    <a:blip r:embed="rId18"/>
                     <a:stretch>
                       <a:fillRect/>
                     </a:stretch>
@@ -2336,21 +2212,7 @@
         <w:rPr>
           <w:rFonts w:eastAsia="SimSun"/>
         </w:rPr>
-        <w:t xml:space="preserve"> </w:t>
-      </w:r>
-      <w:proofErr w:type="spellStart"/>
-      <w:r>
-        <w:rPr>
-          <w:rFonts w:eastAsia="SimSun"/>
-        </w:rPr>
-        <w:t>PeptideProphet</w:t>
-      </w:r>
-      <w:proofErr w:type="spellEnd"/>
-      <w:r>
-        <w:rPr>
-          <w:rFonts w:eastAsia="SimSun"/>
-        </w:rPr>
-        <w:t xml:space="preserve"> </w:t>
+        <w:t xml:space="preserve"> PeptideProphet </w:t>
       </w:r>
       <w:r>
         <w:rPr>
@@ -2467,19 +2329,11 @@
         </w:rPr>
         <w:t>文件夹，并进入</w:t>
       </w:r>
-      <w:proofErr w:type="spellStart"/>
-      <w:r>
-        <w:rPr>
-          <w:rFonts w:eastAsia="SimSun"/>
-        </w:rPr>
-        <w:t>DDA_search</w:t>
-      </w:r>
-      <w:proofErr w:type="spellEnd"/>
-      <w:r>
-        <w:rPr>
-          <w:rFonts w:eastAsia="SimSun"/>
-        </w:rPr>
-        <w:t xml:space="preserve"> </w:t>
+      <w:r>
+        <w:rPr>
+          <w:rFonts w:eastAsia="SimSun"/>
+        </w:rPr>
+        <w:t xml:space="preserve">DDA_search </w:t>
       </w:r>
       <w:r>
         <w:rPr>
@@ -2541,21 +2395,12 @@
         </w:rPr>
         <w:t xml:space="preserve"> </w:t>
       </w:r>
-      <w:proofErr w:type="spellStart"/>
-      <w:r>
-        <w:rPr>
-          <w:rFonts w:eastAsia="SimSun"/>
-          <w:b/>
-        </w:rPr>
-        <w:t>iRT</w:t>
-      </w:r>
-      <w:proofErr w:type="spellEnd"/>
-      <w:r>
-        <w:rPr>
-          <w:rFonts w:eastAsia="SimSun"/>
-          <w:b/>
-        </w:rPr>
-        <w:t xml:space="preserve"> </w:t>
+      <w:r>
+        <w:rPr>
+          <w:rFonts w:eastAsia="SimSun"/>
+          <w:b/>
+        </w:rPr>
+        <w:t xml:space="preserve">iRT </w:t>
       </w:r>
       <w:r>
         <w:rPr>
@@ -2695,7 +2540,7 @@
                     </pic:cNvPicPr>
                   </pic:nvPicPr>
                   <pic:blipFill>
-                    <a:blip r:embed="rId18"/>
+                    <a:blip r:embed="rId19"/>
                     <a:stretch>
                       <a:fillRect/>
                     </a:stretch>
@@ -2796,33 +2641,11 @@
         </w:rPr>
         <w:t>创建的谱图库将通过加入样品中的</w:t>
       </w:r>
-      <w:proofErr w:type="spellStart"/>
-      <w:r>
-        <w:rPr>
-          <w:rFonts w:eastAsia="SimSun"/>
-        </w:rPr>
-        <w:t>Biognosys</w:t>
-      </w:r>
-      <w:proofErr w:type="spellEnd"/>
-      <w:r>
-        <w:rPr>
-          <w:rFonts w:eastAsia="SimSun"/>
-        </w:rPr>
-        <w:t xml:space="preserve"> </w:t>
-      </w:r>
-      <w:proofErr w:type="spellStart"/>
-      <w:r>
-        <w:rPr>
-          <w:rFonts w:eastAsia="SimSun"/>
-        </w:rPr>
-        <w:t>iRT</w:t>
-      </w:r>
-      <w:proofErr w:type="spellEnd"/>
-      <w:r>
-        <w:rPr>
-          <w:rFonts w:eastAsia="SimSun"/>
-        </w:rPr>
-        <w:t xml:space="preserve"> </w:t>
+      <w:r>
+        <w:rPr>
+          <w:rFonts w:eastAsia="SimSun"/>
+        </w:rPr>
+        <w:t xml:space="preserve">Biognosys iRT </w:t>
       </w:r>
       <w:r>
         <w:rPr>
@@ -2834,21 +2657,7 @@
         <w:rPr>
           <w:rFonts w:eastAsia="SimSun"/>
         </w:rPr>
-        <w:t xml:space="preserve"> </w:t>
-      </w:r>
-      <w:proofErr w:type="spellStart"/>
-      <w:r>
-        <w:rPr>
-          <w:rFonts w:eastAsia="SimSun"/>
-        </w:rPr>
-        <w:t>iRT</w:t>
-      </w:r>
-      <w:proofErr w:type="spellEnd"/>
-      <w:r>
-        <w:rPr>
-          <w:rFonts w:eastAsia="SimSun"/>
-        </w:rPr>
-        <w:t xml:space="preserve"> </w:t>
+        <w:t xml:space="preserve"> iRT </w:t>
       </w:r>
       <w:r>
         <w:rPr>
@@ -2904,7 +2713,7 @@
                     </pic:cNvPicPr>
                   </pic:nvPicPr>
                   <pic:blipFill>
-                    <a:blip r:embed="rId19"/>
+                    <a:blip r:embed="rId20"/>
                     <a:stretch>
                       <a:fillRect/>
                     </a:stretch>
@@ -2987,7 +2796,7 @@
                     </pic:cNvPicPr>
                   </pic:nvPicPr>
                   <pic:blipFill>
-                    <a:blip r:embed="rId20"/>
+                    <a:blip r:embed="rId21"/>
                     <a:stretch>
                       <a:fillRect/>
                     </a:stretch>
@@ -3088,19 +2897,11 @@
         </w:rPr>
         <w:t>会询问您是否要重新校准</w:t>
       </w:r>
-      <w:proofErr w:type="spellStart"/>
-      <w:r>
-        <w:rPr>
-          <w:rFonts w:eastAsia="SimSun"/>
-        </w:rPr>
-        <w:t>iRT</w:t>
-      </w:r>
-      <w:proofErr w:type="spellEnd"/>
-      <w:r>
-        <w:rPr>
-          <w:rFonts w:eastAsia="SimSun"/>
-        </w:rPr>
-        <w:t xml:space="preserve"> </w:t>
+      <w:r>
+        <w:rPr>
+          <w:rFonts w:eastAsia="SimSun"/>
+        </w:rPr>
+        <w:t xml:space="preserve">iRT </w:t>
       </w:r>
       <w:r>
         <w:rPr>
@@ -3465,7 +3266,7 @@
                     </pic:cNvPicPr>
                   </pic:nvPicPr>
                   <pic:blipFill>
-                    <a:blip r:embed="rId21"/>
+                    <a:blip r:embed="rId22"/>
                     <a:stretch>
                       <a:fillRect/>
                     </a:stretch>
@@ -3567,7 +3368,7 @@
                     </pic:cNvPicPr>
                   </pic:nvPicPr>
                   <pic:blipFill>
-                    <a:blip r:embed="rId22"/>
+                    <a:blip r:embed="rId23"/>
                     <a:stretch>
                       <a:fillRect/>
                     </a:stretch>
@@ -4007,7 +3808,7 @@
                     </pic:cNvPicPr>
                   </pic:nvPicPr>
                   <pic:blipFill>
-                    <a:blip r:embed="rId23"/>
+                    <a:blip r:embed="rId24"/>
                     <a:stretch>
                       <a:fillRect/>
                     </a:stretch>
@@ -4704,14 +4505,13 @@
       </w:pPr>
       <w:r>
         <w:rPr>
-          <w:rFonts w:eastAsia="SimSun"/>
           <w:noProof/>
         </w:rPr>
         <w:drawing>
-          <wp:inline distT="0" distB="0" distL="0" distR="0" wp14:anchorId="50CA94B1" wp14:editId="06B73980">
+          <wp:inline distT="0" distB="0" distL="0" distR="0" wp14:anchorId="352114B7" wp14:editId="51247C9B">
             <wp:extent cx="4381500" cy="5353050"/>
             <wp:effectExtent l="0" t="0" r="0" b="0"/>
-            <wp:docPr id="23" name="Picture 23"/>
+            <wp:docPr id="7" name="Picture 7"/>
             <wp:cNvGraphicFramePr>
               <a:graphicFrameLocks xmlns:a="http://schemas.openxmlformats.org/drawingml/2006/main" noChangeAspect="1"/>
             </wp:cNvGraphicFramePr>
@@ -4719,13 +4519,11 @@
               <a:graphicData uri="http://schemas.openxmlformats.org/drawingml/2006/picture">
                 <pic:pic xmlns:pic="http://schemas.openxmlformats.org/drawingml/2006/picture">
                   <pic:nvPicPr>
-                    <pic:cNvPr id="23" name="Picture 23"/>
-                    <pic:cNvPicPr>
-                      <a:picLocks noChangeAspect="1"/>
-                    </pic:cNvPicPr>
+                    <pic:cNvPr id="1" name=""/>
+                    <pic:cNvPicPr/>
                   </pic:nvPicPr>
                   <pic:blipFill>
-                    <a:blip r:embed="rId24"/>
+                    <a:blip r:embed="rId25"/>
                     <a:stretch>
                       <a:fillRect/>
                     </a:stretch>
@@ -5129,7 +4927,7 @@
                     </pic:cNvPicPr>
                   </pic:nvPicPr>
                   <pic:blipFill>
-                    <a:blip r:embed="rId25"/>
+                    <a:blip r:embed="rId26"/>
                     <a:stretch>
                       <a:fillRect/>
                     </a:stretch>
@@ -5363,15 +5161,14 @@
       </w:pPr>
       <w:r>
         <w:rPr>
-          <w:rFonts w:eastAsia="SimSun"/>
           <w:noProof/>
         </w:rPr>
         <w:lastRenderedPageBreak/>
         <w:drawing>
-          <wp:inline distT="0" distB="0" distL="0" distR="0" wp14:anchorId="319E5A18" wp14:editId="22F31041">
+          <wp:inline distT="0" distB="0" distL="0" distR="0" wp14:anchorId="7075FD98" wp14:editId="798EB36A">
             <wp:extent cx="3848100" cy="5514975"/>
             <wp:effectExtent l="0" t="0" r="0" b="9525"/>
-            <wp:docPr id="25" name="Picture 25"/>
+            <wp:docPr id="5" name="Picture 5"/>
             <wp:cNvGraphicFramePr>
               <a:graphicFrameLocks xmlns:a="http://schemas.openxmlformats.org/drawingml/2006/main" noChangeAspect="1"/>
             </wp:cNvGraphicFramePr>
@@ -5379,13 +5176,11 @@
               <a:graphicData uri="http://schemas.openxmlformats.org/drawingml/2006/picture">
                 <pic:pic xmlns:pic="http://schemas.openxmlformats.org/drawingml/2006/picture">
                   <pic:nvPicPr>
-                    <pic:cNvPr id="25" name="Picture 25"/>
-                    <pic:cNvPicPr>
-                      <a:picLocks noChangeAspect="1"/>
-                    </pic:cNvPicPr>
+                    <pic:cNvPr id="1" name=""/>
+                    <pic:cNvPicPr/>
                   </pic:nvPicPr>
                   <pic:blipFill>
-                    <a:blip r:embed="rId26"/>
+                    <a:blip r:embed="rId27"/>
                     <a:stretch>
                       <a:fillRect/>
                     </a:stretch>
@@ -5564,21 +5359,7 @@
         <w:rPr>
           <w:rFonts w:eastAsia="SimSun"/>
         </w:rPr>
-        <w:t xml:space="preserve"> "</w:t>
-      </w:r>
-      <w:proofErr w:type="spellStart"/>
-      <w:r>
-        <w:rPr>
-          <w:rFonts w:eastAsia="SimSun"/>
-        </w:rPr>
-        <w:t>target_protein_sequences.fasta</w:t>
-      </w:r>
-      <w:proofErr w:type="spellEnd"/>
-      <w:r>
-        <w:rPr>
-          <w:rFonts w:eastAsia="SimSun"/>
-        </w:rPr>
-        <w:t xml:space="preserve">" </w:t>
+        <w:t xml:space="preserve"> "target_protein_sequences.fasta" </w:t>
       </w:r>
       <w:r>
         <w:rPr>
@@ -5630,21 +5411,7 @@
               <w:rPr>
                 <w:rFonts w:eastAsia="SimSun"/>
               </w:rPr>
-              <w:t xml:space="preserve"> </w:t>
-            </w:r>
-            <w:proofErr w:type="spellStart"/>
-            <w:r>
-              <w:rPr>
-                <w:rFonts w:eastAsia="SimSun"/>
-              </w:rPr>
-              <w:t>DDA_search</w:t>
-            </w:r>
-            <w:proofErr w:type="spellEnd"/>
-            <w:r>
-              <w:rPr>
-                <w:rFonts w:eastAsia="SimSun"/>
-              </w:rPr>
-              <w:t xml:space="preserve"> </w:t>
+              <w:t xml:space="preserve"> DDA_search </w:t>
             </w:r>
             <w:r>
               <w:rPr>
@@ -5765,23 +5532,7 @@
           <w:rFonts w:eastAsia="SimSun"/>
           <w:b/>
         </w:rPr>
-        <w:t xml:space="preserve"> </w:t>
-      </w:r>
-      <w:proofErr w:type="spellStart"/>
-      <w:r>
-        <w:rPr>
-          <w:rFonts w:eastAsia="SimSun"/>
-          <w:b/>
-        </w:rPr>
-        <w:t>mProphet</w:t>
-      </w:r>
-      <w:proofErr w:type="spellEnd"/>
-      <w:r>
-        <w:rPr>
-          <w:rFonts w:eastAsia="SimSun"/>
-          <w:b/>
-        </w:rPr>
-        <w:t xml:space="preserve"> </w:t>
+        <w:t xml:space="preserve"> mProphet </w:t>
       </w:r>
       <w:r>
         <w:rPr>
@@ -5847,7 +5598,7 @@
                     </pic:cNvPicPr>
                   </pic:nvPicPr>
                   <pic:blipFill>
-                    <a:blip r:embed="rId27"/>
+                    <a:blip r:embed="rId28"/>
                     <a:stretch>
                       <a:fillRect/>
                     </a:stretch>
@@ -5954,7 +5705,7 @@
                     </pic:cNvPicPr>
                   </pic:nvPicPr>
                   <pic:blipFill>
-                    <a:blip r:embed="rId28"/>
+                    <a:blip r:embed="rId29"/>
                     <a:stretch>
                       <a:fillRect/>
                     </a:stretch>
@@ -6084,14 +5835,7 @@
         <w:rPr>
           <w:rFonts w:eastAsia="SimSun"/>
         </w:rPr>
-        <w:t>，</w:t>
-      </w:r>
-      <w:proofErr w:type="gramStart"/>
-      <w:r>
-        <w:rPr>
-          <w:rFonts w:eastAsia="SimSun"/>
-        </w:rPr>
-        <w:t>您会看到警告</w:t>
+        <w:t>，您会看到警告</w:t>
       </w:r>
       <w:r>
         <w:rPr>
@@ -6099,7 +5843,6 @@
         </w:rPr>
         <w:t>“</w:t>
       </w:r>
-      <w:proofErr w:type="gramEnd"/>
       <w:r>
         <w:rPr>
           <w:rFonts w:eastAsia="SimSun"/>
@@ -6222,7 +5965,7 @@
                     </pic:cNvPicPr>
                   </pic:nvPicPr>
                   <pic:blipFill>
-                    <a:blip r:embed="rId29"/>
+                    <a:blip r:embed="rId30"/>
                     <a:stretch>
                       <a:fillRect/>
                     </a:stretch>
@@ -6347,21 +6090,7 @@
         <w:rPr>
           <w:rFonts w:eastAsia="SimSun"/>
         </w:rPr>
-        <w:t xml:space="preserve"> </w:t>
-      </w:r>
-      <w:proofErr w:type="spellStart"/>
-      <w:r>
-        <w:rPr>
-          <w:rFonts w:eastAsia="SimSun"/>
-        </w:rPr>
-        <w:t>mProphet</w:t>
-      </w:r>
-      <w:proofErr w:type="spellEnd"/>
-      <w:r>
-        <w:rPr>
-          <w:rFonts w:eastAsia="SimSun"/>
-        </w:rPr>
-        <w:t xml:space="preserve"> </w:t>
+        <w:t xml:space="preserve"> mProphet </w:t>
       </w:r>
       <w:r>
         <w:rPr>
@@ -6400,7 +6129,7 @@
                     </pic:cNvPicPr>
                   </pic:nvPicPr>
                   <pic:blipFill>
-                    <a:blip r:embed="rId30"/>
+                    <a:blip r:embed="rId31"/>
                     <a:stretch>
                       <a:fillRect/>
                     </a:stretch>
@@ -6462,21 +6191,7 @@
         <w:rPr>
           <w:rFonts w:eastAsia="SimSun"/>
         </w:rPr>
-        <w:t xml:space="preserve"> </w:t>
-      </w:r>
-      <w:proofErr w:type="spellStart"/>
-      <w:r>
-        <w:rPr>
-          <w:rFonts w:eastAsia="SimSun"/>
-        </w:rPr>
-        <w:t>mProphet</w:t>
-      </w:r>
-      <w:proofErr w:type="spellEnd"/>
-      <w:r>
-        <w:rPr>
-          <w:rFonts w:eastAsia="SimSun"/>
-        </w:rPr>
-        <w:t xml:space="preserve"> </w:t>
+        <w:t xml:space="preserve"> mProphet </w:t>
       </w:r>
       <w:r>
         <w:rPr>
@@ -6488,21 +6203,7 @@
         <w:rPr>
           <w:rFonts w:eastAsia="SimSun"/>
         </w:rPr>
-        <w:t xml:space="preserve"> </w:t>
-      </w:r>
-      <w:proofErr w:type="spellStart"/>
-      <w:r>
-        <w:rPr>
-          <w:rFonts w:eastAsia="SimSun"/>
-        </w:rPr>
-        <w:t>mProphet</w:t>
-      </w:r>
-      <w:proofErr w:type="spellEnd"/>
-      <w:r>
-        <w:rPr>
-          <w:rFonts w:eastAsia="SimSun"/>
-        </w:rPr>
-        <w:t xml:space="preserve"> </w:t>
+        <w:t xml:space="preserve"> mProphet </w:t>
       </w:r>
       <w:r>
         <w:rPr>
@@ -6583,21 +6284,7 @@
         <w:rPr>
           <w:rFonts w:eastAsia="SimSun"/>
         </w:rPr>
-        <w:t xml:space="preserve"> </w:t>
-      </w:r>
-      <w:proofErr w:type="spellStart"/>
-      <w:r>
-        <w:rPr>
-          <w:rFonts w:eastAsia="SimSun"/>
-        </w:rPr>
-        <w:t>mProphet</w:t>
-      </w:r>
-      <w:proofErr w:type="spellEnd"/>
-      <w:r>
-        <w:rPr>
-          <w:rFonts w:eastAsia="SimSun"/>
-        </w:rPr>
-        <w:t xml:space="preserve"> </w:t>
+        <w:t xml:space="preserve"> mProphet </w:t>
       </w:r>
       <w:r>
         <w:rPr>
@@ -7208,7 +6895,7 @@
                     </pic:cNvPicPr>
                   </pic:nvPicPr>
                   <pic:blipFill>
-                    <a:blip r:embed="rId31"/>
+                    <a:blip r:embed="rId32"/>
                     <a:stretch>
                       <a:fillRect/>
                     </a:stretch>
@@ -7287,21 +6974,7 @@
         <w:rPr>
           <w:rFonts w:eastAsia="SimSun"/>
         </w:rPr>
-        <w:t xml:space="preserve"> "</w:t>
-      </w:r>
-      <w:proofErr w:type="spellStart"/>
-      <w:r>
-        <w:rPr>
-          <w:rFonts w:eastAsia="SimSun"/>
-        </w:rPr>
-        <w:t>BioReplicate</w:t>
-      </w:r>
-      <w:proofErr w:type="spellEnd"/>
-      <w:r>
-        <w:rPr>
-          <w:rFonts w:eastAsia="SimSun"/>
-        </w:rPr>
-        <w:t xml:space="preserve">" </w:t>
+        <w:t xml:space="preserve"> "BioReplicate" </w:t>
       </w:r>
       <w:r>
         <w:rPr>
@@ -7350,21 +7023,7 @@
         <w:rPr>
           <w:rFonts w:eastAsia="SimSun"/>
         </w:rPr>
-        <w:t xml:space="preserve"> </w:t>
-      </w:r>
-      <w:proofErr w:type="spellStart"/>
-      <w:r>
-        <w:rPr>
-          <w:rFonts w:eastAsia="SimSun"/>
-        </w:rPr>
-        <w:t>BioReplicate</w:t>
-      </w:r>
-      <w:proofErr w:type="spellEnd"/>
-      <w:r>
-        <w:rPr>
-          <w:rFonts w:eastAsia="SimSun"/>
-        </w:rPr>
-        <w:t xml:space="preserve"> </w:t>
+        <w:t xml:space="preserve"> BioReplicate </w:t>
       </w:r>
       <w:r>
         <w:rPr>
@@ -7559,7 +7218,6 @@
         </w:rPr>
         <w:t xml:space="preserve"> </w:t>
       </w:r>
-      <w:proofErr w:type="spellStart"/>
       <w:r>
         <w:rPr>
           <w:rFonts w:eastAsia="SimSun"/>
@@ -7567,7 +7225,6 @@
         </w:rPr>
         <w:t>BioReplicate</w:t>
       </w:r>
-      <w:proofErr w:type="spellEnd"/>
       <w:r>
         <w:rPr>
           <w:rFonts w:eastAsia="SimSun"/>
@@ -7887,7 +7544,7 @@
                     </pic:cNvPicPr>
                   </pic:nvPicPr>
                   <pic:blipFill>
-                    <a:blip r:embed="rId32"/>
+                    <a:blip r:embed="rId33"/>
                     <a:stretch>
                       <a:fillRect/>
                     </a:stretch>
@@ -8664,7 +8321,7 @@
                     </pic:cNvPicPr>
                   </pic:nvPicPr>
                   <pic:blipFill>
-                    <a:blip r:embed="rId33">
+                    <a:blip r:embed="rId34">
                       <a:extLst>
                         <a:ext uri="{28A0092B-C50C-407E-A947-70E740481C1C}">
                           <a14:useLocalDpi xmlns:a14="http://schemas.microsoft.com/office/drawing/2010/main" val="0"/>
@@ -8723,7 +8380,7 @@
                     </pic:cNvPicPr>
                   </pic:nvPicPr>
                   <pic:blipFill>
-                    <a:blip r:embed="rId34">
+                    <a:blip r:embed="rId35">
                       <a:extLst>
                         <a:ext uri="{28A0092B-C50C-407E-A947-70E740481C1C}">
                           <a14:useLocalDpi xmlns:a14="http://schemas.microsoft.com/office/drawing/2010/main" val="0"/>
@@ -8849,308 +8506,6 @@
                     </pic:cNvPicPr>
                   </pic:nvPicPr>
                   <pic:blipFill>
-                    <a:blip r:embed="rId35"/>
-                    <a:stretch>
-                      <a:fillRect/>
-                    </a:stretch>
-                  </pic:blipFill>
-                  <pic:spPr>
-                    <a:xfrm>
-                      <a:off x="0" y="0"/>
-                      <a:ext cx="5756910" cy="4241800"/>
-                    </a:xfrm>
-                    <a:prstGeom prst="rect">
-                      <a:avLst/>
-                    </a:prstGeom>
-                  </pic:spPr>
-                </pic:pic>
-              </a:graphicData>
-            </a:graphic>
-          </wp:inline>
-        </w:drawing>
-      </w:r>
-    </w:p>
-    <w:p>
-      <w:pPr>
-        <w:pStyle w:val="ListParagraph"/>
-        <w:numPr>
-          <w:ilvl w:val="0"/>
-          <w:numId w:val="17"/>
-        </w:numPr>
-        <w:rPr>
-          <w:rFonts w:eastAsia="SimSun"/>
-        </w:rPr>
-      </w:pPr>
-      <w:r>
-        <w:rPr>
-          <w:rFonts w:eastAsia="SimSun"/>
-        </w:rPr>
-        <w:lastRenderedPageBreak/>
-        <w:t>单击第一个大肠杆菌蛋白质：</w:t>
-      </w:r>
-      <w:r>
-        <w:rPr>
-          <w:rFonts w:eastAsia="SimSun"/>
-        </w:rPr>
-        <w:t>"</w:t>
-      </w:r>
-      <w:bookmarkStart w:id="1" w:name="OLE_LINK1"/>
-      <w:bookmarkStart w:id="2" w:name="OLE_LINK2"/>
-      <w:r>
-        <w:rPr>
-          <w:rFonts w:eastAsia="SimSun"/>
-        </w:rPr>
-        <w:t>sp|P63284|CLPB_ECOLI</w:t>
-      </w:r>
-      <w:bookmarkEnd w:id="1"/>
-      <w:bookmarkEnd w:id="2"/>
-      <w:r>
-        <w:rPr>
-          <w:rFonts w:eastAsia="SimSun"/>
-        </w:rPr>
-        <w:t>"</w:t>
-      </w:r>
-      <w:r>
-        <w:rPr>
-          <w:rFonts w:eastAsia="SimSun"/>
-        </w:rPr>
-        <w:t>。</w:t>
-      </w:r>
-    </w:p>
-    <w:p>
-      <w:pPr>
-        <w:rPr>
-          <w:rFonts w:eastAsia="SimSun"/>
-        </w:rPr>
-      </w:pPr>
-      <w:r>
-        <w:rPr>
-          <w:rFonts w:eastAsia="SimSun"/>
-        </w:rPr>
-        <w:t>您应当会在各种图表（色谱图、峰面积和保留时间重复测定图）中看到该蛋白质的所有肽段。上面的截屏展示了一个蛋白质</w:t>
-      </w:r>
-      <w:r>
-        <w:rPr>
-          <w:rFonts w:eastAsia="SimSun" w:hint="eastAsia"/>
-        </w:rPr>
-        <w:t>被选择</w:t>
-      </w:r>
-      <w:r>
-        <w:rPr>
-          <w:rFonts w:eastAsia="SimSun"/>
-        </w:rPr>
-        <w:t>后，</w:t>
-      </w:r>
-      <w:r>
-        <w:rPr>
-          <w:rFonts w:eastAsia="SimSun" w:hint="eastAsia"/>
-        </w:rPr>
-        <w:t>组成它的所有肽段被汇总</w:t>
-      </w:r>
-      <w:r>
-        <w:rPr>
-          <w:rFonts w:eastAsia="SimSun"/>
-        </w:rPr>
-        <w:t>在</w:t>
-      </w:r>
-      <w:r>
-        <w:rPr>
-          <w:rFonts w:eastAsia="SimSun" w:hint="eastAsia"/>
-        </w:rPr>
-        <w:t>每个</w:t>
-      </w:r>
-      <w:r>
-        <w:rPr>
-          <w:rFonts w:eastAsia="SimSun"/>
-        </w:rPr>
-        <w:t>视图中（</w:t>
-      </w:r>
-      <w:r>
-        <w:rPr>
-          <w:rFonts w:eastAsia="SimSun" w:hint="eastAsia"/>
-        </w:rPr>
-        <w:t>除了</w:t>
-      </w:r>
-      <w:r>
-        <w:rPr>
-          <w:rFonts w:eastAsia="SimSun"/>
-        </w:rPr>
-        <w:t>库匹配窗口未显示任何内容）。</w:t>
-      </w:r>
-    </w:p>
-    <w:p>
-      <w:pPr>
-        <w:rPr>
-          <w:rFonts w:eastAsia="SimSun"/>
-        </w:rPr>
-      </w:pPr>
-      <w:r>
-        <w:rPr>
-          <w:rFonts w:eastAsia="SimSun"/>
-        </w:rPr>
-        <w:t>根据您在</w:t>
-      </w:r>
-      <w:r>
-        <w:rPr>
-          <w:rFonts w:eastAsia="SimSun"/>
-          <w:b/>
-        </w:rPr>
-        <w:t>峰面积</w:t>
-      </w:r>
-      <w:r>
-        <w:rPr>
-          <w:rFonts w:eastAsia="SimSun"/>
-          <w:b/>
-        </w:rPr>
-        <w:t>-</w:t>
-      </w:r>
-      <w:r>
-        <w:rPr>
-          <w:rFonts w:eastAsia="SimSun"/>
-          <w:b/>
-        </w:rPr>
-        <w:t>重复测定比较</w:t>
-      </w:r>
-      <w:r>
-        <w:rPr>
-          <w:rFonts w:eastAsia="SimSun"/>
-        </w:rPr>
-        <w:t>图中看到的结果，该蛋白质是否受到差异化的</w:t>
-      </w:r>
-      <w:r>
-        <w:rPr>
-          <w:rFonts w:eastAsia="SimSun" w:hint="eastAsia"/>
-        </w:rPr>
-        <w:t>调控</w:t>
-      </w:r>
-      <w:r>
-        <w:rPr>
-          <w:rFonts w:eastAsia="SimSun"/>
-        </w:rPr>
-        <w:t>？回想一下，对于大肠杆菌，</w:t>
-      </w:r>
-      <w:r>
-        <w:rPr>
-          <w:rFonts w:eastAsia="SimSun"/>
-        </w:rPr>
-        <w:t xml:space="preserve">A:B </w:t>
-      </w:r>
-      <w:r>
-        <w:rPr>
-          <w:rFonts w:eastAsia="SimSun"/>
-        </w:rPr>
-        <w:t>之间的预期倍数变化率为</w:t>
-      </w:r>
-      <w:r>
-        <w:rPr>
-          <w:rFonts w:eastAsia="SimSun"/>
-        </w:rPr>
-        <w:t xml:space="preserve"> 4:1</w:t>
-      </w:r>
-      <w:r>
-        <w:rPr>
-          <w:rFonts w:eastAsia="SimSun"/>
-        </w:rPr>
-        <w:t>。</w:t>
-      </w:r>
-    </w:p>
-    <w:p>
-      <w:pPr>
-        <w:pStyle w:val="ListParagraph"/>
-        <w:numPr>
-          <w:ilvl w:val="0"/>
-          <w:numId w:val="18"/>
-        </w:numPr>
-        <w:rPr>
-          <w:rFonts w:eastAsia="SimSun"/>
-        </w:rPr>
-      </w:pPr>
-      <w:r>
-        <w:rPr>
-          <w:rFonts w:eastAsia="SimSun"/>
-        </w:rPr>
-        <w:t>选择此蛋白质中的</w:t>
-      </w:r>
-      <w:r>
-        <w:rPr>
-          <w:rFonts w:eastAsia="SimSun"/>
-        </w:rPr>
-        <w:t xml:space="preserve"> </w:t>
-      </w:r>
-      <w:bookmarkStart w:id="3" w:name="OLE_LINK3"/>
-      <w:bookmarkStart w:id="4" w:name="OLE_LINK4"/>
-      <w:r>
-        <w:rPr>
-          <w:rFonts w:eastAsia="SimSun"/>
-        </w:rPr>
-        <w:t>LPQVEGTGGDVQPSQDLVR</w:t>
-      </w:r>
-      <w:bookmarkEnd w:id="3"/>
-      <w:bookmarkEnd w:id="4"/>
-      <w:r>
-        <w:rPr>
-          <w:rFonts w:eastAsia="SimSun"/>
-        </w:rPr>
-        <w:t xml:space="preserve"> </w:t>
-      </w:r>
-      <w:r>
-        <w:rPr>
-          <w:rFonts w:eastAsia="SimSun"/>
-        </w:rPr>
-        <w:t>肽段。</w:t>
-      </w:r>
-    </w:p>
-    <w:p>
-      <w:pPr>
-        <w:rPr>
-          <w:rFonts w:eastAsia="SimSun"/>
-        </w:rPr>
-      </w:pPr>
-      <w:r>
-        <w:rPr>
-          <w:rFonts w:eastAsia="SimSun"/>
-        </w:rPr>
-        <w:t>您将在所有这些视图中获得该肽段的特定信息，如下所示：</w:t>
-      </w:r>
-    </w:p>
-    <w:p>
-      <w:pPr>
-        <w:ind w:left="360"/>
-        <w:jc w:val="both"/>
-        <w:rPr>
-          <w:rFonts w:ascii="Arial" w:eastAsia="SimSun" w:hAnsi="Arial" w:cs="Arial"/>
-        </w:rPr>
-      </w:pPr>
-    </w:p>
-    <w:p>
-      <w:pPr>
-        <w:rPr>
-          <w:rFonts w:ascii="Arial" w:eastAsia="SimSun" w:hAnsi="Arial" w:cs="Arial"/>
-        </w:rPr>
-      </w:pPr>
-      <w:r>
-        <w:rPr>
-          <w:rFonts w:eastAsia="SimSun"/>
-          <w:noProof/>
-        </w:rPr>
-        <w:drawing>
-          <wp:inline distT="0" distB="0" distL="0" distR="0" wp14:anchorId="2D74B278" wp14:editId="70EF6308">
-            <wp:extent cx="5756910" cy="4241800"/>
-            <wp:effectExtent l="0" t="0" r="0" b="6350"/>
-            <wp:docPr id="39" name="Picture 39"/>
-            <wp:cNvGraphicFramePr>
-              <a:graphicFrameLocks xmlns:a="http://schemas.openxmlformats.org/drawingml/2006/main" noChangeAspect="1"/>
-            </wp:cNvGraphicFramePr>
-            <a:graphic xmlns:a="http://schemas.openxmlformats.org/drawingml/2006/main">
-              <a:graphicData uri="http://schemas.openxmlformats.org/drawingml/2006/picture">
-                <pic:pic xmlns:pic="http://schemas.openxmlformats.org/drawingml/2006/picture">
-                  <pic:nvPicPr>
-                    <pic:cNvPr id="39" name="Picture 39"/>
-                    <pic:cNvPicPr>
-                      <a:picLocks noChangeAspect="1"/>
-                    </pic:cNvPicPr>
-                  </pic:nvPicPr>
-                  <pic:blipFill>
                     <a:blip r:embed="rId36"/>
                     <a:stretch>
                       <a:fillRect/>
@@ -9174,6 +8529,308 @@
     </w:p>
     <w:p>
       <w:pPr>
+        <w:pStyle w:val="ListParagraph"/>
+        <w:numPr>
+          <w:ilvl w:val="0"/>
+          <w:numId w:val="17"/>
+        </w:numPr>
+        <w:rPr>
+          <w:rFonts w:eastAsia="SimSun"/>
+        </w:rPr>
+      </w:pPr>
+      <w:r>
+        <w:rPr>
+          <w:rFonts w:eastAsia="SimSun"/>
+        </w:rPr>
+        <w:lastRenderedPageBreak/>
+        <w:t>单击第一个大肠杆菌蛋白质：</w:t>
+      </w:r>
+      <w:r>
+        <w:rPr>
+          <w:rFonts w:eastAsia="SimSun"/>
+        </w:rPr>
+        <w:t>"</w:t>
+      </w:r>
+      <w:bookmarkStart w:id="1" w:name="OLE_LINK1"/>
+      <w:bookmarkStart w:id="2" w:name="OLE_LINK2"/>
+      <w:r>
+        <w:rPr>
+          <w:rFonts w:eastAsia="SimSun"/>
+        </w:rPr>
+        <w:t>sp|P63284|CLPB_ECOLI</w:t>
+      </w:r>
+      <w:bookmarkEnd w:id="1"/>
+      <w:bookmarkEnd w:id="2"/>
+      <w:r>
+        <w:rPr>
+          <w:rFonts w:eastAsia="SimSun"/>
+        </w:rPr>
+        <w:t>"</w:t>
+      </w:r>
+      <w:r>
+        <w:rPr>
+          <w:rFonts w:eastAsia="SimSun"/>
+        </w:rPr>
+        <w:t>。</w:t>
+      </w:r>
+    </w:p>
+    <w:p>
+      <w:pPr>
+        <w:rPr>
+          <w:rFonts w:eastAsia="SimSun"/>
+        </w:rPr>
+      </w:pPr>
+      <w:r>
+        <w:rPr>
+          <w:rFonts w:eastAsia="SimSun"/>
+        </w:rPr>
+        <w:t>您应当会在各种图表（色谱图、峰面积和保留时间重复测定图）中看到该蛋白质的所有肽段。上面的截屏展示了一个蛋白质</w:t>
+      </w:r>
+      <w:r>
+        <w:rPr>
+          <w:rFonts w:eastAsia="SimSun" w:hint="eastAsia"/>
+        </w:rPr>
+        <w:t>被选择</w:t>
+      </w:r>
+      <w:r>
+        <w:rPr>
+          <w:rFonts w:eastAsia="SimSun"/>
+        </w:rPr>
+        <w:t>后，</w:t>
+      </w:r>
+      <w:r>
+        <w:rPr>
+          <w:rFonts w:eastAsia="SimSun" w:hint="eastAsia"/>
+        </w:rPr>
+        <w:t>组成它的所有肽段被汇总</w:t>
+      </w:r>
+      <w:r>
+        <w:rPr>
+          <w:rFonts w:eastAsia="SimSun"/>
+        </w:rPr>
+        <w:t>在</w:t>
+      </w:r>
+      <w:r>
+        <w:rPr>
+          <w:rFonts w:eastAsia="SimSun" w:hint="eastAsia"/>
+        </w:rPr>
+        <w:t>每个</w:t>
+      </w:r>
+      <w:r>
+        <w:rPr>
+          <w:rFonts w:eastAsia="SimSun"/>
+        </w:rPr>
+        <w:t>视图中（</w:t>
+      </w:r>
+      <w:r>
+        <w:rPr>
+          <w:rFonts w:eastAsia="SimSun" w:hint="eastAsia"/>
+        </w:rPr>
+        <w:t>除了</w:t>
+      </w:r>
+      <w:r>
+        <w:rPr>
+          <w:rFonts w:eastAsia="SimSun"/>
+        </w:rPr>
+        <w:t>库匹配窗口未显示任何内容）。</w:t>
+      </w:r>
+    </w:p>
+    <w:p>
+      <w:pPr>
+        <w:rPr>
+          <w:rFonts w:eastAsia="SimSun"/>
+        </w:rPr>
+      </w:pPr>
+      <w:r>
+        <w:rPr>
+          <w:rFonts w:eastAsia="SimSun"/>
+        </w:rPr>
+        <w:t>根据您在</w:t>
+      </w:r>
+      <w:r>
+        <w:rPr>
+          <w:rFonts w:eastAsia="SimSun"/>
+          <w:b/>
+        </w:rPr>
+        <w:t>峰面积</w:t>
+      </w:r>
+      <w:r>
+        <w:rPr>
+          <w:rFonts w:eastAsia="SimSun"/>
+          <w:b/>
+        </w:rPr>
+        <w:t>-</w:t>
+      </w:r>
+      <w:r>
+        <w:rPr>
+          <w:rFonts w:eastAsia="SimSun"/>
+          <w:b/>
+        </w:rPr>
+        <w:t>重复测定比较</w:t>
+      </w:r>
+      <w:r>
+        <w:rPr>
+          <w:rFonts w:eastAsia="SimSun"/>
+        </w:rPr>
+        <w:t>图中看到的结果，该蛋白质是否受到差异化的</w:t>
+      </w:r>
+      <w:r>
+        <w:rPr>
+          <w:rFonts w:eastAsia="SimSun" w:hint="eastAsia"/>
+        </w:rPr>
+        <w:t>调控</w:t>
+      </w:r>
+      <w:r>
+        <w:rPr>
+          <w:rFonts w:eastAsia="SimSun"/>
+        </w:rPr>
+        <w:t>？回想一下，对于大肠杆菌，</w:t>
+      </w:r>
+      <w:r>
+        <w:rPr>
+          <w:rFonts w:eastAsia="SimSun"/>
+        </w:rPr>
+        <w:t xml:space="preserve">A:B </w:t>
+      </w:r>
+      <w:r>
+        <w:rPr>
+          <w:rFonts w:eastAsia="SimSun"/>
+        </w:rPr>
+        <w:t>之间的预期倍数变化率为</w:t>
+      </w:r>
+      <w:r>
+        <w:rPr>
+          <w:rFonts w:eastAsia="SimSun"/>
+        </w:rPr>
+        <w:t xml:space="preserve"> 4:1</w:t>
+      </w:r>
+      <w:r>
+        <w:rPr>
+          <w:rFonts w:eastAsia="SimSun"/>
+        </w:rPr>
+        <w:t>。</w:t>
+      </w:r>
+    </w:p>
+    <w:p>
+      <w:pPr>
+        <w:pStyle w:val="ListParagraph"/>
+        <w:numPr>
+          <w:ilvl w:val="0"/>
+          <w:numId w:val="18"/>
+        </w:numPr>
+        <w:rPr>
+          <w:rFonts w:eastAsia="SimSun"/>
+        </w:rPr>
+      </w:pPr>
+      <w:r>
+        <w:rPr>
+          <w:rFonts w:eastAsia="SimSun"/>
+        </w:rPr>
+        <w:t>选择此蛋白质中的</w:t>
+      </w:r>
+      <w:r>
+        <w:rPr>
+          <w:rFonts w:eastAsia="SimSun"/>
+        </w:rPr>
+        <w:t xml:space="preserve"> </w:t>
+      </w:r>
+      <w:bookmarkStart w:id="3" w:name="OLE_LINK3"/>
+      <w:bookmarkStart w:id="4" w:name="OLE_LINK4"/>
+      <w:r>
+        <w:rPr>
+          <w:rFonts w:eastAsia="SimSun"/>
+        </w:rPr>
+        <w:t>LPQVEGTGGDVQPSQDLVR</w:t>
+      </w:r>
+      <w:bookmarkEnd w:id="3"/>
+      <w:bookmarkEnd w:id="4"/>
+      <w:r>
+        <w:rPr>
+          <w:rFonts w:eastAsia="SimSun"/>
+        </w:rPr>
+        <w:t xml:space="preserve"> </w:t>
+      </w:r>
+      <w:r>
+        <w:rPr>
+          <w:rFonts w:eastAsia="SimSun"/>
+        </w:rPr>
+        <w:t>肽段。</w:t>
+      </w:r>
+    </w:p>
+    <w:p>
+      <w:pPr>
+        <w:rPr>
+          <w:rFonts w:eastAsia="SimSun"/>
+        </w:rPr>
+      </w:pPr>
+      <w:r>
+        <w:rPr>
+          <w:rFonts w:eastAsia="SimSun"/>
+        </w:rPr>
+        <w:t>您将在所有这些视图中获得该肽段的特定信息，如下所示：</w:t>
+      </w:r>
+    </w:p>
+    <w:p>
+      <w:pPr>
+        <w:ind w:left="360"/>
+        <w:jc w:val="both"/>
+        <w:rPr>
+          <w:rFonts w:ascii="Arial" w:eastAsia="SimSun" w:hAnsi="Arial" w:cs="Arial"/>
+        </w:rPr>
+      </w:pPr>
+    </w:p>
+    <w:p>
+      <w:pPr>
+        <w:rPr>
+          <w:rFonts w:ascii="Arial" w:eastAsia="SimSun" w:hAnsi="Arial" w:cs="Arial"/>
+        </w:rPr>
+      </w:pPr>
+      <w:r>
+        <w:rPr>
+          <w:rFonts w:eastAsia="SimSun"/>
+          <w:noProof/>
+        </w:rPr>
+        <w:drawing>
+          <wp:inline distT="0" distB="0" distL="0" distR="0" wp14:anchorId="2D74B278" wp14:editId="70EF6308">
+            <wp:extent cx="5756910" cy="4241800"/>
+            <wp:effectExtent l="0" t="0" r="0" b="6350"/>
+            <wp:docPr id="39" name="Picture 39"/>
+            <wp:cNvGraphicFramePr>
+              <a:graphicFrameLocks xmlns:a="http://schemas.openxmlformats.org/drawingml/2006/main" noChangeAspect="1"/>
+            </wp:cNvGraphicFramePr>
+            <a:graphic xmlns:a="http://schemas.openxmlformats.org/drawingml/2006/main">
+              <a:graphicData uri="http://schemas.openxmlformats.org/drawingml/2006/picture">
+                <pic:pic xmlns:pic="http://schemas.openxmlformats.org/drawingml/2006/picture">
+                  <pic:nvPicPr>
+                    <pic:cNvPr id="39" name="Picture 39"/>
+                    <pic:cNvPicPr>
+                      <a:picLocks noChangeAspect="1"/>
+                    </pic:cNvPicPr>
+                  </pic:nvPicPr>
+                  <pic:blipFill>
+                    <a:blip r:embed="rId37"/>
+                    <a:stretch>
+                      <a:fillRect/>
+                    </a:stretch>
+                  </pic:blipFill>
+                  <pic:spPr>
+                    <a:xfrm>
+                      <a:off x="0" y="0"/>
+                      <a:ext cx="5756910" cy="4241800"/>
+                    </a:xfrm>
+                    <a:prstGeom prst="rect">
+                      <a:avLst/>
+                    </a:prstGeom>
+                  </pic:spPr>
+                </pic:pic>
+              </a:graphicData>
+            </a:graphic>
+          </wp:inline>
+        </w:drawing>
+      </w:r>
+    </w:p>
+    <w:p>
+      <w:pPr>
         <w:rPr>
           <w:rFonts w:eastAsia="SimSun"/>
         </w:rPr>
@@ -9474,7 +9131,7 @@
                     </pic:cNvPicPr>
                   </pic:nvPicPr>
                   <pic:blipFill>
-                    <a:blip r:embed="rId37">
+                    <a:blip r:embed="rId38">
                       <a:extLst>
                         <a:ext uri="{28A0092B-C50C-407E-A947-70E740481C1C}">
                           <a14:useLocalDpi xmlns:a14="http://schemas.microsoft.com/office/drawing/2010/main" val="0"/>
@@ -9591,89 +9248,6 @@
                     </pic:cNvPicPr>
                   </pic:nvPicPr>
                   <pic:blipFill>
-                    <a:blip r:embed="rId38"/>
-                    <a:stretch>
-                      <a:fillRect/>
-                    </a:stretch>
-                  </pic:blipFill>
-                  <pic:spPr>
-                    <a:xfrm>
-                      <a:off x="0" y="0"/>
-                      <a:ext cx="5619750" cy="4114800"/>
-                    </a:xfrm>
-                    <a:prstGeom prst="rect">
-                      <a:avLst/>
-                    </a:prstGeom>
-                  </pic:spPr>
-                </pic:pic>
-              </a:graphicData>
-            </a:graphic>
-          </wp:inline>
-        </w:drawing>
-      </w:r>
-    </w:p>
-    <w:p>
-      <w:pPr>
-        <w:pStyle w:val="NoSpacing"/>
-        <w:numPr>
-          <w:ilvl w:val="0"/>
-          <w:numId w:val="18"/>
-        </w:numPr>
-        <w:spacing w:before="240" w:after="240"/>
-        <w:rPr>
-          <w:rFonts w:eastAsia="SimSun"/>
-        </w:rPr>
-      </w:pPr>
-      <w:r>
-        <w:rPr>
-          <w:rFonts w:eastAsia="SimSun"/>
-        </w:rPr>
-        <w:t>单击</w:t>
-      </w:r>
-      <w:r>
-        <w:rPr>
-          <w:rFonts w:eastAsia="SimSun"/>
-          <w:b/>
-        </w:rPr>
-        <w:t>全扫描</w:t>
-      </w:r>
-      <w:r>
-        <w:rPr>
-          <w:rFonts w:eastAsia="SimSun"/>
-        </w:rPr>
-        <w:t>工具栏中的放大镜按钮可以查看整个谱图。</w:t>
-      </w:r>
-    </w:p>
-    <w:p>
-      <w:pPr>
-        <w:spacing w:before="240"/>
-        <w:rPr>
-          <w:rFonts w:eastAsia="SimSun"/>
-        </w:rPr>
-      </w:pPr>
-      <w:r>
-        <w:rPr>
-          <w:rFonts w:eastAsia="SimSun"/>
-          <w:noProof/>
-        </w:rPr>
-        <w:drawing>
-          <wp:inline distT="0" distB="0" distL="0" distR="0" wp14:anchorId="6D03B56D" wp14:editId="42541261">
-            <wp:extent cx="5619750" cy="4114800"/>
-            <wp:effectExtent l="0" t="0" r="0" b="0"/>
-            <wp:docPr id="42" name="Picture 42"/>
-            <wp:cNvGraphicFramePr>
-              <a:graphicFrameLocks xmlns:a="http://schemas.openxmlformats.org/drawingml/2006/main" noChangeAspect="1"/>
-            </wp:cNvGraphicFramePr>
-            <a:graphic xmlns:a="http://schemas.openxmlformats.org/drawingml/2006/main">
-              <a:graphicData uri="http://schemas.openxmlformats.org/drawingml/2006/picture">
-                <pic:pic xmlns:pic="http://schemas.openxmlformats.org/drawingml/2006/picture">
-                  <pic:nvPicPr>
-                    <pic:cNvPr id="42" name="Picture 42"/>
-                    <pic:cNvPicPr>
-                      <a:picLocks noChangeAspect="1"/>
-                    </pic:cNvPicPr>
-                  </pic:nvPicPr>
-                  <pic:blipFill>
                     <a:blip r:embed="rId39"/>
                     <a:stretch>
                       <a:fillRect/>
@@ -9697,181 +9271,39 @@
     </w:p>
     <w:p>
       <w:pPr>
-        <w:spacing w:before="240"/>
-        <w:rPr>
-          <w:rFonts w:eastAsia="SimSun"/>
-        </w:rPr>
-      </w:pPr>
-      <w:r>
-        <w:rPr>
-          <w:rFonts w:eastAsia="SimSun"/>
-        </w:rPr>
-        <w:lastRenderedPageBreak/>
-        <w:t>进一步手动探索数据（包括一些诱饵）。</w:t>
-      </w:r>
-    </w:p>
-    <w:p>
-      <w:pPr>
-        <w:pStyle w:val="Heading1"/>
-        <w:rPr>
-          <w:rFonts w:eastAsia="SimSun"/>
-        </w:rPr>
-      </w:pPr>
-      <w:r>
-        <w:rPr>
-          <w:rFonts w:eastAsia="SimSun"/>
-        </w:rPr>
-        <w:t>质量误差和保留时间偏差</w:t>
-      </w:r>
-      <w:r>
-        <w:rPr>
-          <w:rFonts w:eastAsia="SimSun"/>
-        </w:rPr>
-        <w:t xml:space="preserve"> </w:t>
-      </w:r>
-    </w:p>
-    <w:p>
-      <w:pPr>
-        <w:rPr>
-          <w:rFonts w:ascii="Arial" w:eastAsia="SimSun" w:hAnsi="Arial" w:cs="Arial"/>
-        </w:rPr>
-      </w:pPr>
-      <w:r>
-        <w:rPr>
-          <w:rFonts w:eastAsia="SimSun"/>
-        </w:rPr>
-        <w:t>您可以检查质量</w:t>
-      </w:r>
-      <w:r>
-        <w:rPr>
-          <w:rFonts w:eastAsia="SimSun" w:hint="eastAsia"/>
-        </w:rPr>
-        <w:t>精度</w:t>
-      </w:r>
-      <w:r>
-        <w:rPr>
-          <w:rFonts w:eastAsia="SimSun"/>
-        </w:rPr>
-        <w:t>和保留时间预测准确度，以确定是否使用了最佳提取参数，或是否</w:t>
-      </w:r>
-      <w:r>
-        <w:rPr>
-          <w:rStyle w:val="CommentReference"/>
-          <w:rFonts w:eastAsia="SimSun" w:hint="eastAsia"/>
-          <w:sz w:val="22"/>
-          <w:szCs w:val="22"/>
-        </w:rPr>
-        <w:t>需要</w:t>
-      </w:r>
-      <w:r>
-        <w:rPr>
-          <w:rFonts w:eastAsia="SimSun"/>
-        </w:rPr>
-        <w:t>进行某些调整以改善结果。</w:t>
-      </w:r>
-    </w:p>
-    <w:p>
-      <w:pPr>
-        <w:pStyle w:val="ListParagraph"/>
+        <w:pStyle w:val="NoSpacing"/>
         <w:numPr>
           <w:ilvl w:val="0"/>
-          <w:numId w:val="19"/>
+          <w:numId w:val="18"/>
         </w:numPr>
-        <w:rPr>
-          <w:rFonts w:eastAsia="SimSun"/>
-        </w:rPr>
-      </w:pPr>
-      <w:r>
-        <w:rPr>
-          <w:rFonts w:eastAsia="SimSun"/>
-        </w:rPr>
-        <w:t>在</w:t>
-      </w:r>
-      <w:r>
-        <w:rPr>
-          <w:rFonts w:eastAsia="SimSun"/>
-          <w:b/>
-        </w:rPr>
-        <w:t>视图</w:t>
-      </w:r>
-      <w:r>
-        <w:rPr>
-          <w:rFonts w:eastAsia="SimSun"/>
-        </w:rPr>
-        <w:t>菜单中选择</w:t>
-      </w:r>
-      <w:r>
-        <w:rPr>
-          <w:rFonts w:eastAsia="SimSun"/>
-          <w:b/>
-        </w:rPr>
-        <w:t>质量误差</w:t>
-      </w:r>
-      <w:r>
-        <w:rPr>
-          <w:rFonts w:eastAsia="SimSun"/>
-        </w:rPr>
-        <w:t>，然后单击</w:t>
-      </w:r>
-      <w:r>
-        <w:rPr>
-          <w:rFonts w:eastAsia="SimSun"/>
-          <w:b/>
-        </w:rPr>
-        <w:t>直方图</w:t>
-      </w:r>
-      <w:r>
-        <w:rPr>
-          <w:rFonts w:eastAsia="SimSun"/>
-        </w:rPr>
-        <w:t>。</w:t>
-      </w:r>
-    </w:p>
-    <w:p>
-      <w:pPr>
-        <w:rPr>
-          <w:rFonts w:eastAsia="SimSun"/>
-        </w:rPr>
-      </w:pPr>
-      <w:r>
-        <w:rPr>
-          <w:rFonts w:eastAsia="SimSun"/>
-        </w:rPr>
-        <w:t>这将显示质量误差在数据集中的分布。提取窗口</w:t>
-      </w:r>
-      <w:r>
-        <w:rPr>
-          <w:rFonts w:eastAsia="SimSun"/>
-        </w:rPr>
-        <w:t xml:space="preserve"> (±20 ppm) </w:t>
-      </w:r>
-      <w:r>
-        <w:rPr>
-          <w:rFonts w:eastAsia="SimSun"/>
-        </w:rPr>
-        <w:t>能否进一步优化？一般情况下，平均误差</w:t>
-      </w:r>
-      <w:r>
-        <w:rPr>
-          <w:rFonts w:eastAsia="SimSun"/>
-        </w:rPr>
-        <w:t xml:space="preserve"> +/- 3 </w:t>
-      </w:r>
-      <w:r>
-        <w:rPr>
-          <w:rFonts w:eastAsia="SimSun"/>
-        </w:rPr>
-        <w:t>个标准偏差便足以应对。但是，如果显示的直方图被截止，并且在极端情况下计数很高，则可能需要增宽提取窗口。</w:t>
-      </w:r>
-      <w:r>
-        <w:rPr>
-          <w:rFonts w:eastAsia="SimSun"/>
-        </w:rPr>
-        <w:t xml:space="preserve"> </w:t>
-      </w:r>
-    </w:p>
-    <w:p>
-      <w:pPr>
+        <w:spacing w:before="240" w:after="240"/>
+        <w:rPr>
+          <w:rFonts w:eastAsia="SimSun"/>
+        </w:rPr>
+      </w:pPr>
+      <w:r>
+        <w:rPr>
+          <w:rFonts w:eastAsia="SimSun"/>
+        </w:rPr>
+        <w:t>单击</w:t>
+      </w:r>
+      <w:r>
+        <w:rPr>
+          <w:rFonts w:eastAsia="SimSun"/>
+          <w:b/>
+        </w:rPr>
+        <w:t>全扫描</w:t>
+      </w:r>
+      <w:r>
+        <w:rPr>
+          <w:rFonts w:eastAsia="SimSun"/>
+        </w:rPr>
+        <w:t>工具栏中的放大镜按钮可以查看整个谱图。</w:t>
+      </w:r>
+    </w:p>
+    <w:p>
+      <w:pPr>
+        <w:spacing w:before="240"/>
         <w:rPr>
           <w:rFonts w:eastAsia="SimSun"/>
         </w:rPr>
@@ -9882,10 +9314,10 @@
           <w:noProof/>
         </w:rPr>
         <w:drawing>
-          <wp:inline distT="0" distB="0" distL="0" distR="0" wp14:anchorId="2E51EFC7" wp14:editId="18686549">
+          <wp:inline distT="0" distB="0" distL="0" distR="0" wp14:anchorId="6D03B56D" wp14:editId="42541261">
             <wp:extent cx="5619750" cy="4114800"/>
             <wp:effectExtent l="0" t="0" r="0" b="0"/>
-            <wp:docPr id="46" name="Picture 46"/>
+            <wp:docPr id="42" name="Picture 42"/>
             <wp:cNvGraphicFramePr>
               <a:graphicFrameLocks xmlns:a="http://schemas.openxmlformats.org/drawingml/2006/main" noChangeAspect="1"/>
             </wp:cNvGraphicFramePr>
@@ -9893,7 +9325,7 @@
               <a:graphicData uri="http://schemas.openxmlformats.org/drawingml/2006/picture">
                 <pic:pic xmlns:pic="http://schemas.openxmlformats.org/drawingml/2006/picture">
                   <pic:nvPicPr>
-                    <pic:cNvPr id="46" name="Picture 46"/>
+                    <pic:cNvPr id="42" name="Picture 42"/>
                     <pic:cNvPicPr>
                       <a:picLocks noChangeAspect="1"/>
                     </pic:cNvPicPr>
@@ -9922,27 +9354,77 @@
     </w:p>
     <w:p>
       <w:pPr>
-        <w:rPr>
-          <w:rFonts w:eastAsia="SimSun"/>
-        </w:rPr>
-      </w:pPr>
-      <w:r>
-        <w:rPr>
-          <w:rFonts w:eastAsia="SimSun"/>
-        </w:rPr>
-        <w:t>请注意，此分布涵盖全部</w:t>
-      </w:r>
-      <w:r>
-        <w:rPr>
-          <w:rFonts w:eastAsia="SimSun"/>
-        </w:rPr>
-        <w:t xml:space="preserve"> 6 </w:t>
-      </w:r>
-      <w:r>
-        <w:rPr>
-          <w:rFonts w:eastAsia="SimSun"/>
-        </w:rPr>
-        <w:t>次运行。为进一步理解每次运行的代表性，请执行以下操作：</w:t>
+        <w:spacing w:before="240"/>
+        <w:rPr>
+          <w:rFonts w:eastAsia="SimSun"/>
+        </w:rPr>
+      </w:pPr>
+      <w:r>
+        <w:rPr>
+          <w:rFonts w:eastAsia="SimSun"/>
+        </w:rPr>
+        <w:lastRenderedPageBreak/>
+        <w:t>进一步手动探索数据（包括一些诱饵）。</w:t>
+      </w:r>
+    </w:p>
+    <w:p>
+      <w:pPr>
+        <w:pStyle w:val="Heading1"/>
+        <w:rPr>
+          <w:rFonts w:eastAsia="SimSun"/>
+        </w:rPr>
+      </w:pPr>
+      <w:r>
+        <w:rPr>
+          <w:rFonts w:eastAsia="SimSun"/>
+        </w:rPr>
+        <w:t>质量误差和保留时间偏差</w:t>
+      </w:r>
+      <w:r>
+        <w:rPr>
+          <w:rFonts w:eastAsia="SimSun"/>
+        </w:rPr>
+        <w:t xml:space="preserve"> </w:t>
+      </w:r>
+    </w:p>
+    <w:p>
+      <w:pPr>
+        <w:rPr>
+          <w:rFonts w:ascii="Arial" w:eastAsia="SimSun" w:hAnsi="Arial" w:cs="Arial"/>
+        </w:rPr>
+      </w:pPr>
+      <w:r>
+        <w:rPr>
+          <w:rFonts w:eastAsia="SimSun"/>
+        </w:rPr>
+        <w:t>您可以检查质量</w:t>
+      </w:r>
+      <w:r>
+        <w:rPr>
+          <w:rFonts w:eastAsia="SimSun" w:hint="eastAsia"/>
+        </w:rPr>
+        <w:t>精度</w:t>
+      </w:r>
+      <w:r>
+        <w:rPr>
+          <w:rFonts w:eastAsia="SimSun"/>
+        </w:rPr>
+        <w:t>和保留时间预测准确度，以确定是否使用了最佳提取参数，或是否</w:t>
+      </w:r>
+      <w:r>
+        <w:rPr>
+          <w:rStyle w:val="CommentReference"/>
+          <w:rFonts w:eastAsia="SimSun" w:hint="eastAsia"/>
+          <w:sz w:val="22"/>
+          <w:szCs w:val="22"/>
+        </w:rPr>
+        <w:t>需要</w:t>
+      </w:r>
+      <w:r>
+        <w:rPr>
+          <w:rFonts w:eastAsia="SimSun"/>
+        </w:rPr>
+        <w:t>进行某些调整以改善结果。</w:t>
       </w:r>
     </w:p>
     <w:p>
@@ -9960,14 +9442,27 @@
         <w:rPr>
           <w:rFonts w:eastAsia="SimSun"/>
         </w:rPr>
-        <w:t>右键单击该图，选择</w:t>
-      </w:r>
-      <w:r>
-        <w:rPr>
-          <w:rFonts w:eastAsia="SimSun"/>
-          <w:b/>
-        </w:rPr>
-        <w:t>重复测定</w:t>
+        <w:t>在</w:t>
+      </w:r>
+      <w:r>
+        <w:rPr>
+          <w:rFonts w:eastAsia="SimSun"/>
+          <w:b/>
+        </w:rPr>
+        <w:t>视图</w:t>
+      </w:r>
+      <w:r>
+        <w:rPr>
+          <w:rFonts w:eastAsia="SimSun"/>
+        </w:rPr>
+        <w:t>菜单中选择</w:t>
+      </w:r>
+      <w:r>
+        <w:rPr>
+          <w:rFonts w:eastAsia="SimSun"/>
+          <w:b/>
+        </w:rPr>
+        <w:t>质量误差</w:t>
       </w:r>
       <w:r>
         <w:rPr>
@@ -9980,7 +9475,7 @@
           <w:rFonts w:eastAsia="SimSun"/>
           <w:b/>
         </w:rPr>
-        <w:t>单一</w:t>
+        <w:t>直方图</w:t>
       </w:r>
       <w:r>
         <w:rPr>
@@ -9991,301 +9486,39 @@
     </w:p>
     <w:p>
       <w:pPr>
-        <w:pStyle w:val="ListParagraph"/>
-        <w:numPr>
-          <w:ilvl w:val="0"/>
-          <w:numId w:val="19"/>
-        </w:numPr>
-        <w:rPr>
-          <w:rFonts w:eastAsia="SimSun"/>
-        </w:rPr>
-      </w:pPr>
-      <w:r>
-        <w:rPr>
-          <w:rFonts w:eastAsia="SimSun"/>
-        </w:rPr>
-        <w:t>单击</w:t>
-      </w:r>
-      <w:r>
-        <w:rPr>
-          <w:rFonts w:eastAsia="SimSun"/>
-          <w:b/>
-        </w:rPr>
-        <w:t>目标</w:t>
-      </w:r>
-      <w:r>
-        <w:rPr>
-          <w:rFonts w:eastAsia="SimSun"/>
-        </w:rPr>
-        <w:t>视图顶部的</w:t>
-      </w:r>
-      <w:r>
-        <w:rPr>
-          <w:rFonts w:eastAsia="SimSun"/>
-          <w:b/>
-        </w:rPr>
-        <w:t>重复测定</w:t>
-      </w:r>
-      <w:r>
-        <w:rPr>
-          <w:rFonts w:eastAsia="SimSun"/>
-        </w:rPr>
-        <w:t>下拉列表。</w:t>
-      </w:r>
-    </w:p>
-    <w:p>
-      <w:pPr>
-        <w:pStyle w:val="ListParagraph"/>
-        <w:numPr>
-          <w:ilvl w:val="0"/>
-          <w:numId w:val="19"/>
-        </w:numPr>
-        <w:rPr>
-          <w:rFonts w:eastAsia="SimSun"/>
-        </w:rPr>
-      </w:pPr>
-      <w:r>
-        <w:rPr>
-          <w:rFonts w:eastAsia="SimSun"/>
-        </w:rPr>
-        <w:t>使用键盘上的向上和向下箭头键查看所有</w:t>
-      </w:r>
-      <w:r>
-        <w:rPr>
-          <w:rFonts w:eastAsia="SimSun"/>
-        </w:rPr>
-        <w:t xml:space="preserve"> 6 </w:t>
-      </w:r>
-      <w:r>
-        <w:rPr>
-          <w:rFonts w:eastAsia="SimSun"/>
-        </w:rPr>
-        <w:t>个重复测定中的质量误差值。</w:t>
-      </w:r>
-    </w:p>
-    <w:p>
-      <w:pPr>
-        <w:rPr>
-          <w:rFonts w:eastAsia="SimSun"/>
-        </w:rPr>
-      </w:pPr>
-      <w:r>
-        <w:rPr>
-          <w:rFonts w:eastAsia="SimSun"/>
-        </w:rPr>
-        <w:t>您会看到平均值介于</w:t>
-      </w:r>
-      <w:r>
-        <w:rPr>
-          <w:rFonts w:eastAsia="SimSun"/>
-        </w:rPr>
-        <w:t xml:space="preserve"> 1.5 </w:t>
-      </w:r>
-      <w:r>
-        <w:rPr>
-          <w:rFonts w:eastAsia="SimSun"/>
-        </w:rPr>
-        <w:t>到</w:t>
-      </w:r>
-      <w:r>
-        <w:rPr>
-          <w:rFonts w:eastAsia="SimSun"/>
-        </w:rPr>
-        <w:t xml:space="preserve"> 2.5 </w:t>
-      </w:r>
-      <w:r>
-        <w:rPr>
-          <w:rFonts w:eastAsia="SimSun"/>
-        </w:rPr>
-        <w:t>之间，而标准偏差值介于</w:t>
-      </w:r>
-      <w:r>
-        <w:rPr>
-          <w:rFonts w:eastAsia="SimSun"/>
-        </w:rPr>
-        <w:t xml:space="preserve"> 2.3 </w:t>
-      </w:r>
-      <w:r>
-        <w:rPr>
-          <w:rFonts w:eastAsia="SimSun"/>
-        </w:rPr>
-        <w:t>到</w:t>
-      </w:r>
-      <w:r>
-        <w:rPr>
-          <w:rFonts w:eastAsia="SimSun"/>
-        </w:rPr>
-        <w:t xml:space="preserve"> 3.3 </w:t>
-      </w:r>
-      <w:r>
-        <w:rPr>
-          <w:rFonts w:eastAsia="SimSun"/>
-        </w:rPr>
-        <w:t>之间。在最极端的情况下使用简单的计算方式，即平均值</w:t>
-      </w:r>
-      <w:r>
-        <w:rPr>
-          <w:rFonts w:eastAsia="SimSun"/>
-        </w:rPr>
-        <w:t xml:space="preserve"> + 3 * SD = 2.5 + 3.5*3 = 13 PPM</w:t>
-      </w:r>
-      <w:r>
-        <w:rPr>
-          <w:rFonts w:eastAsia="SimSun"/>
-        </w:rPr>
-        <w:t>，这似乎表明</w:t>
-      </w:r>
-      <w:r>
-        <w:rPr>
-          <w:rFonts w:eastAsia="SimSun"/>
-        </w:rPr>
-        <w:t xml:space="preserve"> 15 PPM </w:t>
-      </w:r>
-      <w:r>
-        <w:rPr>
-          <w:rFonts w:eastAsia="SimSun"/>
-        </w:rPr>
-        <w:t>的公差足以用于这些数据。</w:t>
-      </w:r>
-    </w:p>
-    <w:p>
-      <w:pPr>
-        <w:rPr>
-          <w:rFonts w:eastAsia="SimSun"/>
-        </w:rPr>
-      </w:pPr>
-      <w:r>
-        <w:rPr>
-          <w:rFonts w:eastAsia="SimSun"/>
-        </w:rPr>
-        <w:t>还要查看诱饵的质量误差：</w:t>
-      </w:r>
-    </w:p>
-    <w:p>
-      <w:pPr>
-        <w:pStyle w:val="ListParagraph"/>
-        <w:numPr>
-          <w:ilvl w:val="0"/>
-          <w:numId w:val="19"/>
-        </w:numPr>
-        <w:rPr>
-          <w:rFonts w:eastAsia="SimSun"/>
-        </w:rPr>
-      </w:pPr>
-      <w:r>
-        <w:rPr>
-          <w:rFonts w:eastAsia="SimSun"/>
-        </w:rPr>
-        <w:t>右键单击该图，选择</w:t>
-      </w:r>
-      <w:r>
-        <w:rPr>
-          <w:rFonts w:eastAsia="SimSun"/>
-          <w:b/>
-        </w:rPr>
-        <w:t>点</w:t>
-      </w:r>
-      <w:r>
-        <w:rPr>
-          <w:rFonts w:eastAsia="SimSun"/>
-        </w:rPr>
-        <w:t>，然后单击</w:t>
-      </w:r>
-      <w:r>
-        <w:rPr>
-          <w:rFonts w:eastAsia="SimSun"/>
-          <w:b/>
-        </w:rPr>
-        <w:t>诱饵</w:t>
-      </w:r>
-      <w:r>
-        <w:rPr>
-          <w:rFonts w:eastAsia="SimSun"/>
-        </w:rPr>
-        <w:t>。</w:t>
-      </w:r>
-    </w:p>
-    <w:p>
-      <w:pPr>
-        <w:pStyle w:val="ListParagraph"/>
-        <w:numPr>
-          <w:ilvl w:val="0"/>
-          <w:numId w:val="19"/>
-        </w:numPr>
-        <w:rPr>
-          <w:rFonts w:eastAsia="SimSun"/>
-        </w:rPr>
-      </w:pPr>
-      <w:r>
-        <w:rPr>
-          <w:rFonts w:eastAsia="SimSun"/>
-        </w:rPr>
-        <w:lastRenderedPageBreak/>
-        <w:t>右键单击该图，选择</w:t>
-      </w:r>
-      <w:r>
-        <w:rPr>
-          <w:rFonts w:eastAsia="SimSun"/>
-          <w:b/>
-        </w:rPr>
-        <w:t>重复测定</w:t>
-      </w:r>
-      <w:r>
-        <w:rPr>
-          <w:rFonts w:eastAsia="SimSun"/>
-        </w:rPr>
-        <w:t>，然后单击</w:t>
-      </w:r>
-      <w:r>
-        <w:rPr>
-          <w:rFonts w:eastAsia="SimSun"/>
-          <w:b/>
-        </w:rPr>
-        <w:t>全部</w:t>
-      </w:r>
-      <w:r>
-        <w:rPr>
-          <w:rFonts w:eastAsia="SimSun"/>
-        </w:rPr>
-        <w:t>。</w:t>
-      </w:r>
-      <w:r>
-        <w:rPr>
-          <w:rFonts w:eastAsia="SimSun"/>
-        </w:rPr>
-        <w:br/>
-      </w:r>
-      <w:r>
-        <w:rPr>
-          <w:rFonts w:eastAsia="SimSun"/>
-        </w:rPr>
-        <w:t>（然后切换回</w:t>
-      </w:r>
-      <w:r>
-        <w:rPr>
-          <w:rFonts w:eastAsia="SimSun"/>
-          <w:b/>
-        </w:rPr>
-        <w:t>目标</w:t>
-      </w:r>
-      <w:r>
-        <w:rPr>
-          <w:rFonts w:eastAsia="SimSun"/>
-        </w:rPr>
-        <w:t>）</w:t>
-      </w:r>
-    </w:p>
-    <w:p>
-      <w:pPr>
-        <w:rPr>
-          <w:rFonts w:eastAsia="SimSun"/>
-        </w:rPr>
-      </w:pPr>
-      <w:r>
-        <w:rPr>
-          <w:rFonts w:eastAsia="SimSun"/>
-        </w:rPr>
-        <w:t>要查看基于</w:t>
+        <w:rPr>
+          <w:rFonts w:eastAsia="SimSun"/>
+        </w:rPr>
+      </w:pPr>
+      <w:r>
+        <w:rPr>
+          <w:rFonts w:eastAsia="SimSun"/>
+        </w:rPr>
+        <w:t>这将显示质量误差在数据集中的分布。提取窗口</w:t>
+      </w:r>
+      <w:r>
+        <w:rPr>
+          <w:rFonts w:eastAsia="SimSun"/>
+        </w:rPr>
+        <w:t xml:space="preserve"> (±20 ppm) </w:t>
+      </w:r>
+      <w:r>
+        <w:rPr>
+          <w:rFonts w:eastAsia="SimSun"/>
+        </w:rPr>
+        <w:t>能否进一步优化？一般情况下，平均误差</w:t>
+      </w:r>
+      <w:r>
+        <w:rPr>
+          <w:rFonts w:eastAsia="SimSun"/>
+        </w:rPr>
+        <w:t xml:space="preserve"> +/- 3 </w:t>
+      </w:r>
+      <w:r>
+        <w:rPr>
+          <w:rFonts w:eastAsia="SimSun"/>
+        </w:rPr>
+        <w:t>个标准偏差便足以应对。但是，如果显示的直方图被截止，并且在极端情况下计数很高，则可能需要增宽提取窗口。</w:t>
       </w:r>
       <w:r>
         <w:rPr>
@@ -10293,130 +9526,6 @@
         </w:rPr>
         <w:t xml:space="preserve"> </w:t>
       </w:r>
-      <w:proofErr w:type="spellStart"/>
-      <w:r>
-        <w:rPr>
-          <w:rFonts w:eastAsia="SimSun"/>
-        </w:rPr>
-        <w:t>iRT</w:t>
-      </w:r>
-      <w:proofErr w:type="spellEnd"/>
-      <w:r>
-        <w:rPr>
-          <w:rFonts w:eastAsia="SimSun"/>
-        </w:rPr>
-        <w:t xml:space="preserve"> </w:t>
-      </w:r>
-      <w:r>
-        <w:rPr>
-          <w:rFonts w:eastAsia="SimSun"/>
-        </w:rPr>
-        <w:t>肽段和目标肽段库</w:t>
-      </w:r>
-      <w:r>
-        <w:rPr>
-          <w:rFonts w:eastAsia="SimSun"/>
-        </w:rPr>
-        <w:t xml:space="preserve"> </w:t>
-      </w:r>
-      <w:proofErr w:type="spellStart"/>
-      <w:r>
-        <w:rPr>
-          <w:rFonts w:eastAsia="SimSun"/>
-        </w:rPr>
-        <w:t>iRT</w:t>
-      </w:r>
-      <w:proofErr w:type="spellEnd"/>
-      <w:r>
-        <w:rPr>
-          <w:rFonts w:eastAsia="SimSun"/>
-        </w:rPr>
-        <w:t xml:space="preserve"> </w:t>
-      </w:r>
-      <w:r>
-        <w:rPr>
-          <w:rFonts w:eastAsia="SimSun"/>
-        </w:rPr>
-        <w:t>值预测目标肽段保留时间而使用的线性回归：</w:t>
-      </w:r>
-    </w:p>
-    <w:p>
-      <w:pPr>
-        <w:pStyle w:val="ListParagraph"/>
-        <w:numPr>
-          <w:ilvl w:val="0"/>
-          <w:numId w:val="19"/>
-        </w:numPr>
-        <w:rPr>
-          <w:rFonts w:eastAsia="SimSun"/>
-        </w:rPr>
-      </w:pPr>
-      <w:bookmarkStart w:id="5" w:name="_Hlk23864603"/>
-      <w:r>
-        <w:rPr>
-          <w:rFonts w:eastAsia="SimSun"/>
-        </w:rPr>
-        <w:t>在</w:t>
-      </w:r>
-      <w:r>
-        <w:rPr>
-          <w:rFonts w:eastAsia="SimSun"/>
-          <w:b/>
-        </w:rPr>
-        <w:t>视图</w:t>
-      </w:r>
-      <w:r>
-        <w:rPr>
-          <w:rFonts w:eastAsia="SimSun"/>
-        </w:rPr>
-        <w:t>菜单中选择</w:t>
-      </w:r>
-      <w:r>
-        <w:rPr>
-          <w:rFonts w:eastAsia="SimSun"/>
-          <w:b/>
-        </w:rPr>
-        <w:t>保留时间</w:t>
-      </w:r>
-      <w:r>
-        <w:rPr>
-          <w:rFonts w:eastAsia="SimSun"/>
-        </w:rPr>
-        <w:t>，然后单击</w:t>
-      </w:r>
-      <w:r>
-        <w:rPr>
-          <w:rFonts w:eastAsia="SimSun"/>
-          <w:b/>
-          <w:bCs/>
-        </w:rPr>
-        <w:t>回归</w:t>
-      </w:r>
-      <w:r>
-        <w:rPr>
-          <w:rFonts w:eastAsia="SimSun"/>
-        </w:rPr>
-        <w:t>，最后单击</w:t>
-      </w:r>
-      <w:r>
-        <w:rPr>
-          <w:rFonts w:eastAsia="SimSun"/>
-          <w:b/>
-        </w:rPr>
-        <w:t>运行分数</w:t>
-      </w:r>
-      <w:r>
-        <w:rPr>
-          <w:rFonts w:eastAsia="SimSun"/>
-        </w:rPr>
-        <w:t>。</w:t>
-      </w:r>
-      <w:r>
-        <w:rPr>
-          <w:rFonts w:eastAsia="SimSun"/>
-        </w:rPr>
-        <w:t xml:space="preserve"> </w:t>
-      </w:r>
     </w:p>
     <w:p>
       <w:pPr>
@@ -10430,10 +9539,10 @@
           <w:noProof/>
         </w:rPr>
         <w:drawing>
-          <wp:inline distT="0" distB="0" distL="0" distR="0" wp14:anchorId="780259A3" wp14:editId="0D35C44B">
+          <wp:inline distT="0" distB="0" distL="0" distR="0" wp14:anchorId="2E51EFC7" wp14:editId="18686549">
             <wp:extent cx="5619750" cy="4114800"/>
             <wp:effectExtent l="0" t="0" r="0" b="0"/>
-            <wp:docPr id="48" name="Picture 48"/>
+            <wp:docPr id="46" name="Picture 46"/>
             <wp:cNvGraphicFramePr>
               <a:graphicFrameLocks xmlns:a="http://schemas.openxmlformats.org/drawingml/2006/main" noChangeAspect="1"/>
             </wp:cNvGraphicFramePr>
@@ -10441,7 +9550,7 @@
               <a:graphicData uri="http://schemas.openxmlformats.org/drawingml/2006/picture">
                 <pic:pic xmlns:pic="http://schemas.openxmlformats.org/drawingml/2006/picture">
                   <pic:nvPicPr>
-                    <pic:cNvPr id="48" name="Picture 48"/>
+                    <pic:cNvPr id="46" name="Picture 46"/>
                     <pic:cNvPicPr>
                       <a:picLocks noChangeAspect="1"/>
                     </pic:cNvPicPr>
@@ -10468,7 +9577,31 @@
         </w:drawing>
       </w:r>
     </w:p>
-    <w:bookmarkEnd w:id="5"/>
+    <w:p>
+      <w:pPr>
+        <w:rPr>
+          <w:rFonts w:eastAsia="SimSun"/>
+        </w:rPr>
+      </w:pPr>
+      <w:r>
+        <w:rPr>
+          <w:rFonts w:eastAsia="SimSun"/>
+        </w:rPr>
+        <w:t>请注意，此分布涵盖全部</w:t>
+      </w:r>
+      <w:r>
+        <w:rPr>
+          <w:rFonts w:eastAsia="SimSun"/>
+        </w:rPr>
+        <w:t xml:space="preserve"> 6 </w:t>
+      </w:r>
+      <w:r>
+        <w:rPr>
+          <w:rFonts w:eastAsia="SimSun"/>
+        </w:rPr>
+        <w:t>次运行。为进一步理解每次运行的代表性，请执行以下操作：</w:t>
+      </w:r>
+    </w:p>
     <w:p>
       <w:pPr>
         <w:pStyle w:val="ListParagraph"/>
@@ -10484,14 +9617,14 @@
         <w:rPr>
           <w:rFonts w:eastAsia="SimSun"/>
         </w:rPr>
-        <w:t>右键单击此图，选择</w:t>
-      </w:r>
-      <w:r>
-        <w:rPr>
-          <w:rFonts w:eastAsia="SimSun"/>
-          <w:b/>
-        </w:rPr>
-        <w:t>绘图</w:t>
+        <w:t>右键单击该图，选择</w:t>
+      </w:r>
+      <w:r>
+        <w:rPr>
+          <w:rFonts w:eastAsia="SimSun"/>
+          <w:b/>
+        </w:rPr>
+        <w:t>重复测定</w:t>
       </w:r>
       <w:r>
         <w:rPr>
@@ -10504,7 +9637,7 @@
           <w:rFonts w:eastAsia="SimSun"/>
           <w:b/>
         </w:rPr>
-        <w:t>残差</w:t>
+        <w:t>单一</w:t>
       </w:r>
       <w:r>
         <w:rPr>
@@ -10515,34 +9648,409 @@
     </w:p>
     <w:p>
       <w:pPr>
-        <w:pStyle w:val="CommentText"/>
-        <w:rPr>
-          <w:rFonts w:eastAsia="SimSun"/>
-        </w:rPr>
-      </w:pPr>
-      <w:r>
-        <w:rPr>
-          <w:rFonts w:eastAsia="SimSun"/>
-        </w:rPr>
-        <w:t>随即显示该数据集中与预计保留时间的偏差。能否针对此分析进一步优化提取窗口（</w:t>
-      </w:r>
-      <w:r>
-        <w:rPr>
-          <w:rFonts w:eastAsia="SimSun"/>
-        </w:rPr>
-        <w:t xml:space="preserve">±5 </w:t>
-      </w:r>
-      <w:r>
-        <w:rPr>
-          <w:rFonts w:eastAsia="SimSun"/>
-        </w:rPr>
-        <w:t>分钟）？这时请进一步检查诱饵。</w:t>
-      </w:r>
-    </w:p>
-    <w:p>
-      <w:pPr>
-        <w:rPr>
-          <w:rFonts w:ascii="Arial" w:eastAsia="SimSun" w:hAnsi="Arial" w:cs="Arial"/>
+        <w:pStyle w:val="ListParagraph"/>
+        <w:numPr>
+          <w:ilvl w:val="0"/>
+          <w:numId w:val="19"/>
+        </w:numPr>
+        <w:rPr>
+          <w:rFonts w:eastAsia="SimSun"/>
+        </w:rPr>
+      </w:pPr>
+      <w:r>
+        <w:rPr>
+          <w:rFonts w:eastAsia="SimSun"/>
+        </w:rPr>
+        <w:t>单击</w:t>
+      </w:r>
+      <w:r>
+        <w:rPr>
+          <w:rFonts w:eastAsia="SimSun"/>
+          <w:b/>
+        </w:rPr>
+        <w:t>目标</w:t>
+      </w:r>
+      <w:r>
+        <w:rPr>
+          <w:rFonts w:eastAsia="SimSun"/>
+        </w:rPr>
+        <w:t>视图顶部的</w:t>
+      </w:r>
+      <w:r>
+        <w:rPr>
+          <w:rFonts w:eastAsia="SimSun"/>
+          <w:b/>
+        </w:rPr>
+        <w:t>重复测定</w:t>
+      </w:r>
+      <w:r>
+        <w:rPr>
+          <w:rFonts w:eastAsia="SimSun"/>
+        </w:rPr>
+        <w:t>下拉列表。</w:t>
+      </w:r>
+    </w:p>
+    <w:p>
+      <w:pPr>
+        <w:pStyle w:val="ListParagraph"/>
+        <w:numPr>
+          <w:ilvl w:val="0"/>
+          <w:numId w:val="19"/>
+        </w:numPr>
+        <w:rPr>
+          <w:rFonts w:eastAsia="SimSun"/>
+        </w:rPr>
+      </w:pPr>
+      <w:r>
+        <w:rPr>
+          <w:rFonts w:eastAsia="SimSun"/>
+        </w:rPr>
+        <w:t>使用键盘上的向上和向下箭头键查看所有</w:t>
+      </w:r>
+      <w:r>
+        <w:rPr>
+          <w:rFonts w:eastAsia="SimSun"/>
+        </w:rPr>
+        <w:t xml:space="preserve"> 6 </w:t>
+      </w:r>
+      <w:r>
+        <w:rPr>
+          <w:rFonts w:eastAsia="SimSun"/>
+        </w:rPr>
+        <w:t>个重复测定中的质量误差值。</w:t>
+      </w:r>
+    </w:p>
+    <w:p>
+      <w:pPr>
+        <w:rPr>
+          <w:rFonts w:eastAsia="SimSun"/>
+        </w:rPr>
+      </w:pPr>
+      <w:r>
+        <w:rPr>
+          <w:rFonts w:eastAsia="SimSun"/>
+        </w:rPr>
+        <w:t>您会看到平均值介于</w:t>
+      </w:r>
+      <w:r>
+        <w:rPr>
+          <w:rFonts w:eastAsia="SimSun"/>
+        </w:rPr>
+        <w:t xml:space="preserve"> 1.5 </w:t>
+      </w:r>
+      <w:r>
+        <w:rPr>
+          <w:rFonts w:eastAsia="SimSun"/>
+        </w:rPr>
+        <w:t>到</w:t>
+      </w:r>
+      <w:r>
+        <w:rPr>
+          <w:rFonts w:eastAsia="SimSun"/>
+        </w:rPr>
+        <w:t xml:space="preserve"> 2.5 </w:t>
+      </w:r>
+      <w:r>
+        <w:rPr>
+          <w:rFonts w:eastAsia="SimSun"/>
+        </w:rPr>
+        <w:t>之间，而标准偏差值介于</w:t>
+      </w:r>
+      <w:r>
+        <w:rPr>
+          <w:rFonts w:eastAsia="SimSun"/>
+        </w:rPr>
+        <w:t xml:space="preserve"> 2.3 </w:t>
+      </w:r>
+      <w:r>
+        <w:rPr>
+          <w:rFonts w:eastAsia="SimSun"/>
+        </w:rPr>
+        <w:t>到</w:t>
+      </w:r>
+      <w:r>
+        <w:rPr>
+          <w:rFonts w:eastAsia="SimSun"/>
+        </w:rPr>
+        <w:t xml:space="preserve"> 3.3 </w:t>
+      </w:r>
+      <w:r>
+        <w:rPr>
+          <w:rFonts w:eastAsia="SimSun"/>
+        </w:rPr>
+        <w:t>之间。在最极端的情况下使用简单的计算方式，即平均值</w:t>
+      </w:r>
+      <w:r>
+        <w:rPr>
+          <w:rFonts w:eastAsia="SimSun"/>
+        </w:rPr>
+        <w:t xml:space="preserve"> + 3 * SD = 2.5 + 3.5*3 = 13 PPM</w:t>
+      </w:r>
+      <w:r>
+        <w:rPr>
+          <w:rFonts w:eastAsia="SimSun"/>
+        </w:rPr>
+        <w:t>，这似乎表明</w:t>
+      </w:r>
+      <w:r>
+        <w:rPr>
+          <w:rFonts w:eastAsia="SimSun"/>
+        </w:rPr>
+        <w:t xml:space="preserve"> 15 PPM </w:t>
+      </w:r>
+      <w:r>
+        <w:rPr>
+          <w:rFonts w:eastAsia="SimSun"/>
+        </w:rPr>
+        <w:t>的公差足以用于这些数据。</w:t>
+      </w:r>
+    </w:p>
+    <w:p>
+      <w:pPr>
+        <w:rPr>
+          <w:rFonts w:eastAsia="SimSun"/>
+        </w:rPr>
+      </w:pPr>
+      <w:r>
+        <w:rPr>
+          <w:rFonts w:eastAsia="SimSun"/>
+        </w:rPr>
+        <w:t>还要查看诱饵的质量误差：</w:t>
+      </w:r>
+    </w:p>
+    <w:p>
+      <w:pPr>
+        <w:pStyle w:val="ListParagraph"/>
+        <w:numPr>
+          <w:ilvl w:val="0"/>
+          <w:numId w:val="19"/>
+        </w:numPr>
+        <w:rPr>
+          <w:rFonts w:eastAsia="SimSun"/>
+        </w:rPr>
+      </w:pPr>
+      <w:r>
+        <w:rPr>
+          <w:rFonts w:eastAsia="SimSun"/>
+        </w:rPr>
+        <w:t>右键单击该图，选择</w:t>
+      </w:r>
+      <w:r>
+        <w:rPr>
+          <w:rFonts w:eastAsia="SimSun"/>
+          <w:b/>
+        </w:rPr>
+        <w:t>点</w:t>
+      </w:r>
+      <w:r>
+        <w:rPr>
+          <w:rFonts w:eastAsia="SimSun"/>
+        </w:rPr>
+        <w:t>，然后单击</w:t>
+      </w:r>
+      <w:r>
+        <w:rPr>
+          <w:rFonts w:eastAsia="SimSun"/>
+          <w:b/>
+        </w:rPr>
+        <w:t>诱饵</w:t>
+      </w:r>
+      <w:r>
+        <w:rPr>
+          <w:rFonts w:eastAsia="SimSun"/>
+        </w:rPr>
+        <w:t>。</w:t>
+      </w:r>
+    </w:p>
+    <w:p>
+      <w:pPr>
+        <w:pStyle w:val="ListParagraph"/>
+        <w:numPr>
+          <w:ilvl w:val="0"/>
+          <w:numId w:val="19"/>
+        </w:numPr>
+        <w:rPr>
+          <w:rFonts w:eastAsia="SimSun"/>
+        </w:rPr>
+      </w:pPr>
+      <w:r>
+        <w:rPr>
+          <w:rFonts w:eastAsia="SimSun"/>
+        </w:rPr>
+        <w:lastRenderedPageBreak/>
+        <w:t>右键单击该图，选择</w:t>
+      </w:r>
+      <w:r>
+        <w:rPr>
+          <w:rFonts w:eastAsia="SimSun"/>
+          <w:b/>
+        </w:rPr>
+        <w:t>重复测定</w:t>
+      </w:r>
+      <w:r>
+        <w:rPr>
+          <w:rFonts w:eastAsia="SimSun"/>
+        </w:rPr>
+        <w:t>，然后单击</w:t>
+      </w:r>
+      <w:r>
+        <w:rPr>
+          <w:rFonts w:eastAsia="SimSun"/>
+          <w:b/>
+        </w:rPr>
+        <w:t>全部</w:t>
+      </w:r>
+      <w:r>
+        <w:rPr>
+          <w:rFonts w:eastAsia="SimSun"/>
+        </w:rPr>
+        <w:t>。</w:t>
+      </w:r>
+      <w:r>
+        <w:rPr>
+          <w:rFonts w:eastAsia="SimSun"/>
+        </w:rPr>
+        <w:br/>
+      </w:r>
+      <w:r>
+        <w:rPr>
+          <w:rFonts w:eastAsia="SimSun"/>
+        </w:rPr>
+        <w:t>（然后切换回</w:t>
+      </w:r>
+      <w:r>
+        <w:rPr>
+          <w:rFonts w:eastAsia="SimSun"/>
+          <w:b/>
+        </w:rPr>
+        <w:t>目标</w:t>
+      </w:r>
+      <w:r>
+        <w:rPr>
+          <w:rFonts w:eastAsia="SimSun"/>
+        </w:rPr>
+        <w:t>）</w:t>
+      </w:r>
+    </w:p>
+    <w:p>
+      <w:pPr>
+        <w:rPr>
+          <w:rFonts w:eastAsia="SimSun"/>
+        </w:rPr>
+      </w:pPr>
+      <w:r>
+        <w:rPr>
+          <w:rFonts w:eastAsia="SimSun"/>
+        </w:rPr>
+        <w:t>要查看基于</w:t>
+      </w:r>
+      <w:r>
+        <w:rPr>
+          <w:rFonts w:eastAsia="SimSun"/>
+        </w:rPr>
+        <w:t xml:space="preserve"> iRT </w:t>
+      </w:r>
+      <w:r>
+        <w:rPr>
+          <w:rFonts w:eastAsia="SimSun"/>
+        </w:rPr>
+        <w:t>肽段和目标肽段库</w:t>
+      </w:r>
+      <w:r>
+        <w:rPr>
+          <w:rFonts w:eastAsia="SimSun"/>
+        </w:rPr>
+        <w:t xml:space="preserve"> iRT </w:t>
+      </w:r>
+      <w:r>
+        <w:rPr>
+          <w:rFonts w:eastAsia="SimSun"/>
+        </w:rPr>
+        <w:t>值预测目标肽段保留时间而使用的线性回归：</w:t>
+      </w:r>
+    </w:p>
+    <w:p>
+      <w:pPr>
+        <w:pStyle w:val="ListParagraph"/>
+        <w:numPr>
+          <w:ilvl w:val="0"/>
+          <w:numId w:val="19"/>
+        </w:numPr>
+        <w:rPr>
+          <w:rFonts w:eastAsia="SimSun"/>
+        </w:rPr>
+      </w:pPr>
+      <w:bookmarkStart w:id="5" w:name="_Hlk23864603"/>
+      <w:r>
+        <w:rPr>
+          <w:rFonts w:eastAsia="SimSun"/>
+        </w:rPr>
+        <w:t>在</w:t>
+      </w:r>
+      <w:r>
+        <w:rPr>
+          <w:rFonts w:eastAsia="SimSun"/>
+          <w:b/>
+        </w:rPr>
+        <w:t>视图</w:t>
+      </w:r>
+      <w:r>
+        <w:rPr>
+          <w:rFonts w:eastAsia="SimSun"/>
+        </w:rPr>
+        <w:t>菜单中选择</w:t>
+      </w:r>
+      <w:r>
+        <w:rPr>
+          <w:rFonts w:eastAsia="SimSun"/>
+          <w:b/>
+        </w:rPr>
+        <w:t>保留时间</w:t>
+      </w:r>
+      <w:r>
+        <w:rPr>
+          <w:rFonts w:eastAsia="SimSun"/>
+        </w:rPr>
+        <w:t>，然后单击</w:t>
+      </w:r>
+      <w:r>
+        <w:rPr>
+          <w:rFonts w:eastAsia="SimSun"/>
+          <w:b/>
+          <w:bCs/>
+        </w:rPr>
+        <w:t>回归</w:t>
+      </w:r>
+      <w:r>
+        <w:rPr>
+          <w:rFonts w:eastAsia="SimSun"/>
+        </w:rPr>
+        <w:t>，最后单击</w:t>
+      </w:r>
+      <w:r>
+        <w:rPr>
+          <w:rFonts w:eastAsia="SimSun"/>
+          <w:b/>
+        </w:rPr>
+        <w:t>运行分数</w:t>
+      </w:r>
+      <w:r>
+        <w:rPr>
+          <w:rFonts w:eastAsia="SimSun"/>
+        </w:rPr>
+        <w:t>。</w:t>
+      </w:r>
+      <w:r>
+        <w:rPr>
+          <w:rFonts w:eastAsia="SimSun"/>
+        </w:rPr>
+        <w:t xml:space="preserve"> </w:t>
+      </w:r>
+    </w:p>
+    <w:p>
+      <w:pPr>
+        <w:rPr>
+          <w:rFonts w:eastAsia="SimSun"/>
         </w:rPr>
       </w:pPr>
       <w:r>
@@ -10550,12 +10058,11 @@
           <w:rFonts w:eastAsia="SimSun"/>
           <w:noProof/>
         </w:rPr>
-        <w:lastRenderedPageBreak/>
         <w:drawing>
-          <wp:inline distT="0" distB="0" distL="0" distR="0" wp14:anchorId="62B8314F" wp14:editId="4F488927">
+          <wp:inline distT="0" distB="0" distL="0" distR="0" wp14:anchorId="780259A3" wp14:editId="0D35C44B">
             <wp:extent cx="5619750" cy="4114800"/>
             <wp:effectExtent l="0" t="0" r="0" b="0"/>
-            <wp:docPr id="47" name="Picture 47"/>
+            <wp:docPr id="48" name="Picture 48"/>
             <wp:cNvGraphicFramePr>
               <a:graphicFrameLocks xmlns:a="http://schemas.openxmlformats.org/drawingml/2006/main" noChangeAspect="1"/>
             </wp:cNvGraphicFramePr>
@@ -10563,7 +10070,7 @@
               <a:graphicData uri="http://schemas.openxmlformats.org/drawingml/2006/picture">
                 <pic:pic xmlns:pic="http://schemas.openxmlformats.org/drawingml/2006/picture">
                   <pic:nvPicPr>
-                    <pic:cNvPr id="47" name="Picture 47"/>
+                    <pic:cNvPr id="48" name="Picture 48"/>
                     <pic:cNvPicPr>
                       <a:picLocks noChangeAspect="1"/>
                     </pic:cNvPicPr>
@@ -10590,6 +10097,128 @@
         </w:drawing>
       </w:r>
     </w:p>
+    <w:bookmarkEnd w:id="5"/>
+    <w:p>
+      <w:pPr>
+        <w:pStyle w:val="ListParagraph"/>
+        <w:numPr>
+          <w:ilvl w:val="0"/>
+          <w:numId w:val="19"/>
+        </w:numPr>
+        <w:rPr>
+          <w:rFonts w:eastAsia="SimSun"/>
+        </w:rPr>
+      </w:pPr>
+      <w:r>
+        <w:rPr>
+          <w:rFonts w:eastAsia="SimSun"/>
+        </w:rPr>
+        <w:t>右键单击此图，选择</w:t>
+      </w:r>
+      <w:r>
+        <w:rPr>
+          <w:rFonts w:eastAsia="SimSun"/>
+          <w:b/>
+        </w:rPr>
+        <w:t>绘图</w:t>
+      </w:r>
+      <w:r>
+        <w:rPr>
+          <w:rFonts w:eastAsia="SimSun"/>
+        </w:rPr>
+        <w:t>，然后单击</w:t>
+      </w:r>
+      <w:r>
+        <w:rPr>
+          <w:rFonts w:eastAsia="SimSun"/>
+          <w:b/>
+        </w:rPr>
+        <w:t>残差</w:t>
+      </w:r>
+      <w:r>
+        <w:rPr>
+          <w:rFonts w:eastAsia="SimSun"/>
+        </w:rPr>
+        <w:t>。</w:t>
+      </w:r>
+    </w:p>
+    <w:p>
+      <w:pPr>
+        <w:pStyle w:val="CommentText"/>
+        <w:rPr>
+          <w:rFonts w:eastAsia="SimSun"/>
+        </w:rPr>
+      </w:pPr>
+      <w:r>
+        <w:rPr>
+          <w:rFonts w:eastAsia="SimSun"/>
+        </w:rPr>
+        <w:t>随即显示该数据集中与预计保留时间的偏差。能否针对此分析进一步优化提取窗口（</w:t>
+      </w:r>
+      <w:r>
+        <w:rPr>
+          <w:rFonts w:eastAsia="SimSun"/>
+        </w:rPr>
+        <w:t xml:space="preserve">±5 </w:t>
+      </w:r>
+      <w:r>
+        <w:rPr>
+          <w:rFonts w:eastAsia="SimSun"/>
+        </w:rPr>
+        <w:t>分钟）？这时请进一步检查诱饵。</w:t>
+      </w:r>
+    </w:p>
+    <w:p>
+      <w:pPr>
+        <w:rPr>
+          <w:rFonts w:ascii="Arial" w:eastAsia="SimSun" w:hAnsi="Arial" w:cs="Arial"/>
+        </w:rPr>
+      </w:pPr>
+      <w:r>
+        <w:rPr>
+          <w:rFonts w:eastAsia="SimSun"/>
+          <w:noProof/>
+        </w:rPr>
+        <w:lastRenderedPageBreak/>
+        <w:drawing>
+          <wp:inline distT="0" distB="0" distL="0" distR="0" wp14:anchorId="62B8314F" wp14:editId="4F488927">
+            <wp:extent cx="5619750" cy="4114800"/>
+            <wp:effectExtent l="0" t="0" r="0" b="0"/>
+            <wp:docPr id="47" name="Picture 47"/>
+            <wp:cNvGraphicFramePr>
+              <a:graphicFrameLocks xmlns:a="http://schemas.openxmlformats.org/drawingml/2006/main" noChangeAspect="1"/>
+            </wp:cNvGraphicFramePr>
+            <a:graphic xmlns:a="http://schemas.openxmlformats.org/drawingml/2006/main">
+              <a:graphicData uri="http://schemas.openxmlformats.org/drawingml/2006/picture">
+                <pic:pic xmlns:pic="http://schemas.openxmlformats.org/drawingml/2006/picture">
+                  <pic:nvPicPr>
+                    <pic:cNvPr id="47" name="Picture 47"/>
+                    <pic:cNvPicPr>
+                      <a:picLocks noChangeAspect="1"/>
+                    </pic:cNvPicPr>
+                  </pic:nvPicPr>
+                  <pic:blipFill>
+                    <a:blip r:embed="rId43"/>
+                    <a:stretch>
+                      <a:fillRect/>
+                    </a:stretch>
+                  </pic:blipFill>
+                  <pic:spPr>
+                    <a:xfrm>
+                      <a:off x="0" y="0"/>
+                      <a:ext cx="5619750" cy="4114800"/>
+                    </a:xfrm>
+                    <a:prstGeom prst="rect">
+                      <a:avLst/>
+                    </a:prstGeom>
+                  </pic:spPr>
+                </pic:pic>
+              </a:graphicData>
+            </a:graphic>
+          </wp:inline>
+        </w:drawing>
+      </w:r>
+    </w:p>
     <w:p>
       <w:pPr>
         <w:pStyle w:val="ListParagraph"/>
@@ -10711,19 +10340,11 @@
         </w:rPr>
         <w:t>进行的数据处理没有严重缺陷。</w:t>
       </w:r>
-      <w:proofErr w:type="spellStart"/>
-      <w:r>
-        <w:rPr>
-          <w:rFonts w:eastAsia="SimSun"/>
-        </w:rPr>
-        <w:t>mProphet</w:t>
-      </w:r>
-      <w:proofErr w:type="spellEnd"/>
-      <w:r>
-        <w:rPr>
-          <w:rFonts w:eastAsia="SimSun"/>
-        </w:rPr>
-        <w:t xml:space="preserve"> </w:t>
+      <w:r>
+        <w:rPr>
+          <w:rFonts w:eastAsia="SimSun"/>
+        </w:rPr>
+        <w:t xml:space="preserve">mProphet </w:t>
       </w:r>
       <w:r>
         <w:rPr>
@@ -10771,21 +10392,7 @@
         <w:rPr>
           <w:rFonts w:eastAsia="SimSun"/>
         </w:rPr>
-        <w:t xml:space="preserve"> </w:t>
-      </w:r>
-      <w:proofErr w:type="spellStart"/>
-      <w:r>
-        <w:rPr>
-          <w:rFonts w:eastAsia="SimSun"/>
-        </w:rPr>
-        <w:t>mProphet</w:t>
-      </w:r>
-      <w:proofErr w:type="spellEnd"/>
-      <w:r>
-        <w:rPr>
-          <w:rFonts w:eastAsia="SimSun"/>
-        </w:rPr>
-        <w:t xml:space="preserve"> </w:t>
+        <w:t xml:space="preserve"> mProphet </w:t>
       </w:r>
       <w:r>
         <w:rPr>
@@ -11301,7 +10908,7 @@
                     </pic:cNvPicPr>
                   </pic:nvPicPr>
                   <pic:blipFill>
-                    <a:blip r:embed="rId43"/>
+                    <a:blip r:embed="rId44"/>
                     <a:stretch>
                       <a:fillRect/>
                     </a:stretch>
@@ -11690,15 +11297,14 @@
       </w:pPr>
       <w:r>
         <w:rPr>
-          <w:rFonts w:eastAsia="SimSun"/>
           <w:noProof/>
         </w:rPr>
         <w:lastRenderedPageBreak/>
         <w:drawing>
-          <wp:inline distT="0" distB="0" distL="0" distR="0" wp14:anchorId="749E0EB9" wp14:editId="6EA7B88E">
+          <wp:inline distT="0" distB="0" distL="0" distR="0" wp14:anchorId="1501A9A0" wp14:editId="7BD527CD">
             <wp:extent cx="5619750" cy="4114800"/>
             <wp:effectExtent l="0" t="0" r="0" b="0"/>
-            <wp:docPr id="51" name="Picture 51"/>
+            <wp:docPr id="4" name="Picture 4"/>
             <wp:cNvGraphicFramePr>
               <a:graphicFrameLocks xmlns:a="http://schemas.openxmlformats.org/drawingml/2006/main" noChangeAspect="1"/>
             </wp:cNvGraphicFramePr>
@@ -11706,13 +11312,11 @@
               <a:graphicData uri="http://schemas.openxmlformats.org/drawingml/2006/picture">
                 <pic:pic xmlns:pic="http://schemas.openxmlformats.org/drawingml/2006/picture">
                   <pic:nvPicPr>
-                    <pic:cNvPr id="51" name="Picture 51"/>
-                    <pic:cNvPicPr>
-                      <a:picLocks noChangeAspect="1"/>
-                    </pic:cNvPicPr>
+                    <pic:cNvPr id="1" name=""/>
+                    <pic:cNvPicPr/>
                   </pic:nvPicPr>
                   <pic:blipFill>
-                    <a:blip r:embed="rId44"/>
+                    <a:blip r:embed="rId45"/>
                     <a:stretch>
                       <a:fillRect/>
                     </a:stretch>
@@ -11772,14 +11376,13 @@
       </w:pPr>
       <w:r>
         <w:rPr>
-          <w:rFonts w:eastAsia="SimSun"/>
           <w:noProof/>
         </w:rPr>
         <w:drawing>
-          <wp:inline distT="0" distB="0" distL="0" distR="0" wp14:anchorId="33600869" wp14:editId="062F827C">
+          <wp:inline distT="0" distB="0" distL="0" distR="0" wp14:anchorId="7B333E3E" wp14:editId="11DCAB41">
             <wp:extent cx="5756910" cy="2875280"/>
             <wp:effectExtent l="0" t="0" r="0" b="1270"/>
-            <wp:docPr id="55" name="Picture 55"/>
+            <wp:docPr id="6" name="Picture 6"/>
             <wp:cNvGraphicFramePr>
               <a:graphicFrameLocks xmlns:a="http://schemas.openxmlformats.org/drawingml/2006/main" noChangeAspect="1"/>
             </wp:cNvGraphicFramePr>
@@ -11787,13 +11390,11 @@
               <a:graphicData uri="http://schemas.openxmlformats.org/drawingml/2006/picture">
                 <pic:pic xmlns:pic="http://schemas.openxmlformats.org/drawingml/2006/picture">
                   <pic:nvPicPr>
-                    <pic:cNvPr id="55" name="Picture 55"/>
-                    <pic:cNvPicPr>
-                      <a:picLocks noChangeAspect="1"/>
-                    </pic:cNvPicPr>
+                    <pic:cNvPr id="1" name=""/>
+                    <pic:cNvPicPr/>
                   </pic:nvPicPr>
                   <pic:blipFill>
-                    <a:blip r:embed="rId45"/>
+                    <a:blip r:embed="rId46"/>
                     <a:stretch>
                       <a:fillRect/>
                     </a:stretch>
@@ -12092,7 +11693,7 @@
                     </pic:cNvPicPr>
                   </pic:nvPicPr>
                   <pic:blipFill>
-                    <a:blip r:embed="rId46"/>
+                    <a:blip r:embed="rId47"/>
                     <a:stretch>
                       <a:fillRect/>
                     </a:stretch>
@@ -12339,7 +11940,7 @@
                     </pic:cNvPicPr>
                   </pic:nvPicPr>
                   <pic:blipFill>
-                    <a:blip r:embed="rId47"/>
+                    <a:blip r:embed="rId48"/>
                     <a:stretch>
                       <a:fillRect/>
                     </a:stretch>
@@ -12434,7 +12035,7 @@
                     </pic:cNvPicPr>
                   </pic:nvPicPr>
                   <pic:blipFill>
-                    <a:blip r:embed="rId48">
+                    <a:blip r:embed="rId49">
                       <a:extLst>
                         <a:ext uri="{28A0092B-C50C-407E-A947-70E740481C1C}">
                           <a14:useLocalDpi xmlns:a14="http://schemas.microsoft.com/office/drawing/2010/main" val="0"/>
@@ -12495,21 +12096,7 @@
         <w:rPr>
           <w:rFonts w:eastAsia="SimSun"/>
         </w:rPr>
-        <w:t xml:space="preserve"> </w:t>
-      </w:r>
-      <w:proofErr w:type="spellStart"/>
-      <w:r>
-        <w:rPr>
-          <w:rFonts w:eastAsia="SimSun"/>
-        </w:rPr>
-        <w:t>iRT</w:t>
-      </w:r>
-      <w:proofErr w:type="spellEnd"/>
-      <w:r>
-        <w:rPr>
-          <w:rFonts w:eastAsia="SimSun"/>
-        </w:rPr>
-        <w:t xml:space="preserve"> </w:t>
+        <w:t xml:space="preserve"> iRT </w:t>
       </w:r>
       <w:r>
         <w:rPr>
@@ -12987,7 +12574,7 @@
                     </pic:cNvPicPr>
                   </pic:nvPicPr>
                   <pic:blipFill>
-                    <a:blip r:embed="rId49"/>
+                    <a:blip r:embed="rId50"/>
                     <a:stretch>
                       <a:fillRect/>
                     </a:stretch>
@@ -13068,23 +12655,7 @@
           <w:rFonts w:ascii="Arial" w:eastAsia="SimSun" w:hAnsi="Arial"/>
           <w:sz w:val="20"/>
         </w:rPr>
-        <w:t xml:space="preserve"> </w:t>
-      </w:r>
-      <w:proofErr w:type="spellStart"/>
-      <w:r>
-        <w:rPr>
-          <w:rFonts w:ascii="Arial" w:eastAsia="SimSun" w:hAnsi="Arial"/>
-          <w:sz w:val="20"/>
-        </w:rPr>
-        <w:t>iRT</w:t>
-      </w:r>
-      <w:proofErr w:type="spellEnd"/>
-      <w:r>
-        <w:rPr>
-          <w:rFonts w:ascii="Arial" w:eastAsia="SimSun" w:hAnsi="Arial"/>
-          <w:sz w:val="20"/>
-        </w:rPr>
-        <w:t xml:space="preserve"> </w:t>
+        <w:t xml:space="preserve"> iRT </w:t>
       </w:r>
       <w:r>
         <w:rPr>
@@ -13461,7 +13032,7 @@
                     </pic:cNvPicPr>
                   </pic:nvPicPr>
                   <pic:blipFill>
-                    <a:blip r:embed="rId50">
+                    <a:blip r:embed="rId51">
                       <a:extLst>
                         <a:ext uri="{28A0092B-C50C-407E-A947-70E740481C1C}">
                           <a14:useLocalDpi xmlns:a14="http://schemas.microsoft.com/office/drawing/2010/main" val="0"/>
@@ -13579,16 +13150,8 @@
         <w:rPr>
           <w:rFonts w:eastAsia="SimSun"/>
         </w:rPr>
-        <w:t xml:space="preserve"> </w:t>
-      </w:r>
-      <w:proofErr w:type="spellStart"/>
-      <w:r>
-        <w:rPr>
-          <w:rFonts w:eastAsia="SimSun"/>
-        </w:rPr>
-        <w:t>MSstats</w:t>
-      </w:r>
-      <w:proofErr w:type="spellEnd"/>
+        <w:t xml:space="preserve"> MSstats</w:t>
+      </w:r>
       <w:r>
         <w:rPr>
           <w:rFonts w:eastAsia="SimSun"/>
@@ -13611,16 +13174,8 @@
         <w:rPr>
           <w:rFonts w:eastAsia="SimSun"/>
         </w:rPr>
-        <w:t xml:space="preserve"> </w:t>
-      </w:r>
-      <w:proofErr w:type="spellStart"/>
-      <w:r>
-        <w:rPr>
-          <w:rFonts w:eastAsia="SimSun"/>
-        </w:rPr>
-        <w:t>MSstats</w:t>
-      </w:r>
-      <w:proofErr w:type="spellEnd"/>
+        <w:t xml:space="preserve"> MSstats</w:t>
+      </w:r>
       <w:r>
         <w:rPr>
           <w:rFonts w:eastAsia="SimSun"/>
@@ -13724,16 +13279,8 @@
         <w:rPr>
           <w:rFonts w:eastAsia="SimSun"/>
         </w:rPr>
-        <w:t xml:space="preserve"> </w:t>
-      </w:r>
-      <w:proofErr w:type="spellStart"/>
-      <w:r>
-        <w:rPr>
-          <w:rFonts w:eastAsia="SimSun"/>
-        </w:rPr>
-        <w:t>MSstats</w:t>
-      </w:r>
-      <w:proofErr w:type="spellEnd"/>
+        <w:t xml:space="preserve"> MSstats</w:t>
+      </w:r>
       <w:r>
         <w:rPr>
           <w:rFonts w:eastAsia="SimSun"/>
@@ -13768,16 +13315,8 @@
         <w:rPr>
           <w:rFonts w:eastAsia="SimSun"/>
         </w:rPr>
-        <w:t xml:space="preserve"> </w:t>
-      </w:r>
-      <w:proofErr w:type="spellStart"/>
-      <w:r>
-        <w:rPr>
-          <w:rFonts w:eastAsia="SimSun"/>
-        </w:rPr>
-        <w:t>MSstats</w:t>
-      </w:r>
-      <w:proofErr w:type="spellEnd"/>
+        <w:t xml:space="preserve"> MSstats</w:t>
+      </w:r>
       <w:r>
         <w:rPr>
           <w:rFonts w:eastAsia="SimSun"/>
@@ -13888,21 +13427,12 @@
         </w:rPr>
         <w:t xml:space="preserve"> </w:t>
       </w:r>
-      <w:proofErr w:type="spellStart"/>
-      <w:r>
-        <w:rPr>
-          <w:rFonts w:eastAsia="SimSun"/>
-          <w:b/>
-        </w:rPr>
-        <w:t>MSstats</w:t>
-      </w:r>
-      <w:proofErr w:type="spellEnd"/>
-      <w:r>
-        <w:rPr>
-          <w:rFonts w:eastAsia="SimSun"/>
-          <w:b/>
-        </w:rPr>
-        <w:t xml:space="preserve"> </w:t>
+      <w:r>
+        <w:rPr>
+          <w:rFonts w:eastAsia="SimSun"/>
+          <w:b/>
+        </w:rPr>
+        <w:t xml:space="preserve">MSstats </w:t>
       </w:r>
       <w:r>
         <w:rPr>
@@ -14052,21 +13582,7 @@
         <w:rPr>
           <w:rFonts w:eastAsia="SimSun"/>
         </w:rPr>
-        <w:t xml:space="preserve"> </w:t>
-      </w:r>
-      <w:proofErr w:type="spellStart"/>
-      <w:r>
-        <w:rPr>
-          <w:rFonts w:eastAsia="SimSun"/>
-        </w:rPr>
-        <w:t>mProphet</w:t>
-      </w:r>
-      <w:proofErr w:type="spellEnd"/>
-      <w:r>
-        <w:rPr>
-          <w:rFonts w:eastAsia="SimSun"/>
-        </w:rPr>
-        <w:t xml:space="preserve"> </w:t>
+        <w:t xml:space="preserve"> mProphet </w:t>
       </w:r>
       <w:r>
         <w:rPr>
@@ -14126,21 +13642,7 @@
         <w:rPr>
           <w:rFonts w:eastAsia="SimSun"/>
         </w:rPr>
-        <w:t xml:space="preserve"> </w:t>
-      </w:r>
-      <w:proofErr w:type="spellStart"/>
-      <w:r>
-        <w:rPr>
-          <w:rFonts w:eastAsia="SimSun"/>
-        </w:rPr>
-        <w:t>MSstats</w:t>
-      </w:r>
-      <w:proofErr w:type="spellEnd"/>
-      <w:r>
-        <w:rPr>
-          <w:rFonts w:eastAsia="SimSun"/>
-        </w:rPr>
-        <w:t xml:space="preserve"> </w:t>
+        <w:t xml:space="preserve"> MSstats </w:t>
       </w:r>
       <w:r>
         <w:rPr>
@@ -14152,21 +13654,7 @@
         <w:rPr>
           <w:rFonts w:eastAsia="SimSun"/>
         </w:rPr>
-        <w:t xml:space="preserve"> </w:t>
-      </w:r>
-      <w:proofErr w:type="spellStart"/>
-      <w:r>
-        <w:rPr>
-          <w:rFonts w:eastAsia="SimSun"/>
-        </w:rPr>
-        <w:t>MSstats</w:t>
-      </w:r>
-      <w:proofErr w:type="spellEnd"/>
-      <w:r>
-        <w:rPr>
-          <w:rFonts w:eastAsia="SimSun"/>
-        </w:rPr>
-        <w:t xml:space="preserve"> </w:t>
+        <w:t xml:space="preserve"> MSstats </w:t>
       </w:r>
       <w:r>
         <w:rPr>
@@ -14285,8 +13773,8 @@
       </w:r>
     </w:p>
     <w:sectPr>
-      <w:footerReference w:type="even" r:id="rId51"/>
-      <w:footerReference w:type="default" r:id="rId52"/>
+      <w:footerReference w:type="even" r:id="rId52"/>
+      <w:footerReference w:type="default" r:id="rId53"/>
       <w:pgSz w:w="11900" w:h="16840"/>
       <w:pgMar w:top="1417" w:right="1417" w:bottom="1134" w:left="1417" w:header="850" w:footer="850" w:gutter="0"/>
       <w:cols w:space="708"/>

</xml_diff>

<commit_message>
Skyline (20.2): Revert term for "isolation" in Chinese to what is used in the UI - Retake screenshots involving "Fold Change Result" column name in Chinese - Remove use of italics on Chinese forms
</commit_message>
<xml_diff>
--- a/pwiz_tools/Skyline/Documentation/Tutorials/Chinese/Skyline DIA QE_zh-CHS.docx
+++ b/pwiz_tools/Skyline/Documentation/Tutorials/Chinese/Skyline DIA QE_zh-CHS.docx
@@ -146,21 +146,7 @@
         <w:rPr>
           <w:rFonts w:eastAsia="SimSun"/>
         </w:rPr>
-        <w:t xml:space="preserve"> Thermo Q-</w:t>
-      </w:r>
-      <w:proofErr w:type="spellStart"/>
-      <w:r>
-        <w:rPr>
-          <w:rFonts w:eastAsia="SimSun"/>
-        </w:rPr>
-        <w:t>Exactive</w:t>
-      </w:r>
-      <w:proofErr w:type="spellEnd"/>
-      <w:r>
-        <w:rPr>
-          <w:rFonts w:eastAsia="SimSun"/>
-        </w:rPr>
-        <w:t xml:space="preserve"> Plus </w:t>
+        <w:t xml:space="preserve"> Thermo Q-Exactive Plus </w:t>
       </w:r>
       <w:r>
         <w:rPr>
@@ -184,310 +170,251 @@
         <w:rPr>
           <w:rFonts w:eastAsia="SimSun"/>
         </w:rPr>
+        <w:t xml:space="preserve"> Sciex TripleTOF 6600</w:t>
+      </w:r>
+      <w:r>
+        <w:rPr>
+          <w:rFonts w:eastAsia="SimSun"/>
+        </w:rPr>
+        <w:t>，请参阅</w:t>
+      </w:r>
+      <w:r>
+        <w:rPr>
+          <w:rFonts w:eastAsia="SimSun" w:hint="eastAsia"/>
+        </w:rPr>
+        <w:t>本</w:t>
+      </w:r>
+      <w:r>
+        <w:rPr>
+          <w:rFonts w:eastAsia="SimSun"/>
+        </w:rPr>
+        <w:t>教程</w:t>
+      </w:r>
+      <w:r>
+        <w:rPr>
+          <w:rFonts w:eastAsia="SimSun" w:hint="eastAsia"/>
+        </w:rPr>
+        <w:t>的另一版本</w:t>
+      </w:r>
+      <w:r>
+        <w:rPr>
+          <w:rFonts w:eastAsia="SimSun"/>
+        </w:rPr>
+        <w:t xml:space="preserve"> Skyline DIA TTOF</w:t>
+      </w:r>
+      <w:r>
+        <w:rPr>
+          <w:rFonts w:eastAsia="SimSun"/>
+        </w:rPr>
+        <w:t>。</w:t>
+      </w:r>
+      <w:r>
+        <w:rPr>
+          <w:rFonts w:eastAsia="SimSun"/>
+        </w:rPr>
         <w:t xml:space="preserve"> </w:t>
       </w:r>
-      <w:proofErr w:type="spellStart"/>
-      <w:r>
-        <w:rPr>
-          <w:rFonts w:eastAsia="SimSun"/>
-        </w:rPr>
-        <w:t>Sciex</w:t>
-      </w:r>
-      <w:proofErr w:type="spellEnd"/>
-      <w:r>
-        <w:rPr>
-          <w:rFonts w:eastAsia="SimSun"/>
+    </w:p>
+    <w:p>
+      <w:pPr>
+        <w:rPr>
+          <w:rFonts w:eastAsia="SimSun"/>
+        </w:rPr>
+      </w:pPr>
+      <w:r>
+        <w:rPr>
+          <w:rFonts w:eastAsia="SimSun"/>
+        </w:rPr>
+        <w:t>本教程使用</w:t>
+      </w:r>
+      <w:r>
+        <w:rPr>
+          <w:rFonts w:eastAsia="SimSun" w:hint="eastAsia"/>
+        </w:rPr>
+        <w:t>的数据是一个</w:t>
+      </w:r>
+      <w:r>
+        <w:rPr>
+          <w:rFonts w:eastAsia="SimSun"/>
+        </w:rPr>
+        <w:t xml:space="preserve">SWATH-MS </w:t>
+      </w:r>
+      <w:r>
+        <w:rPr>
+          <w:rFonts w:eastAsia="SimSun"/>
+        </w:rPr>
+        <w:t>数据集，</w:t>
+      </w:r>
+      <w:r>
+        <w:rPr>
+          <w:rFonts w:eastAsia="SimSun" w:hint="eastAsia"/>
+        </w:rPr>
+        <w:t>它</w:t>
+      </w:r>
+      <w:r>
+        <w:rPr>
+          <w:rFonts w:eastAsia="SimSun" w:hint="eastAsia"/>
+        </w:rPr>
+        <w:t>通过使用</w:t>
+      </w:r>
+      <w:r>
+        <w:rPr>
+          <w:rFonts w:eastAsia="SimSun" w:hint="eastAsia"/>
+        </w:rPr>
+        <w:t>18</w:t>
+      </w:r>
+      <w:r>
+        <w:rPr>
+          <w:rFonts w:eastAsia="SimSun"/>
+        </w:rPr>
+        <w:t>个可变宽度窗口母离子</w:t>
+      </w:r>
+      <w:r>
+        <w:rPr>
+          <w:rFonts w:eastAsia="SimSun" w:hint="eastAsia"/>
+        </w:rPr>
+        <w:t>隔离</w:t>
+      </w:r>
+      <w:r>
+        <w:rPr>
+          <w:rFonts w:eastAsia="SimSun"/>
+        </w:rPr>
+        <w:t>方案（</w:t>
+      </w:r>
+      <w:r>
+        <w:rPr>
+          <w:rFonts w:eastAsia="SimSun"/>
+        </w:rPr>
+        <w:t xml:space="preserve">Bruderer R. </w:t>
+      </w:r>
+      <w:r>
+        <w:rPr>
+          <w:rFonts w:eastAsia="SimSun"/>
+        </w:rPr>
+        <w:t>等人，</w:t>
+      </w:r>
+      <w:r>
+        <w:rPr>
+          <w:rFonts w:eastAsia="SimSun"/>
+        </w:rPr>
+        <w:t>MCP 2015</w:t>
+      </w:r>
+      <w:r>
+        <w:rPr>
+          <w:rFonts w:eastAsia="SimSun"/>
+        </w:rPr>
+        <w:t>）和</w:t>
+      </w:r>
+      <w:r>
+        <w:rPr>
+          <w:rFonts w:eastAsia="SimSun"/>
+        </w:rPr>
+        <w:t xml:space="preserve"> 1 </w:t>
+      </w:r>
+      <w:r>
+        <w:rPr>
+          <w:rFonts w:eastAsia="SimSun"/>
+        </w:rPr>
+        <w:t>小时梯度</w:t>
+      </w:r>
+      <w:r>
+        <w:rPr>
+          <w:rFonts w:eastAsia="SimSun"/>
+        </w:rPr>
+        <w:t>，</w:t>
+      </w:r>
+      <w:r>
+        <w:rPr>
+          <w:rFonts w:eastAsia="SimSun" w:hint="eastAsia"/>
+        </w:rPr>
+        <w:t>采集于</w:t>
+      </w:r>
+      <w:r>
+        <w:rPr>
+          <w:rFonts w:eastAsia="SimSun"/>
+        </w:rPr>
+        <w:t xml:space="preserve">QqOrbi </w:t>
+      </w:r>
+      <w:r>
+        <w:rPr>
+          <w:rFonts w:eastAsia="SimSun"/>
+        </w:rPr>
+        <w:t>仪器（</w:t>
+      </w:r>
+      <w:r>
+        <w:rPr>
+          <w:rFonts w:eastAsia="SimSun"/>
+        </w:rPr>
+        <w:t>Q-Exactive Plus</w:t>
+      </w:r>
+      <w:r>
+        <w:rPr>
+          <w:rFonts w:eastAsia="SimSun"/>
+        </w:rPr>
+        <w:t>、</w:t>
+      </w:r>
+      <w:r>
+        <w:rPr>
+          <w:rFonts w:eastAsia="SimSun"/>
+        </w:rPr>
+        <w:t>Thermo</w:t>
+      </w:r>
+      <w:r>
+        <w:rPr>
+          <w:rFonts w:eastAsia="SimSun"/>
+        </w:rPr>
+        <w:t>）</w:t>
+      </w:r>
+      <w:r>
+        <w:rPr>
+          <w:rFonts w:eastAsia="SimSun"/>
+        </w:rPr>
+        <w:t>。</w:t>
+      </w:r>
+      <w:r>
+        <w:rPr>
+          <w:rFonts w:eastAsia="SimSun" w:hint="eastAsia"/>
+        </w:rPr>
+        <w:t>通过本教程，</w:t>
+      </w:r>
+      <w:r>
+        <w:rPr>
+          <w:rFonts w:eastAsia="SimSun"/>
+        </w:rPr>
+        <w:t>您将了解如何使用</w:t>
+      </w:r>
+      <w:r>
+        <w:rPr>
+          <w:rFonts w:eastAsia="SimSun"/>
+        </w:rPr>
+        <w:t xml:space="preserve"> Skyline</w:t>
+      </w:r>
+      <w:r>
+        <w:rPr>
+          <w:rFonts w:eastAsia="SimSun" w:hint="eastAsia"/>
+        </w:rPr>
+        <w:t>对肽段以及推断的蛋白质检测和定量进行靶向分析。</w:t>
+      </w:r>
+      <w:r>
+        <w:rPr>
+          <w:rFonts w:eastAsia="SimSun" w:hint="eastAsia"/>
         </w:rPr>
         <w:t xml:space="preserve"> </w:t>
       </w:r>
-      <w:proofErr w:type="spellStart"/>
-      <w:r>
-        <w:rPr>
-          <w:rFonts w:eastAsia="SimSun"/>
-        </w:rPr>
-        <w:t>TripleTOF</w:t>
-      </w:r>
-      <w:proofErr w:type="spellEnd"/>
-      <w:r>
-        <w:rPr>
-          <w:rFonts w:eastAsia="SimSun"/>
-        </w:rPr>
-        <w:t xml:space="preserve"> 6600</w:t>
-      </w:r>
-      <w:r>
-        <w:rPr>
-          <w:rFonts w:eastAsia="SimSun"/>
-        </w:rPr>
-        <w:t>，请参阅</w:t>
-      </w:r>
+    </w:p>
+    <w:p>
+      <w:pPr>
+        <w:rPr>
+          <w:rFonts w:eastAsia="SimSun"/>
+        </w:rPr>
+      </w:pPr>
       <w:r>
         <w:rPr>
           <w:rFonts w:eastAsia="SimSun" w:hint="eastAsia"/>
         </w:rPr>
-        <w:t>本</w:t>
-      </w:r>
-      <w:r>
-        <w:rPr>
-          <w:rFonts w:eastAsia="SimSun"/>
-        </w:rPr>
-        <w:t>教程</w:t>
-      </w:r>
-      <w:r>
-        <w:rPr>
-          <w:rFonts w:eastAsia="SimSun" w:hint="eastAsia"/>
-        </w:rPr>
-        <w:t>的另一版本</w:t>
-      </w:r>
-      <w:r>
-        <w:rPr>
-          <w:rFonts w:eastAsia="SimSun"/>
-        </w:rPr>
-        <w:t xml:space="preserve"> Skyline DIA TTOF</w:t>
-      </w:r>
-      <w:r>
-        <w:rPr>
-          <w:rFonts w:eastAsia="SimSun"/>
-        </w:rPr>
-        <w:t>。</w:t>
-      </w:r>
-      <w:r>
-        <w:rPr>
-          <w:rFonts w:eastAsia="SimSun"/>
-        </w:rPr>
-        <w:t xml:space="preserve"> </w:t>
-      </w:r>
-    </w:p>
-    <w:p>
-      <w:pPr>
-        <w:rPr>
-          <w:rFonts w:eastAsia="SimSun"/>
-        </w:rPr>
-      </w:pPr>
-      <w:r>
-        <w:rPr>
-          <w:rFonts w:eastAsia="SimSun"/>
-        </w:rPr>
-        <w:t>本教程使用</w:t>
-      </w:r>
-      <w:r>
-        <w:rPr>
-          <w:rFonts w:eastAsia="SimSun" w:hint="eastAsia"/>
-        </w:rPr>
-        <w:t>的数据是一个</w:t>
-      </w:r>
-      <w:r>
-        <w:rPr>
-          <w:rFonts w:eastAsia="SimSun"/>
-        </w:rPr>
-        <w:t xml:space="preserve">SWATH-MS </w:t>
-      </w:r>
-      <w:r>
-        <w:rPr>
-          <w:rFonts w:eastAsia="SimSun"/>
-        </w:rPr>
-        <w:t>数据集，</w:t>
-      </w:r>
-      <w:r>
-        <w:rPr>
-          <w:rFonts w:eastAsia="SimSun" w:hint="eastAsia"/>
-        </w:rPr>
-        <w:t>它</w:t>
-      </w:r>
-      <w:r>
-        <w:rPr>
-          <w:rFonts w:eastAsia="SimSun" w:hint="eastAsia"/>
-        </w:rPr>
-        <w:t>通过使用</w:t>
-      </w:r>
-      <w:r>
-        <w:rPr>
-          <w:rFonts w:eastAsia="SimSun" w:hint="eastAsia"/>
-        </w:rPr>
-        <w:t>18</w:t>
-      </w:r>
-      <w:r>
-        <w:rPr>
-          <w:rFonts w:eastAsia="SimSun"/>
-        </w:rPr>
-        <w:t>个可变宽度窗口母离子</w:t>
-      </w:r>
-      <w:r>
-        <w:rPr>
-          <w:rFonts w:eastAsia="SimSun" w:hint="eastAsia"/>
-        </w:rPr>
-        <w:t>分离</w:t>
-      </w:r>
-      <w:r>
-        <w:rPr>
-          <w:rFonts w:eastAsia="SimSun"/>
-        </w:rPr>
-        <w:t>方案（</w:t>
-      </w:r>
-      <w:proofErr w:type="spellStart"/>
-      <w:r>
-        <w:rPr>
-          <w:rFonts w:eastAsia="SimSun"/>
-        </w:rPr>
-        <w:t>Bruderer</w:t>
-      </w:r>
-      <w:proofErr w:type="spellEnd"/>
-      <w:r>
-        <w:rPr>
-          <w:rFonts w:eastAsia="SimSun"/>
-        </w:rPr>
-        <w:t xml:space="preserve"> R. </w:t>
-      </w:r>
-      <w:r>
-        <w:rPr>
-          <w:rFonts w:eastAsia="SimSun"/>
-        </w:rPr>
-        <w:t>等人，</w:t>
-      </w:r>
-      <w:r>
-        <w:rPr>
-          <w:rFonts w:eastAsia="SimSun"/>
-        </w:rPr>
-        <w:t>MCP 2015</w:t>
-      </w:r>
-      <w:r>
-        <w:rPr>
-          <w:rFonts w:eastAsia="SimSun"/>
-        </w:rPr>
-        <w:t>）和</w:t>
-      </w:r>
-      <w:r>
-        <w:rPr>
-          <w:rFonts w:eastAsia="SimSun"/>
-        </w:rPr>
-        <w:t xml:space="preserve"> 1 </w:t>
-      </w:r>
-      <w:r>
-        <w:rPr>
-          <w:rFonts w:eastAsia="SimSun"/>
-        </w:rPr>
-        <w:t>小时梯度</w:t>
-      </w:r>
-      <w:r>
-        <w:rPr>
-          <w:rFonts w:eastAsia="SimSun"/>
-        </w:rPr>
-        <w:t>，</w:t>
-      </w:r>
-      <w:r>
-        <w:rPr>
-          <w:rFonts w:eastAsia="SimSun" w:hint="eastAsia"/>
-        </w:rPr>
-        <w:t>采集于</w:t>
-      </w:r>
-      <w:proofErr w:type="spellStart"/>
-      <w:r>
-        <w:rPr>
-          <w:rFonts w:eastAsia="SimSun"/>
-        </w:rPr>
-        <w:t>QqOrbi</w:t>
-      </w:r>
-      <w:proofErr w:type="spellEnd"/>
-      <w:r>
-        <w:rPr>
-          <w:rFonts w:eastAsia="SimSun"/>
-        </w:rPr>
-        <w:t xml:space="preserve"> </w:t>
-      </w:r>
-      <w:r>
-        <w:rPr>
-          <w:rFonts w:eastAsia="SimSun"/>
-        </w:rPr>
-        <w:t>仪器（</w:t>
-      </w:r>
-      <w:r>
-        <w:rPr>
-          <w:rFonts w:eastAsia="SimSun"/>
-        </w:rPr>
-        <w:t>Q-</w:t>
-      </w:r>
-      <w:proofErr w:type="spellStart"/>
-      <w:r>
-        <w:rPr>
-          <w:rFonts w:eastAsia="SimSun"/>
-        </w:rPr>
-        <w:t>Exactive</w:t>
-      </w:r>
-      <w:proofErr w:type="spellEnd"/>
-      <w:r>
-        <w:rPr>
-          <w:rFonts w:eastAsia="SimSun"/>
-        </w:rPr>
-        <w:t xml:space="preserve"> Plus</w:t>
-      </w:r>
-      <w:r>
-        <w:rPr>
-          <w:rFonts w:eastAsia="SimSun"/>
-        </w:rPr>
-        <w:t>、</w:t>
-      </w:r>
-      <w:r>
-        <w:rPr>
-          <w:rFonts w:eastAsia="SimSun"/>
-        </w:rPr>
-        <w:t>Thermo</w:t>
-      </w:r>
-      <w:r>
-        <w:rPr>
-          <w:rFonts w:eastAsia="SimSun"/>
-        </w:rPr>
-        <w:t>）</w:t>
-      </w:r>
-      <w:r>
-        <w:rPr>
-          <w:rFonts w:eastAsia="SimSun"/>
-        </w:rPr>
-        <w:t>。</w:t>
-      </w:r>
-      <w:r>
-        <w:rPr>
-          <w:rFonts w:eastAsia="SimSun" w:hint="eastAsia"/>
-        </w:rPr>
-        <w:t>通过本教程，</w:t>
-      </w:r>
-      <w:r>
-        <w:rPr>
-          <w:rFonts w:eastAsia="SimSun"/>
-        </w:rPr>
-        <w:t>您将了解如何使用</w:t>
-      </w:r>
-      <w:r>
-        <w:rPr>
-          <w:rFonts w:eastAsia="SimSun"/>
-        </w:rPr>
-        <w:t xml:space="preserve"> Skyline</w:t>
-      </w:r>
-      <w:r>
-        <w:rPr>
-          <w:rFonts w:eastAsia="SimSun" w:hint="eastAsia"/>
-        </w:rPr>
-        <w:t>对肽段以及推断的蛋白质检测和定量进行靶向分析。</w:t>
-      </w:r>
-      <w:r>
-        <w:rPr>
-          <w:rFonts w:eastAsia="SimSun" w:hint="eastAsia"/>
-        </w:rPr>
-        <w:t xml:space="preserve"> </w:t>
-      </w:r>
-    </w:p>
-    <w:p>
-      <w:pPr>
-        <w:rPr>
-          <w:rFonts w:eastAsia="SimSun"/>
-        </w:rPr>
-      </w:pPr>
-      <w:r>
-        <w:rPr>
-          <w:rFonts w:eastAsia="SimSun" w:hint="eastAsia"/>
-        </w:rPr>
         <w:t>用于采集数据的样品复制于</w:t>
       </w:r>
       <w:hyperlink r:id="rId9" w:history="1">
-        <w:proofErr w:type="spellStart"/>
         <w:r>
           <w:rPr>
             <w:rStyle w:val="Hyperlink"/>
@@ -495,7 +422,6 @@
           </w:rPr>
           <w:t>LFQBench</w:t>
         </w:r>
-        <w:proofErr w:type="spellEnd"/>
         <w:r>
           <w:rPr>
             <w:rStyle w:val="Hyperlink"/>
@@ -850,13 +776,8 @@
           <w:color w:val="808080" w:themeColor="background1" w:themeShade="80"/>
         </w:rPr>
       </w:pPr>
-      <w:proofErr w:type="spellStart"/>
-      <w:r>
-        <w:t>Bruderer</w:t>
-      </w:r>
-      <w:proofErr w:type="spellEnd"/>
-      <w:r>
-        <w:t xml:space="preserve">, et al. Extending the Limits of Quantitative Proteome Profiling with Data-Independent Acquisition and Application to Acetaminophen-Treated Three-Dimensional Liver Microtissues.” </w:t>
+      <w:r>
+        <w:t xml:space="preserve">Bruderer, et al. Extending the Limits of Quantitative Proteome Profiling with Data-Independent Acquisition and Application to Acetaminophen-Treated Three-Dimensional Liver Microtissues.” </w:t>
       </w:r>
       <w:r>
         <w:rPr>
@@ -1695,14 +1616,7 @@
         <w:rPr>
           <w:rFonts w:eastAsia="SimSun"/>
         </w:rPr>
-        <w:t>的正常工作流程，</w:t>
-      </w:r>
-      <w:proofErr w:type="gramStart"/>
-      <w:r>
-        <w:rPr>
-          <w:rFonts w:eastAsia="SimSun"/>
-        </w:rPr>
-        <w:t>可以改为使用</w:t>
+        <w:t>的正常工作流程，可以改为使用</w:t>
       </w:r>
       <w:r>
         <w:rPr>
@@ -1710,7 +1624,6 @@
         </w:rPr>
         <w:t>“</w:t>
       </w:r>
-      <w:proofErr w:type="gramEnd"/>
       <w:r>
         <w:rPr>
           <w:rFonts w:eastAsia="SimSun"/>
@@ -1849,21 +1762,7 @@
         <w:rPr>
           <w:rFonts w:eastAsia="SimSun"/>
         </w:rPr>
-        <w:t xml:space="preserve"> </w:t>
-      </w:r>
-      <w:proofErr w:type="spellStart"/>
-      <w:r>
-        <w:rPr>
-          <w:rFonts w:eastAsia="SimSun"/>
-        </w:rPr>
-        <w:t>PeptideProphet</w:t>
-      </w:r>
-      <w:proofErr w:type="spellEnd"/>
-      <w:r>
-        <w:rPr>
-          <w:rFonts w:eastAsia="SimSun"/>
-        </w:rPr>
-        <w:t xml:space="preserve"> </w:t>
+        <w:t xml:space="preserve"> PeptideProphet </w:t>
       </w:r>
       <w:r>
         <w:rPr>
@@ -1907,50 +1806,27 @@
         </w:rPr>
         <w:t>搜索：</w:t>
       </w:r>
-      <w:r>
-        <w:fldChar w:fldCharType="begin"/>
-      </w:r>
-      <w:r>
-        <w:instrText xml:space="preserve"> HYPERLINK "https://skyline.ms/wiki/home/software/Skyline/page.view?name=building_spectral_libraries" </w:instrText>
-      </w:r>
-      <w:r>
-        <w:fldChar w:fldCharType="separate"/>
-      </w:r>
-      <w:r>
-        <w:rPr>
-          <w:rFonts w:eastAsia="SimSun"/>
-          <w:color w:val="0070C0"/>
-          <w:u w:val="single"/>
-        </w:rPr>
-        <w:t>https://skyline.ms/wiki/home/software/Skyline/page.view?name=building_spectral_libraries</w:t>
-      </w:r>
-      <w:r>
-        <w:rPr>
-          <w:rFonts w:eastAsia="SimSun"/>
-          <w:color w:val="0070C0"/>
-          <w:u w:val="single"/>
-        </w:rPr>
-        <w:fldChar w:fldCharType="end"/>
-      </w:r>
+      <w:hyperlink r:id="rId17" w:history="1">
+        <w:r>
+          <w:rPr>
+            <w:rFonts w:eastAsia="SimSun"/>
+            <w:color w:val="0070C0"/>
+            <w:u w:val="single"/>
+          </w:rPr>
+          <w:t>https://skyline.ms/wiki/home/software/Skyline/page.view?name=building_spectral_libraries</w:t>
+        </w:r>
+      </w:hyperlink>
       <w:r>
         <w:rPr>
           <w:rFonts w:eastAsia="SimSun"/>
         </w:rPr>
         <w:t>。您将从</w:t>
       </w:r>
-      <w:proofErr w:type="spellStart"/>
-      <w:r>
-        <w:rPr>
-          <w:rFonts w:eastAsia="SimSun"/>
-        </w:rPr>
-        <w:t>PeptideProphet</w:t>
-      </w:r>
-      <w:proofErr w:type="spellEnd"/>
-      <w:r>
-        <w:rPr>
-          <w:rFonts w:eastAsia="SimSun"/>
-        </w:rPr>
-        <w:t xml:space="preserve"> </w:t>
+      <w:r>
+        <w:rPr>
+          <w:rFonts w:eastAsia="SimSun"/>
+        </w:rPr>
+        <w:t xml:space="preserve">PeptideProphet </w:t>
       </w:r>
       <w:r>
         <w:rPr>
@@ -2263,7 +2139,7 @@
                     </pic:cNvPicPr>
                   </pic:nvPicPr>
                   <pic:blipFill>
-                    <a:blip r:embed="rId17"/>
+                    <a:blip r:embed="rId18"/>
                     <a:stretch>
                       <a:fillRect/>
                     </a:stretch>
@@ -2336,21 +2212,7 @@
         <w:rPr>
           <w:rFonts w:eastAsia="SimSun"/>
         </w:rPr>
-        <w:t xml:space="preserve"> </w:t>
-      </w:r>
-      <w:proofErr w:type="spellStart"/>
-      <w:r>
-        <w:rPr>
-          <w:rFonts w:eastAsia="SimSun"/>
-        </w:rPr>
-        <w:t>PeptideProphet</w:t>
-      </w:r>
-      <w:proofErr w:type="spellEnd"/>
-      <w:r>
-        <w:rPr>
-          <w:rFonts w:eastAsia="SimSun"/>
-        </w:rPr>
-        <w:t xml:space="preserve"> </w:t>
+        <w:t xml:space="preserve"> PeptideProphet </w:t>
       </w:r>
       <w:r>
         <w:rPr>
@@ -2467,19 +2329,11 @@
         </w:rPr>
         <w:t>文件夹，并进入</w:t>
       </w:r>
-      <w:proofErr w:type="spellStart"/>
-      <w:r>
-        <w:rPr>
-          <w:rFonts w:eastAsia="SimSun"/>
-        </w:rPr>
-        <w:t>DDA_search</w:t>
-      </w:r>
-      <w:proofErr w:type="spellEnd"/>
-      <w:r>
-        <w:rPr>
-          <w:rFonts w:eastAsia="SimSun"/>
-        </w:rPr>
-        <w:t xml:space="preserve"> </w:t>
+      <w:r>
+        <w:rPr>
+          <w:rFonts w:eastAsia="SimSun"/>
+        </w:rPr>
+        <w:t xml:space="preserve">DDA_search </w:t>
       </w:r>
       <w:r>
         <w:rPr>
@@ -2541,21 +2395,12 @@
         </w:rPr>
         <w:t xml:space="preserve"> </w:t>
       </w:r>
-      <w:proofErr w:type="spellStart"/>
-      <w:r>
-        <w:rPr>
-          <w:rFonts w:eastAsia="SimSun"/>
-          <w:b/>
-        </w:rPr>
-        <w:t>iRT</w:t>
-      </w:r>
-      <w:proofErr w:type="spellEnd"/>
-      <w:r>
-        <w:rPr>
-          <w:rFonts w:eastAsia="SimSun"/>
-          <w:b/>
-        </w:rPr>
-        <w:t xml:space="preserve"> </w:t>
+      <w:r>
+        <w:rPr>
+          <w:rFonts w:eastAsia="SimSun"/>
+          <w:b/>
+        </w:rPr>
+        <w:t xml:space="preserve">iRT </w:t>
       </w:r>
       <w:r>
         <w:rPr>
@@ -2695,7 +2540,7 @@
                     </pic:cNvPicPr>
                   </pic:nvPicPr>
                   <pic:blipFill>
-                    <a:blip r:embed="rId18"/>
+                    <a:blip r:embed="rId19"/>
                     <a:stretch>
                       <a:fillRect/>
                     </a:stretch>
@@ -2796,33 +2641,11 @@
         </w:rPr>
         <w:t>创建的谱图库将通过加入样品中的</w:t>
       </w:r>
-      <w:proofErr w:type="spellStart"/>
-      <w:r>
-        <w:rPr>
-          <w:rFonts w:eastAsia="SimSun"/>
-        </w:rPr>
-        <w:t>Biognosys</w:t>
-      </w:r>
-      <w:proofErr w:type="spellEnd"/>
-      <w:r>
-        <w:rPr>
-          <w:rFonts w:eastAsia="SimSun"/>
-        </w:rPr>
-        <w:t xml:space="preserve"> </w:t>
-      </w:r>
-      <w:proofErr w:type="spellStart"/>
-      <w:r>
-        <w:rPr>
-          <w:rFonts w:eastAsia="SimSun"/>
-        </w:rPr>
-        <w:t>iRT</w:t>
-      </w:r>
-      <w:proofErr w:type="spellEnd"/>
-      <w:r>
-        <w:rPr>
-          <w:rFonts w:eastAsia="SimSun"/>
-        </w:rPr>
-        <w:t xml:space="preserve"> </w:t>
+      <w:r>
+        <w:rPr>
+          <w:rFonts w:eastAsia="SimSun"/>
+        </w:rPr>
+        <w:t xml:space="preserve">Biognosys iRT </w:t>
       </w:r>
       <w:r>
         <w:rPr>
@@ -2834,21 +2657,7 @@
         <w:rPr>
           <w:rFonts w:eastAsia="SimSun"/>
         </w:rPr>
-        <w:t xml:space="preserve"> </w:t>
-      </w:r>
-      <w:proofErr w:type="spellStart"/>
-      <w:r>
-        <w:rPr>
-          <w:rFonts w:eastAsia="SimSun"/>
-        </w:rPr>
-        <w:t>iRT</w:t>
-      </w:r>
-      <w:proofErr w:type="spellEnd"/>
-      <w:r>
-        <w:rPr>
-          <w:rFonts w:eastAsia="SimSun"/>
-        </w:rPr>
-        <w:t xml:space="preserve"> </w:t>
+        <w:t xml:space="preserve"> iRT </w:t>
       </w:r>
       <w:r>
         <w:rPr>
@@ -2904,7 +2713,7 @@
                     </pic:cNvPicPr>
                   </pic:nvPicPr>
                   <pic:blipFill>
-                    <a:blip r:embed="rId19"/>
+                    <a:blip r:embed="rId20"/>
                     <a:stretch>
                       <a:fillRect/>
                     </a:stretch>
@@ -2987,7 +2796,7 @@
                     </pic:cNvPicPr>
                   </pic:nvPicPr>
                   <pic:blipFill>
-                    <a:blip r:embed="rId20"/>
+                    <a:blip r:embed="rId21"/>
                     <a:stretch>
                       <a:fillRect/>
                     </a:stretch>
@@ -3088,19 +2897,11 @@
         </w:rPr>
         <w:t>会询问您是否要重新校准</w:t>
       </w:r>
-      <w:proofErr w:type="spellStart"/>
-      <w:r>
-        <w:rPr>
-          <w:rFonts w:eastAsia="SimSun"/>
-        </w:rPr>
-        <w:t>iRT</w:t>
-      </w:r>
-      <w:proofErr w:type="spellEnd"/>
-      <w:r>
-        <w:rPr>
-          <w:rFonts w:eastAsia="SimSun"/>
-        </w:rPr>
-        <w:t xml:space="preserve"> </w:t>
+      <w:r>
+        <w:rPr>
+          <w:rFonts w:eastAsia="SimSun"/>
+        </w:rPr>
+        <w:t xml:space="preserve">iRT </w:t>
       </w:r>
       <w:r>
         <w:rPr>
@@ -3465,7 +3266,7 @@
                     </pic:cNvPicPr>
                   </pic:nvPicPr>
                   <pic:blipFill>
-                    <a:blip r:embed="rId21"/>
+                    <a:blip r:embed="rId22"/>
                     <a:stretch>
                       <a:fillRect/>
                     </a:stretch>
@@ -3567,7 +3368,7 @@
                     </pic:cNvPicPr>
                   </pic:nvPicPr>
                   <pic:blipFill>
-                    <a:blip r:embed="rId22"/>
+                    <a:blip r:embed="rId23"/>
                     <a:stretch>
                       <a:fillRect/>
                     </a:stretch>
@@ -4007,7 +3808,7 @@
                     </pic:cNvPicPr>
                   </pic:nvPicPr>
                   <pic:blipFill>
-                    <a:blip r:embed="rId23"/>
+                    <a:blip r:embed="rId24"/>
                     <a:stretch>
                       <a:fillRect/>
                     </a:stretch>
@@ -4267,13 +4068,13 @@
         <w:rPr>
           <w:rFonts w:eastAsia="SimSun" w:hint="eastAsia"/>
         </w:rPr>
-        <w:t>分</w:t>
-      </w:r>
-      <w:r>
-        <w:rPr>
-          <w:rFonts w:eastAsia="SimSun"/>
-        </w:rPr>
-        <w:t>离方案</w:t>
+        <w:t>隔离</w:t>
+      </w:r>
+      <w:r>
+        <w:rPr>
+          <w:rFonts w:eastAsia="SimSun"/>
+        </w:rPr>
+        <w:t>方案</w:t>
       </w:r>
       <w:r>
         <w:rPr>
@@ -4385,7 +4186,7 @@
           <w:rFonts w:eastAsia="SimSun" w:hint="eastAsia"/>
           <w:b/>
         </w:rPr>
-        <w:t>分离</w:t>
+        <w:t>隔离</w:t>
       </w:r>
       <w:r>
         <w:rPr>
@@ -4449,7 +4250,7 @@
           <w:rFonts w:eastAsia="SimSun" w:hint="eastAsia"/>
           <w:b/>
         </w:rPr>
-        <w:t>分离</w:t>
+        <w:t>隔离</w:t>
       </w:r>
       <w:r>
         <w:rPr>
@@ -4537,7 +4338,7 @@
           <w:rFonts w:eastAsia="SimSun" w:hint="eastAsia"/>
           <w:b/>
         </w:rPr>
-        <w:t>分离</w:t>
+        <w:t>隔离</w:t>
       </w:r>
       <w:r>
         <w:rPr>
@@ -4680,7 +4481,7 @@
           <w:rFonts w:eastAsia="SimSun" w:hint="eastAsia"/>
           <w:b/>
         </w:rPr>
-        <w:t>分离</w:t>
+        <w:t>隔离</w:t>
       </w:r>
       <w:r>
         <w:rPr>
@@ -4725,7 +4526,7 @@
                     </pic:cNvPicPr>
                   </pic:nvPicPr>
                   <pic:blipFill>
-                    <a:blip r:embed="rId24"/>
+                    <a:blip r:embed="rId25"/>
                     <a:stretch>
                       <a:fillRect/>
                     </a:stretch>
@@ -4774,7 +4575,7 @@
         <w:rPr>
           <w:rFonts w:eastAsia="SimSun" w:hint="eastAsia"/>
         </w:rPr>
-        <w:t>分离</w:t>
+        <w:t>隔离</w:t>
       </w:r>
       <w:r>
         <w:rPr>
@@ -4850,7 +4651,7 @@
         <w:rPr>
           <w:rFonts w:eastAsia="SimSun" w:hint="eastAsia"/>
         </w:rPr>
-        <w:t>分离</w:t>
+        <w:t>隔离</w:t>
       </w:r>
       <w:r>
         <w:rPr>
@@ -4907,7 +4708,7 @@
           <w:rFonts w:eastAsia="SimSun" w:hint="eastAsia"/>
           <w:b/>
         </w:rPr>
-        <w:t>分离</w:t>
+        <w:t>隔离</w:t>
       </w:r>
       <w:r>
         <w:rPr>
@@ -5047,7 +4848,7 @@
         <w:rPr>
           <w:rFonts w:eastAsia="SimSun" w:hint="eastAsia"/>
         </w:rPr>
-        <w:t>分离</w:t>
+        <w:t>隔离</w:t>
       </w:r>
       <w:r>
         <w:rPr>
@@ -5129,7 +4930,7 @@
                     </pic:cNvPicPr>
                   </pic:nvPicPr>
                   <pic:blipFill>
-                    <a:blip r:embed="rId25"/>
+                    <a:blip r:embed="rId26"/>
                     <a:stretch>
                       <a:fillRect/>
                     </a:stretch>
@@ -5237,7 +5038,7 @@
         <w:rPr>
           <w:rFonts w:eastAsia="SimSun" w:hint="eastAsia"/>
         </w:rPr>
-        <w:t>分离</w:t>
+        <w:t>隔离</w:t>
       </w:r>
       <w:r>
         <w:rPr>
@@ -5306,7 +5107,7 @@
           <w:rFonts w:eastAsia="SimSun" w:hint="eastAsia"/>
           <w:b/>
         </w:rPr>
-        <w:t>分离</w:t>
+        <w:t>隔离</w:t>
       </w:r>
       <w:r>
         <w:rPr>
@@ -5385,7 +5186,7 @@
                     </pic:cNvPicPr>
                   </pic:nvPicPr>
                   <pic:blipFill>
-                    <a:blip r:embed="rId26"/>
+                    <a:blip r:embed="rId27"/>
                     <a:stretch>
                       <a:fillRect/>
                     </a:stretch>
@@ -5564,21 +5365,7 @@
         <w:rPr>
           <w:rFonts w:eastAsia="SimSun"/>
         </w:rPr>
-        <w:t xml:space="preserve"> "</w:t>
-      </w:r>
-      <w:proofErr w:type="spellStart"/>
-      <w:r>
-        <w:rPr>
-          <w:rFonts w:eastAsia="SimSun"/>
-        </w:rPr>
-        <w:t>target_protein_sequences.fasta</w:t>
-      </w:r>
-      <w:proofErr w:type="spellEnd"/>
-      <w:r>
-        <w:rPr>
-          <w:rFonts w:eastAsia="SimSun"/>
-        </w:rPr>
-        <w:t xml:space="preserve">" </w:t>
+        <w:t xml:space="preserve"> "target_protein_sequences.fasta" </w:t>
       </w:r>
       <w:r>
         <w:rPr>
@@ -5630,21 +5417,7 @@
               <w:rPr>
                 <w:rFonts w:eastAsia="SimSun"/>
               </w:rPr>
-              <w:t xml:space="preserve"> </w:t>
-            </w:r>
-            <w:proofErr w:type="spellStart"/>
-            <w:r>
-              <w:rPr>
-                <w:rFonts w:eastAsia="SimSun"/>
-              </w:rPr>
-              <w:t>DDA_search</w:t>
-            </w:r>
-            <w:proofErr w:type="spellEnd"/>
-            <w:r>
-              <w:rPr>
-                <w:rFonts w:eastAsia="SimSun"/>
-              </w:rPr>
-              <w:t xml:space="preserve"> </w:t>
+              <w:t xml:space="preserve"> DDA_search </w:t>
             </w:r>
             <w:r>
               <w:rPr>
@@ -5765,23 +5538,7 @@
           <w:rFonts w:eastAsia="SimSun"/>
           <w:b/>
         </w:rPr>
-        <w:t xml:space="preserve"> </w:t>
-      </w:r>
-      <w:proofErr w:type="spellStart"/>
-      <w:r>
-        <w:rPr>
-          <w:rFonts w:eastAsia="SimSun"/>
-          <w:b/>
-        </w:rPr>
-        <w:t>mProphet</w:t>
-      </w:r>
-      <w:proofErr w:type="spellEnd"/>
-      <w:r>
-        <w:rPr>
-          <w:rFonts w:eastAsia="SimSun"/>
-          <w:b/>
-        </w:rPr>
-        <w:t xml:space="preserve"> </w:t>
+        <w:t xml:space="preserve"> mProphet </w:t>
       </w:r>
       <w:r>
         <w:rPr>
@@ -5847,7 +5604,7 @@
                     </pic:cNvPicPr>
                   </pic:nvPicPr>
                   <pic:blipFill>
-                    <a:blip r:embed="rId27"/>
+                    <a:blip r:embed="rId28"/>
                     <a:stretch>
                       <a:fillRect/>
                     </a:stretch>
@@ -5954,7 +5711,7 @@
                     </pic:cNvPicPr>
                   </pic:nvPicPr>
                   <pic:blipFill>
-                    <a:blip r:embed="rId28"/>
+                    <a:blip r:embed="rId29"/>
                     <a:stretch>
                       <a:fillRect/>
                     </a:stretch>
@@ -6084,14 +5841,7 @@
         <w:rPr>
           <w:rFonts w:eastAsia="SimSun"/>
         </w:rPr>
-        <w:t>，</w:t>
-      </w:r>
-      <w:proofErr w:type="gramStart"/>
-      <w:r>
-        <w:rPr>
-          <w:rFonts w:eastAsia="SimSun"/>
-        </w:rPr>
-        <w:t>您会看到警告</w:t>
+        <w:t>，您会看到警告</w:t>
       </w:r>
       <w:r>
         <w:rPr>
@@ -6099,7 +5849,6 @@
         </w:rPr>
         <w:t>“</w:t>
       </w:r>
-      <w:proofErr w:type="gramEnd"/>
       <w:r>
         <w:rPr>
           <w:rFonts w:eastAsia="SimSun"/>
@@ -6222,7 +5971,7 @@
                     </pic:cNvPicPr>
                   </pic:nvPicPr>
                   <pic:blipFill>
-                    <a:blip r:embed="rId29"/>
+                    <a:blip r:embed="rId30"/>
                     <a:stretch>
                       <a:fillRect/>
                     </a:stretch>
@@ -6347,21 +6096,7 @@
         <w:rPr>
           <w:rFonts w:eastAsia="SimSun"/>
         </w:rPr>
-        <w:t xml:space="preserve"> </w:t>
-      </w:r>
-      <w:proofErr w:type="spellStart"/>
-      <w:r>
-        <w:rPr>
-          <w:rFonts w:eastAsia="SimSun"/>
-        </w:rPr>
-        <w:t>mProphet</w:t>
-      </w:r>
-      <w:proofErr w:type="spellEnd"/>
-      <w:r>
-        <w:rPr>
-          <w:rFonts w:eastAsia="SimSun"/>
-        </w:rPr>
-        <w:t xml:space="preserve"> </w:t>
+        <w:t xml:space="preserve"> mProphet </w:t>
       </w:r>
       <w:r>
         <w:rPr>
@@ -6400,7 +6135,7 @@
                     </pic:cNvPicPr>
                   </pic:nvPicPr>
                   <pic:blipFill>
-                    <a:blip r:embed="rId30"/>
+                    <a:blip r:embed="rId31"/>
                     <a:stretch>
                       <a:fillRect/>
                     </a:stretch>
@@ -6462,21 +6197,7 @@
         <w:rPr>
           <w:rFonts w:eastAsia="SimSun"/>
         </w:rPr>
-        <w:t xml:space="preserve"> </w:t>
-      </w:r>
-      <w:proofErr w:type="spellStart"/>
-      <w:r>
-        <w:rPr>
-          <w:rFonts w:eastAsia="SimSun"/>
-        </w:rPr>
-        <w:t>mProphet</w:t>
-      </w:r>
-      <w:proofErr w:type="spellEnd"/>
-      <w:r>
-        <w:rPr>
-          <w:rFonts w:eastAsia="SimSun"/>
-        </w:rPr>
-        <w:t xml:space="preserve"> </w:t>
+        <w:t xml:space="preserve"> mProphet </w:t>
       </w:r>
       <w:r>
         <w:rPr>
@@ -6488,21 +6209,7 @@
         <w:rPr>
           <w:rFonts w:eastAsia="SimSun"/>
         </w:rPr>
-        <w:t xml:space="preserve"> </w:t>
-      </w:r>
-      <w:proofErr w:type="spellStart"/>
-      <w:r>
-        <w:rPr>
-          <w:rFonts w:eastAsia="SimSun"/>
-        </w:rPr>
-        <w:t>mProphet</w:t>
-      </w:r>
-      <w:proofErr w:type="spellEnd"/>
-      <w:r>
-        <w:rPr>
-          <w:rFonts w:eastAsia="SimSun"/>
-        </w:rPr>
-        <w:t xml:space="preserve"> </w:t>
+        <w:t xml:space="preserve"> mProphet </w:t>
       </w:r>
       <w:r>
         <w:rPr>
@@ -6583,21 +6290,7 @@
         <w:rPr>
           <w:rFonts w:eastAsia="SimSun"/>
         </w:rPr>
-        <w:t xml:space="preserve"> </w:t>
-      </w:r>
-      <w:proofErr w:type="spellStart"/>
-      <w:r>
-        <w:rPr>
-          <w:rFonts w:eastAsia="SimSun"/>
-        </w:rPr>
-        <w:t>mProphet</w:t>
-      </w:r>
-      <w:proofErr w:type="spellEnd"/>
-      <w:r>
-        <w:rPr>
-          <w:rFonts w:eastAsia="SimSun"/>
-        </w:rPr>
-        <w:t xml:space="preserve"> </w:t>
+        <w:t xml:space="preserve"> mProphet </w:t>
       </w:r>
       <w:r>
         <w:rPr>
@@ -7208,7 +6901,7 @@
                     </pic:cNvPicPr>
                   </pic:nvPicPr>
                   <pic:blipFill>
-                    <a:blip r:embed="rId31"/>
+                    <a:blip r:embed="rId32"/>
                     <a:stretch>
                       <a:fillRect/>
                     </a:stretch>
@@ -7287,21 +6980,7 @@
         <w:rPr>
           <w:rFonts w:eastAsia="SimSun"/>
         </w:rPr>
-        <w:t xml:space="preserve"> "</w:t>
-      </w:r>
-      <w:proofErr w:type="spellStart"/>
-      <w:r>
-        <w:rPr>
-          <w:rFonts w:eastAsia="SimSun"/>
-        </w:rPr>
-        <w:t>BioReplicate</w:t>
-      </w:r>
-      <w:proofErr w:type="spellEnd"/>
-      <w:r>
-        <w:rPr>
-          <w:rFonts w:eastAsia="SimSun"/>
-        </w:rPr>
-        <w:t xml:space="preserve">" </w:t>
+        <w:t xml:space="preserve"> "BioReplicate" </w:t>
       </w:r>
       <w:r>
         <w:rPr>
@@ -7350,21 +7029,7 @@
         <w:rPr>
           <w:rFonts w:eastAsia="SimSun"/>
         </w:rPr>
-        <w:t xml:space="preserve"> </w:t>
-      </w:r>
-      <w:proofErr w:type="spellStart"/>
-      <w:r>
-        <w:rPr>
-          <w:rFonts w:eastAsia="SimSun"/>
-        </w:rPr>
-        <w:t>BioReplicate</w:t>
-      </w:r>
-      <w:proofErr w:type="spellEnd"/>
-      <w:r>
-        <w:rPr>
-          <w:rFonts w:eastAsia="SimSun"/>
-        </w:rPr>
-        <w:t xml:space="preserve"> </w:t>
+        <w:t xml:space="preserve"> BioReplicate </w:t>
       </w:r>
       <w:r>
         <w:rPr>
@@ -7559,7 +7224,6 @@
         </w:rPr>
         <w:t xml:space="preserve"> </w:t>
       </w:r>
-      <w:proofErr w:type="spellStart"/>
       <w:r>
         <w:rPr>
           <w:rFonts w:eastAsia="SimSun"/>
@@ -7567,7 +7231,6 @@
         </w:rPr>
         <w:t>BioReplicate</w:t>
       </w:r>
-      <w:proofErr w:type="spellEnd"/>
       <w:r>
         <w:rPr>
           <w:rFonts w:eastAsia="SimSun"/>
@@ -7887,7 +7550,7 @@
                     </pic:cNvPicPr>
                   </pic:nvPicPr>
                   <pic:blipFill>
-                    <a:blip r:embed="rId32"/>
+                    <a:blip r:embed="rId33"/>
                     <a:stretch>
                       <a:fillRect/>
                     </a:stretch>
@@ -8664,7 +8327,7 @@
                     </pic:cNvPicPr>
                   </pic:nvPicPr>
                   <pic:blipFill>
-                    <a:blip r:embed="rId33">
+                    <a:blip r:embed="rId34">
                       <a:extLst>
                         <a:ext uri="{28A0092B-C50C-407E-A947-70E740481C1C}">
                           <a14:useLocalDpi xmlns:a14="http://schemas.microsoft.com/office/drawing/2010/main" val="0"/>
@@ -8723,7 +8386,7 @@
                     </pic:cNvPicPr>
                   </pic:nvPicPr>
                   <pic:blipFill>
-                    <a:blip r:embed="rId34">
+                    <a:blip r:embed="rId35">
                       <a:extLst>
                         <a:ext uri="{28A0092B-C50C-407E-A947-70E740481C1C}">
                           <a14:useLocalDpi xmlns:a14="http://schemas.microsoft.com/office/drawing/2010/main" val="0"/>
@@ -8849,308 +8512,6 @@
                     </pic:cNvPicPr>
                   </pic:nvPicPr>
                   <pic:blipFill>
-                    <a:blip r:embed="rId35"/>
-                    <a:stretch>
-                      <a:fillRect/>
-                    </a:stretch>
-                  </pic:blipFill>
-                  <pic:spPr>
-                    <a:xfrm>
-                      <a:off x="0" y="0"/>
-                      <a:ext cx="5756910" cy="4241800"/>
-                    </a:xfrm>
-                    <a:prstGeom prst="rect">
-                      <a:avLst/>
-                    </a:prstGeom>
-                  </pic:spPr>
-                </pic:pic>
-              </a:graphicData>
-            </a:graphic>
-          </wp:inline>
-        </w:drawing>
-      </w:r>
-    </w:p>
-    <w:p>
-      <w:pPr>
-        <w:pStyle w:val="ListParagraph"/>
-        <w:numPr>
-          <w:ilvl w:val="0"/>
-          <w:numId w:val="17"/>
-        </w:numPr>
-        <w:rPr>
-          <w:rFonts w:eastAsia="SimSun"/>
-        </w:rPr>
-      </w:pPr>
-      <w:r>
-        <w:rPr>
-          <w:rFonts w:eastAsia="SimSun"/>
-        </w:rPr>
-        <w:lastRenderedPageBreak/>
-        <w:t>单击第一个大肠杆菌蛋白质：</w:t>
-      </w:r>
-      <w:r>
-        <w:rPr>
-          <w:rFonts w:eastAsia="SimSun"/>
-        </w:rPr>
-        <w:t>"</w:t>
-      </w:r>
-      <w:bookmarkStart w:id="1" w:name="OLE_LINK1"/>
-      <w:bookmarkStart w:id="2" w:name="OLE_LINK2"/>
-      <w:r>
-        <w:rPr>
-          <w:rFonts w:eastAsia="SimSun"/>
-        </w:rPr>
-        <w:t>sp|P63284|CLPB_ECOLI</w:t>
-      </w:r>
-      <w:bookmarkEnd w:id="1"/>
-      <w:bookmarkEnd w:id="2"/>
-      <w:r>
-        <w:rPr>
-          <w:rFonts w:eastAsia="SimSun"/>
-        </w:rPr>
-        <w:t>"</w:t>
-      </w:r>
-      <w:r>
-        <w:rPr>
-          <w:rFonts w:eastAsia="SimSun"/>
-        </w:rPr>
-        <w:t>。</w:t>
-      </w:r>
-    </w:p>
-    <w:p>
-      <w:pPr>
-        <w:rPr>
-          <w:rFonts w:eastAsia="SimSun"/>
-        </w:rPr>
-      </w:pPr>
-      <w:r>
-        <w:rPr>
-          <w:rFonts w:eastAsia="SimSun"/>
-        </w:rPr>
-        <w:t>您应当会在各种图表（色谱图、峰面积和保留时间重复测定图）中看到该蛋白质的所有肽段。上面的截屏展示了一个蛋白质</w:t>
-      </w:r>
-      <w:r>
-        <w:rPr>
-          <w:rFonts w:eastAsia="SimSun" w:hint="eastAsia"/>
-        </w:rPr>
-        <w:t>被选择</w:t>
-      </w:r>
-      <w:r>
-        <w:rPr>
-          <w:rFonts w:eastAsia="SimSun"/>
-        </w:rPr>
-        <w:t>后，</w:t>
-      </w:r>
-      <w:r>
-        <w:rPr>
-          <w:rFonts w:eastAsia="SimSun" w:hint="eastAsia"/>
-        </w:rPr>
-        <w:t>组成它的所有肽段被汇总</w:t>
-      </w:r>
-      <w:r>
-        <w:rPr>
-          <w:rFonts w:eastAsia="SimSun"/>
-        </w:rPr>
-        <w:t>在</w:t>
-      </w:r>
-      <w:r>
-        <w:rPr>
-          <w:rFonts w:eastAsia="SimSun" w:hint="eastAsia"/>
-        </w:rPr>
-        <w:t>每个</w:t>
-      </w:r>
-      <w:r>
-        <w:rPr>
-          <w:rFonts w:eastAsia="SimSun"/>
-        </w:rPr>
-        <w:t>视图中（</w:t>
-      </w:r>
-      <w:r>
-        <w:rPr>
-          <w:rFonts w:eastAsia="SimSun" w:hint="eastAsia"/>
-        </w:rPr>
-        <w:t>除了</w:t>
-      </w:r>
-      <w:r>
-        <w:rPr>
-          <w:rFonts w:eastAsia="SimSun"/>
-        </w:rPr>
-        <w:t>库匹配窗口未显示任何内容）。</w:t>
-      </w:r>
-    </w:p>
-    <w:p>
-      <w:pPr>
-        <w:rPr>
-          <w:rFonts w:eastAsia="SimSun"/>
-        </w:rPr>
-      </w:pPr>
-      <w:r>
-        <w:rPr>
-          <w:rFonts w:eastAsia="SimSun"/>
-        </w:rPr>
-        <w:t>根据您在</w:t>
-      </w:r>
-      <w:r>
-        <w:rPr>
-          <w:rFonts w:eastAsia="SimSun"/>
-          <w:b/>
-        </w:rPr>
-        <w:t>峰面积</w:t>
-      </w:r>
-      <w:r>
-        <w:rPr>
-          <w:rFonts w:eastAsia="SimSun"/>
-          <w:b/>
-        </w:rPr>
-        <w:t>-</w:t>
-      </w:r>
-      <w:r>
-        <w:rPr>
-          <w:rFonts w:eastAsia="SimSun"/>
-          <w:b/>
-        </w:rPr>
-        <w:t>重复测定比较</w:t>
-      </w:r>
-      <w:r>
-        <w:rPr>
-          <w:rFonts w:eastAsia="SimSun"/>
-        </w:rPr>
-        <w:t>图中看到的结果，该蛋白质是否受到差异化的</w:t>
-      </w:r>
-      <w:r>
-        <w:rPr>
-          <w:rFonts w:eastAsia="SimSun" w:hint="eastAsia"/>
-        </w:rPr>
-        <w:t>调控</w:t>
-      </w:r>
-      <w:r>
-        <w:rPr>
-          <w:rFonts w:eastAsia="SimSun"/>
-        </w:rPr>
-        <w:t>？回想一下，对于大肠杆菌，</w:t>
-      </w:r>
-      <w:r>
-        <w:rPr>
-          <w:rFonts w:eastAsia="SimSun"/>
-        </w:rPr>
-        <w:t xml:space="preserve">A:B </w:t>
-      </w:r>
-      <w:r>
-        <w:rPr>
-          <w:rFonts w:eastAsia="SimSun"/>
-        </w:rPr>
-        <w:t>之间的预期倍数变化率为</w:t>
-      </w:r>
-      <w:r>
-        <w:rPr>
-          <w:rFonts w:eastAsia="SimSun"/>
-        </w:rPr>
-        <w:t xml:space="preserve"> 4:1</w:t>
-      </w:r>
-      <w:r>
-        <w:rPr>
-          <w:rFonts w:eastAsia="SimSun"/>
-        </w:rPr>
-        <w:t>。</w:t>
-      </w:r>
-    </w:p>
-    <w:p>
-      <w:pPr>
-        <w:pStyle w:val="ListParagraph"/>
-        <w:numPr>
-          <w:ilvl w:val="0"/>
-          <w:numId w:val="18"/>
-        </w:numPr>
-        <w:rPr>
-          <w:rFonts w:eastAsia="SimSun"/>
-        </w:rPr>
-      </w:pPr>
-      <w:r>
-        <w:rPr>
-          <w:rFonts w:eastAsia="SimSun"/>
-        </w:rPr>
-        <w:t>选择此蛋白质中的</w:t>
-      </w:r>
-      <w:r>
-        <w:rPr>
-          <w:rFonts w:eastAsia="SimSun"/>
-        </w:rPr>
-        <w:t xml:space="preserve"> </w:t>
-      </w:r>
-      <w:bookmarkStart w:id="3" w:name="OLE_LINK3"/>
-      <w:bookmarkStart w:id="4" w:name="OLE_LINK4"/>
-      <w:r>
-        <w:rPr>
-          <w:rFonts w:eastAsia="SimSun"/>
-        </w:rPr>
-        <w:t>LPQVEGTGGDVQPSQDLVR</w:t>
-      </w:r>
-      <w:bookmarkEnd w:id="3"/>
-      <w:bookmarkEnd w:id="4"/>
-      <w:r>
-        <w:rPr>
-          <w:rFonts w:eastAsia="SimSun"/>
-        </w:rPr>
-        <w:t xml:space="preserve"> </w:t>
-      </w:r>
-      <w:r>
-        <w:rPr>
-          <w:rFonts w:eastAsia="SimSun"/>
-        </w:rPr>
-        <w:t>肽段。</w:t>
-      </w:r>
-    </w:p>
-    <w:p>
-      <w:pPr>
-        <w:rPr>
-          <w:rFonts w:eastAsia="SimSun"/>
-        </w:rPr>
-      </w:pPr>
-      <w:r>
-        <w:rPr>
-          <w:rFonts w:eastAsia="SimSun"/>
-        </w:rPr>
-        <w:t>您将在所有这些视图中获得该肽段的特定信息，如下所示：</w:t>
-      </w:r>
-    </w:p>
-    <w:p>
-      <w:pPr>
-        <w:ind w:left="360"/>
-        <w:jc w:val="both"/>
-        <w:rPr>
-          <w:rFonts w:ascii="Arial" w:eastAsia="SimSun" w:hAnsi="Arial" w:cs="Arial"/>
-        </w:rPr>
-      </w:pPr>
-    </w:p>
-    <w:p>
-      <w:pPr>
-        <w:rPr>
-          <w:rFonts w:ascii="Arial" w:eastAsia="SimSun" w:hAnsi="Arial" w:cs="Arial"/>
-        </w:rPr>
-      </w:pPr>
-      <w:r>
-        <w:rPr>
-          <w:rFonts w:eastAsia="SimSun"/>
-          <w:noProof/>
-        </w:rPr>
-        <w:drawing>
-          <wp:inline distT="0" distB="0" distL="0" distR="0" wp14:anchorId="2D74B278" wp14:editId="70EF6308">
-            <wp:extent cx="5756910" cy="4241800"/>
-            <wp:effectExtent l="0" t="0" r="0" b="6350"/>
-            <wp:docPr id="39" name="Picture 39"/>
-            <wp:cNvGraphicFramePr>
-              <a:graphicFrameLocks xmlns:a="http://schemas.openxmlformats.org/drawingml/2006/main" noChangeAspect="1"/>
-            </wp:cNvGraphicFramePr>
-            <a:graphic xmlns:a="http://schemas.openxmlformats.org/drawingml/2006/main">
-              <a:graphicData uri="http://schemas.openxmlformats.org/drawingml/2006/picture">
-                <pic:pic xmlns:pic="http://schemas.openxmlformats.org/drawingml/2006/picture">
-                  <pic:nvPicPr>
-                    <pic:cNvPr id="39" name="Picture 39"/>
-                    <pic:cNvPicPr>
-                      <a:picLocks noChangeAspect="1"/>
-                    </pic:cNvPicPr>
-                  </pic:nvPicPr>
-                  <pic:blipFill>
                     <a:blip r:embed="rId36"/>
                     <a:stretch>
                       <a:fillRect/>
@@ -9174,6 +8535,308 @@
     </w:p>
     <w:p>
       <w:pPr>
+        <w:pStyle w:val="ListParagraph"/>
+        <w:numPr>
+          <w:ilvl w:val="0"/>
+          <w:numId w:val="17"/>
+        </w:numPr>
+        <w:rPr>
+          <w:rFonts w:eastAsia="SimSun"/>
+        </w:rPr>
+      </w:pPr>
+      <w:r>
+        <w:rPr>
+          <w:rFonts w:eastAsia="SimSun"/>
+        </w:rPr>
+        <w:lastRenderedPageBreak/>
+        <w:t>单击第一个大肠杆菌蛋白质：</w:t>
+      </w:r>
+      <w:r>
+        <w:rPr>
+          <w:rFonts w:eastAsia="SimSun"/>
+        </w:rPr>
+        <w:t>"</w:t>
+      </w:r>
+      <w:bookmarkStart w:id="1" w:name="OLE_LINK1"/>
+      <w:bookmarkStart w:id="2" w:name="OLE_LINK2"/>
+      <w:r>
+        <w:rPr>
+          <w:rFonts w:eastAsia="SimSun"/>
+        </w:rPr>
+        <w:t>sp|P63284|CLPB_ECOLI</w:t>
+      </w:r>
+      <w:bookmarkEnd w:id="1"/>
+      <w:bookmarkEnd w:id="2"/>
+      <w:r>
+        <w:rPr>
+          <w:rFonts w:eastAsia="SimSun"/>
+        </w:rPr>
+        <w:t>"</w:t>
+      </w:r>
+      <w:r>
+        <w:rPr>
+          <w:rFonts w:eastAsia="SimSun"/>
+        </w:rPr>
+        <w:t>。</w:t>
+      </w:r>
+    </w:p>
+    <w:p>
+      <w:pPr>
+        <w:rPr>
+          <w:rFonts w:eastAsia="SimSun"/>
+        </w:rPr>
+      </w:pPr>
+      <w:r>
+        <w:rPr>
+          <w:rFonts w:eastAsia="SimSun"/>
+        </w:rPr>
+        <w:t>您应当会在各种图表（色谱图、峰面积和保留时间重复测定图）中看到该蛋白质的所有肽段。上面的截屏展示了一个蛋白质</w:t>
+      </w:r>
+      <w:r>
+        <w:rPr>
+          <w:rFonts w:eastAsia="SimSun" w:hint="eastAsia"/>
+        </w:rPr>
+        <w:t>被选择</w:t>
+      </w:r>
+      <w:r>
+        <w:rPr>
+          <w:rFonts w:eastAsia="SimSun"/>
+        </w:rPr>
+        <w:t>后，</w:t>
+      </w:r>
+      <w:r>
+        <w:rPr>
+          <w:rFonts w:eastAsia="SimSun" w:hint="eastAsia"/>
+        </w:rPr>
+        <w:t>组成它的所有肽段被汇总</w:t>
+      </w:r>
+      <w:r>
+        <w:rPr>
+          <w:rFonts w:eastAsia="SimSun"/>
+        </w:rPr>
+        <w:t>在</w:t>
+      </w:r>
+      <w:r>
+        <w:rPr>
+          <w:rFonts w:eastAsia="SimSun" w:hint="eastAsia"/>
+        </w:rPr>
+        <w:t>每个</w:t>
+      </w:r>
+      <w:r>
+        <w:rPr>
+          <w:rFonts w:eastAsia="SimSun"/>
+        </w:rPr>
+        <w:t>视图中（</w:t>
+      </w:r>
+      <w:r>
+        <w:rPr>
+          <w:rFonts w:eastAsia="SimSun" w:hint="eastAsia"/>
+        </w:rPr>
+        <w:t>除了</w:t>
+      </w:r>
+      <w:r>
+        <w:rPr>
+          <w:rFonts w:eastAsia="SimSun"/>
+        </w:rPr>
+        <w:t>库匹配窗口未显示任何内容）。</w:t>
+      </w:r>
+    </w:p>
+    <w:p>
+      <w:pPr>
+        <w:rPr>
+          <w:rFonts w:eastAsia="SimSun"/>
+        </w:rPr>
+      </w:pPr>
+      <w:r>
+        <w:rPr>
+          <w:rFonts w:eastAsia="SimSun"/>
+        </w:rPr>
+        <w:t>根据您在</w:t>
+      </w:r>
+      <w:r>
+        <w:rPr>
+          <w:rFonts w:eastAsia="SimSun"/>
+          <w:b/>
+        </w:rPr>
+        <w:t>峰面积</w:t>
+      </w:r>
+      <w:r>
+        <w:rPr>
+          <w:rFonts w:eastAsia="SimSun"/>
+          <w:b/>
+        </w:rPr>
+        <w:t>-</w:t>
+      </w:r>
+      <w:r>
+        <w:rPr>
+          <w:rFonts w:eastAsia="SimSun"/>
+          <w:b/>
+        </w:rPr>
+        <w:t>重复测定比较</w:t>
+      </w:r>
+      <w:r>
+        <w:rPr>
+          <w:rFonts w:eastAsia="SimSun"/>
+        </w:rPr>
+        <w:t>图中看到的结果，该蛋白质是否受到差异化的</w:t>
+      </w:r>
+      <w:r>
+        <w:rPr>
+          <w:rFonts w:eastAsia="SimSun" w:hint="eastAsia"/>
+        </w:rPr>
+        <w:t>调控</w:t>
+      </w:r>
+      <w:r>
+        <w:rPr>
+          <w:rFonts w:eastAsia="SimSun"/>
+        </w:rPr>
+        <w:t>？回想一下，对于大肠杆菌，</w:t>
+      </w:r>
+      <w:r>
+        <w:rPr>
+          <w:rFonts w:eastAsia="SimSun"/>
+        </w:rPr>
+        <w:t xml:space="preserve">A:B </w:t>
+      </w:r>
+      <w:r>
+        <w:rPr>
+          <w:rFonts w:eastAsia="SimSun"/>
+        </w:rPr>
+        <w:t>之间的预期倍数变化率为</w:t>
+      </w:r>
+      <w:r>
+        <w:rPr>
+          <w:rFonts w:eastAsia="SimSun"/>
+        </w:rPr>
+        <w:t xml:space="preserve"> 4:1</w:t>
+      </w:r>
+      <w:r>
+        <w:rPr>
+          <w:rFonts w:eastAsia="SimSun"/>
+        </w:rPr>
+        <w:t>。</w:t>
+      </w:r>
+    </w:p>
+    <w:p>
+      <w:pPr>
+        <w:pStyle w:val="ListParagraph"/>
+        <w:numPr>
+          <w:ilvl w:val="0"/>
+          <w:numId w:val="18"/>
+        </w:numPr>
+        <w:rPr>
+          <w:rFonts w:eastAsia="SimSun"/>
+        </w:rPr>
+      </w:pPr>
+      <w:r>
+        <w:rPr>
+          <w:rFonts w:eastAsia="SimSun"/>
+        </w:rPr>
+        <w:t>选择此蛋白质中的</w:t>
+      </w:r>
+      <w:r>
+        <w:rPr>
+          <w:rFonts w:eastAsia="SimSun"/>
+        </w:rPr>
+        <w:t xml:space="preserve"> </w:t>
+      </w:r>
+      <w:bookmarkStart w:id="3" w:name="OLE_LINK3"/>
+      <w:bookmarkStart w:id="4" w:name="OLE_LINK4"/>
+      <w:r>
+        <w:rPr>
+          <w:rFonts w:eastAsia="SimSun"/>
+        </w:rPr>
+        <w:t>LPQVEGTGGDVQPSQDLVR</w:t>
+      </w:r>
+      <w:bookmarkEnd w:id="3"/>
+      <w:bookmarkEnd w:id="4"/>
+      <w:r>
+        <w:rPr>
+          <w:rFonts w:eastAsia="SimSun"/>
+        </w:rPr>
+        <w:t xml:space="preserve"> </w:t>
+      </w:r>
+      <w:r>
+        <w:rPr>
+          <w:rFonts w:eastAsia="SimSun"/>
+        </w:rPr>
+        <w:t>肽段。</w:t>
+      </w:r>
+    </w:p>
+    <w:p>
+      <w:pPr>
+        <w:rPr>
+          <w:rFonts w:eastAsia="SimSun"/>
+        </w:rPr>
+      </w:pPr>
+      <w:r>
+        <w:rPr>
+          <w:rFonts w:eastAsia="SimSun"/>
+        </w:rPr>
+        <w:t>您将在所有这些视图中获得该肽段的特定信息，如下所示：</w:t>
+      </w:r>
+    </w:p>
+    <w:p>
+      <w:pPr>
+        <w:ind w:left="360"/>
+        <w:jc w:val="both"/>
+        <w:rPr>
+          <w:rFonts w:ascii="Arial" w:eastAsia="SimSun" w:hAnsi="Arial" w:cs="Arial"/>
+        </w:rPr>
+      </w:pPr>
+    </w:p>
+    <w:p>
+      <w:pPr>
+        <w:rPr>
+          <w:rFonts w:ascii="Arial" w:eastAsia="SimSun" w:hAnsi="Arial" w:cs="Arial"/>
+        </w:rPr>
+      </w:pPr>
+      <w:r>
+        <w:rPr>
+          <w:rFonts w:eastAsia="SimSun"/>
+          <w:noProof/>
+        </w:rPr>
+        <w:drawing>
+          <wp:inline distT="0" distB="0" distL="0" distR="0" wp14:anchorId="2D74B278" wp14:editId="70EF6308">
+            <wp:extent cx="5756910" cy="4241800"/>
+            <wp:effectExtent l="0" t="0" r="0" b="6350"/>
+            <wp:docPr id="39" name="Picture 39"/>
+            <wp:cNvGraphicFramePr>
+              <a:graphicFrameLocks xmlns:a="http://schemas.openxmlformats.org/drawingml/2006/main" noChangeAspect="1"/>
+            </wp:cNvGraphicFramePr>
+            <a:graphic xmlns:a="http://schemas.openxmlformats.org/drawingml/2006/main">
+              <a:graphicData uri="http://schemas.openxmlformats.org/drawingml/2006/picture">
+                <pic:pic xmlns:pic="http://schemas.openxmlformats.org/drawingml/2006/picture">
+                  <pic:nvPicPr>
+                    <pic:cNvPr id="39" name="Picture 39"/>
+                    <pic:cNvPicPr>
+                      <a:picLocks noChangeAspect="1"/>
+                    </pic:cNvPicPr>
+                  </pic:nvPicPr>
+                  <pic:blipFill>
+                    <a:blip r:embed="rId37"/>
+                    <a:stretch>
+                      <a:fillRect/>
+                    </a:stretch>
+                  </pic:blipFill>
+                  <pic:spPr>
+                    <a:xfrm>
+                      <a:off x="0" y="0"/>
+                      <a:ext cx="5756910" cy="4241800"/>
+                    </a:xfrm>
+                    <a:prstGeom prst="rect">
+                      <a:avLst/>
+                    </a:prstGeom>
+                  </pic:spPr>
+                </pic:pic>
+              </a:graphicData>
+            </a:graphic>
+          </wp:inline>
+        </w:drawing>
+      </w:r>
+    </w:p>
+    <w:p>
+      <w:pPr>
         <w:rPr>
           <w:rFonts w:eastAsia="SimSun"/>
         </w:rPr>
@@ -9474,7 +9137,7 @@
                     </pic:cNvPicPr>
                   </pic:nvPicPr>
                   <pic:blipFill>
-                    <a:blip r:embed="rId37">
+                    <a:blip r:embed="rId38">
                       <a:extLst>
                         <a:ext uri="{28A0092B-C50C-407E-A947-70E740481C1C}">
                           <a14:useLocalDpi xmlns:a14="http://schemas.microsoft.com/office/drawing/2010/main" val="0"/>
@@ -9591,89 +9254,6 @@
                     </pic:cNvPicPr>
                   </pic:nvPicPr>
                   <pic:blipFill>
-                    <a:blip r:embed="rId38"/>
-                    <a:stretch>
-                      <a:fillRect/>
-                    </a:stretch>
-                  </pic:blipFill>
-                  <pic:spPr>
-                    <a:xfrm>
-                      <a:off x="0" y="0"/>
-                      <a:ext cx="5619750" cy="4114800"/>
-                    </a:xfrm>
-                    <a:prstGeom prst="rect">
-                      <a:avLst/>
-                    </a:prstGeom>
-                  </pic:spPr>
-                </pic:pic>
-              </a:graphicData>
-            </a:graphic>
-          </wp:inline>
-        </w:drawing>
-      </w:r>
-    </w:p>
-    <w:p>
-      <w:pPr>
-        <w:pStyle w:val="NoSpacing"/>
-        <w:numPr>
-          <w:ilvl w:val="0"/>
-          <w:numId w:val="18"/>
-        </w:numPr>
-        <w:spacing w:before="240" w:after="240"/>
-        <w:rPr>
-          <w:rFonts w:eastAsia="SimSun"/>
-        </w:rPr>
-      </w:pPr>
-      <w:r>
-        <w:rPr>
-          <w:rFonts w:eastAsia="SimSun"/>
-        </w:rPr>
-        <w:t>单击</w:t>
-      </w:r>
-      <w:r>
-        <w:rPr>
-          <w:rFonts w:eastAsia="SimSun"/>
-          <w:b/>
-        </w:rPr>
-        <w:t>全扫描</w:t>
-      </w:r>
-      <w:r>
-        <w:rPr>
-          <w:rFonts w:eastAsia="SimSun"/>
-        </w:rPr>
-        <w:t>工具栏中的放大镜按钮可以查看整个谱图。</w:t>
-      </w:r>
-    </w:p>
-    <w:p>
-      <w:pPr>
-        <w:spacing w:before="240"/>
-        <w:rPr>
-          <w:rFonts w:eastAsia="SimSun"/>
-        </w:rPr>
-      </w:pPr>
-      <w:r>
-        <w:rPr>
-          <w:rFonts w:eastAsia="SimSun"/>
-          <w:noProof/>
-        </w:rPr>
-        <w:drawing>
-          <wp:inline distT="0" distB="0" distL="0" distR="0" wp14:anchorId="6D03B56D" wp14:editId="42541261">
-            <wp:extent cx="5619750" cy="4114800"/>
-            <wp:effectExtent l="0" t="0" r="0" b="0"/>
-            <wp:docPr id="42" name="Picture 42"/>
-            <wp:cNvGraphicFramePr>
-              <a:graphicFrameLocks xmlns:a="http://schemas.openxmlformats.org/drawingml/2006/main" noChangeAspect="1"/>
-            </wp:cNvGraphicFramePr>
-            <a:graphic xmlns:a="http://schemas.openxmlformats.org/drawingml/2006/main">
-              <a:graphicData uri="http://schemas.openxmlformats.org/drawingml/2006/picture">
-                <pic:pic xmlns:pic="http://schemas.openxmlformats.org/drawingml/2006/picture">
-                  <pic:nvPicPr>
-                    <pic:cNvPr id="42" name="Picture 42"/>
-                    <pic:cNvPicPr>
-                      <a:picLocks noChangeAspect="1"/>
-                    </pic:cNvPicPr>
-                  </pic:nvPicPr>
-                  <pic:blipFill>
                     <a:blip r:embed="rId39"/>
                     <a:stretch>
                       <a:fillRect/>
@@ -9697,181 +9277,39 @@
     </w:p>
     <w:p>
       <w:pPr>
-        <w:spacing w:before="240"/>
-        <w:rPr>
-          <w:rFonts w:eastAsia="SimSun"/>
-        </w:rPr>
-      </w:pPr>
-      <w:r>
-        <w:rPr>
-          <w:rFonts w:eastAsia="SimSun"/>
-        </w:rPr>
-        <w:lastRenderedPageBreak/>
-        <w:t>进一步手动探索数据（包括一些诱饵）。</w:t>
-      </w:r>
-    </w:p>
-    <w:p>
-      <w:pPr>
-        <w:pStyle w:val="Heading1"/>
-        <w:rPr>
-          <w:rFonts w:eastAsia="SimSun"/>
-        </w:rPr>
-      </w:pPr>
-      <w:r>
-        <w:rPr>
-          <w:rFonts w:eastAsia="SimSun"/>
-        </w:rPr>
-        <w:t>质量误差和保留时间偏差</w:t>
-      </w:r>
-      <w:r>
-        <w:rPr>
-          <w:rFonts w:eastAsia="SimSun"/>
-        </w:rPr>
-        <w:t xml:space="preserve"> </w:t>
-      </w:r>
-    </w:p>
-    <w:p>
-      <w:pPr>
-        <w:rPr>
-          <w:rFonts w:ascii="Arial" w:eastAsia="SimSun" w:hAnsi="Arial" w:cs="Arial"/>
-        </w:rPr>
-      </w:pPr>
-      <w:r>
-        <w:rPr>
-          <w:rFonts w:eastAsia="SimSun"/>
-        </w:rPr>
-        <w:t>您可以检查质量</w:t>
-      </w:r>
-      <w:r>
-        <w:rPr>
-          <w:rFonts w:eastAsia="SimSun" w:hint="eastAsia"/>
-        </w:rPr>
-        <w:t>精度</w:t>
-      </w:r>
-      <w:r>
-        <w:rPr>
-          <w:rFonts w:eastAsia="SimSun"/>
-        </w:rPr>
-        <w:t>和保留时间预测准确度，以确定是否使用了最佳提取参数，或是否</w:t>
-      </w:r>
-      <w:r>
-        <w:rPr>
-          <w:rStyle w:val="CommentReference"/>
-          <w:rFonts w:eastAsia="SimSun" w:hint="eastAsia"/>
-          <w:sz w:val="22"/>
-          <w:szCs w:val="22"/>
-        </w:rPr>
-        <w:t>需要</w:t>
-      </w:r>
-      <w:r>
-        <w:rPr>
-          <w:rFonts w:eastAsia="SimSun"/>
-        </w:rPr>
-        <w:t>进行某些调整以改善结果。</w:t>
-      </w:r>
-    </w:p>
-    <w:p>
-      <w:pPr>
-        <w:pStyle w:val="ListParagraph"/>
+        <w:pStyle w:val="NoSpacing"/>
         <w:numPr>
           <w:ilvl w:val="0"/>
-          <w:numId w:val="19"/>
+          <w:numId w:val="18"/>
         </w:numPr>
-        <w:rPr>
-          <w:rFonts w:eastAsia="SimSun"/>
-        </w:rPr>
-      </w:pPr>
-      <w:r>
-        <w:rPr>
-          <w:rFonts w:eastAsia="SimSun"/>
-        </w:rPr>
-        <w:t>在</w:t>
-      </w:r>
-      <w:r>
-        <w:rPr>
-          <w:rFonts w:eastAsia="SimSun"/>
-          <w:b/>
-        </w:rPr>
-        <w:t>视图</w:t>
-      </w:r>
-      <w:r>
-        <w:rPr>
-          <w:rFonts w:eastAsia="SimSun"/>
-        </w:rPr>
-        <w:t>菜单中选择</w:t>
-      </w:r>
-      <w:r>
-        <w:rPr>
-          <w:rFonts w:eastAsia="SimSun"/>
-          <w:b/>
-        </w:rPr>
-        <w:t>质量误差</w:t>
-      </w:r>
-      <w:r>
-        <w:rPr>
-          <w:rFonts w:eastAsia="SimSun"/>
-        </w:rPr>
-        <w:t>，然后单击</w:t>
-      </w:r>
-      <w:r>
-        <w:rPr>
-          <w:rFonts w:eastAsia="SimSun"/>
-          <w:b/>
-        </w:rPr>
-        <w:t>直方图</w:t>
-      </w:r>
-      <w:r>
-        <w:rPr>
-          <w:rFonts w:eastAsia="SimSun"/>
-        </w:rPr>
-        <w:t>。</w:t>
-      </w:r>
-    </w:p>
-    <w:p>
-      <w:pPr>
-        <w:rPr>
-          <w:rFonts w:eastAsia="SimSun"/>
-        </w:rPr>
-      </w:pPr>
-      <w:r>
-        <w:rPr>
-          <w:rFonts w:eastAsia="SimSun"/>
-        </w:rPr>
-        <w:t>这将显示质量误差在数据集中的分布。提取窗口</w:t>
-      </w:r>
-      <w:r>
-        <w:rPr>
-          <w:rFonts w:eastAsia="SimSun"/>
-        </w:rPr>
-        <w:t xml:space="preserve"> (±20 ppm) </w:t>
-      </w:r>
-      <w:r>
-        <w:rPr>
-          <w:rFonts w:eastAsia="SimSun"/>
-        </w:rPr>
-        <w:t>能否进一步优化？一般情况下，平均误差</w:t>
-      </w:r>
-      <w:r>
-        <w:rPr>
-          <w:rFonts w:eastAsia="SimSun"/>
-        </w:rPr>
-        <w:t xml:space="preserve"> +/- 3 </w:t>
-      </w:r>
-      <w:r>
-        <w:rPr>
-          <w:rFonts w:eastAsia="SimSun"/>
-        </w:rPr>
-        <w:t>个标准偏差便足以应对。但是，如果显示的直方图被截止，并且在极端情况下计数很高，则可能需要增宽提取窗口。</w:t>
-      </w:r>
-      <w:r>
-        <w:rPr>
-          <w:rFonts w:eastAsia="SimSun"/>
-        </w:rPr>
-        <w:t xml:space="preserve"> </w:t>
-      </w:r>
-    </w:p>
-    <w:p>
-      <w:pPr>
+        <w:spacing w:before="240" w:after="240"/>
+        <w:rPr>
+          <w:rFonts w:eastAsia="SimSun"/>
+        </w:rPr>
+      </w:pPr>
+      <w:r>
+        <w:rPr>
+          <w:rFonts w:eastAsia="SimSun"/>
+        </w:rPr>
+        <w:t>单击</w:t>
+      </w:r>
+      <w:r>
+        <w:rPr>
+          <w:rFonts w:eastAsia="SimSun"/>
+          <w:b/>
+        </w:rPr>
+        <w:t>全扫描</w:t>
+      </w:r>
+      <w:r>
+        <w:rPr>
+          <w:rFonts w:eastAsia="SimSun"/>
+        </w:rPr>
+        <w:t>工具栏中的放大镜按钮可以查看整个谱图。</w:t>
+      </w:r>
+    </w:p>
+    <w:p>
+      <w:pPr>
+        <w:spacing w:before="240"/>
         <w:rPr>
           <w:rFonts w:eastAsia="SimSun"/>
         </w:rPr>
@@ -9882,10 +9320,10 @@
           <w:noProof/>
         </w:rPr>
         <w:drawing>
-          <wp:inline distT="0" distB="0" distL="0" distR="0" wp14:anchorId="2E51EFC7" wp14:editId="18686549">
+          <wp:inline distT="0" distB="0" distL="0" distR="0" wp14:anchorId="6D03B56D" wp14:editId="42541261">
             <wp:extent cx="5619750" cy="4114800"/>
             <wp:effectExtent l="0" t="0" r="0" b="0"/>
-            <wp:docPr id="46" name="Picture 46"/>
+            <wp:docPr id="42" name="Picture 42"/>
             <wp:cNvGraphicFramePr>
               <a:graphicFrameLocks xmlns:a="http://schemas.openxmlformats.org/drawingml/2006/main" noChangeAspect="1"/>
             </wp:cNvGraphicFramePr>
@@ -9893,7 +9331,7 @@
               <a:graphicData uri="http://schemas.openxmlformats.org/drawingml/2006/picture">
                 <pic:pic xmlns:pic="http://schemas.openxmlformats.org/drawingml/2006/picture">
                   <pic:nvPicPr>
-                    <pic:cNvPr id="46" name="Picture 46"/>
+                    <pic:cNvPr id="42" name="Picture 42"/>
                     <pic:cNvPicPr>
                       <a:picLocks noChangeAspect="1"/>
                     </pic:cNvPicPr>
@@ -9922,27 +9360,77 @@
     </w:p>
     <w:p>
       <w:pPr>
-        <w:rPr>
-          <w:rFonts w:eastAsia="SimSun"/>
-        </w:rPr>
-      </w:pPr>
-      <w:r>
-        <w:rPr>
-          <w:rFonts w:eastAsia="SimSun"/>
-        </w:rPr>
-        <w:t>请注意，此分布涵盖全部</w:t>
-      </w:r>
-      <w:r>
-        <w:rPr>
-          <w:rFonts w:eastAsia="SimSun"/>
-        </w:rPr>
-        <w:t xml:space="preserve"> 6 </w:t>
-      </w:r>
-      <w:r>
-        <w:rPr>
-          <w:rFonts w:eastAsia="SimSun"/>
-        </w:rPr>
-        <w:t>次运行。为进一步理解每次运行的代表性，请执行以下操作：</w:t>
+        <w:spacing w:before="240"/>
+        <w:rPr>
+          <w:rFonts w:eastAsia="SimSun"/>
+        </w:rPr>
+      </w:pPr>
+      <w:r>
+        <w:rPr>
+          <w:rFonts w:eastAsia="SimSun"/>
+        </w:rPr>
+        <w:lastRenderedPageBreak/>
+        <w:t>进一步手动探索数据（包括一些诱饵）。</w:t>
+      </w:r>
+    </w:p>
+    <w:p>
+      <w:pPr>
+        <w:pStyle w:val="Heading1"/>
+        <w:rPr>
+          <w:rFonts w:eastAsia="SimSun"/>
+        </w:rPr>
+      </w:pPr>
+      <w:r>
+        <w:rPr>
+          <w:rFonts w:eastAsia="SimSun"/>
+        </w:rPr>
+        <w:t>质量误差和保留时间偏差</w:t>
+      </w:r>
+      <w:r>
+        <w:rPr>
+          <w:rFonts w:eastAsia="SimSun"/>
+        </w:rPr>
+        <w:t xml:space="preserve"> </w:t>
+      </w:r>
+    </w:p>
+    <w:p>
+      <w:pPr>
+        <w:rPr>
+          <w:rFonts w:ascii="Arial" w:eastAsia="SimSun" w:hAnsi="Arial" w:cs="Arial"/>
+        </w:rPr>
+      </w:pPr>
+      <w:r>
+        <w:rPr>
+          <w:rFonts w:eastAsia="SimSun"/>
+        </w:rPr>
+        <w:t>您可以检查质量</w:t>
+      </w:r>
+      <w:r>
+        <w:rPr>
+          <w:rFonts w:eastAsia="SimSun" w:hint="eastAsia"/>
+        </w:rPr>
+        <w:t>精度</w:t>
+      </w:r>
+      <w:r>
+        <w:rPr>
+          <w:rFonts w:eastAsia="SimSun"/>
+        </w:rPr>
+        <w:t>和保留时间预测准确度，以确定是否使用了最佳提取参数，或是否</w:t>
+      </w:r>
+      <w:r>
+        <w:rPr>
+          <w:rStyle w:val="CommentReference"/>
+          <w:rFonts w:eastAsia="SimSun" w:hint="eastAsia"/>
+          <w:sz w:val="22"/>
+          <w:szCs w:val="22"/>
+        </w:rPr>
+        <w:t>需要</w:t>
+      </w:r>
+      <w:r>
+        <w:rPr>
+          <w:rFonts w:eastAsia="SimSun"/>
+        </w:rPr>
+        <w:t>进行某些调整以改善结果。</w:t>
       </w:r>
     </w:p>
     <w:p>
@@ -9960,14 +9448,27 @@
         <w:rPr>
           <w:rFonts w:eastAsia="SimSun"/>
         </w:rPr>
-        <w:t>右键单击该图，选择</w:t>
-      </w:r>
-      <w:r>
-        <w:rPr>
-          <w:rFonts w:eastAsia="SimSun"/>
-          <w:b/>
-        </w:rPr>
-        <w:t>重复测定</w:t>
+        <w:t>在</w:t>
+      </w:r>
+      <w:r>
+        <w:rPr>
+          <w:rFonts w:eastAsia="SimSun"/>
+          <w:b/>
+        </w:rPr>
+        <w:t>视图</w:t>
+      </w:r>
+      <w:r>
+        <w:rPr>
+          <w:rFonts w:eastAsia="SimSun"/>
+        </w:rPr>
+        <w:t>菜单中选择</w:t>
+      </w:r>
+      <w:r>
+        <w:rPr>
+          <w:rFonts w:eastAsia="SimSun"/>
+          <w:b/>
+        </w:rPr>
+        <w:t>质量误差</w:t>
       </w:r>
       <w:r>
         <w:rPr>
@@ -9980,7 +9481,7 @@
           <w:rFonts w:eastAsia="SimSun"/>
           <w:b/>
         </w:rPr>
-        <w:t>单一</w:t>
+        <w:t>直方图</w:t>
       </w:r>
       <w:r>
         <w:rPr>
@@ -9991,301 +9492,39 @@
     </w:p>
     <w:p>
       <w:pPr>
-        <w:pStyle w:val="ListParagraph"/>
-        <w:numPr>
-          <w:ilvl w:val="0"/>
-          <w:numId w:val="19"/>
-        </w:numPr>
-        <w:rPr>
-          <w:rFonts w:eastAsia="SimSun"/>
-        </w:rPr>
-      </w:pPr>
-      <w:r>
-        <w:rPr>
-          <w:rFonts w:eastAsia="SimSun"/>
-        </w:rPr>
-        <w:t>单击</w:t>
-      </w:r>
-      <w:r>
-        <w:rPr>
-          <w:rFonts w:eastAsia="SimSun"/>
-          <w:b/>
-        </w:rPr>
-        <w:t>目标</w:t>
-      </w:r>
-      <w:r>
-        <w:rPr>
-          <w:rFonts w:eastAsia="SimSun"/>
-        </w:rPr>
-        <w:t>视图顶部的</w:t>
-      </w:r>
-      <w:r>
-        <w:rPr>
-          <w:rFonts w:eastAsia="SimSun"/>
-          <w:b/>
-        </w:rPr>
-        <w:t>重复测定</w:t>
-      </w:r>
-      <w:r>
-        <w:rPr>
-          <w:rFonts w:eastAsia="SimSun"/>
-        </w:rPr>
-        <w:t>下拉列表。</w:t>
-      </w:r>
-    </w:p>
-    <w:p>
-      <w:pPr>
-        <w:pStyle w:val="ListParagraph"/>
-        <w:numPr>
-          <w:ilvl w:val="0"/>
-          <w:numId w:val="19"/>
-        </w:numPr>
-        <w:rPr>
-          <w:rFonts w:eastAsia="SimSun"/>
-        </w:rPr>
-      </w:pPr>
-      <w:r>
-        <w:rPr>
-          <w:rFonts w:eastAsia="SimSun"/>
-        </w:rPr>
-        <w:t>使用键盘上的向上和向下箭头键查看所有</w:t>
-      </w:r>
-      <w:r>
-        <w:rPr>
-          <w:rFonts w:eastAsia="SimSun"/>
-        </w:rPr>
-        <w:t xml:space="preserve"> 6 </w:t>
-      </w:r>
-      <w:r>
-        <w:rPr>
-          <w:rFonts w:eastAsia="SimSun"/>
-        </w:rPr>
-        <w:t>个重复测定中的质量误差值。</w:t>
-      </w:r>
-    </w:p>
-    <w:p>
-      <w:pPr>
-        <w:rPr>
-          <w:rFonts w:eastAsia="SimSun"/>
-        </w:rPr>
-      </w:pPr>
-      <w:r>
-        <w:rPr>
-          <w:rFonts w:eastAsia="SimSun"/>
-        </w:rPr>
-        <w:t>您会看到平均值介于</w:t>
-      </w:r>
-      <w:r>
-        <w:rPr>
-          <w:rFonts w:eastAsia="SimSun"/>
-        </w:rPr>
-        <w:t xml:space="preserve"> 1.5 </w:t>
-      </w:r>
-      <w:r>
-        <w:rPr>
-          <w:rFonts w:eastAsia="SimSun"/>
-        </w:rPr>
-        <w:t>到</w:t>
-      </w:r>
-      <w:r>
-        <w:rPr>
-          <w:rFonts w:eastAsia="SimSun"/>
-        </w:rPr>
-        <w:t xml:space="preserve"> 2.5 </w:t>
-      </w:r>
-      <w:r>
-        <w:rPr>
-          <w:rFonts w:eastAsia="SimSun"/>
-        </w:rPr>
-        <w:t>之间，而标准偏差值介于</w:t>
-      </w:r>
-      <w:r>
-        <w:rPr>
-          <w:rFonts w:eastAsia="SimSun"/>
-        </w:rPr>
-        <w:t xml:space="preserve"> 2.3 </w:t>
-      </w:r>
-      <w:r>
-        <w:rPr>
-          <w:rFonts w:eastAsia="SimSun"/>
-        </w:rPr>
-        <w:t>到</w:t>
-      </w:r>
-      <w:r>
-        <w:rPr>
-          <w:rFonts w:eastAsia="SimSun"/>
-        </w:rPr>
-        <w:t xml:space="preserve"> 3.3 </w:t>
-      </w:r>
-      <w:r>
-        <w:rPr>
-          <w:rFonts w:eastAsia="SimSun"/>
-        </w:rPr>
-        <w:t>之间。在最极端的情况下使用简单的计算方式，即平均值</w:t>
-      </w:r>
-      <w:r>
-        <w:rPr>
-          <w:rFonts w:eastAsia="SimSun"/>
-        </w:rPr>
-        <w:t xml:space="preserve"> + 3 * SD = 2.5 + 3.5*3 = 13 PPM</w:t>
-      </w:r>
-      <w:r>
-        <w:rPr>
-          <w:rFonts w:eastAsia="SimSun"/>
-        </w:rPr>
-        <w:t>，这似乎表明</w:t>
-      </w:r>
-      <w:r>
-        <w:rPr>
-          <w:rFonts w:eastAsia="SimSun"/>
-        </w:rPr>
-        <w:t xml:space="preserve"> 15 PPM </w:t>
-      </w:r>
-      <w:r>
-        <w:rPr>
-          <w:rFonts w:eastAsia="SimSun"/>
-        </w:rPr>
-        <w:t>的公差足以用于这些数据。</w:t>
-      </w:r>
-    </w:p>
-    <w:p>
-      <w:pPr>
-        <w:rPr>
-          <w:rFonts w:eastAsia="SimSun"/>
-        </w:rPr>
-      </w:pPr>
-      <w:r>
-        <w:rPr>
-          <w:rFonts w:eastAsia="SimSun"/>
-        </w:rPr>
-        <w:t>还要查看诱饵的质量误差：</w:t>
-      </w:r>
-    </w:p>
-    <w:p>
-      <w:pPr>
-        <w:pStyle w:val="ListParagraph"/>
-        <w:numPr>
-          <w:ilvl w:val="0"/>
-          <w:numId w:val="19"/>
-        </w:numPr>
-        <w:rPr>
-          <w:rFonts w:eastAsia="SimSun"/>
-        </w:rPr>
-      </w:pPr>
-      <w:r>
-        <w:rPr>
-          <w:rFonts w:eastAsia="SimSun"/>
-        </w:rPr>
-        <w:t>右键单击该图，选择</w:t>
-      </w:r>
-      <w:r>
-        <w:rPr>
-          <w:rFonts w:eastAsia="SimSun"/>
-          <w:b/>
-        </w:rPr>
-        <w:t>点</w:t>
-      </w:r>
-      <w:r>
-        <w:rPr>
-          <w:rFonts w:eastAsia="SimSun"/>
-        </w:rPr>
-        <w:t>，然后单击</w:t>
-      </w:r>
-      <w:r>
-        <w:rPr>
-          <w:rFonts w:eastAsia="SimSun"/>
-          <w:b/>
-        </w:rPr>
-        <w:t>诱饵</w:t>
-      </w:r>
-      <w:r>
-        <w:rPr>
-          <w:rFonts w:eastAsia="SimSun"/>
-        </w:rPr>
-        <w:t>。</w:t>
-      </w:r>
-    </w:p>
-    <w:p>
-      <w:pPr>
-        <w:pStyle w:val="ListParagraph"/>
-        <w:numPr>
-          <w:ilvl w:val="0"/>
-          <w:numId w:val="19"/>
-        </w:numPr>
-        <w:rPr>
-          <w:rFonts w:eastAsia="SimSun"/>
-        </w:rPr>
-      </w:pPr>
-      <w:r>
-        <w:rPr>
-          <w:rFonts w:eastAsia="SimSun"/>
-        </w:rPr>
-        <w:lastRenderedPageBreak/>
-        <w:t>右键单击该图，选择</w:t>
-      </w:r>
-      <w:r>
-        <w:rPr>
-          <w:rFonts w:eastAsia="SimSun"/>
-          <w:b/>
-        </w:rPr>
-        <w:t>重复测定</w:t>
-      </w:r>
-      <w:r>
-        <w:rPr>
-          <w:rFonts w:eastAsia="SimSun"/>
-        </w:rPr>
-        <w:t>，然后单击</w:t>
-      </w:r>
-      <w:r>
-        <w:rPr>
-          <w:rFonts w:eastAsia="SimSun"/>
-          <w:b/>
-        </w:rPr>
-        <w:t>全部</w:t>
-      </w:r>
-      <w:r>
-        <w:rPr>
-          <w:rFonts w:eastAsia="SimSun"/>
-        </w:rPr>
-        <w:t>。</w:t>
-      </w:r>
-      <w:r>
-        <w:rPr>
-          <w:rFonts w:eastAsia="SimSun"/>
-        </w:rPr>
-        <w:br/>
-      </w:r>
-      <w:r>
-        <w:rPr>
-          <w:rFonts w:eastAsia="SimSun"/>
-        </w:rPr>
-        <w:t>（然后切换回</w:t>
-      </w:r>
-      <w:r>
-        <w:rPr>
-          <w:rFonts w:eastAsia="SimSun"/>
-          <w:b/>
-        </w:rPr>
-        <w:t>目标</w:t>
-      </w:r>
-      <w:r>
-        <w:rPr>
-          <w:rFonts w:eastAsia="SimSun"/>
-        </w:rPr>
-        <w:t>）</w:t>
-      </w:r>
-    </w:p>
-    <w:p>
-      <w:pPr>
-        <w:rPr>
-          <w:rFonts w:eastAsia="SimSun"/>
-        </w:rPr>
-      </w:pPr>
-      <w:r>
-        <w:rPr>
-          <w:rFonts w:eastAsia="SimSun"/>
-        </w:rPr>
-        <w:t>要查看基于</w:t>
+        <w:rPr>
+          <w:rFonts w:eastAsia="SimSun"/>
+        </w:rPr>
+      </w:pPr>
+      <w:r>
+        <w:rPr>
+          <w:rFonts w:eastAsia="SimSun"/>
+        </w:rPr>
+        <w:t>这将显示质量误差在数据集中的分布。提取窗口</w:t>
+      </w:r>
+      <w:r>
+        <w:rPr>
+          <w:rFonts w:eastAsia="SimSun"/>
+        </w:rPr>
+        <w:t xml:space="preserve"> (±20 ppm) </w:t>
+      </w:r>
+      <w:r>
+        <w:rPr>
+          <w:rFonts w:eastAsia="SimSun"/>
+        </w:rPr>
+        <w:t>能否进一步优化？一般情况下，平均误差</w:t>
+      </w:r>
+      <w:r>
+        <w:rPr>
+          <w:rFonts w:eastAsia="SimSun"/>
+        </w:rPr>
+        <w:t xml:space="preserve"> +/- 3 </w:t>
+      </w:r>
+      <w:r>
+        <w:rPr>
+          <w:rFonts w:eastAsia="SimSun"/>
+        </w:rPr>
+        <w:t>个标准偏差便足以应对。但是，如果显示的直方图被截止，并且在极端情况下计数很高，则可能需要增宽提取窗口。</w:t>
       </w:r>
       <w:r>
         <w:rPr>
@@ -10293,130 +9532,6 @@
         </w:rPr>
         <w:t xml:space="preserve"> </w:t>
       </w:r>
-      <w:proofErr w:type="spellStart"/>
-      <w:r>
-        <w:rPr>
-          <w:rFonts w:eastAsia="SimSun"/>
-        </w:rPr>
-        <w:t>iRT</w:t>
-      </w:r>
-      <w:proofErr w:type="spellEnd"/>
-      <w:r>
-        <w:rPr>
-          <w:rFonts w:eastAsia="SimSun"/>
-        </w:rPr>
-        <w:t xml:space="preserve"> </w:t>
-      </w:r>
-      <w:r>
-        <w:rPr>
-          <w:rFonts w:eastAsia="SimSun"/>
-        </w:rPr>
-        <w:t>肽段和目标肽段库</w:t>
-      </w:r>
-      <w:r>
-        <w:rPr>
-          <w:rFonts w:eastAsia="SimSun"/>
-        </w:rPr>
-        <w:t xml:space="preserve"> </w:t>
-      </w:r>
-      <w:proofErr w:type="spellStart"/>
-      <w:r>
-        <w:rPr>
-          <w:rFonts w:eastAsia="SimSun"/>
-        </w:rPr>
-        <w:t>iRT</w:t>
-      </w:r>
-      <w:proofErr w:type="spellEnd"/>
-      <w:r>
-        <w:rPr>
-          <w:rFonts w:eastAsia="SimSun"/>
-        </w:rPr>
-        <w:t xml:space="preserve"> </w:t>
-      </w:r>
-      <w:r>
-        <w:rPr>
-          <w:rFonts w:eastAsia="SimSun"/>
-        </w:rPr>
-        <w:t>值预测目标肽段保留时间而使用的线性回归：</w:t>
-      </w:r>
-    </w:p>
-    <w:p>
-      <w:pPr>
-        <w:pStyle w:val="ListParagraph"/>
-        <w:numPr>
-          <w:ilvl w:val="0"/>
-          <w:numId w:val="19"/>
-        </w:numPr>
-        <w:rPr>
-          <w:rFonts w:eastAsia="SimSun"/>
-        </w:rPr>
-      </w:pPr>
-      <w:bookmarkStart w:id="5" w:name="_Hlk23864603"/>
-      <w:r>
-        <w:rPr>
-          <w:rFonts w:eastAsia="SimSun"/>
-        </w:rPr>
-        <w:t>在</w:t>
-      </w:r>
-      <w:r>
-        <w:rPr>
-          <w:rFonts w:eastAsia="SimSun"/>
-          <w:b/>
-        </w:rPr>
-        <w:t>视图</w:t>
-      </w:r>
-      <w:r>
-        <w:rPr>
-          <w:rFonts w:eastAsia="SimSun"/>
-        </w:rPr>
-        <w:t>菜单中选择</w:t>
-      </w:r>
-      <w:r>
-        <w:rPr>
-          <w:rFonts w:eastAsia="SimSun"/>
-          <w:b/>
-        </w:rPr>
-        <w:t>保留时间</w:t>
-      </w:r>
-      <w:r>
-        <w:rPr>
-          <w:rFonts w:eastAsia="SimSun"/>
-        </w:rPr>
-        <w:t>，然后单击</w:t>
-      </w:r>
-      <w:r>
-        <w:rPr>
-          <w:rFonts w:eastAsia="SimSun"/>
-          <w:b/>
-          <w:bCs/>
-        </w:rPr>
-        <w:t>回归</w:t>
-      </w:r>
-      <w:r>
-        <w:rPr>
-          <w:rFonts w:eastAsia="SimSun"/>
-        </w:rPr>
-        <w:t>，最后单击</w:t>
-      </w:r>
-      <w:r>
-        <w:rPr>
-          <w:rFonts w:eastAsia="SimSun"/>
-          <w:b/>
-        </w:rPr>
-        <w:t>运行分数</w:t>
-      </w:r>
-      <w:r>
-        <w:rPr>
-          <w:rFonts w:eastAsia="SimSun"/>
-        </w:rPr>
-        <w:t>。</w:t>
-      </w:r>
-      <w:r>
-        <w:rPr>
-          <w:rFonts w:eastAsia="SimSun"/>
-        </w:rPr>
-        <w:t xml:space="preserve"> </w:t>
-      </w:r>
     </w:p>
     <w:p>
       <w:pPr>
@@ -10430,10 +9545,10 @@
           <w:noProof/>
         </w:rPr>
         <w:drawing>
-          <wp:inline distT="0" distB="0" distL="0" distR="0" wp14:anchorId="780259A3" wp14:editId="0D35C44B">
+          <wp:inline distT="0" distB="0" distL="0" distR="0" wp14:anchorId="2E51EFC7" wp14:editId="18686549">
             <wp:extent cx="5619750" cy="4114800"/>
             <wp:effectExtent l="0" t="0" r="0" b="0"/>
-            <wp:docPr id="48" name="Picture 48"/>
+            <wp:docPr id="46" name="Picture 46"/>
             <wp:cNvGraphicFramePr>
               <a:graphicFrameLocks xmlns:a="http://schemas.openxmlformats.org/drawingml/2006/main" noChangeAspect="1"/>
             </wp:cNvGraphicFramePr>
@@ -10441,7 +9556,7 @@
               <a:graphicData uri="http://schemas.openxmlformats.org/drawingml/2006/picture">
                 <pic:pic xmlns:pic="http://schemas.openxmlformats.org/drawingml/2006/picture">
                   <pic:nvPicPr>
-                    <pic:cNvPr id="48" name="Picture 48"/>
+                    <pic:cNvPr id="46" name="Picture 46"/>
                     <pic:cNvPicPr>
                       <a:picLocks noChangeAspect="1"/>
                     </pic:cNvPicPr>
@@ -10468,7 +9583,31 @@
         </w:drawing>
       </w:r>
     </w:p>
-    <w:bookmarkEnd w:id="5"/>
+    <w:p>
+      <w:pPr>
+        <w:rPr>
+          <w:rFonts w:eastAsia="SimSun"/>
+        </w:rPr>
+      </w:pPr>
+      <w:r>
+        <w:rPr>
+          <w:rFonts w:eastAsia="SimSun"/>
+        </w:rPr>
+        <w:t>请注意，此分布涵盖全部</w:t>
+      </w:r>
+      <w:r>
+        <w:rPr>
+          <w:rFonts w:eastAsia="SimSun"/>
+        </w:rPr>
+        <w:t xml:space="preserve"> 6 </w:t>
+      </w:r>
+      <w:r>
+        <w:rPr>
+          <w:rFonts w:eastAsia="SimSun"/>
+        </w:rPr>
+        <w:t>次运行。为进一步理解每次运行的代表性，请执行以下操作：</w:t>
+      </w:r>
+    </w:p>
     <w:p>
       <w:pPr>
         <w:pStyle w:val="ListParagraph"/>
@@ -10484,14 +9623,14 @@
         <w:rPr>
           <w:rFonts w:eastAsia="SimSun"/>
         </w:rPr>
-        <w:t>右键单击此图，选择</w:t>
-      </w:r>
-      <w:r>
-        <w:rPr>
-          <w:rFonts w:eastAsia="SimSun"/>
-          <w:b/>
-        </w:rPr>
-        <w:t>绘图</w:t>
+        <w:t>右键单击该图，选择</w:t>
+      </w:r>
+      <w:r>
+        <w:rPr>
+          <w:rFonts w:eastAsia="SimSun"/>
+          <w:b/>
+        </w:rPr>
+        <w:t>重复测定</w:t>
       </w:r>
       <w:r>
         <w:rPr>
@@ -10504,7 +9643,7 @@
           <w:rFonts w:eastAsia="SimSun"/>
           <w:b/>
         </w:rPr>
-        <w:t>残差</w:t>
+        <w:t>单一</w:t>
       </w:r>
       <w:r>
         <w:rPr>
@@ -10515,34 +9654,409 @@
     </w:p>
     <w:p>
       <w:pPr>
-        <w:pStyle w:val="CommentText"/>
-        <w:rPr>
-          <w:rFonts w:eastAsia="SimSun"/>
-        </w:rPr>
-      </w:pPr>
-      <w:r>
-        <w:rPr>
-          <w:rFonts w:eastAsia="SimSun"/>
-        </w:rPr>
-        <w:t>随即显示该数据集中与预计保留时间的偏差。能否针对此分析进一步优化提取窗口（</w:t>
-      </w:r>
-      <w:r>
-        <w:rPr>
-          <w:rFonts w:eastAsia="SimSun"/>
-        </w:rPr>
-        <w:t xml:space="preserve">±5 </w:t>
-      </w:r>
-      <w:r>
-        <w:rPr>
-          <w:rFonts w:eastAsia="SimSun"/>
-        </w:rPr>
-        <w:t>分钟）？这时请进一步检查诱饵。</w:t>
-      </w:r>
-    </w:p>
-    <w:p>
-      <w:pPr>
-        <w:rPr>
-          <w:rFonts w:ascii="Arial" w:eastAsia="SimSun" w:hAnsi="Arial" w:cs="Arial"/>
+        <w:pStyle w:val="ListParagraph"/>
+        <w:numPr>
+          <w:ilvl w:val="0"/>
+          <w:numId w:val="19"/>
+        </w:numPr>
+        <w:rPr>
+          <w:rFonts w:eastAsia="SimSun"/>
+        </w:rPr>
+      </w:pPr>
+      <w:r>
+        <w:rPr>
+          <w:rFonts w:eastAsia="SimSun"/>
+        </w:rPr>
+        <w:t>单击</w:t>
+      </w:r>
+      <w:r>
+        <w:rPr>
+          <w:rFonts w:eastAsia="SimSun"/>
+          <w:b/>
+        </w:rPr>
+        <w:t>目标</w:t>
+      </w:r>
+      <w:r>
+        <w:rPr>
+          <w:rFonts w:eastAsia="SimSun"/>
+        </w:rPr>
+        <w:t>视图顶部的</w:t>
+      </w:r>
+      <w:r>
+        <w:rPr>
+          <w:rFonts w:eastAsia="SimSun"/>
+          <w:b/>
+        </w:rPr>
+        <w:t>重复测定</w:t>
+      </w:r>
+      <w:r>
+        <w:rPr>
+          <w:rFonts w:eastAsia="SimSun"/>
+        </w:rPr>
+        <w:t>下拉列表。</w:t>
+      </w:r>
+    </w:p>
+    <w:p>
+      <w:pPr>
+        <w:pStyle w:val="ListParagraph"/>
+        <w:numPr>
+          <w:ilvl w:val="0"/>
+          <w:numId w:val="19"/>
+        </w:numPr>
+        <w:rPr>
+          <w:rFonts w:eastAsia="SimSun"/>
+        </w:rPr>
+      </w:pPr>
+      <w:r>
+        <w:rPr>
+          <w:rFonts w:eastAsia="SimSun"/>
+        </w:rPr>
+        <w:t>使用键盘上的向上和向下箭头键查看所有</w:t>
+      </w:r>
+      <w:r>
+        <w:rPr>
+          <w:rFonts w:eastAsia="SimSun"/>
+        </w:rPr>
+        <w:t xml:space="preserve"> 6 </w:t>
+      </w:r>
+      <w:r>
+        <w:rPr>
+          <w:rFonts w:eastAsia="SimSun"/>
+        </w:rPr>
+        <w:t>个重复测定中的质量误差值。</w:t>
+      </w:r>
+    </w:p>
+    <w:p>
+      <w:pPr>
+        <w:rPr>
+          <w:rFonts w:eastAsia="SimSun"/>
+        </w:rPr>
+      </w:pPr>
+      <w:r>
+        <w:rPr>
+          <w:rFonts w:eastAsia="SimSun"/>
+        </w:rPr>
+        <w:t>您会看到平均值介于</w:t>
+      </w:r>
+      <w:r>
+        <w:rPr>
+          <w:rFonts w:eastAsia="SimSun"/>
+        </w:rPr>
+        <w:t xml:space="preserve"> 1.5 </w:t>
+      </w:r>
+      <w:r>
+        <w:rPr>
+          <w:rFonts w:eastAsia="SimSun"/>
+        </w:rPr>
+        <w:t>到</w:t>
+      </w:r>
+      <w:r>
+        <w:rPr>
+          <w:rFonts w:eastAsia="SimSun"/>
+        </w:rPr>
+        <w:t xml:space="preserve"> 2.5 </w:t>
+      </w:r>
+      <w:r>
+        <w:rPr>
+          <w:rFonts w:eastAsia="SimSun"/>
+        </w:rPr>
+        <w:t>之间，而标准偏差值介于</w:t>
+      </w:r>
+      <w:r>
+        <w:rPr>
+          <w:rFonts w:eastAsia="SimSun"/>
+        </w:rPr>
+        <w:t xml:space="preserve"> 2.3 </w:t>
+      </w:r>
+      <w:r>
+        <w:rPr>
+          <w:rFonts w:eastAsia="SimSun"/>
+        </w:rPr>
+        <w:t>到</w:t>
+      </w:r>
+      <w:r>
+        <w:rPr>
+          <w:rFonts w:eastAsia="SimSun"/>
+        </w:rPr>
+        <w:t xml:space="preserve"> 3.3 </w:t>
+      </w:r>
+      <w:r>
+        <w:rPr>
+          <w:rFonts w:eastAsia="SimSun"/>
+        </w:rPr>
+        <w:t>之间。在最极端的情况下使用简单的计算方式，即平均值</w:t>
+      </w:r>
+      <w:r>
+        <w:rPr>
+          <w:rFonts w:eastAsia="SimSun"/>
+        </w:rPr>
+        <w:t xml:space="preserve"> + 3 * SD = 2.5 + 3.5*3 = 13 PPM</w:t>
+      </w:r>
+      <w:r>
+        <w:rPr>
+          <w:rFonts w:eastAsia="SimSun"/>
+        </w:rPr>
+        <w:t>，这似乎表明</w:t>
+      </w:r>
+      <w:r>
+        <w:rPr>
+          <w:rFonts w:eastAsia="SimSun"/>
+        </w:rPr>
+        <w:t xml:space="preserve"> 15 PPM </w:t>
+      </w:r>
+      <w:r>
+        <w:rPr>
+          <w:rFonts w:eastAsia="SimSun"/>
+        </w:rPr>
+        <w:t>的公差足以用于这些数据。</w:t>
+      </w:r>
+    </w:p>
+    <w:p>
+      <w:pPr>
+        <w:rPr>
+          <w:rFonts w:eastAsia="SimSun"/>
+        </w:rPr>
+      </w:pPr>
+      <w:r>
+        <w:rPr>
+          <w:rFonts w:eastAsia="SimSun"/>
+        </w:rPr>
+        <w:t>还要查看诱饵的质量误差：</w:t>
+      </w:r>
+    </w:p>
+    <w:p>
+      <w:pPr>
+        <w:pStyle w:val="ListParagraph"/>
+        <w:numPr>
+          <w:ilvl w:val="0"/>
+          <w:numId w:val="19"/>
+        </w:numPr>
+        <w:rPr>
+          <w:rFonts w:eastAsia="SimSun"/>
+        </w:rPr>
+      </w:pPr>
+      <w:r>
+        <w:rPr>
+          <w:rFonts w:eastAsia="SimSun"/>
+        </w:rPr>
+        <w:t>右键单击该图，选择</w:t>
+      </w:r>
+      <w:r>
+        <w:rPr>
+          <w:rFonts w:eastAsia="SimSun"/>
+          <w:b/>
+        </w:rPr>
+        <w:t>点</w:t>
+      </w:r>
+      <w:r>
+        <w:rPr>
+          <w:rFonts w:eastAsia="SimSun"/>
+        </w:rPr>
+        <w:t>，然后单击</w:t>
+      </w:r>
+      <w:r>
+        <w:rPr>
+          <w:rFonts w:eastAsia="SimSun"/>
+          <w:b/>
+        </w:rPr>
+        <w:t>诱饵</w:t>
+      </w:r>
+      <w:r>
+        <w:rPr>
+          <w:rFonts w:eastAsia="SimSun"/>
+        </w:rPr>
+        <w:t>。</w:t>
+      </w:r>
+    </w:p>
+    <w:p>
+      <w:pPr>
+        <w:pStyle w:val="ListParagraph"/>
+        <w:numPr>
+          <w:ilvl w:val="0"/>
+          <w:numId w:val="19"/>
+        </w:numPr>
+        <w:rPr>
+          <w:rFonts w:eastAsia="SimSun"/>
+        </w:rPr>
+      </w:pPr>
+      <w:r>
+        <w:rPr>
+          <w:rFonts w:eastAsia="SimSun"/>
+        </w:rPr>
+        <w:lastRenderedPageBreak/>
+        <w:t>右键单击该图，选择</w:t>
+      </w:r>
+      <w:r>
+        <w:rPr>
+          <w:rFonts w:eastAsia="SimSun"/>
+          <w:b/>
+        </w:rPr>
+        <w:t>重复测定</w:t>
+      </w:r>
+      <w:r>
+        <w:rPr>
+          <w:rFonts w:eastAsia="SimSun"/>
+        </w:rPr>
+        <w:t>，然后单击</w:t>
+      </w:r>
+      <w:r>
+        <w:rPr>
+          <w:rFonts w:eastAsia="SimSun"/>
+          <w:b/>
+        </w:rPr>
+        <w:t>全部</w:t>
+      </w:r>
+      <w:r>
+        <w:rPr>
+          <w:rFonts w:eastAsia="SimSun"/>
+        </w:rPr>
+        <w:t>。</w:t>
+      </w:r>
+      <w:r>
+        <w:rPr>
+          <w:rFonts w:eastAsia="SimSun"/>
+        </w:rPr>
+        <w:br/>
+      </w:r>
+      <w:r>
+        <w:rPr>
+          <w:rFonts w:eastAsia="SimSun"/>
+        </w:rPr>
+        <w:t>（然后切换回</w:t>
+      </w:r>
+      <w:r>
+        <w:rPr>
+          <w:rFonts w:eastAsia="SimSun"/>
+          <w:b/>
+        </w:rPr>
+        <w:t>目标</w:t>
+      </w:r>
+      <w:r>
+        <w:rPr>
+          <w:rFonts w:eastAsia="SimSun"/>
+        </w:rPr>
+        <w:t>）</w:t>
+      </w:r>
+    </w:p>
+    <w:p>
+      <w:pPr>
+        <w:rPr>
+          <w:rFonts w:eastAsia="SimSun"/>
+        </w:rPr>
+      </w:pPr>
+      <w:r>
+        <w:rPr>
+          <w:rFonts w:eastAsia="SimSun"/>
+        </w:rPr>
+        <w:t>要查看基于</w:t>
+      </w:r>
+      <w:r>
+        <w:rPr>
+          <w:rFonts w:eastAsia="SimSun"/>
+        </w:rPr>
+        <w:t xml:space="preserve"> iRT </w:t>
+      </w:r>
+      <w:r>
+        <w:rPr>
+          <w:rFonts w:eastAsia="SimSun"/>
+        </w:rPr>
+        <w:t>肽段和目标肽段库</w:t>
+      </w:r>
+      <w:r>
+        <w:rPr>
+          <w:rFonts w:eastAsia="SimSun"/>
+        </w:rPr>
+        <w:t xml:space="preserve"> iRT </w:t>
+      </w:r>
+      <w:r>
+        <w:rPr>
+          <w:rFonts w:eastAsia="SimSun"/>
+        </w:rPr>
+        <w:t>值预测目标肽段保留时间而使用的线性回归：</w:t>
+      </w:r>
+    </w:p>
+    <w:p>
+      <w:pPr>
+        <w:pStyle w:val="ListParagraph"/>
+        <w:numPr>
+          <w:ilvl w:val="0"/>
+          <w:numId w:val="19"/>
+        </w:numPr>
+        <w:rPr>
+          <w:rFonts w:eastAsia="SimSun"/>
+        </w:rPr>
+      </w:pPr>
+      <w:bookmarkStart w:id="5" w:name="_Hlk23864603"/>
+      <w:r>
+        <w:rPr>
+          <w:rFonts w:eastAsia="SimSun"/>
+        </w:rPr>
+        <w:t>在</w:t>
+      </w:r>
+      <w:r>
+        <w:rPr>
+          <w:rFonts w:eastAsia="SimSun"/>
+          <w:b/>
+        </w:rPr>
+        <w:t>视图</w:t>
+      </w:r>
+      <w:r>
+        <w:rPr>
+          <w:rFonts w:eastAsia="SimSun"/>
+        </w:rPr>
+        <w:t>菜单中选择</w:t>
+      </w:r>
+      <w:r>
+        <w:rPr>
+          <w:rFonts w:eastAsia="SimSun"/>
+          <w:b/>
+        </w:rPr>
+        <w:t>保留时间</w:t>
+      </w:r>
+      <w:r>
+        <w:rPr>
+          <w:rFonts w:eastAsia="SimSun"/>
+        </w:rPr>
+        <w:t>，然后单击</w:t>
+      </w:r>
+      <w:r>
+        <w:rPr>
+          <w:rFonts w:eastAsia="SimSun"/>
+          <w:b/>
+          <w:bCs/>
+        </w:rPr>
+        <w:t>回归</w:t>
+      </w:r>
+      <w:r>
+        <w:rPr>
+          <w:rFonts w:eastAsia="SimSun"/>
+        </w:rPr>
+        <w:t>，最后单击</w:t>
+      </w:r>
+      <w:r>
+        <w:rPr>
+          <w:rFonts w:eastAsia="SimSun"/>
+          <w:b/>
+        </w:rPr>
+        <w:t>运行分数</w:t>
+      </w:r>
+      <w:r>
+        <w:rPr>
+          <w:rFonts w:eastAsia="SimSun"/>
+        </w:rPr>
+        <w:t>。</w:t>
+      </w:r>
+      <w:r>
+        <w:rPr>
+          <w:rFonts w:eastAsia="SimSun"/>
+        </w:rPr>
+        <w:t xml:space="preserve"> </w:t>
+      </w:r>
+    </w:p>
+    <w:p>
+      <w:pPr>
+        <w:rPr>
+          <w:rFonts w:eastAsia="SimSun"/>
         </w:rPr>
       </w:pPr>
       <w:r>
@@ -10550,12 +10064,11 @@
           <w:rFonts w:eastAsia="SimSun"/>
           <w:noProof/>
         </w:rPr>
-        <w:lastRenderedPageBreak/>
         <w:drawing>
-          <wp:inline distT="0" distB="0" distL="0" distR="0" wp14:anchorId="62B8314F" wp14:editId="4F488927">
+          <wp:inline distT="0" distB="0" distL="0" distR="0" wp14:anchorId="780259A3" wp14:editId="0D35C44B">
             <wp:extent cx="5619750" cy="4114800"/>
             <wp:effectExtent l="0" t="0" r="0" b="0"/>
-            <wp:docPr id="47" name="Picture 47"/>
+            <wp:docPr id="48" name="Picture 48"/>
             <wp:cNvGraphicFramePr>
               <a:graphicFrameLocks xmlns:a="http://schemas.openxmlformats.org/drawingml/2006/main" noChangeAspect="1"/>
             </wp:cNvGraphicFramePr>
@@ -10563,7 +10076,7 @@
               <a:graphicData uri="http://schemas.openxmlformats.org/drawingml/2006/picture">
                 <pic:pic xmlns:pic="http://schemas.openxmlformats.org/drawingml/2006/picture">
                   <pic:nvPicPr>
-                    <pic:cNvPr id="47" name="Picture 47"/>
+                    <pic:cNvPr id="48" name="Picture 48"/>
                     <pic:cNvPicPr>
                       <a:picLocks noChangeAspect="1"/>
                     </pic:cNvPicPr>
@@ -10590,6 +10103,128 @@
         </w:drawing>
       </w:r>
     </w:p>
+    <w:bookmarkEnd w:id="5"/>
+    <w:p>
+      <w:pPr>
+        <w:pStyle w:val="ListParagraph"/>
+        <w:numPr>
+          <w:ilvl w:val="0"/>
+          <w:numId w:val="19"/>
+        </w:numPr>
+        <w:rPr>
+          <w:rFonts w:eastAsia="SimSun"/>
+        </w:rPr>
+      </w:pPr>
+      <w:r>
+        <w:rPr>
+          <w:rFonts w:eastAsia="SimSun"/>
+        </w:rPr>
+        <w:t>右键单击此图，选择</w:t>
+      </w:r>
+      <w:r>
+        <w:rPr>
+          <w:rFonts w:eastAsia="SimSun"/>
+          <w:b/>
+        </w:rPr>
+        <w:t>绘图</w:t>
+      </w:r>
+      <w:r>
+        <w:rPr>
+          <w:rFonts w:eastAsia="SimSun"/>
+        </w:rPr>
+        <w:t>，然后单击</w:t>
+      </w:r>
+      <w:r>
+        <w:rPr>
+          <w:rFonts w:eastAsia="SimSun"/>
+          <w:b/>
+        </w:rPr>
+        <w:t>残差</w:t>
+      </w:r>
+      <w:r>
+        <w:rPr>
+          <w:rFonts w:eastAsia="SimSun"/>
+        </w:rPr>
+        <w:t>。</w:t>
+      </w:r>
+    </w:p>
+    <w:p>
+      <w:pPr>
+        <w:pStyle w:val="CommentText"/>
+        <w:rPr>
+          <w:rFonts w:eastAsia="SimSun"/>
+        </w:rPr>
+      </w:pPr>
+      <w:r>
+        <w:rPr>
+          <w:rFonts w:eastAsia="SimSun"/>
+        </w:rPr>
+        <w:t>随即显示该数据集中与预计保留时间的偏差。能否针对此分析进一步优化提取窗口（</w:t>
+      </w:r>
+      <w:r>
+        <w:rPr>
+          <w:rFonts w:eastAsia="SimSun"/>
+        </w:rPr>
+        <w:t xml:space="preserve">±5 </w:t>
+      </w:r>
+      <w:r>
+        <w:rPr>
+          <w:rFonts w:eastAsia="SimSun"/>
+        </w:rPr>
+        <w:t>分钟）？这时请进一步检查诱饵。</w:t>
+      </w:r>
+    </w:p>
+    <w:p>
+      <w:pPr>
+        <w:rPr>
+          <w:rFonts w:ascii="Arial" w:eastAsia="SimSun" w:hAnsi="Arial" w:cs="Arial"/>
+        </w:rPr>
+      </w:pPr>
+      <w:r>
+        <w:rPr>
+          <w:rFonts w:eastAsia="SimSun"/>
+          <w:noProof/>
+        </w:rPr>
+        <w:lastRenderedPageBreak/>
+        <w:drawing>
+          <wp:inline distT="0" distB="0" distL="0" distR="0" wp14:anchorId="62B8314F" wp14:editId="4F488927">
+            <wp:extent cx="5619750" cy="4114800"/>
+            <wp:effectExtent l="0" t="0" r="0" b="0"/>
+            <wp:docPr id="47" name="Picture 47"/>
+            <wp:cNvGraphicFramePr>
+              <a:graphicFrameLocks xmlns:a="http://schemas.openxmlformats.org/drawingml/2006/main" noChangeAspect="1"/>
+            </wp:cNvGraphicFramePr>
+            <a:graphic xmlns:a="http://schemas.openxmlformats.org/drawingml/2006/main">
+              <a:graphicData uri="http://schemas.openxmlformats.org/drawingml/2006/picture">
+                <pic:pic xmlns:pic="http://schemas.openxmlformats.org/drawingml/2006/picture">
+                  <pic:nvPicPr>
+                    <pic:cNvPr id="47" name="Picture 47"/>
+                    <pic:cNvPicPr>
+                      <a:picLocks noChangeAspect="1"/>
+                    </pic:cNvPicPr>
+                  </pic:nvPicPr>
+                  <pic:blipFill>
+                    <a:blip r:embed="rId43"/>
+                    <a:stretch>
+                      <a:fillRect/>
+                    </a:stretch>
+                  </pic:blipFill>
+                  <pic:spPr>
+                    <a:xfrm>
+                      <a:off x="0" y="0"/>
+                      <a:ext cx="5619750" cy="4114800"/>
+                    </a:xfrm>
+                    <a:prstGeom prst="rect">
+                      <a:avLst/>
+                    </a:prstGeom>
+                  </pic:spPr>
+                </pic:pic>
+              </a:graphicData>
+            </a:graphic>
+          </wp:inline>
+        </w:drawing>
+      </w:r>
+    </w:p>
     <w:p>
       <w:pPr>
         <w:pStyle w:val="ListParagraph"/>
@@ -10711,25 +10346,29 @@
         </w:rPr>
         <w:t>进行的数据处理没有严重缺陷。</w:t>
       </w:r>
-      <w:proofErr w:type="spellStart"/>
-      <w:r>
-        <w:rPr>
-          <w:rFonts w:eastAsia="SimSun"/>
-        </w:rPr>
-        <w:t>mProphet</w:t>
-      </w:r>
-      <w:proofErr w:type="spellEnd"/>
-      <w:r>
-        <w:rPr>
-          <w:rFonts w:eastAsia="SimSun"/>
-        </w:rPr>
-        <w:t xml:space="preserve"> </w:t>
-      </w:r>
-      <w:r>
-        <w:rPr>
-          <w:rFonts w:eastAsia="SimSun"/>
-        </w:rPr>
-        <w:t>评分模型中包含所有可用的特征评分，并且该模型在目标和诱饵（用于模拟不可检测的随机目标）之间实现了合理的分离。您或许觉得</w:t>
+      <w:r>
+        <w:rPr>
+          <w:rFonts w:eastAsia="SimSun"/>
+        </w:rPr>
+        <w:t xml:space="preserve">mProphet </w:t>
+      </w:r>
+      <w:r>
+        <w:rPr>
+          <w:rFonts w:eastAsia="SimSun"/>
+        </w:rPr>
+        <w:t>评分模型中包含所有可用的特征评分，并且该模型在目标和诱饵（用于模拟不可检测的随机目标）之间实现了合理的</w:t>
+      </w:r>
+      <w:r>
+        <w:rPr>
+          <w:rFonts w:eastAsia="SimSun"/>
+        </w:rPr>
+        <w:t>隔离</w:t>
+      </w:r>
+      <w:r>
+        <w:rPr>
+          <w:rFonts w:eastAsia="SimSun"/>
+        </w:rPr>
+        <w:t>。您或许觉得</w:t>
       </w:r>
       <w:r>
         <w:rPr>
@@ -10771,21 +10410,7 @@
         <w:rPr>
           <w:rFonts w:eastAsia="SimSun"/>
         </w:rPr>
-        <w:t xml:space="preserve"> </w:t>
-      </w:r>
-      <w:proofErr w:type="spellStart"/>
-      <w:r>
-        <w:rPr>
-          <w:rFonts w:eastAsia="SimSun"/>
-        </w:rPr>
-        <w:t>mProphet</w:t>
-      </w:r>
-      <w:proofErr w:type="spellEnd"/>
-      <w:r>
-        <w:rPr>
-          <w:rFonts w:eastAsia="SimSun"/>
-        </w:rPr>
-        <w:t xml:space="preserve"> </w:t>
+        <w:t xml:space="preserve"> mProphet </w:t>
       </w:r>
       <w:r>
         <w:rPr>
@@ -11301,7 +10926,7 @@
                     </pic:cNvPicPr>
                   </pic:nvPicPr>
                   <pic:blipFill>
-                    <a:blip r:embed="rId43"/>
+                    <a:blip r:embed="rId44"/>
                     <a:stretch>
                       <a:fillRect/>
                     </a:stretch>
@@ -11690,15 +11315,14 @@
       </w:pPr>
       <w:r>
         <w:rPr>
-          <w:rFonts w:eastAsia="SimSun"/>
           <w:noProof/>
         </w:rPr>
         <w:lastRenderedPageBreak/>
         <w:drawing>
-          <wp:inline distT="0" distB="0" distL="0" distR="0" wp14:anchorId="749E0EB9" wp14:editId="6EA7B88E">
+          <wp:inline distT="0" distB="0" distL="0" distR="0" wp14:anchorId="3C4B30CE" wp14:editId="2B9C1A4A">
             <wp:extent cx="5619750" cy="4114800"/>
             <wp:effectExtent l="0" t="0" r="0" b="0"/>
-            <wp:docPr id="51" name="Picture 51"/>
+            <wp:docPr id="4" name="Picture 4"/>
             <wp:cNvGraphicFramePr>
               <a:graphicFrameLocks xmlns:a="http://schemas.openxmlformats.org/drawingml/2006/main" noChangeAspect="1"/>
             </wp:cNvGraphicFramePr>
@@ -11706,13 +11330,11 @@
               <a:graphicData uri="http://schemas.openxmlformats.org/drawingml/2006/picture">
                 <pic:pic xmlns:pic="http://schemas.openxmlformats.org/drawingml/2006/picture">
                   <pic:nvPicPr>
-                    <pic:cNvPr id="51" name="Picture 51"/>
-                    <pic:cNvPicPr>
-                      <a:picLocks noChangeAspect="1"/>
-                    </pic:cNvPicPr>
+                    <pic:cNvPr id="1" name=""/>
+                    <pic:cNvPicPr/>
                   </pic:nvPicPr>
                   <pic:blipFill>
-                    <a:blip r:embed="rId44"/>
+                    <a:blip r:embed="rId45"/>
                     <a:stretch>
                       <a:fillRect/>
                     </a:stretch>
@@ -11772,14 +11394,13 @@
       </w:pPr>
       <w:r>
         <w:rPr>
-          <w:rFonts w:eastAsia="SimSun"/>
           <w:noProof/>
         </w:rPr>
         <w:drawing>
-          <wp:inline distT="0" distB="0" distL="0" distR="0" wp14:anchorId="33600869" wp14:editId="062F827C">
+          <wp:inline distT="0" distB="0" distL="0" distR="0" wp14:anchorId="12DA8DDF" wp14:editId="27BC6D6B">
             <wp:extent cx="5756910" cy="2875280"/>
             <wp:effectExtent l="0" t="0" r="0" b="1270"/>
-            <wp:docPr id="55" name="Picture 55"/>
+            <wp:docPr id="6" name="Picture 6"/>
             <wp:cNvGraphicFramePr>
               <a:graphicFrameLocks xmlns:a="http://schemas.openxmlformats.org/drawingml/2006/main" noChangeAspect="1"/>
             </wp:cNvGraphicFramePr>
@@ -11787,13 +11408,11 @@
               <a:graphicData uri="http://schemas.openxmlformats.org/drawingml/2006/picture">
                 <pic:pic xmlns:pic="http://schemas.openxmlformats.org/drawingml/2006/picture">
                   <pic:nvPicPr>
-                    <pic:cNvPr id="55" name="Picture 55"/>
-                    <pic:cNvPicPr>
-                      <a:picLocks noChangeAspect="1"/>
-                    </pic:cNvPicPr>
+                    <pic:cNvPr id="1" name=""/>
+                    <pic:cNvPicPr/>
                   </pic:nvPicPr>
                   <pic:blipFill>
-                    <a:blip r:embed="rId45"/>
+                    <a:blip r:embed="rId46"/>
                     <a:stretch>
                       <a:fillRect/>
                     </a:stretch>
@@ -12092,7 +11711,7 @@
                     </pic:cNvPicPr>
                   </pic:nvPicPr>
                   <pic:blipFill>
-                    <a:blip r:embed="rId46"/>
+                    <a:blip r:embed="rId47"/>
                     <a:stretch>
                       <a:fillRect/>
                     </a:stretch>
@@ -12339,7 +11958,7 @@
                     </pic:cNvPicPr>
                   </pic:nvPicPr>
                   <pic:blipFill>
-                    <a:blip r:embed="rId47"/>
+                    <a:blip r:embed="rId48"/>
                     <a:stretch>
                       <a:fillRect/>
                     </a:stretch>
@@ -12434,7 +12053,7 @@
                     </pic:cNvPicPr>
                   </pic:nvPicPr>
                   <pic:blipFill>
-                    <a:blip r:embed="rId48">
+                    <a:blip r:embed="rId49">
                       <a:extLst>
                         <a:ext uri="{28A0092B-C50C-407E-A947-70E740481C1C}">
                           <a14:useLocalDpi xmlns:a14="http://schemas.microsoft.com/office/drawing/2010/main" val="0"/>
@@ -12495,21 +12114,7 @@
         <w:rPr>
           <w:rFonts w:eastAsia="SimSun"/>
         </w:rPr>
-        <w:t xml:space="preserve"> </w:t>
-      </w:r>
-      <w:proofErr w:type="spellStart"/>
-      <w:r>
-        <w:rPr>
-          <w:rFonts w:eastAsia="SimSun"/>
-        </w:rPr>
-        <w:t>iRT</w:t>
-      </w:r>
-      <w:proofErr w:type="spellEnd"/>
-      <w:r>
-        <w:rPr>
-          <w:rFonts w:eastAsia="SimSun"/>
-        </w:rPr>
-        <w:t xml:space="preserve"> </w:t>
+        <w:t xml:space="preserve"> iRT </w:t>
       </w:r>
       <w:r>
         <w:rPr>
@@ -12987,7 +12592,7 @@
                     </pic:cNvPicPr>
                   </pic:nvPicPr>
                   <pic:blipFill>
-                    <a:blip r:embed="rId49"/>
+                    <a:blip r:embed="rId50"/>
                     <a:stretch>
                       <a:fillRect/>
                     </a:stretch>
@@ -13068,23 +12673,7 @@
           <w:rFonts w:ascii="Arial" w:eastAsia="SimSun" w:hAnsi="Arial"/>
           <w:sz w:val="20"/>
         </w:rPr>
-        <w:t xml:space="preserve"> </w:t>
-      </w:r>
-      <w:proofErr w:type="spellStart"/>
-      <w:r>
-        <w:rPr>
-          <w:rFonts w:ascii="Arial" w:eastAsia="SimSun" w:hAnsi="Arial"/>
-          <w:sz w:val="20"/>
-        </w:rPr>
-        <w:t>iRT</w:t>
-      </w:r>
-      <w:proofErr w:type="spellEnd"/>
-      <w:r>
-        <w:rPr>
-          <w:rFonts w:ascii="Arial" w:eastAsia="SimSun" w:hAnsi="Arial"/>
-          <w:sz w:val="20"/>
-        </w:rPr>
-        <w:t xml:space="preserve"> </w:t>
+        <w:t xml:space="preserve"> iRT </w:t>
       </w:r>
       <w:r>
         <w:rPr>
@@ -13461,7 +13050,7 @@
                     </pic:cNvPicPr>
                   </pic:nvPicPr>
                   <pic:blipFill>
-                    <a:blip r:embed="rId50">
+                    <a:blip r:embed="rId51">
                       <a:extLst>
                         <a:ext uri="{28A0092B-C50C-407E-A947-70E740481C1C}">
                           <a14:useLocalDpi xmlns:a14="http://schemas.microsoft.com/office/drawing/2010/main" val="0"/>
@@ -13579,16 +13168,8 @@
         <w:rPr>
           <w:rFonts w:eastAsia="SimSun"/>
         </w:rPr>
-        <w:t xml:space="preserve"> </w:t>
-      </w:r>
-      <w:proofErr w:type="spellStart"/>
-      <w:r>
-        <w:rPr>
-          <w:rFonts w:eastAsia="SimSun"/>
-        </w:rPr>
-        <w:t>MSstats</w:t>
-      </w:r>
-      <w:proofErr w:type="spellEnd"/>
+        <w:t xml:space="preserve"> MSstats</w:t>
+      </w:r>
       <w:r>
         <w:rPr>
           <w:rFonts w:eastAsia="SimSun"/>
@@ -13611,16 +13192,8 @@
         <w:rPr>
           <w:rFonts w:eastAsia="SimSun"/>
         </w:rPr>
-        <w:t xml:space="preserve"> </w:t>
-      </w:r>
-      <w:proofErr w:type="spellStart"/>
-      <w:r>
-        <w:rPr>
-          <w:rFonts w:eastAsia="SimSun"/>
-        </w:rPr>
-        <w:t>MSstats</w:t>
-      </w:r>
-      <w:proofErr w:type="spellEnd"/>
+        <w:t xml:space="preserve"> MSstats</w:t>
+      </w:r>
       <w:r>
         <w:rPr>
           <w:rFonts w:eastAsia="SimSun"/>
@@ -13724,16 +13297,8 @@
         <w:rPr>
           <w:rFonts w:eastAsia="SimSun"/>
         </w:rPr>
-        <w:t xml:space="preserve"> </w:t>
-      </w:r>
-      <w:proofErr w:type="spellStart"/>
-      <w:r>
-        <w:rPr>
-          <w:rFonts w:eastAsia="SimSun"/>
-        </w:rPr>
-        <w:t>MSstats</w:t>
-      </w:r>
-      <w:proofErr w:type="spellEnd"/>
+        <w:t xml:space="preserve"> MSstats</w:t>
+      </w:r>
       <w:r>
         <w:rPr>
           <w:rFonts w:eastAsia="SimSun"/>
@@ -13768,16 +13333,8 @@
         <w:rPr>
           <w:rFonts w:eastAsia="SimSun"/>
         </w:rPr>
-        <w:t xml:space="preserve"> </w:t>
-      </w:r>
-      <w:proofErr w:type="spellStart"/>
-      <w:r>
-        <w:rPr>
-          <w:rFonts w:eastAsia="SimSun"/>
-        </w:rPr>
-        <w:t>MSstats</w:t>
-      </w:r>
-      <w:proofErr w:type="spellEnd"/>
+        <w:t xml:space="preserve"> MSstats</w:t>
+      </w:r>
       <w:r>
         <w:rPr>
           <w:rFonts w:eastAsia="SimSun"/>
@@ -13888,21 +13445,12 @@
         </w:rPr>
         <w:t xml:space="preserve"> </w:t>
       </w:r>
-      <w:proofErr w:type="spellStart"/>
-      <w:r>
-        <w:rPr>
-          <w:rFonts w:eastAsia="SimSun"/>
-          <w:b/>
-        </w:rPr>
-        <w:t>MSstats</w:t>
-      </w:r>
-      <w:proofErr w:type="spellEnd"/>
-      <w:r>
-        <w:rPr>
-          <w:rFonts w:eastAsia="SimSun"/>
-          <w:b/>
-        </w:rPr>
-        <w:t xml:space="preserve"> </w:t>
+      <w:r>
+        <w:rPr>
+          <w:rFonts w:eastAsia="SimSun"/>
+          <w:b/>
+        </w:rPr>
+        <w:t xml:space="preserve">MSstats </w:t>
       </w:r>
       <w:r>
         <w:rPr>
@@ -14052,21 +13600,7 @@
         <w:rPr>
           <w:rFonts w:eastAsia="SimSun"/>
         </w:rPr>
-        <w:t xml:space="preserve"> </w:t>
-      </w:r>
-      <w:proofErr w:type="spellStart"/>
-      <w:r>
-        <w:rPr>
-          <w:rFonts w:eastAsia="SimSun"/>
-        </w:rPr>
-        <w:t>mProphet</w:t>
-      </w:r>
-      <w:proofErr w:type="spellEnd"/>
-      <w:r>
-        <w:rPr>
-          <w:rFonts w:eastAsia="SimSun"/>
-        </w:rPr>
-        <w:t xml:space="preserve"> </w:t>
+        <w:t xml:space="preserve"> mProphet </w:t>
       </w:r>
       <w:r>
         <w:rPr>
@@ -14126,21 +13660,7 @@
         <w:rPr>
           <w:rFonts w:eastAsia="SimSun"/>
         </w:rPr>
-        <w:t xml:space="preserve"> </w:t>
-      </w:r>
-      <w:proofErr w:type="spellStart"/>
-      <w:r>
-        <w:rPr>
-          <w:rFonts w:eastAsia="SimSun"/>
-        </w:rPr>
-        <w:t>MSstats</w:t>
-      </w:r>
-      <w:proofErr w:type="spellEnd"/>
-      <w:r>
-        <w:rPr>
-          <w:rFonts w:eastAsia="SimSun"/>
-        </w:rPr>
-        <w:t xml:space="preserve"> </w:t>
+        <w:t xml:space="preserve"> MSstats </w:t>
       </w:r>
       <w:r>
         <w:rPr>
@@ -14152,21 +13672,7 @@
         <w:rPr>
           <w:rFonts w:eastAsia="SimSun"/>
         </w:rPr>
-        <w:t xml:space="preserve"> </w:t>
-      </w:r>
-      <w:proofErr w:type="spellStart"/>
-      <w:r>
-        <w:rPr>
-          <w:rFonts w:eastAsia="SimSun"/>
-        </w:rPr>
-        <w:t>MSstats</w:t>
-      </w:r>
-      <w:proofErr w:type="spellEnd"/>
-      <w:r>
-        <w:rPr>
-          <w:rFonts w:eastAsia="SimSun"/>
-        </w:rPr>
-        <w:t xml:space="preserve"> </w:t>
+        <w:t xml:space="preserve"> MSstats </w:t>
       </w:r>
       <w:r>
         <w:rPr>
@@ -14285,8 +13791,8 @@
       </w:r>
     </w:p>
     <w:sectPr>
-      <w:footerReference w:type="even" r:id="rId51"/>
-      <w:footerReference w:type="default" r:id="rId52"/>
+      <w:footerReference w:type="even" r:id="rId52"/>
+      <w:footerReference w:type="default" r:id="rId53"/>
       <w:pgSz w:w="11900" w:h="16840"/>
       <w:pgMar w:top="1417" w:right="1417" w:bottom="1134" w:left="1417" w:header="850" w:footer="850" w:gutter="0"/>
       <w:cols w:space="708"/>

</xml_diff>

<commit_message>
Skyline (20.2): Revert term for "isolation" in Chinese to what is used in the UI (#1389)
- Retake screenshots involving "Fold Change Result" column name in Chinese
- Remove use of italics on Chinese forms
</commit_message>
<xml_diff>
--- a/pwiz_tools/Skyline/Documentation/Tutorials/Chinese/Skyline DIA QE_zh-CHS.docx
+++ b/pwiz_tools/Skyline/Documentation/Tutorials/Chinese/Skyline DIA QE_zh-CHS.docx
@@ -146,21 +146,7 @@
         <w:rPr>
           <w:rFonts w:eastAsia="SimSun"/>
         </w:rPr>
-        <w:t xml:space="preserve"> Thermo Q-</w:t>
-      </w:r>
-      <w:proofErr w:type="spellStart"/>
-      <w:r>
-        <w:rPr>
-          <w:rFonts w:eastAsia="SimSun"/>
-        </w:rPr>
-        <w:t>Exactive</w:t>
-      </w:r>
-      <w:proofErr w:type="spellEnd"/>
-      <w:r>
-        <w:rPr>
-          <w:rFonts w:eastAsia="SimSun"/>
-        </w:rPr>
-        <w:t xml:space="preserve"> Plus </w:t>
+        <w:t xml:space="preserve"> Thermo Q-Exactive Plus </w:t>
       </w:r>
       <w:r>
         <w:rPr>
@@ -184,310 +170,251 @@
         <w:rPr>
           <w:rFonts w:eastAsia="SimSun"/>
         </w:rPr>
+        <w:t xml:space="preserve"> Sciex TripleTOF 6600</w:t>
+      </w:r>
+      <w:r>
+        <w:rPr>
+          <w:rFonts w:eastAsia="SimSun"/>
+        </w:rPr>
+        <w:t>，请参阅</w:t>
+      </w:r>
+      <w:r>
+        <w:rPr>
+          <w:rFonts w:eastAsia="SimSun" w:hint="eastAsia"/>
+        </w:rPr>
+        <w:t>本</w:t>
+      </w:r>
+      <w:r>
+        <w:rPr>
+          <w:rFonts w:eastAsia="SimSun"/>
+        </w:rPr>
+        <w:t>教程</w:t>
+      </w:r>
+      <w:r>
+        <w:rPr>
+          <w:rFonts w:eastAsia="SimSun" w:hint="eastAsia"/>
+        </w:rPr>
+        <w:t>的另一版本</w:t>
+      </w:r>
+      <w:r>
+        <w:rPr>
+          <w:rFonts w:eastAsia="SimSun"/>
+        </w:rPr>
+        <w:t xml:space="preserve"> Skyline DIA TTOF</w:t>
+      </w:r>
+      <w:r>
+        <w:rPr>
+          <w:rFonts w:eastAsia="SimSun"/>
+        </w:rPr>
+        <w:t>。</w:t>
+      </w:r>
+      <w:r>
+        <w:rPr>
+          <w:rFonts w:eastAsia="SimSun"/>
+        </w:rPr>
         <w:t xml:space="preserve"> </w:t>
       </w:r>
-      <w:proofErr w:type="spellStart"/>
-      <w:r>
-        <w:rPr>
-          <w:rFonts w:eastAsia="SimSun"/>
-        </w:rPr>
-        <w:t>Sciex</w:t>
-      </w:r>
-      <w:proofErr w:type="spellEnd"/>
-      <w:r>
-        <w:rPr>
-          <w:rFonts w:eastAsia="SimSun"/>
+    </w:p>
+    <w:p>
+      <w:pPr>
+        <w:rPr>
+          <w:rFonts w:eastAsia="SimSun"/>
+        </w:rPr>
+      </w:pPr>
+      <w:r>
+        <w:rPr>
+          <w:rFonts w:eastAsia="SimSun"/>
+        </w:rPr>
+        <w:t>本教程使用</w:t>
+      </w:r>
+      <w:r>
+        <w:rPr>
+          <w:rFonts w:eastAsia="SimSun" w:hint="eastAsia"/>
+        </w:rPr>
+        <w:t>的数据是一个</w:t>
+      </w:r>
+      <w:r>
+        <w:rPr>
+          <w:rFonts w:eastAsia="SimSun"/>
+        </w:rPr>
+        <w:t xml:space="preserve">SWATH-MS </w:t>
+      </w:r>
+      <w:r>
+        <w:rPr>
+          <w:rFonts w:eastAsia="SimSun"/>
+        </w:rPr>
+        <w:t>数据集，</w:t>
+      </w:r>
+      <w:r>
+        <w:rPr>
+          <w:rFonts w:eastAsia="SimSun" w:hint="eastAsia"/>
+        </w:rPr>
+        <w:t>它</w:t>
+      </w:r>
+      <w:r>
+        <w:rPr>
+          <w:rFonts w:eastAsia="SimSun" w:hint="eastAsia"/>
+        </w:rPr>
+        <w:t>通过使用</w:t>
+      </w:r>
+      <w:r>
+        <w:rPr>
+          <w:rFonts w:eastAsia="SimSun" w:hint="eastAsia"/>
+        </w:rPr>
+        <w:t>18</w:t>
+      </w:r>
+      <w:r>
+        <w:rPr>
+          <w:rFonts w:eastAsia="SimSun"/>
+        </w:rPr>
+        <w:t>个可变宽度窗口母离子</w:t>
+      </w:r>
+      <w:r>
+        <w:rPr>
+          <w:rFonts w:eastAsia="SimSun" w:hint="eastAsia"/>
+        </w:rPr>
+        <w:t>隔离</w:t>
+      </w:r>
+      <w:r>
+        <w:rPr>
+          <w:rFonts w:eastAsia="SimSun"/>
+        </w:rPr>
+        <w:t>方案（</w:t>
+      </w:r>
+      <w:r>
+        <w:rPr>
+          <w:rFonts w:eastAsia="SimSun"/>
+        </w:rPr>
+        <w:t xml:space="preserve">Bruderer R. </w:t>
+      </w:r>
+      <w:r>
+        <w:rPr>
+          <w:rFonts w:eastAsia="SimSun"/>
+        </w:rPr>
+        <w:t>等人，</w:t>
+      </w:r>
+      <w:r>
+        <w:rPr>
+          <w:rFonts w:eastAsia="SimSun"/>
+        </w:rPr>
+        <w:t>MCP 2015</w:t>
+      </w:r>
+      <w:r>
+        <w:rPr>
+          <w:rFonts w:eastAsia="SimSun"/>
+        </w:rPr>
+        <w:t>）和</w:t>
+      </w:r>
+      <w:r>
+        <w:rPr>
+          <w:rFonts w:eastAsia="SimSun"/>
+        </w:rPr>
+        <w:t xml:space="preserve"> 1 </w:t>
+      </w:r>
+      <w:r>
+        <w:rPr>
+          <w:rFonts w:eastAsia="SimSun"/>
+        </w:rPr>
+        <w:t>小时梯度</w:t>
+      </w:r>
+      <w:r>
+        <w:rPr>
+          <w:rFonts w:eastAsia="SimSun"/>
+        </w:rPr>
+        <w:t>，</w:t>
+      </w:r>
+      <w:r>
+        <w:rPr>
+          <w:rFonts w:eastAsia="SimSun" w:hint="eastAsia"/>
+        </w:rPr>
+        <w:t>采集于</w:t>
+      </w:r>
+      <w:r>
+        <w:rPr>
+          <w:rFonts w:eastAsia="SimSun"/>
+        </w:rPr>
+        <w:t xml:space="preserve">QqOrbi </w:t>
+      </w:r>
+      <w:r>
+        <w:rPr>
+          <w:rFonts w:eastAsia="SimSun"/>
+        </w:rPr>
+        <w:t>仪器（</w:t>
+      </w:r>
+      <w:r>
+        <w:rPr>
+          <w:rFonts w:eastAsia="SimSun"/>
+        </w:rPr>
+        <w:t>Q-Exactive Plus</w:t>
+      </w:r>
+      <w:r>
+        <w:rPr>
+          <w:rFonts w:eastAsia="SimSun"/>
+        </w:rPr>
+        <w:t>、</w:t>
+      </w:r>
+      <w:r>
+        <w:rPr>
+          <w:rFonts w:eastAsia="SimSun"/>
+        </w:rPr>
+        <w:t>Thermo</w:t>
+      </w:r>
+      <w:r>
+        <w:rPr>
+          <w:rFonts w:eastAsia="SimSun"/>
+        </w:rPr>
+        <w:t>）</w:t>
+      </w:r>
+      <w:r>
+        <w:rPr>
+          <w:rFonts w:eastAsia="SimSun"/>
+        </w:rPr>
+        <w:t>。</w:t>
+      </w:r>
+      <w:r>
+        <w:rPr>
+          <w:rFonts w:eastAsia="SimSun" w:hint="eastAsia"/>
+        </w:rPr>
+        <w:t>通过本教程，</w:t>
+      </w:r>
+      <w:r>
+        <w:rPr>
+          <w:rFonts w:eastAsia="SimSun"/>
+        </w:rPr>
+        <w:t>您将了解如何使用</w:t>
+      </w:r>
+      <w:r>
+        <w:rPr>
+          <w:rFonts w:eastAsia="SimSun"/>
+        </w:rPr>
+        <w:t xml:space="preserve"> Skyline</w:t>
+      </w:r>
+      <w:r>
+        <w:rPr>
+          <w:rFonts w:eastAsia="SimSun" w:hint="eastAsia"/>
+        </w:rPr>
+        <w:t>对肽段以及推断的蛋白质检测和定量进行靶向分析。</w:t>
+      </w:r>
+      <w:r>
+        <w:rPr>
+          <w:rFonts w:eastAsia="SimSun" w:hint="eastAsia"/>
         </w:rPr>
         <w:t xml:space="preserve"> </w:t>
       </w:r>
-      <w:proofErr w:type="spellStart"/>
-      <w:r>
-        <w:rPr>
-          <w:rFonts w:eastAsia="SimSun"/>
-        </w:rPr>
-        <w:t>TripleTOF</w:t>
-      </w:r>
-      <w:proofErr w:type="spellEnd"/>
-      <w:r>
-        <w:rPr>
-          <w:rFonts w:eastAsia="SimSun"/>
-        </w:rPr>
-        <w:t xml:space="preserve"> 6600</w:t>
-      </w:r>
-      <w:r>
-        <w:rPr>
-          <w:rFonts w:eastAsia="SimSun"/>
-        </w:rPr>
-        <w:t>，请参阅</w:t>
-      </w:r>
+    </w:p>
+    <w:p>
+      <w:pPr>
+        <w:rPr>
+          <w:rFonts w:eastAsia="SimSun"/>
+        </w:rPr>
+      </w:pPr>
       <w:r>
         <w:rPr>
           <w:rFonts w:eastAsia="SimSun" w:hint="eastAsia"/>
         </w:rPr>
-        <w:t>本</w:t>
-      </w:r>
-      <w:r>
-        <w:rPr>
-          <w:rFonts w:eastAsia="SimSun"/>
-        </w:rPr>
-        <w:t>教程</w:t>
-      </w:r>
-      <w:r>
-        <w:rPr>
-          <w:rFonts w:eastAsia="SimSun" w:hint="eastAsia"/>
-        </w:rPr>
-        <w:t>的另一版本</w:t>
-      </w:r>
-      <w:r>
-        <w:rPr>
-          <w:rFonts w:eastAsia="SimSun"/>
-        </w:rPr>
-        <w:t xml:space="preserve"> Skyline DIA TTOF</w:t>
-      </w:r>
-      <w:r>
-        <w:rPr>
-          <w:rFonts w:eastAsia="SimSun"/>
-        </w:rPr>
-        <w:t>。</w:t>
-      </w:r>
-      <w:r>
-        <w:rPr>
-          <w:rFonts w:eastAsia="SimSun"/>
-        </w:rPr>
-        <w:t xml:space="preserve"> </w:t>
-      </w:r>
-    </w:p>
-    <w:p>
-      <w:pPr>
-        <w:rPr>
-          <w:rFonts w:eastAsia="SimSun"/>
-        </w:rPr>
-      </w:pPr>
-      <w:r>
-        <w:rPr>
-          <w:rFonts w:eastAsia="SimSun"/>
-        </w:rPr>
-        <w:t>本教程使用</w:t>
-      </w:r>
-      <w:r>
-        <w:rPr>
-          <w:rFonts w:eastAsia="SimSun" w:hint="eastAsia"/>
-        </w:rPr>
-        <w:t>的数据是一个</w:t>
-      </w:r>
-      <w:r>
-        <w:rPr>
-          <w:rFonts w:eastAsia="SimSun"/>
-        </w:rPr>
-        <w:t xml:space="preserve">SWATH-MS </w:t>
-      </w:r>
-      <w:r>
-        <w:rPr>
-          <w:rFonts w:eastAsia="SimSun"/>
-        </w:rPr>
-        <w:t>数据集，</w:t>
-      </w:r>
-      <w:r>
-        <w:rPr>
-          <w:rFonts w:eastAsia="SimSun" w:hint="eastAsia"/>
-        </w:rPr>
-        <w:t>它</w:t>
-      </w:r>
-      <w:r>
-        <w:rPr>
-          <w:rFonts w:eastAsia="SimSun" w:hint="eastAsia"/>
-        </w:rPr>
-        <w:t>通过使用</w:t>
-      </w:r>
-      <w:r>
-        <w:rPr>
-          <w:rFonts w:eastAsia="SimSun" w:hint="eastAsia"/>
-        </w:rPr>
-        <w:t>18</w:t>
-      </w:r>
-      <w:r>
-        <w:rPr>
-          <w:rFonts w:eastAsia="SimSun"/>
-        </w:rPr>
-        <w:t>个可变宽度窗口母离子</w:t>
-      </w:r>
-      <w:r>
-        <w:rPr>
-          <w:rFonts w:eastAsia="SimSun" w:hint="eastAsia"/>
-        </w:rPr>
-        <w:t>分离</w:t>
-      </w:r>
-      <w:r>
-        <w:rPr>
-          <w:rFonts w:eastAsia="SimSun"/>
-        </w:rPr>
-        <w:t>方案（</w:t>
-      </w:r>
-      <w:proofErr w:type="spellStart"/>
-      <w:r>
-        <w:rPr>
-          <w:rFonts w:eastAsia="SimSun"/>
-        </w:rPr>
-        <w:t>Bruderer</w:t>
-      </w:r>
-      <w:proofErr w:type="spellEnd"/>
-      <w:r>
-        <w:rPr>
-          <w:rFonts w:eastAsia="SimSun"/>
-        </w:rPr>
-        <w:t xml:space="preserve"> R. </w:t>
-      </w:r>
-      <w:r>
-        <w:rPr>
-          <w:rFonts w:eastAsia="SimSun"/>
-        </w:rPr>
-        <w:t>等人，</w:t>
-      </w:r>
-      <w:r>
-        <w:rPr>
-          <w:rFonts w:eastAsia="SimSun"/>
-        </w:rPr>
-        <w:t>MCP 2015</w:t>
-      </w:r>
-      <w:r>
-        <w:rPr>
-          <w:rFonts w:eastAsia="SimSun"/>
-        </w:rPr>
-        <w:t>）和</w:t>
-      </w:r>
-      <w:r>
-        <w:rPr>
-          <w:rFonts w:eastAsia="SimSun"/>
-        </w:rPr>
-        <w:t xml:space="preserve"> 1 </w:t>
-      </w:r>
-      <w:r>
-        <w:rPr>
-          <w:rFonts w:eastAsia="SimSun"/>
-        </w:rPr>
-        <w:t>小时梯度</w:t>
-      </w:r>
-      <w:r>
-        <w:rPr>
-          <w:rFonts w:eastAsia="SimSun"/>
-        </w:rPr>
-        <w:t>，</w:t>
-      </w:r>
-      <w:r>
-        <w:rPr>
-          <w:rFonts w:eastAsia="SimSun" w:hint="eastAsia"/>
-        </w:rPr>
-        <w:t>采集于</w:t>
-      </w:r>
-      <w:proofErr w:type="spellStart"/>
-      <w:r>
-        <w:rPr>
-          <w:rFonts w:eastAsia="SimSun"/>
-        </w:rPr>
-        <w:t>QqOrbi</w:t>
-      </w:r>
-      <w:proofErr w:type="spellEnd"/>
-      <w:r>
-        <w:rPr>
-          <w:rFonts w:eastAsia="SimSun"/>
-        </w:rPr>
-        <w:t xml:space="preserve"> </w:t>
-      </w:r>
-      <w:r>
-        <w:rPr>
-          <w:rFonts w:eastAsia="SimSun"/>
-        </w:rPr>
-        <w:t>仪器（</w:t>
-      </w:r>
-      <w:r>
-        <w:rPr>
-          <w:rFonts w:eastAsia="SimSun"/>
-        </w:rPr>
-        <w:t>Q-</w:t>
-      </w:r>
-      <w:proofErr w:type="spellStart"/>
-      <w:r>
-        <w:rPr>
-          <w:rFonts w:eastAsia="SimSun"/>
-        </w:rPr>
-        <w:t>Exactive</w:t>
-      </w:r>
-      <w:proofErr w:type="spellEnd"/>
-      <w:r>
-        <w:rPr>
-          <w:rFonts w:eastAsia="SimSun"/>
-        </w:rPr>
-        <w:t xml:space="preserve"> Plus</w:t>
-      </w:r>
-      <w:r>
-        <w:rPr>
-          <w:rFonts w:eastAsia="SimSun"/>
-        </w:rPr>
-        <w:t>、</w:t>
-      </w:r>
-      <w:r>
-        <w:rPr>
-          <w:rFonts w:eastAsia="SimSun"/>
-        </w:rPr>
-        <w:t>Thermo</w:t>
-      </w:r>
-      <w:r>
-        <w:rPr>
-          <w:rFonts w:eastAsia="SimSun"/>
-        </w:rPr>
-        <w:t>）</w:t>
-      </w:r>
-      <w:r>
-        <w:rPr>
-          <w:rFonts w:eastAsia="SimSun"/>
-        </w:rPr>
-        <w:t>。</w:t>
-      </w:r>
-      <w:r>
-        <w:rPr>
-          <w:rFonts w:eastAsia="SimSun" w:hint="eastAsia"/>
-        </w:rPr>
-        <w:t>通过本教程，</w:t>
-      </w:r>
-      <w:r>
-        <w:rPr>
-          <w:rFonts w:eastAsia="SimSun"/>
-        </w:rPr>
-        <w:t>您将了解如何使用</w:t>
-      </w:r>
-      <w:r>
-        <w:rPr>
-          <w:rFonts w:eastAsia="SimSun"/>
-        </w:rPr>
-        <w:t xml:space="preserve"> Skyline</w:t>
-      </w:r>
-      <w:r>
-        <w:rPr>
-          <w:rFonts w:eastAsia="SimSun" w:hint="eastAsia"/>
-        </w:rPr>
-        <w:t>对肽段以及推断的蛋白质检测和定量进行靶向分析。</w:t>
-      </w:r>
-      <w:r>
-        <w:rPr>
-          <w:rFonts w:eastAsia="SimSun" w:hint="eastAsia"/>
-        </w:rPr>
-        <w:t xml:space="preserve"> </w:t>
-      </w:r>
-    </w:p>
-    <w:p>
-      <w:pPr>
-        <w:rPr>
-          <w:rFonts w:eastAsia="SimSun"/>
-        </w:rPr>
-      </w:pPr>
-      <w:r>
-        <w:rPr>
-          <w:rFonts w:eastAsia="SimSun" w:hint="eastAsia"/>
-        </w:rPr>
         <w:t>用于采集数据的样品复制于</w:t>
       </w:r>
       <w:hyperlink r:id="rId9" w:history="1">
-        <w:proofErr w:type="spellStart"/>
         <w:r>
           <w:rPr>
             <w:rStyle w:val="Hyperlink"/>
@@ -495,7 +422,6 @@
           </w:rPr>
           <w:t>LFQBench</w:t>
         </w:r>
-        <w:proofErr w:type="spellEnd"/>
         <w:r>
           <w:rPr>
             <w:rStyle w:val="Hyperlink"/>
@@ -850,13 +776,8 @@
           <w:color w:val="808080" w:themeColor="background1" w:themeShade="80"/>
         </w:rPr>
       </w:pPr>
-      <w:proofErr w:type="spellStart"/>
-      <w:r>
-        <w:t>Bruderer</w:t>
-      </w:r>
-      <w:proofErr w:type="spellEnd"/>
-      <w:r>
-        <w:t xml:space="preserve">, et al. Extending the Limits of Quantitative Proteome Profiling with Data-Independent Acquisition and Application to Acetaminophen-Treated Three-Dimensional Liver Microtissues.” </w:t>
+      <w:r>
+        <w:t xml:space="preserve">Bruderer, et al. Extending the Limits of Quantitative Proteome Profiling with Data-Independent Acquisition and Application to Acetaminophen-Treated Three-Dimensional Liver Microtissues.” </w:t>
       </w:r>
       <w:r>
         <w:rPr>
@@ -1695,14 +1616,7 @@
         <w:rPr>
           <w:rFonts w:eastAsia="SimSun"/>
         </w:rPr>
-        <w:t>的正常工作流程，</w:t>
-      </w:r>
-      <w:proofErr w:type="gramStart"/>
-      <w:r>
-        <w:rPr>
-          <w:rFonts w:eastAsia="SimSun"/>
-        </w:rPr>
-        <w:t>可以改为使用</w:t>
+        <w:t>的正常工作流程，可以改为使用</w:t>
       </w:r>
       <w:r>
         <w:rPr>
@@ -1710,7 +1624,6 @@
         </w:rPr>
         <w:t>“</w:t>
       </w:r>
-      <w:proofErr w:type="gramEnd"/>
       <w:r>
         <w:rPr>
           <w:rFonts w:eastAsia="SimSun"/>
@@ -1849,21 +1762,7 @@
         <w:rPr>
           <w:rFonts w:eastAsia="SimSun"/>
         </w:rPr>
-        <w:t xml:space="preserve"> </w:t>
-      </w:r>
-      <w:proofErr w:type="spellStart"/>
-      <w:r>
-        <w:rPr>
-          <w:rFonts w:eastAsia="SimSun"/>
-        </w:rPr>
-        <w:t>PeptideProphet</w:t>
-      </w:r>
-      <w:proofErr w:type="spellEnd"/>
-      <w:r>
-        <w:rPr>
-          <w:rFonts w:eastAsia="SimSun"/>
-        </w:rPr>
-        <w:t xml:space="preserve"> </w:t>
+        <w:t xml:space="preserve"> PeptideProphet </w:t>
       </w:r>
       <w:r>
         <w:rPr>
@@ -1907,50 +1806,27 @@
         </w:rPr>
         <w:t>搜索：</w:t>
       </w:r>
-      <w:r>
-        <w:fldChar w:fldCharType="begin"/>
-      </w:r>
-      <w:r>
-        <w:instrText xml:space="preserve"> HYPERLINK "https://skyline.ms/wiki/home/software/Skyline/page.view?name=building_spectral_libraries" </w:instrText>
-      </w:r>
-      <w:r>
-        <w:fldChar w:fldCharType="separate"/>
-      </w:r>
-      <w:r>
-        <w:rPr>
-          <w:rFonts w:eastAsia="SimSun"/>
-          <w:color w:val="0070C0"/>
-          <w:u w:val="single"/>
-        </w:rPr>
-        <w:t>https://skyline.ms/wiki/home/software/Skyline/page.view?name=building_spectral_libraries</w:t>
-      </w:r>
-      <w:r>
-        <w:rPr>
-          <w:rFonts w:eastAsia="SimSun"/>
-          <w:color w:val="0070C0"/>
-          <w:u w:val="single"/>
-        </w:rPr>
-        <w:fldChar w:fldCharType="end"/>
-      </w:r>
+      <w:hyperlink r:id="rId17" w:history="1">
+        <w:r>
+          <w:rPr>
+            <w:rFonts w:eastAsia="SimSun"/>
+            <w:color w:val="0070C0"/>
+            <w:u w:val="single"/>
+          </w:rPr>
+          <w:t>https://skyline.ms/wiki/home/software/Skyline/page.view?name=building_spectral_libraries</w:t>
+        </w:r>
+      </w:hyperlink>
       <w:r>
         <w:rPr>
           <w:rFonts w:eastAsia="SimSun"/>
         </w:rPr>
         <w:t>。您将从</w:t>
       </w:r>
-      <w:proofErr w:type="spellStart"/>
-      <w:r>
-        <w:rPr>
-          <w:rFonts w:eastAsia="SimSun"/>
-        </w:rPr>
-        <w:t>PeptideProphet</w:t>
-      </w:r>
-      <w:proofErr w:type="spellEnd"/>
-      <w:r>
-        <w:rPr>
-          <w:rFonts w:eastAsia="SimSun"/>
-        </w:rPr>
-        <w:t xml:space="preserve"> </w:t>
+      <w:r>
+        <w:rPr>
+          <w:rFonts w:eastAsia="SimSun"/>
+        </w:rPr>
+        <w:t xml:space="preserve">PeptideProphet </w:t>
       </w:r>
       <w:r>
         <w:rPr>
@@ -2263,7 +2139,7 @@
                     </pic:cNvPicPr>
                   </pic:nvPicPr>
                   <pic:blipFill>
-                    <a:blip r:embed="rId17"/>
+                    <a:blip r:embed="rId18"/>
                     <a:stretch>
                       <a:fillRect/>
                     </a:stretch>
@@ -2336,21 +2212,7 @@
         <w:rPr>
           <w:rFonts w:eastAsia="SimSun"/>
         </w:rPr>
-        <w:t xml:space="preserve"> </w:t>
-      </w:r>
-      <w:proofErr w:type="spellStart"/>
-      <w:r>
-        <w:rPr>
-          <w:rFonts w:eastAsia="SimSun"/>
-        </w:rPr>
-        <w:t>PeptideProphet</w:t>
-      </w:r>
-      <w:proofErr w:type="spellEnd"/>
-      <w:r>
-        <w:rPr>
-          <w:rFonts w:eastAsia="SimSun"/>
-        </w:rPr>
-        <w:t xml:space="preserve"> </w:t>
+        <w:t xml:space="preserve"> PeptideProphet </w:t>
       </w:r>
       <w:r>
         <w:rPr>
@@ -2467,19 +2329,11 @@
         </w:rPr>
         <w:t>文件夹，并进入</w:t>
       </w:r>
-      <w:proofErr w:type="spellStart"/>
-      <w:r>
-        <w:rPr>
-          <w:rFonts w:eastAsia="SimSun"/>
-        </w:rPr>
-        <w:t>DDA_search</w:t>
-      </w:r>
-      <w:proofErr w:type="spellEnd"/>
-      <w:r>
-        <w:rPr>
-          <w:rFonts w:eastAsia="SimSun"/>
-        </w:rPr>
-        <w:t xml:space="preserve"> </w:t>
+      <w:r>
+        <w:rPr>
+          <w:rFonts w:eastAsia="SimSun"/>
+        </w:rPr>
+        <w:t xml:space="preserve">DDA_search </w:t>
       </w:r>
       <w:r>
         <w:rPr>
@@ -2541,21 +2395,12 @@
         </w:rPr>
         <w:t xml:space="preserve"> </w:t>
       </w:r>
-      <w:proofErr w:type="spellStart"/>
-      <w:r>
-        <w:rPr>
-          <w:rFonts w:eastAsia="SimSun"/>
-          <w:b/>
-        </w:rPr>
-        <w:t>iRT</w:t>
-      </w:r>
-      <w:proofErr w:type="spellEnd"/>
-      <w:r>
-        <w:rPr>
-          <w:rFonts w:eastAsia="SimSun"/>
-          <w:b/>
-        </w:rPr>
-        <w:t xml:space="preserve"> </w:t>
+      <w:r>
+        <w:rPr>
+          <w:rFonts w:eastAsia="SimSun"/>
+          <w:b/>
+        </w:rPr>
+        <w:t xml:space="preserve">iRT </w:t>
       </w:r>
       <w:r>
         <w:rPr>
@@ -2695,7 +2540,7 @@
                     </pic:cNvPicPr>
                   </pic:nvPicPr>
                   <pic:blipFill>
-                    <a:blip r:embed="rId18"/>
+                    <a:blip r:embed="rId19"/>
                     <a:stretch>
                       <a:fillRect/>
                     </a:stretch>
@@ -2796,33 +2641,11 @@
         </w:rPr>
         <w:t>创建的谱图库将通过加入样品中的</w:t>
       </w:r>
-      <w:proofErr w:type="spellStart"/>
-      <w:r>
-        <w:rPr>
-          <w:rFonts w:eastAsia="SimSun"/>
-        </w:rPr>
-        <w:t>Biognosys</w:t>
-      </w:r>
-      <w:proofErr w:type="spellEnd"/>
-      <w:r>
-        <w:rPr>
-          <w:rFonts w:eastAsia="SimSun"/>
-        </w:rPr>
-        <w:t xml:space="preserve"> </w:t>
-      </w:r>
-      <w:proofErr w:type="spellStart"/>
-      <w:r>
-        <w:rPr>
-          <w:rFonts w:eastAsia="SimSun"/>
-        </w:rPr>
-        <w:t>iRT</w:t>
-      </w:r>
-      <w:proofErr w:type="spellEnd"/>
-      <w:r>
-        <w:rPr>
-          <w:rFonts w:eastAsia="SimSun"/>
-        </w:rPr>
-        <w:t xml:space="preserve"> </w:t>
+      <w:r>
+        <w:rPr>
+          <w:rFonts w:eastAsia="SimSun"/>
+        </w:rPr>
+        <w:t xml:space="preserve">Biognosys iRT </w:t>
       </w:r>
       <w:r>
         <w:rPr>
@@ -2834,21 +2657,7 @@
         <w:rPr>
           <w:rFonts w:eastAsia="SimSun"/>
         </w:rPr>
-        <w:t xml:space="preserve"> </w:t>
-      </w:r>
-      <w:proofErr w:type="spellStart"/>
-      <w:r>
-        <w:rPr>
-          <w:rFonts w:eastAsia="SimSun"/>
-        </w:rPr>
-        <w:t>iRT</w:t>
-      </w:r>
-      <w:proofErr w:type="spellEnd"/>
-      <w:r>
-        <w:rPr>
-          <w:rFonts w:eastAsia="SimSun"/>
-        </w:rPr>
-        <w:t xml:space="preserve"> </w:t>
+        <w:t xml:space="preserve"> iRT </w:t>
       </w:r>
       <w:r>
         <w:rPr>
@@ -2904,7 +2713,7 @@
                     </pic:cNvPicPr>
                   </pic:nvPicPr>
                   <pic:blipFill>
-                    <a:blip r:embed="rId19"/>
+                    <a:blip r:embed="rId20"/>
                     <a:stretch>
                       <a:fillRect/>
                     </a:stretch>
@@ -2987,7 +2796,7 @@
                     </pic:cNvPicPr>
                   </pic:nvPicPr>
                   <pic:blipFill>
-                    <a:blip r:embed="rId20"/>
+                    <a:blip r:embed="rId21"/>
                     <a:stretch>
                       <a:fillRect/>
                     </a:stretch>
@@ -3088,19 +2897,11 @@
         </w:rPr>
         <w:t>会询问您是否要重新校准</w:t>
       </w:r>
-      <w:proofErr w:type="spellStart"/>
-      <w:r>
-        <w:rPr>
-          <w:rFonts w:eastAsia="SimSun"/>
-        </w:rPr>
-        <w:t>iRT</w:t>
-      </w:r>
-      <w:proofErr w:type="spellEnd"/>
-      <w:r>
-        <w:rPr>
-          <w:rFonts w:eastAsia="SimSun"/>
-        </w:rPr>
-        <w:t xml:space="preserve"> </w:t>
+      <w:r>
+        <w:rPr>
+          <w:rFonts w:eastAsia="SimSun"/>
+        </w:rPr>
+        <w:t xml:space="preserve">iRT </w:t>
       </w:r>
       <w:r>
         <w:rPr>
@@ -3465,7 +3266,7 @@
                     </pic:cNvPicPr>
                   </pic:nvPicPr>
                   <pic:blipFill>
-                    <a:blip r:embed="rId21"/>
+                    <a:blip r:embed="rId22"/>
                     <a:stretch>
                       <a:fillRect/>
                     </a:stretch>
@@ -3567,7 +3368,7 @@
                     </pic:cNvPicPr>
                   </pic:nvPicPr>
                   <pic:blipFill>
-                    <a:blip r:embed="rId22"/>
+                    <a:blip r:embed="rId23"/>
                     <a:stretch>
                       <a:fillRect/>
                     </a:stretch>
@@ -4007,7 +3808,7 @@
                     </pic:cNvPicPr>
                   </pic:nvPicPr>
                   <pic:blipFill>
-                    <a:blip r:embed="rId23"/>
+                    <a:blip r:embed="rId24"/>
                     <a:stretch>
                       <a:fillRect/>
                     </a:stretch>
@@ -4267,13 +4068,13 @@
         <w:rPr>
           <w:rFonts w:eastAsia="SimSun" w:hint="eastAsia"/>
         </w:rPr>
-        <w:t>分</w:t>
-      </w:r>
-      <w:r>
-        <w:rPr>
-          <w:rFonts w:eastAsia="SimSun"/>
-        </w:rPr>
-        <w:t>离方案</w:t>
+        <w:t>隔离</w:t>
+      </w:r>
+      <w:r>
+        <w:rPr>
+          <w:rFonts w:eastAsia="SimSun"/>
+        </w:rPr>
+        <w:t>方案</w:t>
       </w:r>
       <w:r>
         <w:rPr>
@@ -4385,7 +4186,7 @@
           <w:rFonts w:eastAsia="SimSun" w:hint="eastAsia"/>
           <w:b/>
         </w:rPr>
-        <w:t>分离</w:t>
+        <w:t>隔离</w:t>
       </w:r>
       <w:r>
         <w:rPr>
@@ -4449,7 +4250,7 @@
           <w:rFonts w:eastAsia="SimSun" w:hint="eastAsia"/>
           <w:b/>
         </w:rPr>
-        <w:t>分离</w:t>
+        <w:t>隔离</w:t>
       </w:r>
       <w:r>
         <w:rPr>
@@ -4537,7 +4338,7 @@
           <w:rFonts w:eastAsia="SimSun" w:hint="eastAsia"/>
           <w:b/>
         </w:rPr>
-        <w:t>分离</w:t>
+        <w:t>隔离</w:t>
       </w:r>
       <w:r>
         <w:rPr>
@@ -4680,7 +4481,7 @@
           <w:rFonts w:eastAsia="SimSun" w:hint="eastAsia"/>
           <w:b/>
         </w:rPr>
-        <w:t>分离</w:t>
+        <w:t>隔离</w:t>
       </w:r>
       <w:r>
         <w:rPr>
@@ -4725,7 +4526,7 @@
                     </pic:cNvPicPr>
                   </pic:nvPicPr>
                   <pic:blipFill>
-                    <a:blip r:embed="rId24"/>
+                    <a:blip r:embed="rId25"/>
                     <a:stretch>
                       <a:fillRect/>
                     </a:stretch>
@@ -4774,7 +4575,7 @@
         <w:rPr>
           <w:rFonts w:eastAsia="SimSun" w:hint="eastAsia"/>
         </w:rPr>
-        <w:t>分离</w:t>
+        <w:t>隔离</w:t>
       </w:r>
       <w:r>
         <w:rPr>
@@ -4850,7 +4651,7 @@
         <w:rPr>
           <w:rFonts w:eastAsia="SimSun" w:hint="eastAsia"/>
         </w:rPr>
-        <w:t>分离</w:t>
+        <w:t>隔离</w:t>
       </w:r>
       <w:r>
         <w:rPr>
@@ -4907,7 +4708,7 @@
           <w:rFonts w:eastAsia="SimSun" w:hint="eastAsia"/>
           <w:b/>
         </w:rPr>
-        <w:t>分离</w:t>
+        <w:t>隔离</w:t>
       </w:r>
       <w:r>
         <w:rPr>
@@ -5047,7 +4848,7 @@
         <w:rPr>
           <w:rFonts w:eastAsia="SimSun" w:hint="eastAsia"/>
         </w:rPr>
-        <w:t>分离</w:t>
+        <w:t>隔离</w:t>
       </w:r>
       <w:r>
         <w:rPr>
@@ -5129,7 +4930,7 @@
                     </pic:cNvPicPr>
                   </pic:nvPicPr>
                   <pic:blipFill>
-                    <a:blip r:embed="rId25"/>
+                    <a:blip r:embed="rId26"/>
                     <a:stretch>
                       <a:fillRect/>
                     </a:stretch>
@@ -5237,7 +5038,7 @@
         <w:rPr>
           <w:rFonts w:eastAsia="SimSun" w:hint="eastAsia"/>
         </w:rPr>
-        <w:t>分离</w:t>
+        <w:t>隔离</w:t>
       </w:r>
       <w:r>
         <w:rPr>
@@ -5306,7 +5107,7 @@
           <w:rFonts w:eastAsia="SimSun" w:hint="eastAsia"/>
           <w:b/>
         </w:rPr>
-        <w:t>分离</w:t>
+        <w:t>隔离</w:t>
       </w:r>
       <w:r>
         <w:rPr>
@@ -5385,7 +5186,7 @@
                     </pic:cNvPicPr>
                   </pic:nvPicPr>
                   <pic:blipFill>
-                    <a:blip r:embed="rId26"/>
+                    <a:blip r:embed="rId27"/>
                     <a:stretch>
                       <a:fillRect/>
                     </a:stretch>
@@ -5564,21 +5365,7 @@
         <w:rPr>
           <w:rFonts w:eastAsia="SimSun"/>
         </w:rPr>
-        <w:t xml:space="preserve"> "</w:t>
-      </w:r>
-      <w:proofErr w:type="spellStart"/>
-      <w:r>
-        <w:rPr>
-          <w:rFonts w:eastAsia="SimSun"/>
-        </w:rPr>
-        <w:t>target_protein_sequences.fasta</w:t>
-      </w:r>
-      <w:proofErr w:type="spellEnd"/>
-      <w:r>
-        <w:rPr>
-          <w:rFonts w:eastAsia="SimSun"/>
-        </w:rPr>
-        <w:t xml:space="preserve">" </w:t>
+        <w:t xml:space="preserve"> "target_protein_sequences.fasta" </w:t>
       </w:r>
       <w:r>
         <w:rPr>
@@ -5630,21 +5417,7 @@
               <w:rPr>
                 <w:rFonts w:eastAsia="SimSun"/>
               </w:rPr>
-              <w:t xml:space="preserve"> </w:t>
-            </w:r>
-            <w:proofErr w:type="spellStart"/>
-            <w:r>
-              <w:rPr>
-                <w:rFonts w:eastAsia="SimSun"/>
-              </w:rPr>
-              <w:t>DDA_search</w:t>
-            </w:r>
-            <w:proofErr w:type="spellEnd"/>
-            <w:r>
-              <w:rPr>
-                <w:rFonts w:eastAsia="SimSun"/>
-              </w:rPr>
-              <w:t xml:space="preserve"> </w:t>
+              <w:t xml:space="preserve"> DDA_search </w:t>
             </w:r>
             <w:r>
               <w:rPr>
@@ -5765,23 +5538,7 @@
           <w:rFonts w:eastAsia="SimSun"/>
           <w:b/>
         </w:rPr>
-        <w:t xml:space="preserve"> </w:t>
-      </w:r>
-      <w:proofErr w:type="spellStart"/>
-      <w:r>
-        <w:rPr>
-          <w:rFonts w:eastAsia="SimSun"/>
-          <w:b/>
-        </w:rPr>
-        <w:t>mProphet</w:t>
-      </w:r>
-      <w:proofErr w:type="spellEnd"/>
-      <w:r>
-        <w:rPr>
-          <w:rFonts w:eastAsia="SimSun"/>
-          <w:b/>
-        </w:rPr>
-        <w:t xml:space="preserve"> </w:t>
+        <w:t xml:space="preserve"> mProphet </w:t>
       </w:r>
       <w:r>
         <w:rPr>
@@ -5847,7 +5604,7 @@
                     </pic:cNvPicPr>
                   </pic:nvPicPr>
                   <pic:blipFill>
-                    <a:blip r:embed="rId27"/>
+                    <a:blip r:embed="rId28"/>
                     <a:stretch>
                       <a:fillRect/>
                     </a:stretch>
@@ -5954,7 +5711,7 @@
                     </pic:cNvPicPr>
                   </pic:nvPicPr>
                   <pic:blipFill>
-                    <a:blip r:embed="rId28"/>
+                    <a:blip r:embed="rId29"/>
                     <a:stretch>
                       <a:fillRect/>
                     </a:stretch>
@@ -6084,14 +5841,7 @@
         <w:rPr>
           <w:rFonts w:eastAsia="SimSun"/>
         </w:rPr>
-        <w:t>，</w:t>
-      </w:r>
-      <w:proofErr w:type="gramStart"/>
-      <w:r>
-        <w:rPr>
-          <w:rFonts w:eastAsia="SimSun"/>
-        </w:rPr>
-        <w:t>您会看到警告</w:t>
+        <w:t>，您会看到警告</w:t>
       </w:r>
       <w:r>
         <w:rPr>
@@ -6099,7 +5849,6 @@
         </w:rPr>
         <w:t>“</w:t>
       </w:r>
-      <w:proofErr w:type="gramEnd"/>
       <w:r>
         <w:rPr>
           <w:rFonts w:eastAsia="SimSun"/>
@@ -6222,7 +5971,7 @@
                     </pic:cNvPicPr>
                   </pic:nvPicPr>
                   <pic:blipFill>
-                    <a:blip r:embed="rId29"/>
+                    <a:blip r:embed="rId30"/>
                     <a:stretch>
                       <a:fillRect/>
                     </a:stretch>
@@ -6347,21 +6096,7 @@
         <w:rPr>
           <w:rFonts w:eastAsia="SimSun"/>
         </w:rPr>
-        <w:t xml:space="preserve"> </w:t>
-      </w:r>
-      <w:proofErr w:type="spellStart"/>
-      <w:r>
-        <w:rPr>
-          <w:rFonts w:eastAsia="SimSun"/>
-        </w:rPr>
-        <w:t>mProphet</w:t>
-      </w:r>
-      <w:proofErr w:type="spellEnd"/>
-      <w:r>
-        <w:rPr>
-          <w:rFonts w:eastAsia="SimSun"/>
-        </w:rPr>
-        <w:t xml:space="preserve"> </w:t>
+        <w:t xml:space="preserve"> mProphet </w:t>
       </w:r>
       <w:r>
         <w:rPr>
@@ -6400,7 +6135,7 @@
                     </pic:cNvPicPr>
                   </pic:nvPicPr>
                   <pic:blipFill>
-                    <a:blip r:embed="rId30"/>
+                    <a:blip r:embed="rId31"/>
                     <a:stretch>
                       <a:fillRect/>
                     </a:stretch>
@@ -6462,21 +6197,7 @@
         <w:rPr>
           <w:rFonts w:eastAsia="SimSun"/>
         </w:rPr>
-        <w:t xml:space="preserve"> </w:t>
-      </w:r>
-      <w:proofErr w:type="spellStart"/>
-      <w:r>
-        <w:rPr>
-          <w:rFonts w:eastAsia="SimSun"/>
-        </w:rPr>
-        <w:t>mProphet</w:t>
-      </w:r>
-      <w:proofErr w:type="spellEnd"/>
-      <w:r>
-        <w:rPr>
-          <w:rFonts w:eastAsia="SimSun"/>
-        </w:rPr>
-        <w:t xml:space="preserve"> </w:t>
+        <w:t xml:space="preserve"> mProphet </w:t>
       </w:r>
       <w:r>
         <w:rPr>
@@ -6488,21 +6209,7 @@
         <w:rPr>
           <w:rFonts w:eastAsia="SimSun"/>
         </w:rPr>
-        <w:t xml:space="preserve"> </w:t>
-      </w:r>
-      <w:proofErr w:type="spellStart"/>
-      <w:r>
-        <w:rPr>
-          <w:rFonts w:eastAsia="SimSun"/>
-        </w:rPr>
-        <w:t>mProphet</w:t>
-      </w:r>
-      <w:proofErr w:type="spellEnd"/>
-      <w:r>
-        <w:rPr>
-          <w:rFonts w:eastAsia="SimSun"/>
-        </w:rPr>
-        <w:t xml:space="preserve"> </w:t>
+        <w:t xml:space="preserve"> mProphet </w:t>
       </w:r>
       <w:r>
         <w:rPr>
@@ -6583,21 +6290,7 @@
         <w:rPr>
           <w:rFonts w:eastAsia="SimSun"/>
         </w:rPr>
-        <w:t xml:space="preserve"> </w:t>
-      </w:r>
-      <w:proofErr w:type="spellStart"/>
-      <w:r>
-        <w:rPr>
-          <w:rFonts w:eastAsia="SimSun"/>
-        </w:rPr>
-        <w:t>mProphet</w:t>
-      </w:r>
-      <w:proofErr w:type="spellEnd"/>
-      <w:r>
-        <w:rPr>
-          <w:rFonts w:eastAsia="SimSun"/>
-        </w:rPr>
-        <w:t xml:space="preserve"> </w:t>
+        <w:t xml:space="preserve"> mProphet </w:t>
       </w:r>
       <w:r>
         <w:rPr>
@@ -7208,7 +6901,7 @@
                     </pic:cNvPicPr>
                   </pic:nvPicPr>
                   <pic:blipFill>
-                    <a:blip r:embed="rId31"/>
+                    <a:blip r:embed="rId32"/>
                     <a:stretch>
                       <a:fillRect/>
                     </a:stretch>
@@ -7287,21 +6980,7 @@
         <w:rPr>
           <w:rFonts w:eastAsia="SimSun"/>
         </w:rPr>
-        <w:t xml:space="preserve"> "</w:t>
-      </w:r>
-      <w:proofErr w:type="spellStart"/>
-      <w:r>
-        <w:rPr>
-          <w:rFonts w:eastAsia="SimSun"/>
-        </w:rPr>
-        <w:t>BioReplicate</w:t>
-      </w:r>
-      <w:proofErr w:type="spellEnd"/>
-      <w:r>
-        <w:rPr>
-          <w:rFonts w:eastAsia="SimSun"/>
-        </w:rPr>
-        <w:t xml:space="preserve">" </w:t>
+        <w:t xml:space="preserve"> "BioReplicate" </w:t>
       </w:r>
       <w:r>
         <w:rPr>
@@ -7350,21 +7029,7 @@
         <w:rPr>
           <w:rFonts w:eastAsia="SimSun"/>
         </w:rPr>
-        <w:t xml:space="preserve"> </w:t>
-      </w:r>
-      <w:proofErr w:type="spellStart"/>
-      <w:r>
-        <w:rPr>
-          <w:rFonts w:eastAsia="SimSun"/>
-        </w:rPr>
-        <w:t>BioReplicate</w:t>
-      </w:r>
-      <w:proofErr w:type="spellEnd"/>
-      <w:r>
-        <w:rPr>
-          <w:rFonts w:eastAsia="SimSun"/>
-        </w:rPr>
-        <w:t xml:space="preserve"> </w:t>
+        <w:t xml:space="preserve"> BioReplicate </w:t>
       </w:r>
       <w:r>
         <w:rPr>
@@ -7559,7 +7224,6 @@
         </w:rPr>
         <w:t xml:space="preserve"> </w:t>
       </w:r>
-      <w:proofErr w:type="spellStart"/>
       <w:r>
         <w:rPr>
           <w:rFonts w:eastAsia="SimSun"/>
@@ -7567,7 +7231,6 @@
         </w:rPr>
         <w:t>BioReplicate</w:t>
       </w:r>
-      <w:proofErr w:type="spellEnd"/>
       <w:r>
         <w:rPr>
           <w:rFonts w:eastAsia="SimSun"/>
@@ -7887,7 +7550,7 @@
                     </pic:cNvPicPr>
                   </pic:nvPicPr>
                   <pic:blipFill>
-                    <a:blip r:embed="rId32"/>
+                    <a:blip r:embed="rId33"/>
                     <a:stretch>
                       <a:fillRect/>
                     </a:stretch>
@@ -8664,7 +8327,7 @@
                     </pic:cNvPicPr>
                   </pic:nvPicPr>
                   <pic:blipFill>
-                    <a:blip r:embed="rId33">
+                    <a:blip r:embed="rId34">
                       <a:extLst>
                         <a:ext uri="{28A0092B-C50C-407E-A947-70E740481C1C}">
                           <a14:useLocalDpi xmlns:a14="http://schemas.microsoft.com/office/drawing/2010/main" val="0"/>
@@ -8723,7 +8386,7 @@
                     </pic:cNvPicPr>
                   </pic:nvPicPr>
                   <pic:blipFill>
-                    <a:blip r:embed="rId34">
+                    <a:blip r:embed="rId35">
                       <a:extLst>
                         <a:ext uri="{28A0092B-C50C-407E-A947-70E740481C1C}">
                           <a14:useLocalDpi xmlns:a14="http://schemas.microsoft.com/office/drawing/2010/main" val="0"/>
@@ -8849,308 +8512,6 @@
                     </pic:cNvPicPr>
                   </pic:nvPicPr>
                   <pic:blipFill>
-                    <a:blip r:embed="rId35"/>
-                    <a:stretch>
-                      <a:fillRect/>
-                    </a:stretch>
-                  </pic:blipFill>
-                  <pic:spPr>
-                    <a:xfrm>
-                      <a:off x="0" y="0"/>
-                      <a:ext cx="5756910" cy="4241800"/>
-                    </a:xfrm>
-                    <a:prstGeom prst="rect">
-                      <a:avLst/>
-                    </a:prstGeom>
-                  </pic:spPr>
-                </pic:pic>
-              </a:graphicData>
-            </a:graphic>
-          </wp:inline>
-        </w:drawing>
-      </w:r>
-    </w:p>
-    <w:p>
-      <w:pPr>
-        <w:pStyle w:val="ListParagraph"/>
-        <w:numPr>
-          <w:ilvl w:val="0"/>
-          <w:numId w:val="17"/>
-        </w:numPr>
-        <w:rPr>
-          <w:rFonts w:eastAsia="SimSun"/>
-        </w:rPr>
-      </w:pPr>
-      <w:r>
-        <w:rPr>
-          <w:rFonts w:eastAsia="SimSun"/>
-        </w:rPr>
-        <w:lastRenderedPageBreak/>
-        <w:t>单击第一个大肠杆菌蛋白质：</w:t>
-      </w:r>
-      <w:r>
-        <w:rPr>
-          <w:rFonts w:eastAsia="SimSun"/>
-        </w:rPr>
-        <w:t>"</w:t>
-      </w:r>
-      <w:bookmarkStart w:id="1" w:name="OLE_LINK1"/>
-      <w:bookmarkStart w:id="2" w:name="OLE_LINK2"/>
-      <w:r>
-        <w:rPr>
-          <w:rFonts w:eastAsia="SimSun"/>
-        </w:rPr>
-        <w:t>sp|P63284|CLPB_ECOLI</w:t>
-      </w:r>
-      <w:bookmarkEnd w:id="1"/>
-      <w:bookmarkEnd w:id="2"/>
-      <w:r>
-        <w:rPr>
-          <w:rFonts w:eastAsia="SimSun"/>
-        </w:rPr>
-        <w:t>"</w:t>
-      </w:r>
-      <w:r>
-        <w:rPr>
-          <w:rFonts w:eastAsia="SimSun"/>
-        </w:rPr>
-        <w:t>。</w:t>
-      </w:r>
-    </w:p>
-    <w:p>
-      <w:pPr>
-        <w:rPr>
-          <w:rFonts w:eastAsia="SimSun"/>
-        </w:rPr>
-      </w:pPr>
-      <w:r>
-        <w:rPr>
-          <w:rFonts w:eastAsia="SimSun"/>
-        </w:rPr>
-        <w:t>您应当会在各种图表（色谱图、峰面积和保留时间重复测定图）中看到该蛋白质的所有肽段。上面的截屏展示了一个蛋白质</w:t>
-      </w:r>
-      <w:r>
-        <w:rPr>
-          <w:rFonts w:eastAsia="SimSun" w:hint="eastAsia"/>
-        </w:rPr>
-        <w:t>被选择</w:t>
-      </w:r>
-      <w:r>
-        <w:rPr>
-          <w:rFonts w:eastAsia="SimSun"/>
-        </w:rPr>
-        <w:t>后，</w:t>
-      </w:r>
-      <w:r>
-        <w:rPr>
-          <w:rFonts w:eastAsia="SimSun" w:hint="eastAsia"/>
-        </w:rPr>
-        <w:t>组成它的所有肽段被汇总</w:t>
-      </w:r>
-      <w:r>
-        <w:rPr>
-          <w:rFonts w:eastAsia="SimSun"/>
-        </w:rPr>
-        <w:t>在</w:t>
-      </w:r>
-      <w:r>
-        <w:rPr>
-          <w:rFonts w:eastAsia="SimSun" w:hint="eastAsia"/>
-        </w:rPr>
-        <w:t>每个</w:t>
-      </w:r>
-      <w:r>
-        <w:rPr>
-          <w:rFonts w:eastAsia="SimSun"/>
-        </w:rPr>
-        <w:t>视图中（</w:t>
-      </w:r>
-      <w:r>
-        <w:rPr>
-          <w:rFonts w:eastAsia="SimSun" w:hint="eastAsia"/>
-        </w:rPr>
-        <w:t>除了</w:t>
-      </w:r>
-      <w:r>
-        <w:rPr>
-          <w:rFonts w:eastAsia="SimSun"/>
-        </w:rPr>
-        <w:t>库匹配窗口未显示任何内容）。</w:t>
-      </w:r>
-    </w:p>
-    <w:p>
-      <w:pPr>
-        <w:rPr>
-          <w:rFonts w:eastAsia="SimSun"/>
-        </w:rPr>
-      </w:pPr>
-      <w:r>
-        <w:rPr>
-          <w:rFonts w:eastAsia="SimSun"/>
-        </w:rPr>
-        <w:t>根据您在</w:t>
-      </w:r>
-      <w:r>
-        <w:rPr>
-          <w:rFonts w:eastAsia="SimSun"/>
-          <w:b/>
-        </w:rPr>
-        <w:t>峰面积</w:t>
-      </w:r>
-      <w:r>
-        <w:rPr>
-          <w:rFonts w:eastAsia="SimSun"/>
-          <w:b/>
-        </w:rPr>
-        <w:t>-</w:t>
-      </w:r>
-      <w:r>
-        <w:rPr>
-          <w:rFonts w:eastAsia="SimSun"/>
-          <w:b/>
-        </w:rPr>
-        <w:t>重复测定比较</w:t>
-      </w:r>
-      <w:r>
-        <w:rPr>
-          <w:rFonts w:eastAsia="SimSun"/>
-        </w:rPr>
-        <w:t>图中看到的结果，该蛋白质是否受到差异化的</w:t>
-      </w:r>
-      <w:r>
-        <w:rPr>
-          <w:rFonts w:eastAsia="SimSun" w:hint="eastAsia"/>
-        </w:rPr>
-        <w:t>调控</w:t>
-      </w:r>
-      <w:r>
-        <w:rPr>
-          <w:rFonts w:eastAsia="SimSun"/>
-        </w:rPr>
-        <w:t>？回想一下，对于大肠杆菌，</w:t>
-      </w:r>
-      <w:r>
-        <w:rPr>
-          <w:rFonts w:eastAsia="SimSun"/>
-        </w:rPr>
-        <w:t xml:space="preserve">A:B </w:t>
-      </w:r>
-      <w:r>
-        <w:rPr>
-          <w:rFonts w:eastAsia="SimSun"/>
-        </w:rPr>
-        <w:t>之间的预期倍数变化率为</w:t>
-      </w:r>
-      <w:r>
-        <w:rPr>
-          <w:rFonts w:eastAsia="SimSun"/>
-        </w:rPr>
-        <w:t xml:space="preserve"> 4:1</w:t>
-      </w:r>
-      <w:r>
-        <w:rPr>
-          <w:rFonts w:eastAsia="SimSun"/>
-        </w:rPr>
-        <w:t>。</w:t>
-      </w:r>
-    </w:p>
-    <w:p>
-      <w:pPr>
-        <w:pStyle w:val="ListParagraph"/>
-        <w:numPr>
-          <w:ilvl w:val="0"/>
-          <w:numId w:val="18"/>
-        </w:numPr>
-        <w:rPr>
-          <w:rFonts w:eastAsia="SimSun"/>
-        </w:rPr>
-      </w:pPr>
-      <w:r>
-        <w:rPr>
-          <w:rFonts w:eastAsia="SimSun"/>
-        </w:rPr>
-        <w:t>选择此蛋白质中的</w:t>
-      </w:r>
-      <w:r>
-        <w:rPr>
-          <w:rFonts w:eastAsia="SimSun"/>
-        </w:rPr>
-        <w:t xml:space="preserve"> </w:t>
-      </w:r>
-      <w:bookmarkStart w:id="3" w:name="OLE_LINK3"/>
-      <w:bookmarkStart w:id="4" w:name="OLE_LINK4"/>
-      <w:r>
-        <w:rPr>
-          <w:rFonts w:eastAsia="SimSun"/>
-        </w:rPr>
-        <w:t>LPQVEGTGGDVQPSQDLVR</w:t>
-      </w:r>
-      <w:bookmarkEnd w:id="3"/>
-      <w:bookmarkEnd w:id="4"/>
-      <w:r>
-        <w:rPr>
-          <w:rFonts w:eastAsia="SimSun"/>
-        </w:rPr>
-        <w:t xml:space="preserve"> </w:t>
-      </w:r>
-      <w:r>
-        <w:rPr>
-          <w:rFonts w:eastAsia="SimSun"/>
-        </w:rPr>
-        <w:t>肽段。</w:t>
-      </w:r>
-    </w:p>
-    <w:p>
-      <w:pPr>
-        <w:rPr>
-          <w:rFonts w:eastAsia="SimSun"/>
-        </w:rPr>
-      </w:pPr>
-      <w:r>
-        <w:rPr>
-          <w:rFonts w:eastAsia="SimSun"/>
-        </w:rPr>
-        <w:t>您将在所有这些视图中获得该肽段的特定信息，如下所示：</w:t>
-      </w:r>
-    </w:p>
-    <w:p>
-      <w:pPr>
-        <w:ind w:left="360"/>
-        <w:jc w:val="both"/>
-        <w:rPr>
-          <w:rFonts w:ascii="Arial" w:eastAsia="SimSun" w:hAnsi="Arial" w:cs="Arial"/>
-        </w:rPr>
-      </w:pPr>
-    </w:p>
-    <w:p>
-      <w:pPr>
-        <w:rPr>
-          <w:rFonts w:ascii="Arial" w:eastAsia="SimSun" w:hAnsi="Arial" w:cs="Arial"/>
-        </w:rPr>
-      </w:pPr>
-      <w:r>
-        <w:rPr>
-          <w:rFonts w:eastAsia="SimSun"/>
-          <w:noProof/>
-        </w:rPr>
-        <w:drawing>
-          <wp:inline distT="0" distB="0" distL="0" distR="0" wp14:anchorId="2D74B278" wp14:editId="70EF6308">
-            <wp:extent cx="5756910" cy="4241800"/>
-            <wp:effectExtent l="0" t="0" r="0" b="6350"/>
-            <wp:docPr id="39" name="Picture 39"/>
-            <wp:cNvGraphicFramePr>
-              <a:graphicFrameLocks xmlns:a="http://schemas.openxmlformats.org/drawingml/2006/main" noChangeAspect="1"/>
-            </wp:cNvGraphicFramePr>
-            <a:graphic xmlns:a="http://schemas.openxmlformats.org/drawingml/2006/main">
-              <a:graphicData uri="http://schemas.openxmlformats.org/drawingml/2006/picture">
-                <pic:pic xmlns:pic="http://schemas.openxmlformats.org/drawingml/2006/picture">
-                  <pic:nvPicPr>
-                    <pic:cNvPr id="39" name="Picture 39"/>
-                    <pic:cNvPicPr>
-                      <a:picLocks noChangeAspect="1"/>
-                    </pic:cNvPicPr>
-                  </pic:nvPicPr>
-                  <pic:blipFill>
                     <a:blip r:embed="rId36"/>
                     <a:stretch>
                       <a:fillRect/>
@@ -9174,6 +8535,308 @@
     </w:p>
     <w:p>
       <w:pPr>
+        <w:pStyle w:val="ListParagraph"/>
+        <w:numPr>
+          <w:ilvl w:val="0"/>
+          <w:numId w:val="17"/>
+        </w:numPr>
+        <w:rPr>
+          <w:rFonts w:eastAsia="SimSun"/>
+        </w:rPr>
+      </w:pPr>
+      <w:r>
+        <w:rPr>
+          <w:rFonts w:eastAsia="SimSun"/>
+        </w:rPr>
+        <w:lastRenderedPageBreak/>
+        <w:t>单击第一个大肠杆菌蛋白质：</w:t>
+      </w:r>
+      <w:r>
+        <w:rPr>
+          <w:rFonts w:eastAsia="SimSun"/>
+        </w:rPr>
+        <w:t>"</w:t>
+      </w:r>
+      <w:bookmarkStart w:id="1" w:name="OLE_LINK1"/>
+      <w:bookmarkStart w:id="2" w:name="OLE_LINK2"/>
+      <w:r>
+        <w:rPr>
+          <w:rFonts w:eastAsia="SimSun"/>
+        </w:rPr>
+        <w:t>sp|P63284|CLPB_ECOLI</w:t>
+      </w:r>
+      <w:bookmarkEnd w:id="1"/>
+      <w:bookmarkEnd w:id="2"/>
+      <w:r>
+        <w:rPr>
+          <w:rFonts w:eastAsia="SimSun"/>
+        </w:rPr>
+        <w:t>"</w:t>
+      </w:r>
+      <w:r>
+        <w:rPr>
+          <w:rFonts w:eastAsia="SimSun"/>
+        </w:rPr>
+        <w:t>。</w:t>
+      </w:r>
+    </w:p>
+    <w:p>
+      <w:pPr>
+        <w:rPr>
+          <w:rFonts w:eastAsia="SimSun"/>
+        </w:rPr>
+      </w:pPr>
+      <w:r>
+        <w:rPr>
+          <w:rFonts w:eastAsia="SimSun"/>
+        </w:rPr>
+        <w:t>您应当会在各种图表（色谱图、峰面积和保留时间重复测定图）中看到该蛋白质的所有肽段。上面的截屏展示了一个蛋白质</w:t>
+      </w:r>
+      <w:r>
+        <w:rPr>
+          <w:rFonts w:eastAsia="SimSun" w:hint="eastAsia"/>
+        </w:rPr>
+        <w:t>被选择</w:t>
+      </w:r>
+      <w:r>
+        <w:rPr>
+          <w:rFonts w:eastAsia="SimSun"/>
+        </w:rPr>
+        <w:t>后，</w:t>
+      </w:r>
+      <w:r>
+        <w:rPr>
+          <w:rFonts w:eastAsia="SimSun" w:hint="eastAsia"/>
+        </w:rPr>
+        <w:t>组成它的所有肽段被汇总</w:t>
+      </w:r>
+      <w:r>
+        <w:rPr>
+          <w:rFonts w:eastAsia="SimSun"/>
+        </w:rPr>
+        <w:t>在</w:t>
+      </w:r>
+      <w:r>
+        <w:rPr>
+          <w:rFonts w:eastAsia="SimSun" w:hint="eastAsia"/>
+        </w:rPr>
+        <w:t>每个</w:t>
+      </w:r>
+      <w:r>
+        <w:rPr>
+          <w:rFonts w:eastAsia="SimSun"/>
+        </w:rPr>
+        <w:t>视图中（</w:t>
+      </w:r>
+      <w:r>
+        <w:rPr>
+          <w:rFonts w:eastAsia="SimSun" w:hint="eastAsia"/>
+        </w:rPr>
+        <w:t>除了</w:t>
+      </w:r>
+      <w:r>
+        <w:rPr>
+          <w:rFonts w:eastAsia="SimSun"/>
+        </w:rPr>
+        <w:t>库匹配窗口未显示任何内容）。</w:t>
+      </w:r>
+    </w:p>
+    <w:p>
+      <w:pPr>
+        <w:rPr>
+          <w:rFonts w:eastAsia="SimSun"/>
+        </w:rPr>
+      </w:pPr>
+      <w:r>
+        <w:rPr>
+          <w:rFonts w:eastAsia="SimSun"/>
+        </w:rPr>
+        <w:t>根据您在</w:t>
+      </w:r>
+      <w:r>
+        <w:rPr>
+          <w:rFonts w:eastAsia="SimSun"/>
+          <w:b/>
+        </w:rPr>
+        <w:t>峰面积</w:t>
+      </w:r>
+      <w:r>
+        <w:rPr>
+          <w:rFonts w:eastAsia="SimSun"/>
+          <w:b/>
+        </w:rPr>
+        <w:t>-</w:t>
+      </w:r>
+      <w:r>
+        <w:rPr>
+          <w:rFonts w:eastAsia="SimSun"/>
+          <w:b/>
+        </w:rPr>
+        <w:t>重复测定比较</w:t>
+      </w:r>
+      <w:r>
+        <w:rPr>
+          <w:rFonts w:eastAsia="SimSun"/>
+        </w:rPr>
+        <w:t>图中看到的结果，该蛋白质是否受到差异化的</w:t>
+      </w:r>
+      <w:r>
+        <w:rPr>
+          <w:rFonts w:eastAsia="SimSun" w:hint="eastAsia"/>
+        </w:rPr>
+        <w:t>调控</w:t>
+      </w:r>
+      <w:r>
+        <w:rPr>
+          <w:rFonts w:eastAsia="SimSun"/>
+        </w:rPr>
+        <w:t>？回想一下，对于大肠杆菌，</w:t>
+      </w:r>
+      <w:r>
+        <w:rPr>
+          <w:rFonts w:eastAsia="SimSun"/>
+        </w:rPr>
+        <w:t xml:space="preserve">A:B </w:t>
+      </w:r>
+      <w:r>
+        <w:rPr>
+          <w:rFonts w:eastAsia="SimSun"/>
+        </w:rPr>
+        <w:t>之间的预期倍数变化率为</w:t>
+      </w:r>
+      <w:r>
+        <w:rPr>
+          <w:rFonts w:eastAsia="SimSun"/>
+        </w:rPr>
+        <w:t xml:space="preserve"> 4:1</w:t>
+      </w:r>
+      <w:r>
+        <w:rPr>
+          <w:rFonts w:eastAsia="SimSun"/>
+        </w:rPr>
+        <w:t>。</w:t>
+      </w:r>
+    </w:p>
+    <w:p>
+      <w:pPr>
+        <w:pStyle w:val="ListParagraph"/>
+        <w:numPr>
+          <w:ilvl w:val="0"/>
+          <w:numId w:val="18"/>
+        </w:numPr>
+        <w:rPr>
+          <w:rFonts w:eastAsia="SimSun"/>
+        </w:rPr>
+      </w:pPr>
+      <w:r>
+        <w:rPr>
+          <w:rFonts w:eastAsia="SimSun"/>
+        </w:rPr>
+        <w:t>选择此蛋白质中的</w:t>
+      </w:r>
+      <w:r>
+        <w:rPr>
+          <w:rFonts w:eastAsia="SimSun"/>
+        </w:rPr>
+        <w:t xml:space="preserve"> </w:t>
+      </w:r>
+      <w:bookmarkStart w:id="3" w:name="OLE_LINK3"/>
+      <w:bookmarkStart w:id="4" w:name="OLE_LINK4"/>
+      <w:r>
+        <w:rPr>
+          <w:rFonts w:eastAsia="SimSun"/>
+        </w:rPr>
+        <w:t>LPQVEGTGGDVQPSQDLVR</w:t>
+      </w:r>
+      <w:bookmarkEnd w:id="3"/>
+      <w:bookmarkEnd w:id="4"/>
+      <w:r>
+        <w:rPr>
+          <w:rFonts w:eastAsia="SimSun"/>
+        </w:rPr>
+        <w:t xml:space="preserve"> </w:t>
+      </w:r>
+      <w:r>
+        <w:rPr>
+          <w:rFonts w:eastAsia="SimSun"/>
+        </w:rPr>
+        <w:t>肽段。</w:t>
+      </w:r>
+    </w:p>
+    <w:p>
+      <w:pPr>
+        <w:rPr>
+          <w:rFonts w:eastAsia="SimSun"/>
+        </w:rPr>
+      </w:pPr>
+      <w:r>
+        <w:rPr>
+          <w:rFonts w:eastAsia="SimSun"/>
+        </w:rPr>
+        <w:t>您将在所有这些视图中获得该肽段的特定信息，如下所示：</w:t>
+      </w:r>
+    </w:p>
+    <w:p>
+      <w:pPr>
+        <w:ind w:left="360"/>
+        <w:jc w:val="both"/>
+        <w:rPr>
+          <w:rFonts w:ascii="Arial" w:eastAsia="SimSun" w:hAnsi="Arial" w:cs="Arial"/>
+        </w:rPr>
+      </w:pPr>
+    </w:p>
+    <w:p>
+      <w:pPr>
+        <w:rPr>
+          <w:rFonts w:ascii="Arial" w:eastAsia="SimSun" w:hAnsi="Arial" w:cs="Arial"/>
+        </w:rPr>
+      </w:pPr>
+      <w:r>
+        <w:rPr>
+          <w:rFonts w:eastAsia="SimSun"/>
+          <w:noProof/>
+        </w:rPr>
+        <w:drawing>
+          <wp:inline distT="0" distB="0" distL="0" distR="0" wp14:anchorId="2D74B278" wp14:editId="70EF6308">
+            <wp:extent cx="5756910" cy="4241800"/>
+            <wp:effectExtent l="0" t="0" r="0" b="6350"/>
+            <wp:docPr id="39" name="Picture 39"/>
+            <wp:cNvGraphicFramePr>
+              <a:graphicFrameLocks xmlns:a="http://schemas.openxmlformats.org/drawingml/2006/main" noChangeAspect="1"/>
+            </wp:cNvGraphicFramePr>
+            <a:graphic xmlns:a="http://schemas.openxmlformats.org/drawingml/2006/main">
+              <a:graphicData uri="http://schemas.openxmlformats.org/drawingml/2006/picture">
+                <pic:pic xmlns:pic="http://schemas.openxmlformats.org/drawingml/2006/picture">
+                  <pic:nvPicPr>
+                    <pic:cNvPr id="39" name="Picture 39"/>
+                    <pic:cNvPicPr>
+                      <a:picLocks noChangeAspect="1"/>
+                    </pic:cNvPicPr>
+                  </pic:nvPicPr>
+                  <pic:blipFill>
+                    <a:blip r:embed="rId37"/>
+                    <a:stretch>
+                      <a:fillRect/>
+                    </a:stretch>
+                  </pic:blipFill>
+                  <pic:spPr>
+                    <a:xfrm>
+                      <a:off x="0" y="0"/>
+                      <a:ext cx="5756910" cy="4241800"/>
+                    </a:xfrm>
+                    <a:prstGeom prst="rect">
+                      <a:avLst/>
+                    </a:prstGeom>
+                  </pic:spPr>
+                </pic:pic>
+              </a:graphicData>
+            </a:graphic>
+          </wp:inline>
+        </w:drawing>
+      </w:r>
+    </w:p>
+    <w:p>
+      <w:pPr>
         <w:rPr>
           <w:rFonts w:eastAsia="SimSun"/>
         </w:rPr>
@@ -9474,7 +9137,7 @@
                     </pic:cNvPicPr>
                   </pic:nvPicPr>
                   <pic:blipFill>
-                    <a:blip r:embed="rId37">
+                    <a:blip r:embed="rId38">
                       <a:extLst>
                         <a:ext uri="{28A0092B-C50C-407E-A947-70E740481C1C}">
                           <a14:useLocalDpi xmlns:a14="http://schemas.microsoft.com/office/drawing/2010/main" val="0"/>
@@ -9591,89 +9254,6 @@
                     </pic:cNvPicPr>
                   </pic:nvPicPr>
                   <pic:blipFill>
-                    <a:blip r:embed="rId38"/>
-                    <a:stretch>
-                      <a:fillRect/>
-                    </a:stretch>
-                  </pic:blipFill>
-                  <pic:spPr>
-                    <a:xfrm>
-                      <a:off x="0" y="0"/>
-                      <a:ext cx="5619750" cy="4114800"/>
-                    </a:xfrm>
-                    <a:prstGeom prst="rect">
-                      <a:avLst/>
-                    </a:prstGeom>
-                  </pic:spPr>
-                </pic:pic>
-              </a:graphicData>
-            </a:graphic>
-          </wp:inline>
-        </w:drawing>
-      </w:r>
-    </w:p>
-    <w:p>
-      <w:pPr>
-        <w:pStyle w:val="NoSpacing"/>
-        <w:numPr>
-          <w:ilvl w:val="0"/>
-          <w:numId w:val="18"/>
-        </w:numPr>
-        <w:spacing w:before="240" w:after="240"/>
-        <w:rPr>
-          <w:rFonts w:eastAsia="SimSun"/>
-        </w:rPr>
-      </w:pPr>
-      <w:r>
-        <w:rPr>
-          <w:rFonts w:eastAsia="SimSun"/>
-        </w:rPr>
-        <w:t>单击</w:t>
-      </w:r>
-      <w:r>
-        <w:rPr>
-          <w:rFonts w:eastAsia="SimSun"/>
-          <w:b/>
-        </w:rPr>
-        <w:t>全扫描</w:t>
-      </w:r>
-      <w:r>
-        <w:rPr>
-          <w:rFonts w:eastAsia="SimSun"/>
-        </w:rPr>
-        <w:t>工具栏中的放大镜按钮可以查看整个谱图。</w:t>
-      </w:r>
-    </w:p>
-    <w:p>
-      <w:pPr>
-        <w:spacing w:before="240"/>
-        <w:rPr>
-          <w:rFonts w:eastAsia="SimSun"/>
-        </w:rPr>
-      </w:pPr>
-      <w:r>
-        <w:rPr>
-          <w:rFonts w:eastAsia="SimSun"/>
-          <w:noProof/>
-        </w:rPr>
-        <w:drawing>
-          <wp:inline distT="0" distB="0" distL="0" distR="0" wp14:anchorId="6D03B56D" wp14:editId="42541261">
-            <wp:extent cx="5619750" cy="4114800"/>
-            <wp:effectExtent l="0" t="0" r="0" b="0"/>
-            <wp:docPr id="42" name="Picture 42"/>
-            <wp:cNvGraphicFramePr>
-              <a:graphicFrameLocks xmlns:a="http://schemas.openxmlformats.org/drawingml/2006/main" noChangeAspect="1"/>
-            </wp:cNvGraphicFramePr>
-            <a:graphic xmlns:a="http://schemas.openxmlformats.org/drawingml/2006/main">
-              <a:graphicData uri="http://schemas.openxmlformats.org/drawingml/2006/picture">
-                <pic:pic xmlns:pic="http://schemas.openxmlformats.org/drawingml/2006/picture">
-                  <pic:nvPicPr>
-                    <pic:cNvPr id="42" name="Picture 42"/>
-                    <pic:cNvPicPr>
-                      <a:picLocks noChangeAspect="1"/>
-                    </pic:cNvPicPr>
-                  </pic:nvPicPr>
-                  <pic:blipFill>
                     <a:blip r:embed="rId39"/>
                     <a:stretch>
                       <a:fillRect/>
@@ -9697,181 +9277,39 @@
     </w:p>
     <w:p>
       <w:pPr>
-        <w:spacing w:before="240"/>
-        <w:rPr>
-          <w:rFonts w:eastAsia="SimSun"/>
-        </w:rPr>
-      </w:pPr>
-      <w:r>
-        <w:rPr>
-          <w:rFonts w:eastAsia="SimSun"/>
-        </w:rPr>
-        <w:lastRenderedPageBreak/>
-        <w:t>进一步手动探索数据（包括一些诱饵）。</w:t>
-      </w:r>
-    </w:p>
-    <w:p>
-      <w:pPr>
-        <w:pStyle w:val="Heading1"/>
-        <w:rPr>
-          <w:rFonts w:eastAsia="SimSun"/>
-        </w:rPr>
-      </w:pPr>
-      <w:r>
-        <w:rPr>
-          <w:rFonts w:eastAsia="SimSun"/>
-        </w:rPr>
-        <w:t>质量误差和保留时间偏差</w:t>
-      </w:r>
-      <w:r>
-        <w:rPr>
-          <w:rFonts w:eastAsia="SimSun"/>
-        </w:rPr>
-        <w:t xml:space="preserve"> </w:t>
-      </w:r>
-    </w:p>
-    <w:p>
-      <w:pPr>
-        <w:rPr>
-          <w:rFonts w:ascii="Arial" w:eastAsia="SimSun" w:hAnsi="Arial" w:cs="Arial"/>
-        </w:rPr>
-      </w:pPr>
-      <w:r>
-        <w:rPr>
-          <w:rFonts w:eastAsia="SimSun"/>
-        </w:rPr>
-        <w:t>您可以检查质量</w:t>
-      </w:r>
-      <w:r>
-        <w:rPr>
-          <w:rFonts w:eastAsia="SimSun" w:hint="eastAsia"/>
-        </w:rPr>
-        <w:t>精度</w:t>
-      </w:r>
-      <w:r>
-        <w:rPr>
-          <w:rFonts w:eastAsia="SimSun"/>
-        </w:rPr>
-        <w:t>和保留时间预测准确度，以确定是否使用了最佳提取参数，或是否</w:t>
-      </w:r>
-      <w:r>
-        <w:rPr>
-          <w:rStyle w:val="CommentReference"/>
-          <w:rFonts w:eastAsia="SimSun" w:hint="eastAsia"/>
-          <w:sz w:val="22"/>
-          <w:szCs w:val="22"/>
-        </w:rPr>
-        <w:t>需要</w:t>
-      </w:r>
-      <w:r>
-        <w:rPr>
-          <w:rFonts w:eastAsia="SimSun"/>
-        </w:rPr>
-        <w:t>进行某些调整以改善结果。</w:t>
-      </w:r>
-    </w:p>
-    <w:p>
-      <w:pPr>
-        <w:pStyle w:val="ListParagraph"/>
+        <w:pStyle w:val="NoSpacing"/>
         <w:numPr>
           <w:ilvl w:val="0"/>
-          <w:numId w:val="19"/>
+          <w:numId w:val="18"/>
         </w:numPr>
-        <w:rPr>
-          <w:rFonts w:eastAsia="SimSun"/>
-        </w:rPr>
-      </w:pPr>
-      <w:r>
-        <w:rPr>
-          <w:rFonts w:eastAsia="SimSun"/>
-        </w:rPr>
-        <w:t>在</w:t>
-      </w:r>
-      <w:r>
-        <w:rPr>
-          <w:rFonts w:eastAsia="SimSun"/>
-          <w:b/>
-        </w:rPr>
-        <w:t>视图</w:t>
-      </w:r>
-      <w:r>
-        <w:rPr>
-          <w:rFonts w:eastAsia="SimSun"/>
-        </w:rPr>
-        <w:t>菜单中选择</w:t>
-      </w:r>
-      <w:r>
-        <w:rPr>
-          <w:rFonts w:eastAsia="SimSun"/>
-          <w:b/>
-        </w:rPr>
-        <w:t>质量误差</w:t>
-      </w:r>
-      <w:r>
-        <w:rPr>
-          <w:rFonts w:eastAsia="SimSun"/>
-        </w:rPr>
-        <w:t>，然后单击</w:t>
-      </w:r>
-      <w:r>
-        <w:rPr>
-          <w:rFonts w:eastAsia="SimSun"/>
-          <w:b/>
-        </w:rPr>
-        <w:t>直方图</w:t>
-      </w:r>
-      <w:r>
-        <w:rPr>
-          <w:rFonts w:eastAsia="SimSun"/>
-        </w:rPr>
-        <w:t>。</w:t>
-      </w:r>
-    </w:p>
-    <w:p>
-      <w:pPr>
-        <w:rPr>
-          <w:rFonts w:eastAsia="SimSun"/>
-        </w:rPr>
-      </w:pPr>
-      <w:r>
-        <w:rPr>
-          <w:rFonts w:eastAsia="SimSun"/>
-        </w:rPr>
-        <w:t>这将显示质量误差在数据集中的分布。提取窗口</w:t>
-      </w:r>
-      <w:r>
-        <w:rPr>
-          <w:rFonts w:eastAsia="SimSun"/>
-        </w:rPr>
-        <w:t xml:space="preserve"> (±20 ppm) </w:t>
-      </w:r>
-      <w:r>
-        <w:rPr>
-          <w:rFonts w:eastAsia="SimSun"/>
-        </w:rPr>
-        <w:t>能否进一步优化？一般情况下，平均误差</w:t>
-      </w:r>
-      <w:r>
-        <w:rPr>
-          <w:rFonts w:eastAsia="SimSun"/>
-        </w:rPr>
-        <w:t xml:space="preserve"> +/- 3 </w:t>
-      </w:r>
-      <w:r>
-        <w:rPr>
-          <w:rFonts w:eastAsia="SimSun"/>
-        </w:rPr>
-        <w:t>个标准偏差便足以应对。但是，如果显示的直方图被截止，并且在极端情况下计数很高，则可能需要增宽提取窗口。</w:t>
-      </w:r>
-      <w:r>
-        <w:rPr>
-          <w:rFonts w:eastAsia="SimSun"/>
-        </w:rPr>
-        <w:t xml:space="preserve"> </w:t>
-      </w:r>
-    </w:p>
-    <w:p>
-      <w:pPr>
+        <w:spacing w:before="240" w:after="240"/>
+        <w:rPr>
+          <w:rFonts w:eastAsia="SimSun"/>
+        </w:rPr>
+      </w:pPr>
+      <w:r>
+        <w:rPr>
+          <w:rFonts w:eastAsia="SimSun"/>
+        </w:rPr>
+        <w:t>单击</w:t>
+      </w:r>
+      <w:r>
+        <w:rPr>
+          <w:rFonts w:eastAsia="SimSun"/>
+          <w:b/>
+        </w:rPr>
+        <w:t>全扫描</w:t>
+      </w:r>
+      <w:r>
+        <w:rPr>
+          <w:rFonts w:eastAsia="SimSun"/>
+        </w:rPr>
+        <w:t>工具栏中的放大镜按钮可以查看整个谱图。</w:t>
+      </w:r>
+    </w:p>
+    <w:p>
+      <w:pPr>
+        <w:spacing w:before="240"/>
         <w:rPr>
           <w:rFonts w:eastAsia="SimSun"/>
         </w:rPr>
@@ -9882,10 +9320,10 @@
           <w:noProof/>
         </w:rPr>
         <w:drawing>
-          <wp:inline distT="0" distB="0" distL="0" distR="0" wp14:anchorId="2E51EFC7" wp14:editId="18686549">
+          <wp:inline distT="0" distB="0" distL="0" distR="0" wp14:anchorId="6D03B56D" wp14:editId="42541261">
             <wp:extent cx="5619750" cy="4114800"/>
             <wp:effectExtent l="0" t="0" r="0" b="0"/>
-            <wp:docPr id="46" name="Picture 46"/>
+            <wp:docPr id="42" name="Picture 42"/>
             <wp:cNvGraphicFramePr>
               <a:graphicFrameLocks xmlns:a="http://schemas.openxmlformats.org/drawingml/2006/main" noChangeAspect="1"/>
             </wp:cNvGraphicFramePr>
@@ -9893,7 +9331,7 @@
               <a:graphicData uri="http://schemas.openxmlformats.org/drawingml/2006/picture">
                 <pic:pic xmlns:pic="http://schemas.openxmlformats.org/drawingml/2006/picture">
                   <pic:nvPicPr>
-                    <pic:cNvPr id="46" name="Picture 46"/>
+                    <pic:cNvPr id="42" name="Picture 42"/>
                     <pic:cNvPicPr>
                       <a:picLocks noChangeAspect="1"/>
                     </pic:cNvPicPr>
@@ -9922,27 +9360,77 @@
     </w:p>
     <w:p>
       <w:pPr>
-        <w:rPr>
-          <w:rFonts w:eastAsia="SimSun"/>
-        </w:rPr>
-      </w:pPr>
-      <w:r>
-        <w:rPr>
-          <w:rFonts w:eastAsia="SimSun"/>
-        </w:rPr>
-        <w:t>请注意，此分布涵盖全部</w:t>
-      </w:r>
-      <w:r>
-        <w:rPr>
-          <w:rFonts w:eastAsia="SimSun"/>
-        </w:rPr>
-        <w:t xml:space="preserve"> 6 </w:t>
-      </w:r>
-      <w:r>
-        <w:rPr>
-          <w:rFonts w:eastAsia="SimSun"/>
-        </w:rPr>
-        <w:t>次运行。为进一步理解每次运行的代表性，请执行以下操作：</w:t>
+        <w:spacing w:before="240"/>
+        <w:rPr>
+          <w:rFonts w:eastAsia="SimSun"/>
+        </w:rPr>
+      </w:pPr>
+      <w:r>
+        <w:rPr>
+          <w:rFonts w:eastAsia="SimSun"/>
+        </w:rPr>
+        <w:lastRenderedPageBreak/>
+        <w:t>进一步手动探索数据（包括一些诱饵）。</w:t>
+      </w:r>
+    </w:p>
+    <w:p>
+      <w:pPr>
+        <w:pStyle w:val="Heading1"/>
+        <w:rPr>
+          <w:rFonts w:eastAsia="SimSun"/>
+        </w:rPr>
+      </w:pPr>
+      <w:r>
+        <w:rPr>
+          <w:rFonts w:eastAsia="SimSun"/>
+        </w:rPr>
+        <w:t>质量误差和保留时间偏差</w:t>
+      </w:r>
+      <w:r>
+        <w:rPr>
+          <w:rFonts w:eastAsia="SimSun"/>
+        </w:rPr>
+        <w:t xml:space="preserve"> </w:t>
+      </w:r>
+    </w:p>
+    <w:p>
+      <w:pPr>
+        <w:rPr>
+          <w:rFonts w:ascii="Arial" w:eastAsia="SimSun" w:hAnsi="Arial" w:cs="Arial"/>
+        </w:rPr>
+      </w:pPr>
+      <w:r>
+        <w:rPr>
+          <w:rFonts w:eastAsia="SimSun"/>
+        </w:rPr>
+        <w:t>您可以检查质量</w:t>
+      </w:r>
+      <w:r>
+        <w:rPr>
+          <w:rFonts w:eastAsia="SimSun" w:hint="eastAsia"/>
+        </w:rPr>
+        <w:t>精度</w:t>
+      </w:r>
+      <w:r>
+        <w:rPr>
+          <w:rFonts w:eastAsia="SimSun"/>
+        </w:rPr>
+        <w:t>和保留时间预测准确度，以确定是否使用了最佳提取参数，或是否</w:t>
+      </w:r>
+      <w:r>
+        <w:rPr>
+          <w:rStyle w:val="CommentReference"/>
+          <w:rFonts w:eastAsia="SimSun" w:hint="eastAsia"/>
+          <w:sz w:val="22"/>
+          <w:szCs w:val="22"/>
+        </w:rPr>
+        <w:t>需要</w:t>
+      </w:r>
+      <w:r>
+        <w:rPr>
+          <w:rFonts w:eastAsia="SimSun"/>
+        </w:rPr>
+        <w:t>进行某些调整以改善结果。</w:t>
       </w:r>
     </w:p>
     <w:p>
@@ -9960,14 +9448,27 @@
         <w:rPr>
           <w:rFonts w:eastAsia="SimSun"/>
         </w:rPr>
-        <w:t>右键单击该图，选择</w:t>
-      </w:r>
-      <w:r>
-        <w:rPr>
-          <w:rFonts w:eastAsia="SimSun"/>
-          <w:b/>
-        </w:rPr>
-        <w:t>重复测定</w:t>
+        <w:t>在</w:t>
+      </w:r>
+      <w:r>
+        <w:rPr>
+          <w:rFonts w:eastAsia="SimSun"/>
+          <w:b/>
+        </w:rPr>
+        <w:t>视图</w:t>
+      </w:r>
+      <w:r>
+        <w:rPr>
+          <w:rFonts w:eastAsia="SimSun"/>
+        </w:rPr>
+        <w:t>菜单中选择</w:t>
+      </w:r>
+      <w:r>
+        <w:rPr>
+          <w:rFonts w:eastAsia="SimSun"/>
+          <w:b/>
+        </w:rPr>
+        <w:t>质量误差</w:t>
       </w:r>
       <w:r>
         <w:rPr>
@@ -9980,7 +9481,7 @@
           <w:rFonts w:eastAsia="SimSun"/>
           <w:b/>
         </w:rPr>
-        <w:t>单一</w:t>
+        <w:t>直方图</w:t>
       </w:r>
       <w:r>
         <w:rPr>
@@ -9991,301 +9492,39 @@
     </w:p>
     <w:p>
       <w:pPr>
-        <w:pStyle w:val="ListParagraph"/>
-        <w:numPr>
-          <w:ilvl w:val="0"/>
-          <w:numId w:val="19"/>
-        </w:numPr>
-        <w:rPr>
-          <w:rFonts w:eastAsia="SimSun"/>
-        </w:rPr>
-      </w:pPr>
-      <w:r>
-        <w:rPr>
-          <w:rFonts w:eastAsia="SimSun"/>
-        </w:rPr>
-        <w:t>单击</w:t>
-      </w:r>
-      <w:r>
-        <w:rPr>
-          <w:rFonts w:eastAsia="SimSun"/>
-          <w:b/>
-        </w:rPr>
-        <w:t>目标</w:t>
-      </w:r>
-      <w:r>
-        <w:rPr>
-          <w:rFonts w:eastAsia="SimSun"/>
-        </w:rPr>
-        <w:t>视图顶部的</w:t>
-      </w:r>
-      <w:r>
-        <w:rPr>
-          <w:rFonts w:eastAsia="SimSun"/>
-          <w:b/>
-        </w:rPr>
-        <w:t>重复测定</w:t>
-      </w:r>
-      <w:r>
-        <w:rPr>
-          <w:rFonts w:eastAsia="SimSun"/>
-        </w:rPr>
-        <w:t>下拉列表。</w:t>
-      </w:r>
-    </w:p>
-    <w:p>
-      <w:pPr>
-        <w:pStyle w:val="ListParagraph"/>
-        <w:numPr>
-          <w:ilvl w:val="0"/>
-          <w:numId w:val="19"/>
-        </w:numPr>
-        <w:rPr>
-          <w:rFonts w:eastAsia="SimSun"/>
-        </w:rPr>
-      </w:pPr>
-      <w:r>
-        <w:rPr>
-          <w:rFonts w:eastAsia="SimSun"/>
-        </w:rPr>
-        <w:t>使用键盘上的向上和向下箭头键查看所有</w:t>
-      </w:r>
-      <w:r>
-        <w:rPr>
-          <w:rFonts w:eastAsia="SimSun"/>
-        </w:rPr>
-        <w:t xml:space="preserve"> 6 </w:t>
-      </w:r>
-      <w:r>
-        <w:rPr>
-          <w:rFonts w:eastAsia="SimSun"/>
-        </w:rPr>
-        <w:t>个重复测定中的质量误差值。</w:t>
-      </w:r>
-    </w:p>
-    <w:p>
-      <w:pPr>
-        <w:rPr>
-          <w:rFonts w:eastAsia="SimSun"/>
-        </w:rPr>
-      </w:pPr>
-      <w:r>
-        <w:rPr>
-          <w:rFonts w:eastAsia="SimSun"/>
-        </w:rPr>
-        <w:t>您会看到平均值介于</w:t>
-      </w:r>
-      <w:r>
-        <w:rPr>
-          <w:rFonts w:eastAsia="SimSun"/>
-        </w:rPr>
-        <w:t xml:space="preserve"> 1.5 </w:t>
-      </w:r>
-      <w:r>
-        <w:rPr>
-          <w:rFonts w:eastAsia="SimSun"/>
-        </w:rPr>
-        <w:t>到</w:t>
-      </w:r>
-      <w:r>
-        <w:rPr>
-          <w:rFonts w:eastAsia="SimSun"/>
-        </w:rPr>
-        <w:t xml:space="preserve"> 2.5 </w:t>
-      </w:r>
-      <w:r>
-        <w:rPr>
-          <w:rFonts w:eastAsia="SimSun"/>
-        </w:rPr>
-        <w:t>之间，而标准偏差值介于</w:t>
-      </w:r>
-      <w:r>
-        <w:rPr>
-          <w:rFonts w:eastAsia="SimSun"/>
-        </w:rPr>
-        <w:t xml:space="preserve"> 2.3 </w:t>
-      </w:r>
-      <w:r>
-        <w:rPr>
-          <w:rFonts w:eastAsia="SimSun"/>
-        </w:rPr>
-        <w:t>到</w:t>
-      </w:r>
-      <w:r>
-        <w:rPr>
-          <w:rFonts w:eastAsia="SimSun"/>
-        </w:rPr>
-        <w:t xml:space="preserve"> 3.3 </w:t>
-      </w:r>
-      <w:r>
-        <w:rPr>
-          <w:rFonts w:eastAsia="SimSun"/>
-        </w:rPr>
-        <w:t>之间。在最极端的情况下使用简单的计算方式，即平均值</w:t>
-      </w:r>
-      <w:r>
-        <w:rPr>
-          <w:rFonts w:eastAsia="SimSun"/>
-        </w:rPr>
-        <w:t xml:space="preserve"> + 3 * SD = 2.5 + 3.5*3 = 13 PPM</w:t>
-      </w:r>
-      <w:r>
-        <w:rPr>
-          <w:rFonts w:eastAsia="SimSun"/>
-        </w:rPr>
-        <w:t>，这似乎表明</w:t>
-      </w:r>
-      <w:r>
-        <w:rPr>
-          <w:rFonts w:eastAsia="SimSun"/>
-        </w:rPr>
-        <w:t xml:space="preserve"> 15 PPM </w:t>
-      </w:r>
-      <w:r>
-        <w:rPr>
-          <w:rFonts w:eastAsia="SimSun"/>
-        </w:rPr>
-        <w:t>的公差足以用于这些数据。</w:t>
-      </w:r>
-    </w:p>
-    <w:p>
-      <w:pPr>
-        <w:rPr>
-          <w:rFonts w:eastAsia="SimSun"/>
-        </w:rPr>
-      </w:pPr>
-      <w:r>
-        <w:rPr>
-          <w:rFonts w:eastAsia="SimSun"/>
-        </w:rPr>
-        <w:t>还要查看诱饵的质量误差：</w:t>
-      </w:r>
-    </w:p>
-    <w:p>
-      <w:pPr>
-        <w:pStyle w:val="ListParagraph"/>
-        <w:numPr>
-          <w:ilvl w:val="0"/>
-          <w:numId w:val="19"/>
-        </w:numPr>
-        <w:rPr>
-          <w:rFonts w:eastAsia="SimSun"/>
-        </w:rPr>
-      </w:pPr>
-      <w:r>
-        <w:rPr>
-          <w:rFonts w:eastAsia="SimSun"/>
-        </w:rPr>
-        <w:t>右键单击该图，选择</w:t>
-      </w:r>
-      <w:r>
-        <w:rPr>
-          <w:rFonts w:eastAsia="SimSun"/>
-          <w:b/>
-        </w:rPr>
-        <w:t>点</w:t>
-      </w:r>
-      <w:r>
-        <w:rPr>
-          <w:rFonts w:eastAsia="SimSun"/>
-        </w:rPr>
-        <w:t>，然后单击</w:t>
-      </w:r>
-      <w:r>
-        <w:rPr>
-          <w:rFonts w:eastAsia="SimSun"/>
-          <w:b/>
-        </w:rPr>
-        <w:t>诱饵</w:t>
-      </w:r>
-      <w:r>
-        <w:rPr>
-          <w:rFonts w:eastAsia="SimSun"/>
-        </w:rPr>
-        <w:t>。</w:t>
-      </w:r>
-    </w:p>
-    <w:p>
-      <w:pPr>
-        <w:pStyle w:val="ListParagraph"/>
-        <w:numPr>
-          <w:ilvl w:val="0"/>
-          <w:numId w:val="19"/>
-        </w:numPr>
-        <w:rPr>
-          <w:rFonts w:eastAsia="SimSun"/>
-        </w:rPr>
-      </w:pPr>
-      <w:r>
-        <w:rPr>
-          <w:rFonts w:eastAsia="SimSun"/>
-        </w:rPr>
-        <w:lastRenderedPageBreak/>
-        <w:t>右键单击该图，选择</w:t>
-      </w:r>
-      <w:r>
-        <w:rPr>
-          <w:rFonts w:eastAsia="SimSun"/>
-          <w:b/>
-        </w:rPr>
-        <w:t>重复测定</w:t>
-      </w:r>
-      <w:r>
-        <w:rPr>
-          <w:rFonts w:eastAsia="SimSun"/>
-        </w:rPr>
-        <w:t>，然后单击</w:t>
-      </w:r>
-      <w:r>
-        <w:rPr>
-          <w:rFonts w:eastAsia="SimSun"/>
-          <w:b/>
-        </w:rPr>
-        <w:t>全部</w:t>
-      </w:r>
-      <w:r>
-        <w:rPr>
-          <w:rFonts w:eastAsia="SimSun"/>
-        </w:rPr>
-        <w:t>。</w:t>
-      </w:r>
-      <w:r>
-        <w:rPr>
-          <w:rFonts w:eastAsia="SimSun"/>
-        </w:rPr>
-        <w:br/>
-      </w:r>
-      <w:r>
-        <w:rPr>
-          <w:rFonts w:eastAsia="SimSun"/>
-        </w:rPr>
-        <w:t>（然后切换回</w:t>
-      </w:r>
-      <w:r>
-        <w:rPr>
-          <w:rFonts w:eastAsia="SimSun"/>
-          <w:b/>
-        </w:rPr>
-        <w:t>目标</w:t>
-      </w:r>
-      <w:r>
-        <w:rPr>
-          <w:rFonts w:eastAsia="SimSun"/>
-        </w:rPr>
-        <w:t>）</w:t>
-      </w:r>
-    </w:p>
-    <w:p>
-      <w:pPr>
-        <w:rPr>
-          <w:rFonts w:eastAsia="SimSun"/>
-        </w:rPr>
-      </w:pPr>
-      <w:r>
-        <w:rPr>
-          <w:rFonts w:eastAsia="SimSun"/>
-        </w:rPr>
-        <w:t>要查看基于</w:t>
+        <w:rPr>
+          <w:rFonts w:eastAsia="SimSun"/>
+        </w:rPr>
+      </w:pPr>
+      <w:r>
+        <w:rPr>
+          <w:rFonts w:eastAsia="SimSun"/>
+        </w:rPr>
+        <w:t>这将显示质量误差在数据集中的分布。提取窗口</w:t>
+      </w:r>
+      <w:r>
+        <w:rPr>
+          <w:rFonts w:eastAsia="SimSun"/>
+        </w:rPr>
+        <w:t xml:space="preserve"> (±20 ppm) </w:t>
+      </w:r>
+      <w:r>
+        <w:rPr>
+          <w:rFonts w:eastAsia="SimSun"/>
+        </w:rPr>
+        <w:t>能否进一步优化？一般情况下，平均误差</w:t>
+      </w:r>
+      <w:r>
+        <w:rPr>
+          <w:rFonts w:eastAsia="SimSun"/>
+        </w:rPr>
+        <w:t xml:space="preserve"> +/- 3 </w:t>
+      </w:r>
+      <w:r>
+        <w:rPr>
+          <w:rFonts w:eastAsia="SimSun"/>
+        </w:rPr>
+        <w:t>个标准偏差便足以应对。但是，如果显示的直方图被截止，并且在极端情况下计数很高，则可能需要增宽提取窗口。</w:t>
       </w:r>
       <w:r>
         <w:rPr>
@@ -10293,130 +9532,6 @@
         </w:rPr>
         <w:t xml:space="preserve"> </w:t>
       </w:r>
-      <w:proofErr w:type="spellStart"/>
-      <w:r>
-        <w:rPr>
-          <w:rFonts w:eastAsia="SimSun"/>
-        </w:rPr>
-        <w:t>iRT</w:t>
-      </w:r>
-      <w:proofErr w:type="spellEnd"/>
-      <w:r>
-        <w:rPr>
-          <w:rFonts w:eastAsia="SimSun"/>
-        </w:rPr>
-        <w:t xml:space="preserve"> </w:t>
-      </w:r>
-      <w:r>
-        <w:rPr>
-          <w:rFonts w:eastAsia="SimSun"/>
-        </w:rPr>
-        <w:t>肽段和目标肽段库</w:t>
-      </w:r>
-      <w:r>
-        <w:rPr>
-          <w:rFonts w:eastAsia="SimSun"/>
-        </w:rPr>
-        <w:t xml:space="preserve"> </w:t>
-      </w:r>
-      <w:proofErr w:type="spellStart"/>
-      <w:r>
-        <w:rPr>
-          <w:rFonts w:eastAsia="SimSun"/>
-        </w:rPr>
-        <w:t>iRT</w:t>
-      </w:r>
-      <w:proofErr w:type="spellEnd"/>
-      <w:r>
-        <w:rPr>
-          <w:rFonts w:eastAsia="SimSun"/>
-        </w:rPr>
-        <w:t xml:space="preserve"> </w:t>
-      </w:r>
-      <w:r>
-        <w:rPr>
-          <w:rFonts w:eastAsia="SimSun"/>
-        </w:rPr>
-        <w:t>值预测目标肽段保留时间而使用的线性回归：</w:t>
-      </w:r>
-    </w:p>
-    <w:p>
-      <w:pPr>
-        <w:pStyle w:val="ListParagraph"/>
-        <w:numPr>
-          <w:ilvl w:val="0"/>
-          <w:numId w:val="19"/>
-        </w:numPr>
-        <w:rPr>
-          <w:rFonts w:eastAsia="SimSun"/>
-        </w:rPr>
-      </w:pPr>
-      <w:bookmarkStart w:id="5" w:name="_Hlk23864603"/>
-      <w:r>
-        <w:rPr>
-          <w:rFonts w:eastAsia="SimSun"/>
-        </w:rPr>
-        <w:t>在</w:t>
-      </w:r>
-      <w:r>
-        <w:rPr>
-          <w:rFonts w:eastAsia="SimSun"/>
-          <w:b/>
-        </w:rPr>
-        <w:t>视图</w:t>
-      </w:r>
-      <w:r>
-        <w:rPr>
-          <w:rFonts w:eastAsia="SimSun"/>
-        </w:rPr>
-        <w:t>菜单中选择</w:t>
-      </w:r>
-      <w:r>
-        <w:rPr>
-          <w:rFonts w:eastAsia="SimSun"/>
-          <w:b/>
-        </w:rPr>
-        <w:t>保留时间</w:t>
-      </w:r>
-      <w:r>
-        <w:rPr>
-          <w:rFonts w:eastAsia="SimSun"/>
-        </w:rPr>
-        <w:t>，然后单击</w:t>
-      </w:r>
-      <w:r>
-        <w:rPr>
-          <w:rFonts w:eastAsia="SimSun"/>
-          <w:b/>
-          <w:bCs/>
-        </w:rPr>
-        <w:t>回归</w:t>
-      </w:r>
-      <w:r>
-        <w:rPr>
-          <w:rFonts w:eastAsia="SimSun"/>
-        </w:rPr>
-        <w:t>，最后单击</w:t>
-      </w:r>
-      <w:r>
-        <w:rPr>
-          <w:rFonts w:eastAsia="SimSun"/>
-          <w:b/>
-        </w:rPr>
-        <w:t>运行分数</w:t>
-      </w:r>
-      <w:r>
-        <w:rPr>
-          <w:rFonts w:eastAsia="SimSun"/>
-        </w:rPr>
-        <w:t>。</w:t>
-      </w:r>
-      <w:r>
-        <w:rPr>
-          <w:rFonts w:eastAsia="SimSun"/>
-        </w:rPr>
-        <w:t xml:space="preserve"> </w:t>
-      </w:r>
     </w:p>
     <w:p>
       <w:pPr>
@@ -10430,10 +9545,10 @@
           <w:noProof/>
         </w:rPr>
         <w:drawing>
-          <wp:inline distT="0" distB="0" distL="0" distR="0" wp14:anchorId="780259A3" wp14:editId="0D35C44B">
+          <wp:inline distT="0" distB="0" distL="0" distR="0" wp14:anchorId="2E51EFC7" wp14:editId="18686549">
             <wp:extent cx="5619750" cy="4114800"/>
             <wp:effectExtent l="0" t="0" r="0" b="0"/>
-            <wp:docPr id="48" name="Picture 48"/>
+            <wp:docPr id="46" name="Picture 46"/>
             <wp:cNvGraphicFramePr>
               <a:graphicFrameLocks xmlns:a="http://schemas.openxmlformats.org/drawingml/2006/main" noChangeAspect="1"/>
             </wp:cNvGraphicFramePr>
@@ -10441,7 +9556,7 @@
               <a:graphicData uri="http://schemas.openxmlformats.org/drawingml/2006/picture">
                 <pic:pic xmlns:pic="http://schemas.openxmlformats.org/drawingml/2006/picture">
                   <pic:nvPicPr>
-                    <pic:cNvPr id="48" name="Picture 48"/>
+                    <pic:cNvPr id="46" name="Picture 46"/>
                     <pic:cNvPicPr>
                       <a:picLocks noChangeAspect="1"/>
                     </pic:cNvPicPr>
@@ -10468,7 +9583,31 @@
         </w:drawing>
       </w:r>
     </w:p>
-    <w:bookmarkEnd w:id="5"/>
+    <w:p>
+      <w:pPr>
+        <w:rPr>
+          <w:rFonts w:eastAsia="SimSun"/>
+        </w:rPr>
+      </w:pPr>
+      <w:r>
+        <w:rPr>
+          <w:rFonts w:eastAsia="SimSun"/>
+        </w:rPr>
+        <w:t>请注意，此分布涵盖全部</w:t>
+      </w:r>
+      <w:r>
+        <w:rPr>
+          <w:rFonts w:eastAsia="SimSun"/>
+        </w:rPr>
+        <w:t xml:space="preserve"> 6 </w:t>
+      </w:r>
+      <w:r>
+        <w:rPr>
+          <w:rFonts w:eastAsia="SimSun"/>
+        </w:rPr>
+        <w:t>次运行。为进一步理解每次运行的代表性，请执行以下操作：</w:t>
+      </w:r>
+    </w:p>
     <w:p>
       <w:pPr>
         <w:pStyle w:val="ListParagraph"/>
@@ -10484,14 +9623,14 @@
         <w:rPr>
           <w:rFonts w:eastAsia="SimSun"/>
         </w:rPr>
-        <w:t>右键单击此图，选择</w:t>
-      </w:r>
-      <w:r>
-        <w:rPr>
-          <w:rFonts w:eastAsia="SimSun"/>
-          <w:b/>
-        </w:rPr>
-        <w:t>绘图</w:t>
+        <w:t>右键单击该图，选择</w:t>
+      </w:r>
+      <w:r>
+        <w:rPr>
+          <w:rFonts w:eastAsia="SimSun"/>
+          <w:b/>
+        </w:rPr>
+        <w:t>重复测定</w:t>
       </w:r>
       <w:r>
         <w:rPr>
@@ -10504,7 +9643,7 @@
           <w:rFonts w:eastAsia="SimSun"/>
           <w:b/>
         </w:rPr>
-        <w:t>残差</w:t>
+        <w:t>单一</w:t>
       </w:r>
       <w:r>
         <w:rPr>
@@ -10515,34 +9654,409 @@
     </w:p>
     <w:p>
       <w:pPr>
-        <w:pStyle w:val="CommentText"/>
-        <w:rPr>
-          <w:rFonts w:eastAsia="SimSun"/>
-        </w:rPr>
-      </w:pPr>
-      <w:r>
-        <w:rPr>
-          <w:rFonts w:eastAsia="SimSun"/>
-        </w:rPr>
-        <w:t>随即显示该数据集中与预计保留时间的偏差。能否针对此分析进一步优化提取窗口（</w:t>
-      </w:r>
-      <w:r>
-        <w:rPr>
-          <w:rFonts w:eastAsia="SimSun"/>
-        </w:rPr>
-        <w:t xml:space="preserve">±5 </w:t>
-      </w:r>
-      <w:r>
-        <w:rPr>
-          <w:rFonts w:eastAsia="SimSun"/>
-        </w:rPr>
-        <w:t>分钟）？这时请进一步检查诱饵。</w:t>
-      </w:r>
-    </w:p>
-    <w:p>
-      <w:pPr>
-        <w:rPr>
-          <w:rFonts w:ascii="Arial" w:eastAsia="SimSun" w:hAnsi="Arial" w:cs="Arial"/>
+        <w:pStyle w:val="ListParagraph"/>
+        <w:numPr>
+          <w:ilvl w:val="0"/>
+          <w:numId w:val="19"/>
+        </w:numPr>
+        <w:rPr>
+          <w:rFonts w:eastAsia="SimSun"/>
+        </w:rPr>
+      </w:pPr>
+      <w:r>
+        <w:rPr>
+          <w:rFonts w:eastAsia="SimSun"/>
+        </w:rPr>
+        <w:t>单击</w:t>
+      </w:r>
+      <w:r>
+        <w:rPr>
+          <w:rFonts w:eastAsia="SimSun"/>
+          <w:b/>
+        </w:rPr>
+        <w:t>目标</w:t>
+      </w:r>
+      <w:r>
+        <w:rPr>
+          <w:rFonts w:eastAsia="SimSun"/>
+        </w:rPr>
+        <w:t>视图顶部的</w:t>
+      </w:r>
+      <w:r>
+        <w:rPr>
+          <w:rFonts w:eastAsia="SimSun"/>
+          <w:b/>
+        </w:rPr>
+        <w:t>重复测定</w:t>
+      </w:r>
+      <w:r>
+        <w:rPr>
+          <w:rFonts w:eastAsia="SimSun"/>
+        </w:rPr>
+        <w:t>下拉列表。</w:t>
+      </w:r>
+    </w:p>
+    <w:p>
+      <w:pPr>
+        <w:pStyle w:val="ListParagraph"/>
+        <w:numPr>
+          <w:ilvl w:val="0"/>
+          <w:numId w:val="19"/>
+        </w:numPr>
+        <w:rPr>
+          <w:rFonts w:eastAsia="SimSun"/>
+        </w:rPr>
+      </w:pPr>
+      <w:r>
+        <w:rPr>
+          <w:rFonts w:eastAsia="SimSun"/>
+        </w:rPr>
+        <w:t>使用键盘上的向上和向下箭头键查看所有</w:t>
+      </w:r>
+      <w:r>
+        <w:rPr>
+          <w:rFonts w:eastAsia="SimSun"/>
+        </w:rPr>
+        <w:t xml:space="preserve"> 6 </w:t>
+      </w:r>
+      <w:r>
+        <w:rPr>
+          <w:rFonts w:eastAsia="SimSun"/>
+        </w:rPr>
+        <w:t>个重复测定中的质量误差值。</w:t>
+      </w:r>
+    </w:p>
+    <w:p>
+      <w:pPr>
+        <w:rPr>
+          <w:rFonts w:eastAsia="SimSun"/>
+        </w:rPr>
+      </w:pPr>
+      <w:r>
+        <w:rPr>
+          <w:rFonts w:eastAsia="SimSun"/>
+        </w:rPr>
+        <w:t>您会看到平均值介于</w:t>
+      </w:r>
+      <w:r>
+        <w:rPr>
+          <w:rFonts w:eastAsia="SimSun"/>
+        </w:rPr>
+        <w:t xml:space="preserve"> 1.5 </w:t>
+      </w:r>
+      <w:r>
+        <w:rPr>
+          <w:rFonts w:eastAsia="SimSun"/>
+        </w:rPr>
+        <w:t>到</w:t>
+      </w:r>
+      <w:r>
+        <w:rPr>
+          <w:rFonts w:eastAsia="SimSun"/>
+        </w:rPr>
+        <w:t xml:space="preserve"> 2.5 </w:t>
+      </w:r>
+      <w:r>
+        <w:rPr>
+          <w:rFonts w:eastAsia="SimSun"/>
+        </w:rPr>
+        <w:t>之间，而标准偏差值介于</w:t>
+      </w:r>
+      <w:r>
+        <w:rPr>
+          <w:rFonts w:eastAsia="SimSun"/>
+        </w:rPr>
+        <w:t xml:space="preserve"> 2.3 </w:t>
+      </w:r>
+      <w:r>
+        <w:rPr>
+          <w:rFonts w:eastAsia="SimSun"/>
+        </w:rPr>
+        <w:t>到</w:t>
+      </w:r>
+      <w:r>
+        <w:rPr>
+          <w:rFonts w:eastAsia="SimSun"/>
+        </w:rPr>
+        <w:t xml:space="preserve"> 3.3 </w:t>
+      </w:r>
+      <w:r>
+        <w:rPr>
+          <w:rFonts w:eastAsia="SimSun"/>
+        </w:rPr>
+        <w:t>之间。在最极端的情况下使用简单的计算方式，即平均值</w:t>
+      </w:r>
+      <w:r>
+        <w:rPr>
+          <w:rFonts w:eastAsia="SimSun"/>
+        </w:rPr>
+        <w:t xml:space="preserve"> + 3 * SD = 2.5 + 3.5*3 = 13 PPM</w:t>
+      </w:r>
+      <w:r>
+        <w:rPr>
+          <w:rFonts w:eastAsia="SimSun"/>
+        </w:rPr>
+        <w:t>，这似乎表明</w:t>
+      </w:r>
+      <w:r>
+        <w:rPr>
+          <w:rFonts w:eastAsia="SimSun"/>
+        </w:rPr>
+        <w:t xml:space="preserve"> 15 PPM </w:t>
+      </w:r>
+      <w:r>
+        <w:rPr>
+          <w:rFonts w:eastAsia="SimSun"/>
+        </w:rPr>
+        <w:t>的公差足以用于这些数据。</w:t>
+      </w:r>
+    </w:p>
+    <w:p>
+      <w:pPr>
+        <w:rPr>
+          <w:rFonts w:eastAsia="SimSun"/>
+        </w:rPr>
+      </w:pPr>
+      <w:r>
+        <w:rPr>
+          <w:rFonts w:eastAsia="SimSun"/>
+        </w:rPr>
+        <w:t>还要查看诱饵的质量误差：</w:t>
+      </w:r>
+    </w:p>
+    <w:p>
+      <w:pPr>
+        <w:pStyle w:val="ListParagraph"/>
+        <w:numPr>
+          <w:ilvl w:val="0"/>
+          <w:numId w:val="19"/>
+        </w:numPr>
+        <w:rPr>
+          <w:rFonts w:eastAsia="SimSun"/>
+        </w:rPr>
+      </w:pPr>
+      <w:r>
+        <w:rPr>
+          <w:rFonts w:eastAsia="SimSun"/>
+        </w:rPr>
+        <w:t>右键单击该图，选择</w:t>
+      </w:r>
+      <w:r>
+        <w:rPr>
+          <w:rFonts w:eastAsia="SimSun"/>
+          <w:b/>
+        </w:rPr>
+        <w:t>点</w:t>
+      </w:r>
+      <w:r>
+        <w:rPr>
+          <w:rFonts w:eastAsia="SimSun"/>
+        </w:rPr>
+        <w:t>，然后单击</w:t>
+      </w:r>
+      <w:r>
+        <w:rPr>
+          <w:rFonts w:eastAsia="SimSun"/>
+          <w:b/>
+        </w:rPr>
+        <w:t>诱饵</w:t>
+      </w:r>
+      <w:r>
+        <w:rPr>
+          <w:rFonts w:eastAsia="SimSun"/>
+        </w:rPr>
+        <w:t>。</w:t>
+      </w:r>
+    </w:p>
+    <w:p>
+      <w:pPr>
+        <w:pStyle w:val="ListParagraph"/>
+        <w:numPr>
+          <w:ilvl w:val="0"/>
+          <w:numId w:val="19"/>
+        </w:numPr>
+        <w:rPr>
+          <w:rFonts w:eastAsia="SimSun"/>
+        </w:rPr>
+      </w:pPr>
+      <w:r>
+        <w:rPr>
+          <w:rFonts w:eastAsia="SimSun"/>
+        </w:rPr>
+        <w:lastRenderedPageBreak/>
+        <w:t>右键单击该图，选择</w:t>
+      </w:r>
+      <w:r>
+        <w:rPr>
+          <w:rFonts w:eastAsia="SimSun"/>
+          <w:b/>
+        </w:rPr>
+        <w:t>重复测定</w:t>
+      </w:r>
+      <w:r>
+        <w:rPr>
+          <w:rFonts w:eastAsia="SimSun"/>
+        </w:rPr>
+        <w:t>，然后单击</w:t>
+      </w:r>
+      <w:r>
+        <w:rPr>
+          <w:rFonts w:eastAsia="SimSun"/>
+          <w:b/>
+        </w:rPr>
+        <w:t>全部</w:t>
+      </w:r>
+      <w:r>
+        <w:rPr>
+          <w:rFonts w:eastAsia="SimSun"/>
+        </w:rPr>
+        <w:t>。</w:t>
+      </w:r>
+      <w:r>
+        <w:rPr>
+          <w:rFonts w:eastAsia="SimSun"/>
+        </w:rPr>
+        <w:br/>
+      </w:r>
+      <w:r>
+        <w:rPr>
+          <w:rFonts w:eastAsia="SimSun"/>
+        </w:rPr>
+        <w:t>（然后切换回</w:t>
+      </w:r>
+      <w:r>
+        <w:rPr>
+          <w:rFonts w:eastAsia="SimSun"/>
+          <w:b/>
+        </w:rPr>
+        <w:t>目标</w:t>
+      </w:r>
+      <w:r>
+        <w:rPr>
+          <w:rFonts w:eastAsia="SimSun"/>
+        </w:rPr>
+        <w:t>）</w:t>
+      </w:r>
+    </w:p>
+    <w:p>
+      <w:pPr>
+        <w:rPr>
+          <w:rFonts w:eastAsia="SimSun"/>
+        </w:rPr>
+      </w:pPr>
+      <w:r>
+        <w:rPr>
+          <w:rFonts w:eastAsia="SimSun"/>
+        </w:rPr>
+        <w:t>要查看基于</w:t>
+      </w:r>
+      <w:r>
+        <w:rPr>
+          <w:rFonts w:eastAsia="SimSun"/>
+        </w:rPr>
+        <w:t xml:space="preserve"> iRT </w:t>
+      </w:r>
+      <w:r>
+        <w:rPr>
+          <w:rFonts w:eastAsia="SimSun"/>
+        </w:rPr>
+        <w:t>肽段和目标肽段库</w:t>
+      </w:r>
+      <w:r>
+        <w:rPr>
+          <w:rFonts w:eastAsia="SimSun"/>
+        </w:rPr>
+        <w:t xml:space="preserve"> iRT </w:t>
+      </w:r>
+      <w:r>
+        <w:rPr>
+          <w:rFonts w:eastAsia="SimSun"/>
+        </w:rPr>
+        <w:t>值预测目标肽段保留时间而使用的线性回归：</w:t>
+      </w:r>
+    </w:p>
+    <w:p>
+      <w:pPr>
+        <w:pStyle w:val="ListParagraph"/>
+        <w:numPr>
+          <w:ilvl w:val="0"/>
+          <w:numId w:val="19"/>
+        </w:numPr>
+        <w:rPr>
+          <w:rFonts w:eastAsia="SimSun"/>
+        </w:rPr>
+      </w:pPr>
+      <w:bookmarkStart w:id="5" w:name="_Hlk23864603"/>
+      <w:r>
+        <w:rPr>
+          <w:rFonts w:eastAsia="SimSun"/>
+        </w:rPr>
+        <w:t>在</w:t>
+      </w:r>
+      <w:r>
+        <w:rPr>
+          <w:rFonts w:eastAsia="SimSun"/>
+          <w:b/>
+        </w:rPr>
+        <w:t>视图</w:t>
+      </w:r>
+      <w:r>
+        <w:rPr>
+          <w:rFonts w:eastAsia="SimSun"/>
+        </w:rPr>
+        <w:t>菜单中选择</w:t>
+      </w:r>
+      <w:r>
+        <w:rPr>
+          <w:rFonts w:eastAsia="SimSun"/>
+          <w:b/>
+        </w:rPr>
+        <w:t>保留时间</w:t>
+      </w:r>
+      <w:r>
+        <w:rPr>
+          <w:rFonts w:eastAsia="SimSun"/>
+        </w:rPr>
+        <w:t>，然后单击</w:t>
+      </w:r>
+      <w:r>
+        <w:rPr>
+          <w:rFonts w:eastAsia="SimSun"/>
+          <w:b/>
+          <w:bCs/>
+        </w:rPr>
+        <w:t>回归</w:t>
+      </w:r>
+      <w:r>
+        <w:rPr>
+          <w:rFonts w:eastAsia="SimSun"/>
+        </w:rPr>
+        <w:t>，最后单击</w:t>
+      </w:r>
+      <w:r>
+        <w:rPr>
+          <w:rFonts w:eastAsia="SimSun"/>
+          <w:b/>
+        </w:rPr>
+        <w:t>运行分数</w:t>
+      </w:r>
+      <w:r>
+        <w:rPr>
+          <w:rFonts w:eastAsia="SimSun"/>
+        </w:rPr>
+        <w:t>。</w:t>
+      </w:r>
+      <w:r>
+        <w:rPr>
+          <w:rFonts w:eastAsia="SimSun"/>
+        </w:rPr>
+        <w:t xml:space="preserve"> </w:t>
+      </w:r>
+    </w:p>
+    <w:p>
+      <w:pPr>
+        <w:rPr>
+          <w:rFonts w:eastAsia="SimSun"/>
         </w:rPr>
       </w:pPr>
       <w:r>
@@ -10550,12 +10064,11 @@
           <w:rFonts w:eastAsia="SimSun"/>
           <w:noProof/>
         </w:rPr>
-        <w:lastRenderedPageBreak/>
         <w:drawing>
-          <wp:inline distT="0" distB="0" distL="0" distR="0" wp14:anchorId="62B8314F" wp14:editId="4F488927">
+          <wp:inline distT="0" distB="0" distL="0" distR="0" wp14:anchorId="780259A3" wp14:editId="0D35C44B">
             <wp:extent cx="5619750" cy="4114800"/>
             <wp:effectExtent l="0" t="0" r="0" b="0"/>
-            <wp:docPr id="47" name="Picture 47"/>
+            <wp:docPr id="48" name="Picture 48"/>
             <wp:cNvGraphicFramePr>
               <a:graphicFrameLocks xmlns:a="http://schemas.openxmlformats.org/drawingml/2006/main" noChangeAspect="1"/>
             </wp:cNvGraphicFramePr>
@@ -10563,7 +10076,7 @@
               <a:graphicData uri="http://schemas.openxmlformats.org/drawingml/2006/picture">
                 <pic:pic xmlns:pic="http://schemas.openxmlformats.org/drawingml/2006/picture">
                   <pic:nvPicPr>
-                    <pic:cNvPr id="47" name="Picture 47"/>
+                    <pic:cNvPr id="48" name="Picture 48"/>
                     <pic:cNvPicPr>
                       <a:picLocks noChangeAspect="1"/>
                     </pic:cNvPicPr>
@@ -10590,6 +10103,128 @@
         </w:drawing>
       </w:r>
     </w:p>
+    <w:bookmarkEnd w:id="5"/>
+    <w:p>
+      <w:pPr>
+        <w:pStyle w:val="ListParagraph"/>
+        <w:numPr>
+          <w:ilvl w:val="0"/>
+          <w:numId w:val="19"/>
+        </w:numPr>
+        <w:rPr>
+          <w:rFonts w:eastAsia="SimSun"/>
+        </w:rPr>
+      </w:pPr>
+      <w:r>
+        <w:rPr>
+          <w:rFonts w:eastAsia="SimSun"/>
+        </w:rPr>
+        <w:t>右键单击此图，选择</w:t>
+      </w:r>
+      <w:r>
+        <w:rPr>
+          <w:rFonts w:eastAsia="SimSun"/>
+          <w:b/>
+        </w:rPr>
+        <w:t>绘图</w:t>
+      </w:r>
+      <w:r>
+        <w:rPr>
+          <w:rFonts w:eastAsia="SimSun"/>
+        </w:rPr>
+        <w:t>，然后单击</w:t>
+      </w:r>
+      <w:r>
+        <w:rPr>
+          <w:rFonts w:eastAsia="SimSun"/>
+          <w:b/>
+        </w:rPr>
+        <w:t>残差</w:t>
+      </w:r>
+      <w:r>
+        <w:rPr>
+          <w:rFonts w:eastAsia="SimSun"/>
+        </w:rPr>
+        <w:t>。</w:t>
+      </w:r>
+    </w:p>
+    <w:p>
+      <w:pPr>
+        <w:pStyle w:val="CommentText"/>
+        <w:rPr>
+          <w:rFonts w:eastAsia="SimSun"/>
+        </w:rPr>
+      </w:pPr>
+      <w:r>
+        <w:rPr>
+          <w:rFonts w:eastAsia="SimSun"/>
+        </w:rPr>
+        <w:t>随即显示该数据集中与预计保留时间的偏差。能否针对此分析进一步优化提取窗口（</w:t>
+      </w:r>
+      <w:r>
+        <w:rPr>
+          <w:rFonts w:eastAsia="SimSun"/>
+        </w:rPr>
+        <w:t xml:space="preserve">±5 </w:t>
+      </w:r>
+      <w:r>
+        <w:rPr>
+          <w:rFonts w:eastAsia="SimSun"/>
+        </w:rPr>
+        <w:t>分钟）？这时请进一步检查诱饵。</w:t>
+      </w:r>
+    </w:p>
+    <w:p>
+      <w:pPr>
+        <w:rPr>
+          <w:rFonts w:ascii="Arial" w:eastAsia="SimSun" w:hAnsi="Arial" w:cs="Arial"/>
+        </w:rPr>
+      </w:pPr>
+      <w:r>
+        <w:rPr>
+          <w:rFonts w:eastAsia="SimSun"/>
+          <w:noProof/>
+        </w:rPr>
+        <w:lastRenderedPageBreak/>
+        <w:drawing>
+          <wp:inline distT="0" distB="0" distL="0" distR="0" wp14:anchorId="62B8314F" wp14:editId="4F488927">
+            <wp:extent cx="5619750" cy="4114800"/>
+            <wp:effectExtent l="0" t="0" r="0" b="0"/>
+            <wp:docPr id="47" name="Picture 47"/>
+            <wp:cNvGraphicFramePr>
+              <a:graphicFrameLocks xmlns:a="http://schemas.openxmlformats.org/drawingml/2006/main" noChangeAspect="1"/>
+            </wp:cNvGraphicFramePr>
+            <a:graphic xmlns:a="http://schemas.openxmlformats.org/drawingml/2006/main">
+              <a:graphicData uri="http://schemas.openxmlformats.org/drawingml/2006/picture">
+                <pic:pic xmlns:pic="http://schemas.openxmlformats.org/drawingml/2006/picture">
+                  <pic:nvPicPr>
+                    <pic:cNvPr id="47" name="Picture 47"/>
+                    <pic:cNvPicPr>
+                      <a:picLocks noChangeAspect="1"/>
+                    </pic:cNvPicPr>
+                  </pic:nvPicPr>
+                  <pic:blipFill>
+                    <a:blip r:embed="rId43"/>
+                    <a:stretch>
+                      <a:fillRect/>
+                    </a:stretch>
+                  </pic:blipFill>
+                  <pic:spPr>
+                    <a:xfrm>
+                      <a:off x="0" y="0"/>
+                      <a:ext cx="5619750" cy="4114800"/>
+                    </a:xfrm>
+                    <a:prstGeom prst="rect">
+                      <a:avLst/>
+                    </a:prstGeom>
+                  </pic:spPr>
+                </pic:pic>
+              </a:graphicData>
+            </a:graphic>
+          </wp:inline>
+        </w:drawing>
+      </w:r>
+    </w:p>
     <w:p>
       <w:pPr>
         <w:pStyle w:val="ListParagraph"/>
@@ -10711,25 +10346,29 @@
         </w:rPr>
         <w:t>进行的数据处理没有严重缺陷。</w:t>
       </w:r>
-      <w:proofErr w:type="spellStart"/>
-      <w:r>
-        <w:rPr>
-          <w:rFonts w:eastAsia="SimSun"/>
-        </w:rPr>
-        <w:t>mProphet</w:t>
-      </w:r>
-      <w:proofErr w:type="spellEnd"/>
-      <w:r>
-        <w:rPr>
-          <w:rFonts w:eastAsia="SimSun"/>
-        </w:rPr>
-        <w:t xml:space="preserve"> </w:t>
-      </w:r>
-      <w:r>
-        <w:rPr>
-          <w:rFonts w:eastAsia="SimSun"/>
-        </w:rPr>
-        <w:t>评分模型中包含所有可用的特征评分，并且该模型在目标和诱饵（用于模拟不可检测的随机目标）之间实现了合理的分离。您或许觉得</w:t>
+      <w:r>
+        <w:rPr>
+          <w:rFonts w:eastAsia="SimSun"/>
+        </w:rPr>
+        <w:t xml:space="preserve">mProphet </w:t>
+      </w:r>
+      <w:r>
+        <w:rPr>
+          <w:rFonts w:eastAsia="SimSun"/>
+        </w:rPr>
+        <w:t>评分模型中包含所有可用的特征评分，并且该模型在目标和诱饵（用于模拟不可检测的随机目标）之间实现了合理的</w:t>
+      </w:r>
+      <w:r>
+        <w:rPr>
+          <w:rFonts w:eastAsia="SimSun"/>
+        </w:rPr>
+        <w:t>隔离</w:t>
+      </w:r>
+      <w:r>
+        <w:rPr>
+          <w:rFonts w:eastAsia="SimSun"/>
+        </w:rPr>
+        <w:t>。您或许觉得</w:t>
       </w:r>
       <w:r>
         <w:rPr>
@@ -10771,21 +10410,7 @@
         <w:rPr>
           <w:rFonts w:eastAsia="SimSun"/>
         </w:rPr>
-        <w:t xml:space="preserve"> </w:t>
-      </w:r>
-      <w:proofErr w:type="spellStart"/>
-      <w:r>
-        <w:rPr>
-          <w:rFonts w:eastAsia="SimSun"/>
-        </w:rPr>
-        <w:t>mProphet</w:t>
-      </w:r>
-      <w:proofErr w:type="spellEnd"/>
-      <w:r>
-        <w:rPr>
-          <w:rFonts w:eastAsia="SimSun"/>
-        </w:rPr>
-        <w:t xml:space="preserve"> </w:t>
+        <w:t xml:space="preserve"> mProphet </w:t>
       </w:r>
       <w:r>
         <w:rPr>
@@ -11301,7 +10926,7 @@
                     </pic:cNvPicPr>
                   </pic:nvPicPr>
                   <pic:blipFill>
-                    <a:blip r:embed="rId43"/>
+                    <a:blip r:embed="rId44"/>
                     <a:stretch>
                       <a:fillRect/>
                     </a:stretch>
@@ -11690,15 +11315,14 @@
       </w:pPr>
       <w:r>
         <w:rPr>
-          <w:rFonts w:eastAsia="SimSun"/>
           <w:noProof/>
         </w:rPr>
         <w:lastRenderedPageBreak/>
         <w:drawing>
-          <wp:inline distT="0" distB="0" distL="0" distR="0" wp14:anchorId="749E0EB9" wp14:editId="6EA7B88E">
+          <wp:inline distT="0" distB="0" distL="0" distR="0" wp14:anchorId="3C4B30CE" wp14:editId="2B9C1A4A">
             <wp:extent cx="5619750" cy="4114800"/>
             <wp:effectExtent l="0" t="0" r="0" b="0"/>
-            <wp:docPr id="51" name="Picture 51"/>
+            <wp:docPr id="4" name="Picture 4"/>
             <wp:cNvGraphicFramePr>
               <a:graphicFrameLocks xmlns:a="http://schemas.openxmlformats.org/drawingml/2006/main" noChangeAspect="1"/>
             </wp:cNvGraphicFramePr>
@@ -11706,13 +11330,11 @@
               <a:graphicData uri="http://schemas.openxmlformats.org/drawingml/2006/picture">
                 <pic:pic xmlns:pic="http://schemas.openxmlformats.org/drawingml/2006/picture">
                   <pic:nvPicPr>
-                    <pic:cNvPr id="51" name="Picture 51"/>
-                    <pic:cNvPicPr>
-                      <a:picLocks noChangeAspect="1"/>
-                    </pic:cNvPicPr>
+                    <pic:cNvPr id="1" name=""/>
+                    <pic:cNvPicPr/>
                   </pic:nvPicPr>
                   <pic:blipFill>
-                    <a:blip r:embed="rId44"/>
+                    <a:blip r:embed="rId45"/>
                     <a:stretch>
                       <a:fillRect/>
                     </a:stretch>
@@ -11772,14 +11394,13 @@
       </w:pPr>
       <w:r>
         <w:rPr>
-          <w:rFonts w:eastAsia="SimSun"/>
           <w:noProof/>
         </w:rPr>
         <w:drawing>
-          <wp:inline distT="0" distB="0" distL="0" distR="0" wp14:anchorId="33600869" wp14:editId="062F827C">
+          <wp:inline distT="0" distB="0" distL="0" distR="0" wp14:anchorId="12DA8DDF" wp14:editId="27BC6D6B">
             <wp:extent cx="5756910" cy="2875280"/>
             <wp:effectExtent l="0" t="0" r="0" b="1270"/>
-            <wp:docPr id="55" name="Picture 55"/>
+            <wp:docPr id="6" name="Picture 6"/>
             <wp:cNvGraphicFramePr>
               <a:graphicFrameLocks xmlns:a="http://schemas.openxmlformats.org/drawingml/2006/main" noChangeAspect="1"/>
             </wp:cNvGraphicFramePr>
@@ -11787,13 +11408,11 @@
               <a:graphicData uri="http://schemas.openxmlformats.org/drawingml/2006/picture">
                 <pic:pic xmlns:pic="http://schemas.openxmlformats.org/drawingml/2006/picture">
                   <pic:nvPicPr>
-                    <pic:cNvPr id="55" name="Picture 55"/>
-                    <pic:cNvPicPr>
-                      <a:picLocks noChangeAspect="1"/>
-                    </pic:cNvPicPr>
+                    <pic:cNvPr id="1" name=""/>
+                    <pic:cNvPicPr/>
                   </pic:nvPicPr>
                   <pic:blipFill>
-                    <a:blip r:embed="rId45"/>
+                    <a:blip r:embed="rId46"/>
                     <a:stretch>
                       <a:fillRect/>
                     </a:stretch>
@@ -12092,7 +11711,7 @@
                     </pic:cNvPicPr>
                   </pic:nvPicPr>
                   <pic:blipFill>
-                    <a:blip r:embed="rId46"/>
+                    <a:blip r:embed="rId47"/>
                     <a:stretch>
                       <a:fillRect/>
                     </a:stretch>
@@ -12339,7 +11958,7 @@
                     </pic:cNvPicPr>
                   </pic:nvPicPr>
                   <pic:blipFill>
-                    <a:blip r:embed="rId47"/>
+                    <a:blip r:embed="rId48"/>
                     <a:stretch>
                       <a:fillRect/>
                     </a:stretch>
@@ -12434,7 +12053,7 @@
                     </pic:cNvPicPr>
                   </pic:nvPicPr>
                   <pic:blipFill>
-                    <a:blip r:embed="rId48">
+                    <a:blip r:embed="rId49">
                       <a:extLst>
                         <a:ext uri="{28A0092B-C50C-407E-A947-70E740481C1C}">
                           <a14:useLocalDpi xmlns:a14="http://schemas.microsoft.com/office/drawing/2010/main" val="0"/>
@@ -12495,21 +12114,7 @@
         <w:rPr>
           <w:rFonts w:eastAsia="SimSun"/>
         </w:rPr>
-        <w:t xml:space="preserve"> </w:t>
-      </w:r>
-      <w:proofErr w:type="spellStart"/>
-      <w:r>
-        <w:rPr>
-          <w:rFonts w:eastAsia="SimSun"/>
-        </w:rPr>
-        <w:t>iRT</w:t>
-      </w:r>
-      <w:proofErr w:type="spellEnd"/>
-      <w:r>
-        <w:rPr>
-          <w:rFonts w:eastAsia="SimSun"/>
-        </w:rPr>
-        <w:t xml:space="preserve"> </w:t>
+        <w:t xml:space="preserve"> iRT </w:t>
       </w:r>
       <w:r>
         <w:rPr>
@@ -12987,7 +12592,7 @@
                     </pic:cNvPicPr>
                   </pic:nvPicPr>
                   <pic:blipFill>
-                    <a:blip r:embed="rId49"/>
+                    <a:blip r:embed="rId50"/>
                     <a:stretch>
                       <a:fillRect/>
                     </a:stretch>
@@ -13068,23 +12673,7 @@
           <w:rFonts w:ascii="Arial" w:eastAsia="SimSun" w:hAnsi="Arial"/>
           <w:sz w:val="20"/>
         </w:rPr>
-        <w:t xml:space="preserve"> </w:t>
-      </w:r>
-      <w:proofErr w:type="spellStart"/>
-      <w:r>
-        <w:rPr>
-          <w:rFonts w:ascii="Arial" w:eastAsia="SimSun" w:hAnsi="Arial"/>
-          <w:sz w:val="20"/>
-        </w:rPr>
-        <w:t>iRT</w:t>
-      </w:r>
-      <w:proofErr w:type="spellEnd"/>
-      <w:r>
-        <w:rPr>
-          <w:rFonts w:ascii="Arial" w:eastAsia="SimSun" w:hAnsi="Arial"/>
-          <w:sz w:val="20"/>
-        </w:rPr>
-        <w:t xml:space="preserve"> </w:t>
+        <w:t xml:space="preserve"> iRT </w:t>
       </w:r>
       <w:r>
         <w:rPr>
@@ -13461,7 +13050,7 @@
                     </pic:cNvPicPr>
                   </pic:nvPicPr>
                   <pic:blipFill>
-                    <a:blip r:embed="rId50">
+                    <a:blip r:embed="rId51">
                       <a:extLst>
                         <a:ext uri="{28A0092B-C50C-407E-A947-70E740481C1C}">
                           <a14:useLocalDpi xmlns:a14="http://schemas.microsoft.com/office/drawing/2010/main" val="0"/>
@@ -13579,16 +13168,8 @@
         <w:rPr>
           <w:rFonts w:eastAsia="SimSun"/>
         </w:rPr>
-        <w:t xml:space="preserve"> </w:t>
-      </w:r>
-      <w:proofErr w:type="spellStart"/>
-      <w:r>
-        <w:rPr>
-          <w:rFonts w:eastAsia="SimSun"/>
-        </w:rPr>
-        <w:t>MSstats</w:t>
-      </w:r>
-      <w:proofErr w:type="spellEnd"/>
+        <w:t xml:space="preserve"> MSstats</w:t>
+      </w:r>
       <w:r>
         <w:rPr>
           <w:rFonts w:eastAsia="SimSun"/>
@@ -13611,16 +13192,8 @@
         <w:rPr>
           <w:rFonts w:eastAsia="SimSun"/>
         </w:rPr>
-        <w:t xml:space="preserve"> </w:t>
-      </w:r>
-      <w:proofErr w:type="spellStart"/>
-      <w:r>
-        <w:rPr>
-          <w:rFonts w:eastAsia="SimSun"/>
-        </w:rPr>
-        <w:t>MSstats</w:t>
-      </w:r>
-      <w:proofErr w:type="spellEnd"/>
+        <w:t xml:space="preserve"> MSstats</w:t>
+      </w:r>
       <w:r>
         <w:rPr>
           <w:rFonts w:eastAsia="SimSun"/>
@@ -13724,16 +13297,8 @@
         <w:rPr>
           <w:rFonts w:eastAsia="SimSun"/>
         </w:rPr>
-        <w:t xml:space="preserve"> </w:t>
-      </w:r>
-      <w:proofErr w:type="spellStart"/>
-      <w:r>
-        <w:rPr>
-          <w:rFonts w:eastAsia="SimSun"/>
-        </w:rPr>
-        <w:t>MSstats</w:t>
-      </w:r>
-      <w:proofErr w:type="spellEnd"/>
+        <w:t xml:space="preserve"> MSstats</w:t>
+      </w:r>
       <w:r>
         <w:rPr>
           <w:rFonts w:eastAsia="SimSun"/>
@@ -13768,16 +13333,8 @@
         <w:rPr>
           <w:rFonts w:eastAsia="SimSun"/>
         </w:rPr>
-        <w:t xml:space="preserve"> </w:t>
-      </w:r>
-      <w:proofErr w:type="spellStart"/>
-      <w:r>
-        <w:rPr>
-          <w:rFonts w:eastAsia="SimSun"/>
-        </w:rPr>
-        <w:t>MSstats</w:t>
-      </w:r>
-      <w:proofErr w:type="spellEnd"/>
+        <w:t xml:space="preserve"> MSstats</w:t>
+      </w:r>
       <w:r>
         <w:rPr>
           <w:rFonts w:eastAsia="SimSun"/>
@@ -13888,21 +13445,12 @@
         </w:rPr>
         <w:t xml:space="preserve"> </w:t>
       </w:r>
-      <w:proofErr w:type="spellStart"/>
-      <w:r>
-        <w:rPr>
-          <w:rFonts w:eastAsia="SimSun"/>
-          <w:b/>
-        </w:rPr>
-        <w:t>MSstats</w:t>
-      </w:r>
-      <w:proofErr w:type="spellEnd"/>
-      <w:r>
-        <w:rPr>
-          <w:rFonts w:eastAsia="SimSun"/>
-          <w:b/>
-        </w:rPr>
-        <w:t xml:space="preserve"> </w:t>
+      <w:r>
+        <w:rPr>
+          <w:rFonts w:eastAsia="SimSun"/>
+          <w:b/>
+        </w:rPr>
+        <w:t xml:space="preserve">MSstats </w:t>
       </w:r>
       <w:r>
         <w:rPr>
@@ -14052,21 +13600,7 @@
         <w:rPr>
           <w:rFonts w:eastAsia="SimSun"/>
         </w:rPr>
-        <w:t xml:space="preserve"> </w:t>
-      </w:r>
-      <w:proofErr w:type="spellStart"/>
-      <w:r>
-        <w:rPr>
-          <w:rFonts w:eastAsia="SimSun"/>
-        </w:rPr>
-        <w:t>mProphet</w:t>
-      </w:r>
-      <w:proofErr w:type="spellEnd"/>
-      <w:r>
-        <w:rPr>
-          <w:rFonts w:eastAsia="SimSun"/>
-        </w:rPr>
-        <w:t xml:space="preserve"> </w:t>
+        <w:t xml:space="preserve"> mProphet </w:t>
       </w:r>
       <w:r>
         <w:rPr>
@@ -14126,21 +13660,7 @@
         <w:rPr>
           <w:rFonts w:eastAsia="SimSun"/>
         </w:rPr>
-        <w:t xml:space="preserve"> </w:t>
-      </w:r>
-      <w:proofErr w:type="spellStart"/>
-      <w:r>
-        <w:rPr>
-          <w:rFonts w:eastAsia="SimSun"/>
-        </w:rPr>
-        <w:t>MSstats</w:t>
-      </w:r>
-      <w:proofErr w:type="spellEnd"/>
-      <w:r>
-        <w:rPr>
-          <w:rFonts w:eastAsia="SimSun"/>
-        </w:rPr>
-        <w:t xml:space="preserve"> </w:t>
+        <w:t xml:space="preserve"> MSstats </w:t>
       </w:r>
       <w:r>
         <w:rPr>
@@ -14152,21 +13672,7 @@
         <w:rPr>
           <w:rFonts w:eastAsia="SimSun"/>
         </w:rPr>
-        <w:t xml:space="preserve"> </w:t>
-      </w:r>
-      <w:proofErr w:type="spellStart"/>
-      <w:r>
-        <w:rPr>
-          <w:rFonts w:eastAsia="SimSun"/>
-        </w:rPr>
-        <w:t>MSstats</w:t>
-      </w:r>
-      <w:proofErr w:type="spellEnd"/>
-      <w:r>
-        <w:rPr>
-          <w:rFonts w:eastAsia="SimSun"/>
-        </w:rPr>
-        <w:t xml:space="preserve"> </w:t>
+        <w:t xml:space="preserve"> MSstats </w:t>
       </w:r>
       <w:r>
         <w:rPr>
@@ -14285,8 +13791,8 @@
       </w:r>
     </w:p>
     <w:sectPr>
-      <w:footerReference w:type="even" r:id="rId51"/>
-      <w:footerReference w:type="default" r:id="rId52"/>
+      <w:footerReference w:type="even" r:id="rId52"/>
+      <w:footerReference w:type="default" r:id="rId53"/>
       <w:pgSz w:w="11900" w:h="16840"/>
       <w:pgMar w:top="1417" w:right="1417" w:bottom="1134" w:left="1417" w:header="850" w:footer="850" w:gutter="0"/>
       <w:cols w:space="708"/>

</xml_diff>

<commit_message>
Skyline (20.2): Revert term for "isolation" in Chinese to what is used in the UI (#1389) (#1403)
- Retake screenshots involving "Fold Change Result" column name in Chinese
- Remove use of italics on Chinese forms
</commit_message>
<xml_diff>
--- a/pwiz_tools/Skyline/Documentation/Tutorials/Chinese/Skyline DIA QE_zh-CHS.docx
+++ b/pwiz_tools/Skyline/Documentation/Tutorials/Chinese/Skyline DIA QE_zh-CHS.docx
@@ -146,21 +146,7 @@
         <w:rPr>
           <w:rFonts w:eastAsia="SimSun"/>
         </w:rPr>
-        <w:t xml:space="preserve"> Thermo Q-</w:t>
-      </w:r>
-      <w:proofErr w:type="spellStart"/>
-      <w:r>
-        <w:rPr>
-          <w:rFonts w:eastAsia="SimSun"/>
-        </w:rPr>
-        <w:t>Exactive</w:t>
-      </w:r>
-      <w:proofErr w:type="spellEnd"/>
-      <w:r>
-        <w:rPr>
-          <w:rFonts w:eastAsia="SimSun"/>
-        </w:rPr>
-        <w:t xml:space="preserve"> Plus </w:t>
+        <w:t xml:space="preserve"> Thermo Q-Exactive Plus </w:t>
       </w:r>
       <w:r>
         <w:rPr>
@@ -184,310 +170,251 @@
         <w:rPr>
           <w:rFonts w:eastAsia="SimSun"/>
         </w:rPr>
+        <w:t xml:space="preserve"> Sciex TripleTOF 6600</w:t>
+      </w:r>
+      <w:r>
+        <w:rPr>
+          <w:rFonts w:eastAsia="SimSun"/>
+        </w:rPr>
+        <w:t>，请参阅</w:t>
+      </w:r>
+      <w:r>
+        <w:rPr>
+          <w:rFonts w:eastAsia="SimSun" w:hint="eastAsia"/>
+        </w:rPr>
+        <w:t>本</w:t>
+      </w:r>
+      <w:r>
+        <w:rPr>
+          <w:rFonts w:eastAsia="SimSun"/>
+        </w:rPr>
+        <w:t>教程</w:t>
+      </w:r>
+      <w:r>
+        <w:rPr>
+          <w:rFonts w:eastAsia="SimSun" w:hint="eastAsia"/>
+        </w:rPr>
+        <w:t>的另一版本</w:t>
+      </w:r>
+      <w:r>
+        <w:rPr>
+          <w:rFonts w:eastAsia="SimSun"/>
+        </w:rPr>
+        <w:t xml:space="preserve"> Skyline DIA TTOF</w:t>
+      </w:r>
+      <w:r>
+        <w:rPr>
+          <w:rFonts w:eastAsia="SimSun"/>
+        </w:rPr>
+        <w:t>。</w:t>
+      </w:r>
+      <w:r>
+        <w:rPr>
+          <w:rFonts w:eastAsia="SimSun"/>
+        </w:rPr>
         <w:t xml:space="preserve"> </w:t>
       </w:r>
-      <w:proofErr w:type="spellStart"/>
-      <w:r>
-        <w:rPr>
-          <w:rFonts w:eastAsia="SimSun"/>
-        </w:rPr>
-        <w:t>Sciex</w:t>
-      </w:r>
-      <w:proofErr w:type="spellEnd"/>
-      <w:r>
-        <w:rPr>
-          <w:rFonts w:eastAsia="SimSun"/>
+    </w:p>
+    <w:p>
+      <w:pPr>
+        <w:rPr>
+          <w:rFonts w:eastAsia="SimSun"/>
+        </w:rPr>
+      </w:pPr>
+      <w:r>
+        <w:rPr>
+          <w:rFonts w:eastAsia="SimSun"/>
+        </w:rPr>
+        <w:t>本教程使用</w:t>
+      </w:r>
+      <w:r>
+        <w:rPr>
+          <w:rFonts w:eastAsia="SimSun" w:hint="eastAsia"/>
+        </w:rPr>
+        <w:t>的数据是一个</w:t>
+      </w:r>
+      <w:r>
+        <w:rPr>
+          <w:rFonts w:eastAsia="SimSun"/>
+        </w:rPr>
+        <w:t xml:space="preserve">SWATH-MS </w:t>
+      </w:r>
+      <w:r>
+        <w:rPr>
+          <w:rFonts w:eastAsia="SimSun"/>
+        </w:rPr>
+        <w:t>数据集，</w:t>
+      </w:r>
+      <w:r>
+        <w:rPr>
+          <w:rFonts w:eastAsia="SimSun" w:hint="eastAsia"/>
+        </w:rPr>
+        <w:t>它</w:t>
+      </w:r>
+      <w:r>
+        <w:rPr>
+          <w:rFonts w:eastAsia="SimSun" w:hint="eastAsia"/>
+        </w:rPr>
+        <w:t>通过使用</w:t>
+      </w:r>
+      <w:r>
+        <w:rPr>
+          <w:rFonts w:eastAsia="SimSun" w:hint="eastAsia"/>
+        </w:rPr>
+        <w:t>18</w:t>
+      </w:r>
+      <w:r>
+        <w:rPr>
+          <w:rFonts w:eastAsia="SimSun"/>
+        </w:rPr>
+        <w:t>个可变宽度窗口母离子</w:t>
+      </w:r>
+      <w:r>
+        <w:rPr>
+          <w:rFonts w:eastAsia="SimSun" w:hint="eastAsia"/>
+        </w:rPr>
+        <w:t>隔离</w:t>
+      </w:r>
+      <w:r>
+        <w:rPr>
+          <w:rFonts w:eastAsia="SimSun"/>
+        </w:rPr>
+        <w:t>方案（</w:t>
+      </w:r>
+      <w:r>
+        <w:rPr>
+          <w:rFonts w:eastAsia="SimSun"/>
+        </w:rPr>
+        <w:t xml:space="preserve">Bruderer R. </w:t>
+      </w:r>
+      <w:r>
+        <w:rPr>
+          <w:rFonts w:eastAsia="SimSun"/>
+        </w:rPr>
+        <w:t>等人，</w:t>
+      </w:r>
+      <w:r>
+        <w:rPr>
+          <w:rFonts w:eastAsia="SimSun"/>
+        </w:rPr>
+        <w:t>MCP 2015</w:t>
+      </w:r>
+      <w:r>
+        <w:rPr>
+          <w:rFonts w:eastAsia="SimSun"/>
+        </w:rPr>
+        <w:t>）和</w:t>
+      </w:r>
+      <w:r>
+        <w:rPr>
+          <w:rFonts w:eastAsia="SimSun"/>
+        </w:rPr>
+        <w:t xml:space="preserve"> 1 </w:t>
+      </w:r>
+      <w:r>
+        <w:rPr>
+          <w:rFonts w:eastAsia="SimSun"/>
+        </w:rPr>
+        <w:t>小时梯度</w:t>
+      </w:r>
+      <w:r>
+        <w:rPr>
+          <w:rFonts w:eastAsia="SimSun"/>
+        </w:rPr>
+        <w:t>，</w:t>
+      </w:r>
+      <w:r>
+        <w:rPr>
+          <w:rFonts w:eastAsia="SimSun" w:hint="eastAsia"/>
+        </w:rPr>
+        <w:t>采集于</w:t>
+      </w:r>
+      <w:r>
+        <w:rPr>
+          <w:rFonts w:eastAsia="SimSun"/>
+        </w:rPr>
+        <w:t xml:space="preserve">QqOrbi </w:t>
+      </w:r>
+      <w:r>
+        <w:rPr>
+          <w:rFonts w:eastAsia="SimSun"/>
+        </w:rPr>
+        <w:t>仪器（</w:t>
+      </w:r>
+      <w:r>
+        <w:rPr>
+          <w:rFonts w:eastAsia="SimSun"/>
+        </w:rPr>
+        <w:t>Q-Exactive Plus</w:t>
+      </w:r>
+      <w:r>
+        <w:rPr>
+          <w:rFonts w:eastAsia="SimSun"/>
+        </w:rPr>
+        <w:t>、</w:t>
+      </w:r>
+      <w:r>
+        <w:rPr>
+          <w:rFonts w:eastAsia="SimSun"/>
+        </w:rPr>
+        <w:t>Thermo</w:t>
+      </w:r>
+      <w:r>
+        <w:rPr>
+          <w:rFonts w:eastAsia="SimSun"/>
+        </w:rPr>
+        <w:t>）</w:t>
+      </w:r>
+      <w:r>
+        <w:rPr>
+          <w:rFonts w:eastAsia="SimSun"/>
+        </w:rPr>
+        <w:t>。</w:t>
+      </w:r>
+      <w:r>
+        <w:rPr>
+          <w:rFonts w:eastAsia="SimSun" w:hint="eastAsia"/>
+        </w:rPr>
+        <w:t>通过本教程，</w:t>
+      </w:r>
+      <w:r>
+        <w:rPr>
+          <w:rFonts w:eastAsia="SimSun"/>
+        </w:rPr>
+        <w:t>您将了解如何使用</w:t>
+      </w:r>
+      <w:r>
+        <w:rPr>
+          <w:rFonts w:eastAsia="SimSun"/>
+        </w:rPr>
+        <w:t xml:space="preserve"> Skyline</w:t>
+      </w:r>
+      <w:r>
+        <w:rPr>
+          <w:rFonts w:eastAsia="SimSun" w:hint="eastAsia"/>
+        </w:rPr>
+        <w:t>对肽段以及推断的蛋白质检测和定量进行靶向分析。</w:t>
+      </w:r>
+      <w:r>
+        <w:rPr>
+          <w:rFonts w:eastAsia="SimSun" w:hint="eastAsia"/>
         </w:rPr>
         <w:t xml:space="preserve"> </w:t>
       </w:r>
-      <w:proofErr w:type="spellStart"/>
-      <w:r>
-        <w:rPr>
-          <w:rFonts w:eastAsia="SimSun"/>
-        </w:rPr>
-        <w:t>TripleTOF</w:t>
-      </w:r>
-      <w:proofErr w:type="spellEnd"/>
-      <w:r>
-        <w:rPr>
-          <w:rFonts w:eastAsia="SimSun"/>
-        </w:rPr>
-        <w:t xml:space="preserve"> 6600</w:t>
-      </w:r>
-      <w:r>
-        <w:rPr>
-          <w:rFonts w:eastAsia="SimSun"/>
-        </w:rPr>
-        <w:t>，请参阅</w:t>
-      </w:r>
+    </w:p>
+    <w:p>
+      <w:pPr>
+        <w:rPr>
+          <w:rFonts w:eastAsia="SimSun"/>
+        </w:rPr>
+      </w:pPr>
       <w:r>
         <w:rPr>
           <w:rFonts w:eastAsia="SimSun" w:hint="eastAsia"/>
         </w:rPr>
-        <w:t>本</w:t>
-      </w:r>
-      <w:r>
-        <w:rPr>
-          <w:rFonts w:eastAsia="SimSun"/>
-        </w:rPr>
-        <w:t>教程</w:t>
-      </w:r>
-      <w:r>
-        <w:rPr>
-          <w:rFonts w:eastAsia="SimSun" w:hint="eastAsia"/>
-        </w:rPr>
-        <w:t>的另一版本</w:t>
-      </w:r>
-      <w:r>
-        <w:rPr>
-          <w:rFonts w:eastAsia="SimSun"/>
-        </w:rPr>
-        <w:t xml:space="preserve"> Skyline DIA TTOF</w:t>
-      </w:r>
-      <w:r>
-        <w:rPr>
-          <w:rFonts w:eastAsia="SimSun"/>
-        </w:rPr>
-        <w:t>。</w:t>
-      </w:r>
-      <w:r>
-        <w:rPr>
-          <w:rFonts w:eastAsia="SimSun"/>
-        </w:rPr>
-        <w:t xml:space="preserve"> </w:t>
-      </w:r>
-    </w:p>
-    <w:p>
-      <w:pPr>
-        <w:rPr>
-          <w:rFonts w:eastAsia="SimSun"/>
-        </w:rPr>
-      </w:pPr>
-      <w:r>
-        <w:rPr>
-          <w:rFonts w:eastAsia="SimSun"/>
-        </w:rPr>
-        <w:t>本教程使用</w:t>
-      </w:r>
-      <w:r>
-        <w:rPr>
-          <w:rFonts w:eastAsia="SimSun" w:hint="eastAsia"/>
-        </w:rPr>
-        <w:t>的数据是一个</w:t>
-      </w:r>
-      <w:r>
-        <w:rPr>
-          <w:rFonts w:eastAsia="SimSun"/>
-        </w:rPr>
-        <w:t xml:space="preserve">SWATH-MS </w:t>
-      </w:r>
-      <w:r>
-        <w:rPr>
-          <w:rFonts w:eastAsia="SimSun"/>
-        </w:rPr>
-        <w:t>数据集，</w:t>
-      </w:r>
-      <w:r>
-        <w:rPr>
-          <w:rFonts w:eastAsia="SimSun" w:hint="eastAsia"/>
-        </w:rPr>
-        <w:t>它</w:t>
-      </w:r>
-      <w:r>
-        <w:rPr>
-          <w:rFonts w:eastAsia="SimSun" w:hint="eastAsia"/>
-        </w:rPr>
-        <w:t>通过使用</w:t>
-      </w:r>
-      <w:r>
-        <w:rPr>
-          <w:rFonts w:eastAsia="SimSun" w:hint="eastAsia"/>
-        </w:rPr>
-        <w:t>18</w:t>
-      </w:r>
-      <w:r>
-        <w:rPr>
-          <w:rFonts w:eastAsia="SimSun"/>
-        </w:rPr>
-        <w:t>个可变宽度窗口母离子</w:t>
-      </w:r>
-      <w:r>
-        <w:rPr>
-          <w:rFonts w:eastAsia="SimSun" w:hint="eastAsia"/>
-        </w:rPr>
-        <w:t>分离</w:t>
-      </w:r>
-      <w:r>
-        <w:rPr>
-          <w:rFonts w:eastAsia="SimSun"/>
-        </w:rPr>
-        <w:t>方案（</w:t>
-      </w:r>
-      <w:proofErr w:type="spellStart"/>
-      <w:r>
-        <w:rPr>
-          <w:rFonts w:eastAsia="SimSun"/>
-        </w:rPr>
-        <w:t>Bruderer</w:t>
-      </w:r>
-      <w:proofErr w:type="spellEnd"/>
-      <w:r>
-        <w:rPr>
-          <w:rFonts w:eastAsia="SimSun"/>
-        </w:rPr>
-        <w:t xml:space="preserve"> R. </w:t>
-      </w:r>
-      <w:r>
-        <w:rPr>
-          <w:rFonts w:eastAsia="SimSun"/>
-        </w:rPr>
-        <w:t>等人，</w:t>
-      </w:r>
-      <w:r>
-        <w:rPr>
-          <w:rFonts w:eastAsia="SimSun"/>
-        </w:rPr>
-        <w:t>MCP 2015</w:t>
-      </w:r>
-      <w:r>
-        <w:rPr>
-          <w:rFonts w:eastAsia="SimSun"/>
-        </w:rPr>
-        <w:t>）和</w:t>
-      </w:r>
-      <w:r>
-        <w:rPr>
-          <w:rFonts w:eastAsia="SimSun"/>
-        </w:rPr>
-        <w:t xml:space="preserve"> 1 </w:t>
-      </w:r>
-      <w:r>
-        <w:rPr>
-          <w:rFonts w:eastAsia="SimSun"/>
-        </w:rPr>
-        <w:t>小时梯度</w:t>
-      </w:r>
-      <w:r>
-        <w:rPr>
-          <w:rFonts w:eastAsia="SimSun"/>
-        </w:rPr>
-        <w:t>，</w:t>
-      </w:r>
-      <w:r>
-        <w:rPr>
-          <w:rFonts w:eastAsia="SimSun" w:hint="eastAsia"/>
-        </w:rPr>
-        <w:t>采集于</w:t>
-      </w:r>
-      <w:proofErr w:type="spellStart"/>
-      <w:r>
-        <w:rPr>
-          <w:rFonts w:eastAsia="SimSun"/>
-        </w:rPr>
-        <w:t>QqOrbi</w:t>
-      </w:r>
-      <w:proofErr w:type="spellEnd"/>
-      <w:r>
-        <w:rPr>
-          <w:rFonts w:eastAsia="SimSun"/>
-        </w:rPr>
-        <w:t xml:space="preserve"> </w:t>
-      </w:r>
-      <w:r>
-        <w:rPr>
-          <w:rFonts w:eastAsia="SimSun"/>
-        </w:rPr>
-        <w:t>仪器（</w:t>
-      </w:r>
-      <w:r>
-        <w:rPr>
-          <w:rFonts w:eastAsia="SimSun"/>
-        </w:rPr>
-        <w:t>Q-</w:t>
-      </w:r>
-      <w:proofErr w:type="spellStart"/>
-      <w:r>
-        <w:rPr>
-          <w:rFonts w:eastAsia="SimSun"/>
-        </w:rPr>
-        <w:t>Exactive</w:t>
-      </w:r>
-      <w:proofErr w:type="spellEnd"/>
-      <w:r>
-        <w:rPr>
-          <w:rFonts w:eastAsia="SimSun"/>
-        </w:rPr>
-        <w:t xml:space="preserve"> Plus</w:t>
-      </w:r>
-      <w:r>
-        <w:rPr>
-          <w:rFonts w:eastAsia="SimSun"/>
-        </w:rPr>
-        <w:t>、</w:t>
-      </w:r>
-      <w:r>
-        <w:rPr>
-          <w:rFonts w:eastAsia="SimSun"/>
-        </w:rPr>
-        <w:t>Thermo</w:t>
-      </w:r>
-      <w:r>
-        <w:rPr>
-          <w:rFonts w:eastAsia="SimSun"/>
-        </w:rPr>
-        <w:t>）</w:t>
-      </w:r>
-      <w:r>
-        <w:rPr>
-          <w:rFonts w:eastAsia="SimSun"/>
-        </w:rPr>
-        <w:t>。</w:t>
-      </w:r>
-      <w:r>
-        <w:rPr>
-          <w:rFonts w:eastAsia="SimSun" w:hint="eastAsia"/>
-        </w:rPr>
-        <w:t>通过本教程，</w:t>
-      </w:r>
-      <w:r>
-        <w:rPr>
-          <w:rFonts w:eastAsia="SimSun"/>
-        </w:rPr>
-        <w:t>您将了解如何使用</w:t>
-      </w:r>
-      <w:r>
-        <w:rPr>
-          <w:rFonts w:eastAsia="SimSun"/>
-        </w:rPr>
-        <w:t xml:space="preserve"> Skyline</w:t>
-      </w:r>
-      <w:r>
-        <w:rPr>
-          <w:rFonts w:eastAsia="SimSun" w:hint="eastAsia"/>
-        </w:rPr>
-        <w:t>对肽段以及推断的蛋白质检测和定量进行靶向分析。</w:t>
-      </w:r>
-      <w:r>
-        <w:rPr>
-          <w:rFonts w:eastAsia="SimSun" w:hint="eastAsia"/>
-        </w:rPr>
-        <w:t xml:space="preserve"> </w:t>
-      </w:r>
-    </w:p>
-    <w:p>
-      <w:pPr>
-        <w:rPr>
-          <w:rFonts w:eastAsia="SimSun"/>
-        </w:rPr>
-      </w:pPr>
-      <w:r>
-        <w:rPr>
-          <w:rFonts w:eastAsia="SimSun" w:hint="eastAsia"/>
-        </w:rPr>
         <w:t>用于采集数据的样品复制于</w:t>
       </w:r>
       <w:hyperlink r:id="rId9" w:history="1">
-        <w:proofErr w:type="spellStart"/>
         <w:r>
           <w:rPr>
             <w:rStyle w:val="Hyperlink"/>
@@ -495,7 +422,6 @@
           </w:rPr>
           <w:t>LFQBench</w:t>
         </w:r>
-        <w:proofErr w:type="spellEnd"/>
         <w:r>
           <w:rPr>
             <w:rStyle w:val="Hyperlink"/>
@@ -850,13 +776,8 @@
           <w:color w:val="808080" w:themeColor="background1" w:themeShade="80"/>
         </w:rPr>
       </w:pPr>
-      <w:proofErr w:type="spellStart"/>
-      <w:r>
-        <w:t>Bruderer</w:t>
-      </w:r>
-      <w:proofErr w:type="spellEnd"/>
-      <w:r>
-        <w:t xml:space="preserve">, et al. Extending the Limits of Quantitative Proteome Profiling with Data-Independent Acquisition and Application to Acetaminophen-Treated Three-Dimensional Liver Microtissues.” </w:t>
+      <w:r>
+        <w:t xml:space="preserve">Bruderer, et al. Extending the Limits of Quantitative Proteome Profiling with Data-Independent Acquisition and Application to Acetaminophen-Treated Three-Dimensional Liver Microtissues.” </w:t>
       </w:r>
       <w:r>
         <w:rPr>
@@ -1695,14 +1616,7 @@
         <w:rPr>
           <w:rFonts w:eastAsia="SimSun"/>
         </w:rPr>
-        <w:t>的正常工作流程，</w:t>
-      </w:r>
-      <w:proofErr w:type="gramStart"/>
-      <w:r>
-        <w:rPr>
-          <w:rFonts w:eastAsia="SimSun"/>
-        </w:rPr>
-        <w:t>可以改为使用</w:t>
+        <w:t>的正常工作流程，可以改为使用</w:t>
       </w:r>
       <w:r>
         <w:rPr>
@@ -1710,7 +1624,6 @@
         </w:rPr>
         <w:t>“</w:t>
       </w:r>
-      <w:proofErr w:type="gramEnd"/>
       <w:r>
         <w:rPr>
           <w:rFonts w:eastAsia="SimSun"/>
@@ -1849,21 +1762,7 @@
         <w:rPr>
           <w:rFonts w:eastAsia="SimSun"/>
         </w:rPr>
-        <w:t xml:space="preserve"> </w:t>
-      </w:r>
-      <w:proofErr w:type="spellStart"/>
-      <w:r>
-        <w:rPr>
-          <w:rFonts w:eastAsia="SimSun"/>
-        </w:rPr>
-        <w:t>PeptideProphet</w:t>
-      </w:r>
-      <w:proofErr w:type="spellEnd"/>
-      <w:r>
-        <w:rPr>
-          <w:rFonts w:eastAsia="SimSun"/>
-        </w:rPr>
-        <w:t xml:space="preserve"> </w:t>
+        <w:t xml:space="preserve"> PeptideProphet </w:t>
       </w:r>
       <w:r>
         <w:rPr>
@@ -1907,50 +1806,27 @@
         </w:rPr>
         <w:t>搜索：</w:t>
       </w:r>
-      <w:r>
-        <w:fldChar w:fldCharType="begin"/>
-      </w:r>
-      <w:r>
-        <w:instrText xml:space="preserve"> HYPERLINK "https://skyline.ms/wiki/home/software/Skyline/page.view?name=building_spectral_libraries" </w:instrText>
-      </w:r>
-      <w:r>
-        <w:fldChar w:fldCharType="separate"/>
-      </w:r>
-      <w:r>
-        <w:rPr>
-          <w:rFonts w:eastAsia="SimSun"/>
-          <w:color w:val="0070C0"/>
-          <w:u w:val="single"/>
-        </w:rPr>
-        <w:t>https://skyline.ms/wiki/home/software/Skyline/page.view?name=building_spectral_libraries</w:t>
-      </w:r>
-      <w:r>
-        <w:rPr>
-          <w:rFonts w:eastAsia="SimSun"/>
-          <w:color w:val="0070C0"/>
-          <w:u w:val="single"/>
-        </w:rPr>
-        <w:fldChar w:fldCharType="end"/>
-      </w:r>
+      <w:hyperlink r:id="rId17" w:history="1">
+        <w:r>
+          <w:rPr>
+            <w:rFonts w:eastAsia="SimSun"/>
+            <w:color w:val="0070C0"/>
+            <w:u w:val="single"/>
+          </w:rPr>
+          <w:t>https://skyline.ms/wiki/home/software/Skyline/page.view?name=building_spectral_libraries</w:t>
+        </w:r>
+      </w:hyperlink>
       <w:r>
         <w:rPr>
           <w:rFonts w:eastAsia="SimSun"/>
         </w:rPr>
         <w:t>。您将从</w:t>
       </w:r>
-      <w:proofErr w:type="spellStart"/>
-      <w:r>
-        <w:rPr>
-          <w:rFonts w:eastAsia="SimSun"/>
-        </w:rPr>
-        <w:t>PeptideProphet</w:t>
-      </w:r>
-      <w:proofErr w:type="spellEnd"/>
-      <w:r>
-        <w:rPr>
-          <w:rFonts w:eastAsia="SimSun"/>
-        </w:rPr>
-        <w:t xml:space="preserve"> </w:t>
+      <w:r>
+        <w:rPr>
+          <w:rFonts w:eastAsia="SimSun"/>
+        </w:rPr>
+        <w:t xml:space="preserve">PeptideProphet </w:t>
       </w:r>
       <w:r>
         <w:rPr>
@@ -2263,7 +2139,7 @@
                     </pic:cNvPicPr>
                   </pic:nvPicPr>
                   <pic:blipFill>
-                    <a:blip r:embed="rId17"/>
+                    <a:blip r:embed="rId18"/>
                     <a:stretch>
                       <a:fillRect/>
                     </a:stretch>
@@ -2336,21 +2212,7 @@
         <w:rPr>
           <w:rFonts w:eastAsia="SimSun"/>
         </w:rPr>
-        <w:t xml:space="preserve"> </w:t>
-      </w:r>
-      <w:proofErr w:type="spellStart"/>
-      <w:r>
-        <w:rPr>
-          <w:rFonts w:eastAsia="SimSun"/>
-        </w:rPr>
-        <w:t>PeptideProphet</w:t>
-      </w:r>
-      <w:proofErr w:type="spellEnd"/>
-      <w:r>
-        <w:rPr>
-          <w:rFonts w:eastAsia="SimSun"/>
-        </w:rPr>
-        <w:t xml:space="preserve"> </w:t>
+        <w:t xml:space="preserve"> PeptideProphet </w:t>
       </w:r>
       <w:r>
         <w:rPr>
@@ -2467,19 +2329,11 @@
         </w:rPr>
         <w:t>文件夹，并进入</w:t>
       </w:r>
-      <w:proofErr w:type="spellStart"/>
-      <w:r>
-        <w:rPr>
-          <w:rFonts w:eastAsia="SimSun"/>
-        </w:rPr>
-        <w:t>DDA_search</w:t>
-      </w:r>
-      <w:proofErr w:type="spellEnd"/>
-      <w:r>
-        <w:rPr>
-          <w:rFonts w:eastAsia="SimSun"/>
-        </w:rPr>
-        <w:t xml:space="preserve"> </w:t>
+      <w:r>
+        <w:rPr>
+          <w:rFonts w:eastAsia="SimSun"/>
+        </w:rPr>
+        <w:t xml:space="preserve">DDA_search </w:t>
       </w:r>
       <w:r>
         <w:rPr>
@@ -2541,21 +2395,12 @@
         </w:rPr>
         <w:t xml:space="preserve"> </w:t>
       </w:r>
-      <w:proofErr w:type="spellStart"/>
-      <w:r>
-        <w:rPr>
-          <w:rFonts w:eastAsia="SimSun"/>
-          <w:b/>
-        </w:rPr>
-        <w:t>iRT</w:t>
-      </w:r>
-      <w:proofErr w:type="spellEnd"/>
-      <w:r>
-        <w:rPr>
-          <w:rFonts w:eastAsia="SimSun"/>
-          <w:b/>
-        </w:rPr>
-        <w:t xml:space="preserve"> </w:t>
+      <w:r>
+        <w:rPr>
+          <w:rFonts w:eastAsia="SimSun"/>
+          <w:b/>
+        </w:rPr>
+        <w:t xml:space="preserve">iRT </w:t>
       </w:r>
       <w:r>
         <w:rPr>
@@ -2695,7 +2540,7 @@
                     </pic:cNvPicPr>
                   </pic:nvPicPr>
                   <pic:blipFill>
-                    <a:blip r:embed="rId18"/>
+                    <a:blip r:embed="rId19"/>
                     <a:stretch>
                       <a:fillRect/>
                     </a:stretch>
@@ -2796,33 +2641,11 @@
         </w:rPr>
         <w:t>创建的谱图库将通过加入样品中的</w:t>
       </w:r>
-      <w:proofErr w:type="spellStart"/>
-      <w:r>
-        <w:rPr>
-          <w:rFonts w:eastAsia="SimSun"/>
-        </w:rPr>
-        <w:t>Biognosys</w:t>
-      </w:r>
-      <w:proofErr w:type="spellEnd"/>
-      <w:r>
-        <w:rPr>
-          <w:rFonts w:eastAsia="SimSun"/>
-        </w:rPr>
-        <w:t xml:space="preserve"> </w:t>
-      </w:r>
-      <w:proofErr w:type="spellStart"/>
-      <w:r>
-        <w:rPr>
-          <w:rFonts w:eastAsia="SimSun"/>
-        </w:rPr>
-        <w:t>iRT</w:t>
-      </w:r>
-      <w:proofErr w:type="spellEnd"/>
-      <w:r>
-        <w:rPr>
-          <w:rFonts w:eastAsia="SimSun"/>
-        </w:rPr>
-        <w:t xml:space="preserve"> </w:t>
+      <w:r>
+        <w:rPr>
+          <w:rFonts w:eastAsia="SimSun"/>
+        </w:rPr>
+        <w:t xml:space="preserve">Biognosys iRT </w:t>
       </w:r>
       <w:r>
         <w:rPr>
@@ -2834,21 +2657,7 @@
         <w:rPr>
           <w:rFonts w:eastAsia="SimSun"/>
         </w:rPr>
-        <w:t xml:space="preserve"> </w:t>
-      </w:r>
-      <w:proofErr w:type="spellStart"/>
-      <w:r>
-        <w:rPr>
-          <w:rFonts w:eastAsia="SimSun"/>
-        </w:rPr>
-        <w:t>iRT</w:t>
-      </w:r>
-      <w:proofErr w:type="spellEnd"/>
-      <w:r>
-        <w:rPr>
-          <w:rFonts w:eastAsia="SimSun"/>
-        </w:rPr>
-        <w:t xml:space="preserve"> </w:t>
+        <w:t xml:space="preserve"> iRT </w:t>
       </w:r>
       <w:r>
         <w:rPr>
@@ -2904,7 +2713,7 @@
                     </pic:cNvPicPr>
                   </pic:nvPicPr>
                   <pic:blipFill>
-                    <a:blip r:embed="rId19"/>
+                    <a:blip r:embed="rId20"/>
                     <a:stretch>
                       <a:fillRect/>
                     </a:stretch>
@@ -2987,7 +2796,7 @@
                     </pic:cNvPicPr>
                   </pic:nvPicPr>
                   <pic:blipFill>
-                    <a:blip r:embed="rId20"/>
+                    <a:blip r:embed="rId21"/>
                     <a:stretch>
                       <a:fillRect/>
                     </a:stretch>
@@ -3088,19 +2897,11 @@
         </w:rPr>
         <w:t>会询问您是否要重新校准</w:t>
       </w:r>
-      <w:proofErr w:type="spellStart"/>
-      <w:r>
-        <w:rPr>
-          <w:rFonts w:eastAsia="SimSun"/>
-        </w:rPr>
-        <w:t>iRT</w:t>
-      </w:r>
-      <w:proofErr w:type="spellEnd"/>
-      <w:r>
-        <w:rPr>
-          <w:rFonts w:eastAsia="SimSun"/>
-        </w:rPr>
-        <w:t xml:space="preserve"> </w:t>
+      <w:r>
+        <w:rPr>
+          <w:rFonts w:eastAsia="SimSun"/>
+        </w:rPr>
+        <w:t xml:space="preserve">iRT </w:t>
       </w:r>
       <w:r>
         <w:rPr>
@@ -3465,7 +3266,7 @@
                     </pic:cNvPicPr>
                   </pic:nvPicPr>
                   <pic:blipFill>
-                    <a:blip r:embed="rId21"/>
+                    <a:blip r:embed="rId22"/>
                     <a:stretch>
                       <a:fillRect/>
                     </a:stretch>
@@ -3567,7 +3368,7 @@
                     </pic:cNvPicPr>
                   </pic:nvPicPr>
                   <pic:blipFill>
-                    <a:blip r:embed="rId22"/>
+                    <a:blip r:embed="rId23"/>
                     <a:stretch>
                       <a:fillRect/>
                     </a:stretch>
@@ -4007,7 +3808,7 @@
                     </pic:cNvPicPr>
                   </pic:nvPicPr>
                   <pic:blipFill>
-                    <a:blip r:embed="rId23"/>
+                    <a:blip r:embed="rId24"/>
                     <a:stretch>
                       <a:fillRect/>
                     </a:stretch>
@@ -4267,13 +4068,13 @@
         <w:rPr>
           <w:rFonts w:eastAsia="SimSun" w:hint="eastAsia"/>
         </w:rPr>
-        <w:t>分</w:t>
-      </w:r>
-      <w:r>
-        <w:rPr>
-          <w:rFonts w:eastAsia="SimSun"/>
-        </w:rPr>
-        <w:t>离方案</w:t>
+        <w:t>隔离</w:t>
+      </w:r>
+      <w:r>
+        <w:rPr>
+          <w:rFonts w:eastAsia="SimSun"/>
+        </w:rPr>
+        <w:t>方案</w:t>
       </w:r>
       <w:r>
         <w:rPr>
@@ -4385,7 +4186,7 @@
           <w:rFonts w:eastAsia="SimSun" w:hint="eastAsia"/>
           <w:b/>
         </w:rPr>
-        <w:t>分离</w:t>
+        <w:t>隔离</w:t>
       </w:r>
       <w:r>
         <w:rPr>
@@ -4449,7 +4250,7 @@
           <w:rFonts w:eastAsia="SimSun" w:hint="eastAsia"/>
           <w:b/>
         </w:rPr>
-        <w:t>分离</w:t>
+        <w:t>隔离</w:t>
       </w:r>
       <w:r>
         <w:rPr>
@@ -4537,7 +4338,7 @@
           <w:rFonts w:eastAsia="SimSun" w:hint="eastAsia"/>
           <w:b/>
         </w:rPr>
-        <w:t>分离</w:t>
+        <w:t>隔离</w:t>
       </w:r>
       <w:r>
         <w:rPr>
@@ -4680,7 +4481,7 @@
           <w:rFonts w:eastAsia="SimSun" w:hint="eastAsia"/>
           <w:b/>
         </w:rPr>
-        <w:t>分离</w:t>
+        <w:t>隔离</w:t>
       </w:r>
       <w:r>
         <w:rPr>
@@ -4725,7 +4526,7 @@
                     </pic:cNvPicPr>
                   </pic:nvPicPr>
                   <pic:blipFill>
-                    <a:blip r:embed="rId24"/>
+                    <a:blip r:embed="rId25"/>
                     <a:stretch>
                       <a:fillRect/>
                     </a:stretch>
@@ -4774,7 +4575,7 @@
         <w:rPr>
           <w:rFonts w:eastAsia="SimSun" w:hint="eastAsia"/>
         </w:rPr>
-        <w:t>分离</w:t>
+        <w:t>隔离</w:t>
       </w:r>
       <w:r>
         <w:rPr>
@@ -4850,7 +4651,7 @@
         <w:rPr>
           <w:rFonts w:eastAsia="SimSun" w:hint="eastAsia"/>
         </w:rPr>
-        <w:t>分离</w:t>
+        <w:t>隔离</w:t>
       </w:r>
       <w:r>
         <w:rPr>
@@ -4907,7 +4708,7 @@
           <w:rFonts w:eastAsia="SimSun" w:hint="eastAsia"/>
           <w:b/>
         </w:rPr>
-        <w:t>分离</w:t>
+        <w:t>隔离</w:t>
       </w:r>
       <w:r>
         <w:rPr>
@@ -5047,7 +4848,7 @@
         <w:rPr>
           <w:rFonts w:eastAsia="SimSun" w:hint="eastAsia"/>
         </w:rPr>
-        <w:t>分离</w:t>
+        <w:t>隔离</w:t>
       </w:r>
       <w:r>
         <w:rPr>
@@ -5129,7 +4930,7 @@
                     </pic:cNvPicPr>
                   </pic:nvPicPr>
                   <pic:blipFill>
-                    <a:blip r:embed="rId25"/>
+                    <a:blip r:embed="rId26"/>
                     <a:stretch>
                       <a:fillRect/>
                     </a:stretch>
@@ -5237,7 +5038,7 @@
         <w:rPr>
           <w:rFonts w:eastAsia="SimSun" w:hint="eastAsia"/>
         </w:rPr>
-        <w:t>分离</w:t>
+        <w:t>隔离</w:t>
       </w:r>
       <w:r>
         <w:rPr>
@@ -5306,7 +5107,7 @@
           <w:rFonts w:eastAsia="SimSun" w:hint="eastAsia"/>
           <w:b/>
         </w:rPr>
-        <w:t>分离</w:t>
+        <w:t>隔离</w:t>
       </w:r>
       <w:r>
         <w:rPr>
@@ -5385,7 +5186,7 @@
                     </pic:cNvPicPr>
                   </pic:nvPicPr>
                   <pic:blipFill>
-                    <a:blip r:embed="rId26"/>
+                    <a:blip r:embed="rId27"/>
                     <a:stretch>
                       <a:fillRect/>
                     </a:stretch>
@@ -5564,21 +5365,7 @@
         <w:rPr>
           <w:rFonts w:eastAsia="SimSun"/>
         </w:rPr>
-        <w:t xml:space="preserve"> "</w:t>
-      </w:r>
-      <w:proofErr w:type="spellStart"/>
-      <w:r>
-        <w:rPr>
-          <w:rFonts w:eastAsia="SimSun"/>
-        </w:rPr>
-        <w:t>target_protein_sequences.fasta</w:t>
-      </w:r>
-      <w:proofErr w:type="spellEnd"/>
-      <w:r>
-        <w:rPr>
-          <w:rFonts w:eastAsia="SimSun"/>
-        </w:rPr>
-        <w:t xml:space="preserve">" </w:t>
+        <w:t xml:space="preserve"> "target_protein_sequences.fasta" </w:t>
       </w:r>
       <w:r>
         <w:rPr>
@@ -5630,21 +5417,7 @@
               <w:rPr>
                 <w:rFonts w:eastAsia="SimSun"/>
               </w:rPr>
-              <w:t xml:space="preserve"> </w:t>
-            </w:r>
-            <w:proofErr w:type="spellStart"/>
-            <w:r>
-              <w:rPr>
-                <w:rFonts w:eastAsia="SimSun"/>
-              </w:rPr>
-              <w:t>DDA_search</w:t>
-            </w:r>
-            <w:proofErr w:type="spellEnd"/>
-            <w:r>
-              <w:rPr>
-                <w:rFonts w:eastAsia="SimSun"/>
-              </w:rPr>
-              <w:t xml:space="preserve"> </w:t>
+              <w:t xml:space="preserve"> DDA_search </w:t>
             </w:r>
             <w:r>
               <w:rPr>
@@ -5765,23 +5538,7 @@
           <w:rFonts w:eastAsia="SimSun"/>
           <w:b/>
         </w:rPr>
-        <w:t xml:space="preserve"> </w:t>
-      </w:r>
-      <w:proofErr w:type="spellStart"/>
-      <w:r>
-        <w:rPr>
-          <w:rFonts w:eastAsia="SimSun"/>
-          <w:b/>
-        </w:rPr>
-        <w:t>mProphet</w:t>
-      </w:r>
-      <w:proofErr w:type="spellEnd"/>
-      <w:r>
-        <w:rPr>
-          <w:rFonts w:eastAsia="SimSun"/>
-          <w:b/>
-        </w:rPr>
-        <w:t xml:space="preserve"> </w:t>
+        <w:t xml:space="preserve"> mProphet </w:t>
       </w:r>
       <w:r>
         <w:rPr>
@@ -5847,7 +5604,7 @@
                     </pic:cNvPicPr>
                   </pic:nvPicPr>
                   <pic:blipFill>
-                    <a:blip r:embed="rId27"/>
+                    <a:blip r:embed="rId28"/>
                     <a:stretch>
                       <a:fillRect/>
                     </a:stretch>
@@ -5954,7 +5711,7 @@
                     </pic:cNvPicPr>
                   </pic:nvPicPr>
                   <pic:blipFill>
-                    <a:blip r:embed="rId28"/>
+                    <a:blip r:embed="rId29"/>
                     <a:stretch>
                       <a:fillRect/>
                     </a:stretch>
@@ -6084,14 +5841,7 @@
         <w:rPr>
           <w:rFonts w:eastAsia="SimSun"/>
         </w:rPr>
-        <w:t>，</w:t>
-      </w:r>
-      <w:proofErr w:type="gramStart"/>
-      <w:r>
-        <w:rPr>
-          <w:rFonts w:eastAsia="SimSun"/>
-        </w:rPr>
-        <w:t>您会看到警告</w:t>
+        <w:t>，您会看到警告</w:t>
       </w:r>
       <w:r>
         <w:rPr>
@@ -6099,7 +5849,6 @@
         </w:rPr>
         <w:t>“</w:t>
       </w:r>
-      <w:proofErr w:type="gramEnd"/>
       <w:r>
         <w:rPr>
           <w:rFonts w:eastAsia="SimSun"/>
@@ -6222,7 +5971,7 @@
                     </pic:cNvPicPr>
                   </pic:nvPicPr>
                   <pic:blipFill>
-                    <a:blip r:embed="rId29"/>
+                    <a:blip r:embed="rId30"/>
                     <a:stretch>
                       <a:fillRect/>
                     </a:stretch>
@@ -6347,21 +6096,7 @@
         <w:rPr>
           <w:rFonts w:eastAsia="SimSun"/>
         </w:rPr>
-        <w:t xml:space="preserve"> </w:t>
-      </w:r>
-      <w:proofErr w:type="spellStart"/>
-      <w:r>
-        <w:rPr>
-          <w:rFonts w:eastAsia="SimSun"/>
-        </w:rPr>
-        <w:t>mProphet</w:t>
-      </w:r>
-      <w:proofErr w:type="spellEnd"/>
-      <w:r>
-        <w:rPr>
-          <w:rFonts w:eastAsia="SimSun"/>
-        </w:rPr>
-        <w:t xml:space="preserve"> </w:t>
+        <w:t xml:space="preserve"> mProphet </w:t>
       </w:r>
       <w:r>
         <w:rPr>
@@ -6400,7 +6135,7 @@
                     </pic:cNvPicPr>
                   </pic:nvPicPr>
                   <pic:blipFill>
-                    <a:blip r:embed="rId30"/>
+                    <a:blip r:embed="rId31"/>
                     <a:stretch>
                       <a:fillRect/>
                     </a:stretch>
@@ -6462,21 +6197,7 @@
         <w:rPr>
           <w:rFonts w:eastAsia="SimSun"/>
         </w:rPr>
-        <w:t xml:space="preserve"> </w:t>
-      </w:r>
-      <w:proofErr w:type="spellStart"/>
-      <w:r>
-        <w:rPr>
-          <w:rFonts w:eastAsia="SimSun"/>
-        </w:rPr>
-        <w:t>mProphet</w:t>
-      </w:r>
-      <w:proofErr w:type="spellEnd"/>
-      <w:r>
-        <w:rPr>
-          <w:rFonts w:eastAsia="SimSun"/>
-        </w:rPr>
-        <w:t xml:space="preserve"> </w:t>
+        <w:t xml:space="preserve"> mProphet </w:t>
       </w:r>
       <w:r>
         <w:rPr>
@@ -6488,21 +6209,7 @@
         <w:rPr>
           <w:rFonts w:eastAsia="SimSun"/>
         </w:rPr>
-        <w:t xml:space="preserve"> </w:t>
-      </w:r>
-      <w:proofErr w:type="spellStart"/>
-      <w:r>
-        <w:rPr>
-          <w:rFonts w:eastAsia="SimSun"/>
-        </w:rPr>
-        <w:t>mProphet</w:t>
-      </w:r>
-      <w:proofErr w:type="spellEnd"/>
-      <w:r>
-        <w:rPr>
-          <w:rFonts w:eastAsia="SimSun"/>
-        </w:rPr>
-        <w:t xml:space="preserve"> </w:t>
+        <w:t xml:space="preserve"> mProphet </w:t>
       </w:r>
       <w:r>
         <w:rPr>
@@ -6583,21 +6290,7 @@
         <w:rPr>
           <w:rFonts w:eastAsia="SimSun"/>
         </w:rPr>
-        <w:t xml:space="preserve"> </w:t>
-      </w:r>
-      <w:proofErr w:type="spellStart"/>
-      <w:r>
-        <w:rPr>
-          <w:rFonts w:eastAsia="SimSun"/>
-        </w:rPr>
-        <w:t>mProphet</w:t>
-      </w:r>
-      <w:proofErr w:type="spellEnd"/>
-      <w:r>
-        <w:rPr>
-          <w:rFonts w:eastAsia="SimSun"/>
-        </w:rPr>
-        <w:t xml:space="preserve"> </w:t>
+        <w:t xml:space="preserve"> mProphet </w:t>
       </w:r>
       <w:r>
         <w:rPr>
@@ -7208,7 +6901,7 @@
                     </pic:cNvPicPr>
                   </pic:nvPicPr>
                   <pic:blipFill>
-                    <a:blip r:embed="rId31"/>
+                    <a:blip r:embed="rId32"/>
                     <a:stretch>
                       <a:fillRect/>
                     </a:stretch>
@@ -7287,21 +6980,7 @@
         <w:rPr>
           <w:rFonts w:eastAsia="SimSun"/>
         </w:rPr>
-        <w:t xml:space="preserve"> "</w:t>
-      </w:r>
-      <w:proofErr w:type="spellStart"/>
-      <w:r>
-        <w:rPr>
-          <w:rFonts w:eastAsia="SimSun"/>
-        </w:rPr>
-        <w:t>BioReplicate</w:t>
-      </w:r>
-      <w:proofErr w:type="spellEnd"/>
-      <w:r>
-        <w:rPr>
-          <w:rFonts w:eastAsia="SimSun"/>
-        </w:rPr>
-        <w:t xml:space="preserve">" </w:t>
+        <w:t xml:space="preserve"> "BioReplicate" </w:t>
       </w:r>
       <w:r>
         <w:rPr>
@@ -7350,21 +7029,7 @@
         <w:rPr>
           <w:rFonts w:eastAsia="SimSun"/>
         </w:rPr>
-        <w:t xml:space="preserve"> </w:t>
-      </w:r>
-      <w:proofErr w:type="spellStart"/>
-      <w:r>
-        <w:rPr>
-          <w:rFonts w:eastAsia="SimSun"/>
-        </w:rPr>
-        <w:t>BioReplicate</w:t>
-      </w:r>
-      <w:proofErr w:type="spellEnd"/>
-      <w:r>
-        <w:rPr>
-          <w:rFonts w:eastAsia="SimSun"/>
-        </w:rPr>
-        <w:t xml:space="preserve"> </w:t>
+        <w:t xml:space="preserve"> BioReplicate </w:t>
       </w:r>
       <w:r>
         <w:rPr>
@@ -7559,7 +7224,6 @@
         </w:rPr>
         <w:t xml:space="preserve"> </w:t>
       </w:r>
-      <w:proofErr w:type="spellStart"/>
       <w:r>
         <w:rPr>
           <w:rFonts w:eastAsia="SimSun"/>
@@ -7567,7 +7231,6 @@
         </w:rPr>
         <w:t>BioReplicate</w:t>
       </w:r>
-      <w:proofErr w:type="spellEnd"/>
       <w:r>
         <w:rPr>
           <w:rFonts w:eastAsia="SimSun"/>
@@ -7887,7 +7550,7 @@
                     </pic:cNvPicPr>
                   </pic:nvPicPr>
                   <pic:blipFill>
-                    <a:blip r:embed="rId32"/>
+                    <a:blip r:embed="rId33"/>
                     <a:stretch>
                       <a:fillRect/>
                     </a:stretch>
@@ -8664,7 +8327,7 @@
                     </pic:cNvPicPr>
                   </pic:nvPicPr>
                   <pic:blipFill>
-                    <a:blip r:embed="rId33">
+                    <a:blip r:embed="rId34">
                       <a:extLst>
                         <a:ext uri="{28A0092B-C50C-407E-A947-70E740481C1C}">
                           <a14:useLocalDpi xmlns:a14="http://schemas.microsoft.com/office/drawing/2010/main" val="0"/>
@@ -8723,7 +8386,7 @@
                     </pic:cNvPicPr>
                   </pic:nvPicPr>
                   <pic:blipFill>
-                    <a:blip r:embed="rId34">
+                    <a:blip r:embed="rId35">
                       <a:extLst>
                         <a:ext uri="{28A0092B-C50C-407E-A947-70E740481C1C}">
                           <a14:useLocalDpi xmlns:a14="http://schemas.microsoft.com/office/drawing/2010/main" val="0"/>
@@ -8849,308 +8512,6 @@
                     </pic:cNvPicPr>
                   </pic:nvPicPr>
                   <pic:blipFill>
-                    <a:blip r:embed="rId35"/>
-                    <a:stretch>
-                      <a:fillRect/>
-                    </a:stretch>
-                  </pic:blipFill>
-                  <pic:spPr>
-                    <a:xfrm>
-                      <a:off x="0" y="0"/>
-                      <a:ext cx="5756910" cy="4241800"/>
-                    </a:xfrm>
-                    <a:prstGeom prst="rect">
-                      <a:avLst/>
-                    </a:prstGeom>
-                  </pic:spPr>
-                </pic:pic>
-              </a:graphicData>
-            </a:graphic>
-          </wp:inline>
-        </w:drawing>
-      </w:r>
-    </w:p>
-    <w:p>
-      <w:pPr>
-        <w:pStyle w:val="ListParagraph"/>
-        <w:numPr>
-          <w:ilvl w:val="0"/>
-          <w:numId w:val="17"/>
-        </w:numPr>
-        <w:rPr>
-          <w:rFonts w:eastAsia="SimSun"/>
-        </w:rPr>
-      </w:pPr>
-      <w:r>
-        <w:rPr>
-          <w:rFonts w:eastAsia="SimSun"/>
-        </w:rPr>
-        <w:lastRenderedPageBreak/>
-        <w:t>单击第一个大肠杆菌蛋白质：</w:t>
-      </w:r>
-      <w:r>
-        <w:rPr>
-          <w:rFonts w:eastAsia="SimSun"/>
-        </w:rPr>
-        <w:t>"</w:t>
-      </w:r>
-      <w:bookmarkStart w:id="1" w:name="OLE_LINK1"/>
-      <w:bookmarkStart w:id="2" w:name="OLE_LINK2"/>
-      <w:r>
-        <w:rPr>
-          <w:rFonts w:eastAsia="SimSun"/>
-        </w:rPr>
-        <w:t>sp|P63284|CLPB_ECOLI</w:t>
-      </w:r>
-      <w:bookmarkEnd w:id="1"/>
-      <w:bookmarkEnd w:id="2"/>
-      <w:r>
-        <w:rPr>
-          <w:rFonts w:eastAsia="SimSun"/>
-        </w:rPr>
-        <w:t>"</w:t>
-      </w:r>
-      <w:r>
-        <w:rPr>
-          <w:rFonts w:eastAsia="SimSun"/>
-        </w:rPr>
-        <w:t>。</w:t>
-      </w:r>
-    </w:p>
-    <w:p>
-      <w:pPr>
-        <w:rPr>
-          <w:rFonts w:eastAsia="SimSun"/>
-        </w:rPr>
-      </w:pPr>
-      <w:r>
-        <w:rPr>
-          <w:rFonts w:eastAsia="SimSun"/>
-        </w:rPr>
-        <w:t>您应当会在各种图表（色谱图、峰面积和保留时间重复测定图）中看到该蛋白质的所有肽段。上面的截屏展示了一个蛋白质</w:t>
-      </w:r>
-      <w:r>
-        <w:rPr>
-          <w:rFonts w:eastAsia="SimSun" w:hint="eastAsia"/>
-        </w:rPr>
-        <w:t>被选择</w:t>
-      </w:r>
-      <w:r>
-        <w:rPr>
-          <w:rFonts w:eastAsia="SimSun"/>
-        </w:rPr>
-        <w:t>后，</w:t>
-      </w:r>
-      <w:r>
-        <w:rPr>
-          <w:rFonts w:eastAsia="SimSun" w:hint="eastAsia"/>
-        </w:rPr>
-        <w:t>组成它的所有肽段被汇总</w:t>
-      </w:r>
-      <w:r>
-        <w:rPr>
-          <w:rFonts w:eastAsia="SimSun"/>
-        </w:rPr>
-        <w:t>在</w:t>
-      </w:r>
-      <w:r>
-        <w:rPr>
-          <w:rFonts w:eastAsia="SimSun" w:hint="eastAsia"/>
-        </w:rPr>
-        <w:t>每个</w:t>
-      </w:r>
-      <w:r>
-        <w:rPr>
-          <w:rFonts w:eastAsia="SimSun"/>
-        </w:rPr>
-        <w:t>视图中（</w:t>
-      </w:r>
-      <w:r>
-        <w:rPr>
-          <w:rFonts w:eastAsia="SimSun" w:hint="eastAsia"/>
-        </w:rPr>
-        <w:t>除了</w:t>
-      </w:r>
-      <w:r>
-        <w:rPr>
-          <w:rFonts w:eastAsia="SimSun"/>
-        </w:rPr>
-        <w:t>库匹配窗口未显示任何内容）。</w:t>
-      </w:r>
-    </w:p>
-    <w:p>
-      <w:pPr>
-        <w:rPr>
-          <w:rFonts w:eastAsia="SimSun"/>
-        </w:rPr>
-      </w:pPr>
-      <w:r>
-        <w:rPr>
-          <w:rFonts w:eastAsia="SimSun"/>
-        </w:rPr>
-        <w:t>根据您在</w:t>
-      </w:r>
-      <w:r>
-        <w:rPr>
-          <w:rFonts w:eastAsia="SimSun"/>
-          <w:b/>
-        </w:rPr>
-        <w:t>峰面积</w:t>
-      </w:r>
-      <w:r>
-        <w:rPr>
-          <w:rFonts w:eastAsia="SimSun"/>
-          <w:b/>
-        </w:rPr>
-        <w:t>-</w:t>
-      </w:r>
-      <w:r>
-        <w:rPr>
-          <w:rFonts w:eastAsia="SimSun"/>
-          <w:b/>
-        </w:rPr>
-        <w:t>重复测定比较</w:t>
-      </w:r>
-      <w:r>
-        <w:rPr>
-          <w:rFonts w:eastAsia="SimSun"/>
-        </w:rPr>
-        <w:t>图中看到的结果，该蛋白质是否受到差异化的</w:t>
-      </w:r>
-      <w:r>
-        <w:rPr>
-          <w:rFonts w:eastAsia="SimSun" w:hint="eastAsia"/>
-        </w:rPr>
-        <w:t>调控</w:t>
-      </w:r>
-      <w:r>
-        <w:rPr>
-          <w:rFonts w:eastAsia="SimSun"/>
-        </w:rPr>
-        <w:t>？回想一下，对于大肠杆菌，</w:t>
-      </w:r>
-      <w:r>
-        <w:rPr>
-          <w:rFonts w:eastAsia="SimSun"/>
-        </w:rPr>
-        <w:t xml:space="preserve">A:B </w:t>
-      </w:r>
-      <w:r>
-        <w:rPr>
-          <w:rFonts w:eastAsia="SimSun"/>
-        </w:rPr>
-        <w:t>之间的预期倍数变化率为</w:t>
-      </w:r>
-      <w:r>
-        <w:rPr>
-          <w:rFonts w:eastAsia="SimSun"/>
-        </w:rPr>
-        <w:t xml:space="preserve"> 4:1</w:t>
-      </w:r>
-      <w:r>
-        <w:rPr>
-          <w:rFonts w:eastAsia="SimSun"/>
-        </w:rPr>
-        <w:t>。</w:t>
-      </w:r>
-    </w:p>
-    <w:p>
-      <w:pPr>
-        <w:pStyle w:val="ListParagraph"/>
-        <w:numPr>
-          <w:ilvl w:val="0"/>
-          <w:numId w:val="18"/>
-        </w:numPr>
-        <w:rPr>
-          <w:rFonts w:eastAsia="SimSun"/>
-        </w:rPr>
-      </w:pPr>
-      <w:r>
-        <w:rPr>
-          <w:rFonts w:eastAsia="SimSun"/>
-        </w:rPr>
-        <w:t>选择此蛋白质中的</w:t>
-      </w:r>
-      <w:r>
-        <w:rPr>
-          <w:rFonts w:eastAsia="SimSun"/>
-        </w:rPr>
-        <w:t xml:space="preserve"> </w:t>
-      </w:r>
-      <w:bookmarkStart w:id="3" w:name="OLE_LINK3"/>
-      <w:bookmarkStart w:id="4" w:name="OLE_LINK4"/>
-      <w:r>
-        <w:rPr>
-          <w:rFonts w:eastAsia="SimSun"/>
-        </w:rPr>
-        <w:t>LPQVEGTGGDVQPSQDLVR</w:t>
-      </w:r>
-      <w:bookmarkEnd w:id="3"/>
-      <w:bookmarkEnd w:id="4"/>
-      <w:r>
-        <w:rPr>
-          <w:rFonts w:eastAsia="SimSun"/>
-        </w:rPr>
-        <w:t xml:space="preserve"> </w:t>
-      </w:r>
-      <w:r>
-        <w:rPr>
-          <w:rFonts w:eastAsia="SimSun"/>
-        </w:rPr>
-        <w:t>肽段。</w:t>
-      </w:r>
-    </w:p>
-    <w:p>
-      <w:pPr>
-        <w:rPr>
-          <w:rFonts w:eastAsia="SimSun"/>
-        </w:rPr>
-      </w:pPr>
-      <w:r>
-        <w:rPr>
-          <w:rFonts w:eastAsia="SimSun"/>
-        </w:rPr>
-        <w:t>您将在所有这些视图中获得该肽段的特定信息，如下所示：</w:t>
-      </w:r>
-    </w:p>
-    <w:p>
-      <w:pPr>
-        <w:ind w:left="360"/>
-        <w:jc w:val="both"/>
-        <w:rPr>
-          <w:rFonts w:ascii="Arial" w:eastAsia="SimSun" w:hAnsi="Arial" w:cs="Arial"/>
-        </w:rPr>
-      </w:pPr>
-    </w:p>
-    <w:p>
-      <w:pPr>
-        <w:rPr>
-          <w:rFonts w:ascii="Arial" w:eastAsia="SimSun" w:hAnsi="Arial" w:cs="Arial"/>
-        </w:rPr>
-      </w:pPr>
-      <w:r>
-        <w:rPr>
-          <w:rFonts w:eastAsia="SimSun"/>
-          <w:noProof/>
-        </w:rPr>
-        <w:drawing>
-          <wp:inline distT="0" distB="0" distL="0" distR="0" wp14:anchorId="2D74B278" wp14:editId="70EF6308">
-            <wp:extent cx="5756910" cy="4241800"/>
-            <wp:effectExtent l="0" t="0" r="0" b="6350"/>
-            <wp:docPr id="39" name="Picture 39"/>
-            <wp:cNvGraphicFramePr>
-              <a:graphicFrameLocks xmlns:a="http://schemas.openxmlformats.org/drawingml/2006/main" noChangeAspect="1"/>
-            </wp:cNvGraphicFramePr>
-            <a:graphic xmlns:a="http://schemas.openxmlformats.org/drawingml/2006/main">
-              <a:graphicData uri="http://schemas.openxmlformats.org/drawingml/2006/picture">
-                <pic:pic xmlns:pic="http://schemas.openxmlformats.org/drawingml/2006/picture">
-                  <pic:nvPicPr>
-                    <pic:cNvPr id="39" name="Picture 39"/>
-                    <pic:cNvPicPr>
-                      <a:picLocks noChangeAspect="1"/>
-                    </pic:cNvPicPr>
-                  </pic:nvPicPr>
-                  <pic:blipFill>
                     <a:blip r:embed="rId36"/>
                     <a:stretch>
                       <a:fillRect/>
@@ -9174,6 +8535,308 @@
     </w:p>
     <w:p>
       <w:pPr>
+        <w:pStyle w:val="ListParagraph"/>
+        <w:numPr>
+          <w:ilvl w:val="0"/>
+          <w:numId w:val="17"/>
+        </w:numPr>
+        <w:rPr>
+          <w:rFonts w:eastAsia="SimSun"/>
+        </w:rPr>
+      </w:pPr>
+      <w:r>
+        <w:rPr>
+          <w:rFonts w:eastAsia="SimSun"/>
+        </w:rPr>
+        <w:lastRenderedPageBreak/>
+        <w:t>单击第一个大肠杆菌蛋白质：</w:t>
+      </w:r>
+      <w:r>
+        <w:rPr>
+          <w:rFonts w:eastAsia="SimSun"/>
+        </w:rPr>
+        <w:t>"</w:t>
+      </w:r>
+      <w:bookmarkStart w:id="1" w:name="OLE_LINK1"/>
+      <w:bookmarkStart w:id="2" w:name="OLE_LINK2"/>
+      <w:r>
+        <w:rPr>
+          <w:rFonts w:eastAsia="SimSun"/>
+        </w:rPr>
+        <w:t>sp|P63284|CLPB_ECOLI</w:t>
+      </w:r>
+      <w:bookmarkEnd w:id="1"/>
+      <w:bookmarkEnd w:id="2"/>
+      <w:r>
+        <w:rPr>
+          <w:rFonts w:eastAsia="SimSun"/>
+        </w:rPr>
+        <w:t>"</w:t>
+      </w:r>
+      <w:r>
+        <w:rPr>
+          <w:rFonts w:eastAsia="SimSun"/>
+        </w:rPr>
+        <w:t>。</w:t>
+      </w:r>
+    </w:p>
+    <w:p>
+      <w:pPr>
+        <w:rPr>
+          <w:rFonts w:eastAsia="SimSun"/>
+        </w:rPr>
+      </w:pPr>
+      <w:r>
+        <w:rPr>
+          <w:rFonts w:eastAsia="SimSun"/>
+        </w:rPr>
+        <w:t>您应当会在各种图表（色谱图、峰面积和保留时间重复测定图）中看到该蛋白质的所有肽段。上面的截屏展示了一个蛋白质</w:t>
+      </w:r>
+      <w:r>
+        <w:rPr>
+          <w:rFonts w:eastAsia="SimSun" w:hint="eastAsia"/>
+        </w:rPr>
+        <w:t>被选择</w:t>
+      </w:r>
+      <w:r>
+        <w:rPr>
+          <w:rFonts w:eastAsia="SimSun"/>
+        </w:rPr>
+        <w:t>后，</w:t>
+      </w:r>
+      <w:r>
+        <w:rPr>
+          <w:rFonts w:eastAsia="SimSun" w:hint="eastAsia"/>
+        </w:rPr>
+        <w:t>组成它的所有肽段被汇总</w:t>
+      </w:r>
+      <w:r>
+        <w:rPr>
+          <w:rFonts w:eastAsia="SimSun"/>
+        </w:rPr>
+        <w:t>在</w:t>
+      </w:r>
+      <w:r>
+        <w:rPr>
+          <w:rFonts w:eastAsia="SimSun" w:hint="eastAsia"/>
+        </w:rPr>
+        <w:t>每个</w:t>
+      </w:r>
+      <w:r>
+        <w:rPr>
+          <w:rFonts w:eastAsia="SimSun"/>
+        </w:rPr>
+        <w:t>视图中（</w:t>
+      </w:r>
+      <w:r>
+        <w:rPr>
+          <w:rFonts w:eastAsia="SimSun" w:hint="eastAsia"/>
+        </w:rPr>
+        <w:t>除了</w:t>
+      </w:r>
+      <w:r>
+        <w:rPr>
+          <w:rFonts w:eastAsia="SimSun"/>
+        </w:rPr>
+        <w:t>库匹配窗口未显示任何内容）。</w:t>
+      </w:r>
+    </w:p>
+    <w:p>
+      <w:pPr>
+        <w:rPr>
+          <w:rFonts w:eastAsia="SimSun"/>
+        </w:rPr>
+      </w:pPr>
+      <w:r>
+        <w:rPr>
+          <w:rFonts w:eastAsia="SimSun"/>
+        </w:rPr>
+        <w:t>根据您在</w:t>
+      </w:r>
+      <w:r>
+        <w:rPr>
+          <w:rFonts w:eastAsia="SimSun"/>
+          <w:b/>
+        </w:rPr>
+        <w:t>峰面积</w:t>
+      </w:r>
+      <w:r>
+        <w:rPr>
+          <w:rFonts w:eastAsia="SimSun"/>
+          <w:b/>
+        </w:rPr>
+        <w:t>-</w:t>
+      </w:r>
+      <w:r>
+        <w:rPr>
+          <w:rFonts w:eastAsia="SimSun"/>
+          <w:b/>
+        </w:rPr>
+        <w:t>重复测定比较</w:t>
+      </w:r>
+      <w:r>
+        <w:rPr>
+          <w:rFonts w:eastAsia="SimSun"/>
+        </w:rPr>
+        <w:t>图中看到的结果，该蛋白质是否受到差异化的</w:t>
+      </w:r>
+      <w:r>
+        <w:rPr>
+          <w:rFonts w:eastAsia="SimSun" w:hint="eastAsia"/>
+        </w:rPr>
+        <w:t>调控</w:t>
+      </w:r>
+      <w:r>
+        <w:rPr>
+          <w:rFonts w:eastAsia="SimSun"/>
+        </w:rPr>
+        <w:t>？回想一下，对于大肠杆菌，</w:t>
+      </w:r>
+      <w:r>
+        <w:rPr>
+          <w:rFonts w:eastAsia="SimSun"/>
+        </w:rPr>
+        <w:t xml:space="preserve">A:B </w:t>
+      </w:r>
+      <w:r>
+        <w:rPr>
+          <w:rFonts w:eastAsia="SimSun"/>
+        </w:rPr>
+        <w:t>之间的预期倍数变化率为</w:t>
+      </w:r>
+      <w:r>
+        <w:rPr>
+          <w:rFonts w:eastAsia="SimSun"/>
+        </w:rPr>
+        <w:t xml:space="preserve"> 4:1</w:t>
+      </w:r>
+      <w:r>
+        <w:rPr>
+          <w:rFonts w:eastAsia="SimSun"/>
+        </w:rPr>
+        <w:t>。</w:t>
+      </w:r>
+    </w:p>
+    <w:p>
+      <w:pPr>
+        <w:pStyle w:val="ListParagraph"/>
+        <w:numPr>
+          <w:ilvl w:val="0"/>
+          <w:numId w:val="18"/>
+        </w:numPr>
+        <w:rPr>
+          <w:rFonts w:eastAsia="SimSun"/>
+        </w:rPr>
+      </w:pPr>
+      <w:r>
+        <w:rPr>
+          <w:rFonts w:eastAsia="SimSun"/>
+        </w:rPr>
+        <w:t>选择此蛋白质中的</w:t>
+      </w:r>
+      <w:r>
+        <w:rPr>
+          <w:rFonts w:eastAsia="SimSun"/>
+        </w:rPr>
+        <w:t xml:space="preserve"> </w:t>
+      </w:r>
+      <w:bookmarkStart w:id="3" w:name="OLE_LINK3"/>
+      <w:bookmarkStart w:id="4" w:name="OLE_LINK4"/>
+      <w:r>
+        <w:rPr>
+          <w:rFonts w:eastAsia="SimSun"/>
+        </w:rPr>
+        <w:t>LPQVEGTGGDVQPSQDLVR</w:t>
+      </w:r>
+      <w:bookmarkEnd w:id="3"/>
+      <w:bookmarkEnd w:id="4"/>
+      <w:r>
+        <w:rPr>
+          <w:rFonts w:eastAsia="SimSun"/>
+        </w:rPr>
+        <w:t xml:space="preserve"> </w:t>
+      </w:r>
+      <w:r>
+        <w:rPr>
+          <w:rFonts w:eastAsia="SimSun"/>
+        </w:rPr>
+        <w:t>肽段。</w:t>
+      </w:r>
+    </w:p>
+    <w:p>
+      <w:pPr>
+        <w:rPr>
+          <w:rFonts w:eastAsia="SimSun"/>
+        </w:rPr>
+      </w:pPr>
+      <w:r>
+        <w:rPr>
+          <w:rFonts w:eastAsia="SimSun"/>
+        </w:rPr>
+        <w:t>您将在所有这些视图中获得该肽段的特定信息，如下所示：</w:t>
+      </w:r>
+    </w:p>
+    <w:p>
+      <w:pPr>
+        <w:ind w:left="360"/>
+        <w:jc w:val="both"/>
+        <w:rPr>
+          <w:rFonts w:ascii="Arial" w:eastAsia="SimSun" w:hAnsi="Arial" w:cs="Arial"/>
+        </w:rPr>
+      </w:pPr>
+    </w:p>
+    <w:p>
+      <w:pPr>
+        <w:rPr>
+          <w:rFonts w:ascii="Arial" w:eastAsia="SimSun" w:hAnsi="Arial" w:cs="Arial"/>
+        </w:rPr>
+      </w:pPr>
+      <w:r>
+        <w:rPr>
+          <w:rFonts w:eastAsia="SimSun"/>
+          <w:noProof/>
+        </w:rPr>
+        <w:drawing>
+          <wp:inline distT="0" distB="0" distL="0" distR="0" wp14:anchorId="2D74B278" wp14:editId="70EF6308">
+            <wp:extent cx="5756910" cy="4241800"/>
+            <wp:effectExtent l="0" t="0" r="0" b="6350"/>
+            <wp:docPr id="39" name="Picture 39"/>
+            <wp:cNvGraphicFramePr>
+              <a:graphicFrameLocks xmlns:a="http://schemas.openxmlformats.org/drawingml/2006/main" noChangeAspect="1"/>
+            </wp:cNvGraphicFramePr>
+            <a:graphic xmlns:a="http://schemas.openxmlformats.org/drawingml/2006/main">
+              <a:graphicData uri="http://schemas.openxmlformats.org/drawingml/2006/picture">
+                <pic:pic xmlns:pic="http://schemas.openxmlformats.org/drawingml/2006/picture">
+                  <pic:nvPicPr>
+                    <pic:cNvPr id="39" name="Picture 39"/>
+                    <pic:cNvPicPr>
+                      <a:picLocks noChangeAspect="1"/>
+                    </pic:cNvPicPr>
+                  </pic:nvPicPr>
+                  <pic:blipFill>
+                    <a:blip r:embed="rId37"/>
+                    <a:stretch>
+                      <a:fillRect/>
+                    </a:stretch>
+                  </pic:blipFill>
+                  <pic:spPr>
+                    <a:xfrm>
+                      <a:off x="0" y="0"/>
+                      <a:ext cx="5756910" cy="4241800"/>
+                    </a:xfrm>
+                    <a:prstGeom prst="rect">
+                      <a:avLst/>
+                    </a:prstGeom>
+                  </pic:spPr>
+                </pic:pic>
+              </a:graphicData>
+            </a:graphic>
+          </wp:inline>
+        </w:drawing>
+      </w:r>
+    </w:p>
+    <w:p>
+      <w:pPr>
         <w:rPr>
           <w:rFonts w:eastAsia="SimSun"/>
         </w:rPr>
@@ -9474,7 +9137,7 @@
                     </pic:cNvPicPr>
                   </pic:nvPicPr>
                   <pic:blipFill>
-                    <a:blip r:embed="rId37">
+                    <a:blip r:embed="rId38">
                       <a:extLst>
                         <a:ext uri="{28A0092B-C50C-407E-A947-70E740481C1C}">
                           <a14:useLocalDpi xmlns:a14="http://schemas.microsoft.com/office/drawing/2010/main" val="0"/>
@@ -9591,89 +9254,6 @@
                     </pic:cNvPicPr>
                   </pic:nvPicPr>
                   <pic:blipFill>
-                    <a:blip r:embed="rId38"/>
-                    <a:stretch>
-                      <a:fillRect/>
-                    </a:stretch>
-                  </pic:blipFill>
-                  <pic:spPr>
-                    <a:xfrm>
-                      <a:off x="0" y="0"/>
-                      <a:ext cx="5619750" cy="4114800"/>
-                    </a:xfrm>
-                    <a:prstGeom prst="rect">
-                      <a:avLst/>
-                    </a:prstGeom>
-                  </pic:spPr>
-                </pic:pic>
-              </a:graphicData>
-            </a:graphic>
-          </wp:inline>
-        </w:drawing>
-      </w:r>
-    </w:p>
-    <w:p>
-      <w:pPr>
-        <w:pStyle w:val="NoSpacing"/>
-        <w:numPr>
-          <w:ilvl w:val="0"/>
-          <w:numId w:val="18"/>
-        </w:numPr>
-        <w:spacing w:before="240" w:after="240"/>
-        <w:rPr>
-          <w:rFonts w:eastAsia="SimSun"/>
-        </w:rPr>
-      </w:pPr>
-      <w:r>
-        <w:rPr>
-          <w:rFonts w:eastAsia="SimSun"/>
-        </w:rPr>
-        <w:t>单击</w:t>
-      </w:r>
-      <w:r>
-        <w:rPr>
-          <w:rFonts w:eastAsia="SimSun"/>
-          <w:b/>
-        </w:rPr>
-        <w:t>全扫描</w:t>
-      </w:r>
-      <w:r>
-        <w:rPr>
-          <w:rFonts w:eastAsia="SimSun"/>
-        </w:rPr>
-        <w:t>工具栏中的放大镜按钮可以查看整个谱图。</w:t>
-      </w:r>
-    </w:p>
-    <w:p>
-      <w:pPr>
-        <w:spacing w:before="240"/>
-        <w:rPr>
-          <w:rFonts w:eastAsia="SimSun"/>
-        </w:rPr>
-      </w:pPr>
-      <w:r>
-        <w:rPr>
-          <w:rFonts w:eastAsia="SimSun"/>
-          <w:noProof/>
-        </w:rPr>
-        <w:drawing>
-          <wp:inline distT="0" distB="0" distL="0" distR="0" wp14:anchorId="6D03B56D" wp14:editId="42541261">
-            <wp:extent cx="5619750" cy="4114800"/>
-            <wp:effectExtent l="0" t="0" r="0" b="0"/>
-            <wp:docPr id="42" name="Picture 42"/>
-            <wp:cNvGraphicFramePr>
-              <a:graphicFrameLocks xmlns:a="http://schemas.openxmlformats.org/drawingml/2006/main" noChangeAspect="1"/>
-            </wp:cNvGraphicFramePr>
-            <a:graphic xmlns:a="http://schemas.openxmlformats.org/drawingml/2006/main">
-              <a:graphicData uri="http://schemas.openxmlformats.org/drawingml/2006/picture">
-                <pic:pic xmlns:pic="http://schemas.openxmlformats.org/drawingml/2006/picture">
-                  <pic:nvPicPr>
-                    <pic:cNvPr id="42" name="Picture 42"/>
-                    <pic:cNvPicPr>
-                      <a:picLocks noChangeAspect="1"/>
-                    </pic:cNvPicPr>
-                  </pic:nvPicPr>
-                  <pic:blipFill>
                     <a:blip r:embed="rId39"/>
                     <a:stretch>
                       <a:fillRect/>
@@ -9697,181 +9277,39 @@
     </w:p>
     <w:p>
       <w:pPr>
-        <w:spacing w:before="240"/>
-        <w:rPr>
-          <w:rFonts w:eastAsia="SimSun"/>
-        </w:rPr>
-      </w:pPr>
-      <w:r>
-        <w:rPr>
-          <w:rFonts w:eastAsia="SimSun"/>
-        </w:rPr>
-        <w:lastRenderedPageBreak/>
-        <w:t>进一步手动探索数据（包括一些诱饵）。</w:t>
-      </w:r>
-    </w:p>
-    <w:p>
-      <w:pPr>
-        <w:pStyle w:val="Heading1"/>
-        <w:rPr>
-          <w:rFonts w:eastAsia="SimSun"/>
-        </w:rPr>
-      </w:pPr>
-      <w:r>
-        <w:rPr>
-          <w:rFonts w:eastAsia="SimSun"/>
-        </w:rPr>
-        <w:t>质量误差和保留时间偏差</w:t>
-      </w:r>
-      <w:r>
-        <w:rPr>
-          <w:rFonts w:eastAsia="SimSun"/>
-        </w:rPr>
-        <w:t xml:space="preserve"> </w:t>
-      </w:r>
-    </w:p>
-    <w:p>
-      <w:pPr>
-        <w:rPr>
-          <w:rFonts w:ascii="Arial" w:eastAsia="SimSun" w:hAnsi="Arial" w:cs="Arial"/>
-        </w:rPr>
-      </w:pPr>
-      <w:r>
-        <w:rPr>
-          <w:rFonts w:eastAsia="SimSun"/>
-        </w:rPr>
-        <w:t>您可以检查质量</w:t>
-      </w:r>
-      <w:r>
-        <w:rPr>
-          <w:rFonts w:eastAsia="SimSun" w:hint="eastAsia"/>
-        </w:rPr>
-        <w:t>精度</w:t>
-      </w:r>
-      <w:r>
-        <w:rPr>
-          <w:rFonts w:eastAsia="SimSun"/>
-        </w:rPr>
-        <w:t>和保留时间预测准确度，以确定是否使用了最佳提取参数，或是否</w:t>
-      </w:r>
-      <w:r>
-        <w:rPr>
-          <w:rStyle w:val="CommentReference"/>
-          <w:rFonts w:eastAsia="SimSun" w:hint="eastAsia"/>
-          <w:sz w:val="22"/>
-          <w:szCs w:val="22"/>
-        </w:rPr>
-        <w:t>需要</w:t>
-      </w:r>
-      <w:r>
-        <w:rPr>
-          <w:rFonts w:eastAsia="SimSun"/>
-        </w:rPr>
-        <w:t>进行某些调整以改善结果。</w:t>
-      </w:r>
-    </w:p>
-    <w:p>
-      <w:pPr>
-        <w:pStyle w:val="ListParagraph"/>
+        <w:pStyle w:val="NoSpacing"/>
         <w:numPr>
           <w:ilvl w:val="0"/>
-          <w:numId w:val="19"/>
+          <w:numId w:val="18"/>
         </w:numPr>
-        <w:rPr>
-          <w:rFonts w:eastAsia="SimSun"/>
-        </w:rPr>
-      </w:pPr>
-      <w:r>
-        <w:rPr>
-          <w:rFonts w:eastAsia="SimSun"/>
-        </w:rPr>
-        <w:t>在</w:t>
-      </w:r>
-      <w:r>
-        <w:rPr>
-          <w:rFonts w:eastAsia="SimSun"/>
-          <w:b/>
-        </w:rPr>
-        <w:t>视图</w:t>
-      </w:r>
-      <w:r>
-        <w:rPr>
-          <w:rFonts w:eastAsia="SimSun"/>
-        </w:rPr>
-        <w:t>菜单中选择</w:t>
-      </w:r>
-      <w:r>
-        <w:rPr>
-          <w:rFonts w:eastAsia="SimSun"/>
-          <w:b/>
-        </w:rPr>
-        <w:t>质量误差</w:t>
-      </w:r>
-      <w:r>
-        <w:rPr>
-          <w:rFonts w:eastAsia="SimSun"/>
-        </w:rPr>
-        <w:t>，然后单击</w:t>
-      </w:r>
-      <w:r>
-        <w:rPr>
-          <w:rFonts w:eastAsia="SimSun"/>
-          <w:b/>
-        </w:rPr>
-        <w:t>直方图</w:t>
-      </w:r>
-      <w:r>
-        <w:rPr>
-          <w:rFonts w:eastAsia="SimSun"/>
-        </w:rPr>
-        <w:t>。</w:t>
-      </w:r>
-    </w:p>
-    <w:p>
-      <w:pPr>
-        <w:rPr>
-          <w:rFonts w:eastAsia="SimSun"/>
-        </w:rPr>
-      </w:pPr>
-      <w:r>
-        <w:rPr>
-          <w:rFonts w:eastAsia="SimSun"/>
-        </w:rPr>
-        <w:t>这将显示质量误差在数据集中的分布。提取窗口</w:t>
-      </w:r>
-      <w:r>
-        <w:rPr>
-          <w:rFonts w:eastAsia="SimSun"/>
-        </w:rPr>
-        <w:t xml:space="preserve"> (±20 ppm) </w:t>
-      </w:r>
-      <w:r>
-        <w:rPr>
-          <w:rFonts w:eastAsia="SimSun"/>
-        </w:rPr>
-        <w:t>能否进一步优化？一般情况下，平均误差</w:t>
-      </w:r>
-      <w:r>
-        <w:rPr>
-          <w:rFonts w:eastAsia="SimSun"/>
-        </w:rPr>
-        <w:t xml:space="preserve"> +/- 3 </w:t>
-      </w:r>
-      <w:r>
-        <w:rPr>
-          <w:rFonts w:eastAsia="SimSun"/>
-        </w:rPr>
-        <w:t>个标准偏差便足以应对。但是，如果显示的直方图被截止，并且在极端情况下计数很高，则可能需要增宽提取窗口。</w:t>
-      </w:r>
-      <w:r>
-        <w:rPr>
-          <w:rFonts w:eastAsia="SimSun"/>
-        </w:rPr>
-        <w:t xml:space="preserve"> </w:t>
-      </w:r>
-    </w:p>
-    <w:p>
-      <w:pPr>
+        <w:spacing w:before="240" w:after="240"/>
+        <w:rPr>
+          <w:rFonts w:eastAsia="SimSun"/>
+        </w:rPr>
+      </w:pPr>
+      <w:r>
+        <w:rPr>
+          <w:rFonts w:eastAsia="SimSun"/>
+        </w:rPr>
+        <w:t>单击</w:t>
+      </w:r>
+      <w:r>
+        <w:rPr>
+          <w:rFonts w:eastAsia="SimSun"/>
+          <w:b/>
+        </w:rPr>
+        <w:t>全扫描</w:t>
+      </w:r>
+      <w:r>
+        <w:rPr>
+          <w:rFonts w:eastAsia="SimSun"/>
+        </w:rPr>
+        <w:t>工具栏中的放大镜按钮可以查看整个谱图。</w:t>
+      </w:r>
+    </w:p>
+    <w:p>
+      <w:pPr>
+        <w:spacing w:before="240"/>
         <w:rPr>
           <w:rFonts w:eastAsia="SimSun"/>
         </w:rPr>
@@ -9882,10 +9320,10 @@
           <w:noProof/>
         </w:rPr>
         <w:drawing>
-          <wp:inline distT="0" distB="0" distL="0" distR="0" wp14:anchorId="2E51EFC7" wp14:editId="18686549">
+          <wp:inline distT="0" distB="0" distL="0" distR="0" wp14:anchorId="6D03B56D" wp14:editId="42541261">
             <wp:extent cx="5619750" cy="4114800"/>
             <wp:effectExtent l="0" t="0" r="0" b="0"/>
-            <wp:docPr id="46" name="Picture 46"/>
+            <wp:docPr id="42" name="Picture 42"/>
             <wp:cNvGraphicFramePr>
               <a:graphicFrameLocks xmlns:a="http://schemas.openxmlformats.org/drawingml/2006/main" noChangeAspect="1"/>
             </wp:cNvGraphicFramePr>
@@ -9893,7 +9331,7 @@
               <a:graphicData uri="http://schemas.openxmlformats.org/drawingml/2006/picture">
                 <pic:pic xmlns:pic="http://schemas.openxmlformats.org/drawingml/2006/picture">
                   <pic:nvPicPr>
-                    <pic:cNvPr id="46" name="Picture 46"/>
+                    <pic:cNvPr id="42" name="Picture 42"/>
                     <pic:cNvPicPr>
                       <a:picLocks noChangeAspect="1"/>
                     </pic:cNvPicPr>
@@ -9922,27 +9360,77 @@
     </w:p>
     <w:p>
       <w:pPr>
-        <w:rPr>
-          <w:rFonts w:eastAsia="SimSun"/>
-        </w:rPr>
-      </w:pPr>
-      <w:r>
-        <w:rPr>
-          <w:rFonts w:eastAsia="SimSun"/>
-        </w:rPr>
-        <w:t>请注意，此分布涵盖全部</w:t>
-      </w:r>
-      <w:r>
-        <w:rPr>
-          <w:rFonts w:eastAsia="SimSun"/>
-        </w:rPr>
-        <w:t xml:space="preserve"> 6 </w:t>
-      </w:r>
-      <w:r>
-        <w:rPr>
-          <w:rFonts w:eastAsia="SimSun"/>
-        </w:rPr>
-        <w:t>次运行。为进一步理解每次运行的代表性，请执行以下操作：</w:t>
+        <w:spacing w:before="240"/>
+        <w:rPr>
+          <w:rFonts w:eastAsia="SimSun"/>
+        </w:rPr>
+      </w:pPr>
+      <w:r>
+        <w:rPr>
+          <w:rFonts w:eastAsia="SimSun"/>
+        </w:rPr>
+        <w:lastRenderedPageBreak/>
+        <w:t>进一步手动探索数据（包括一些诱饵）。</w:t>
+      </w:r>
+    </w:p>
+    <w:p>
+      <w:pPr>
+        <w:pStyle w:val="Heading1"/>
+        <w:rPr>
+          <w:rFonts w:eastAsia="SimSun"/>
+        </w:rPr>
+      </w:pPr>
+      <w:r>
+        <w:rPr>
+          <w:rFonts w:eastAsia="SimSun"/>
+        </w:rPr>
+        <w:t>质量误差和保留时间偏差</w:t>
+      </w:r>
+      <w:r>
+        <w:rPr>
+          <w:rFonts w:eastAsia="SimSun"/>
+        </w:rPr>
+        <w:t xml:space="preserve"> </w:t>
+      </w:r>
+    </w:p>
+    <w:p>
+      <w:pPr>
+        <w:rPr>
+          <w:rFonts w:ascii="Arial" w:eastAsia="SimSun" w:hAnsi="Arial" w:cs="Arial"/>
+        </w:rPr>
+      </w:pPr>
+      <w:r>
+        <w:rPr>
+          <w:rFonts w:eastAsia="SimSun"/>
+        </w:rPr>
+        <w:t>您可以检查质量</w:t>
+      </w:r>
+      <w:r>
+        <w:rPr>
+          <w:rFonts w:eastAsia="SimSun" w:hint="eastAsia"/>
+        </w:rPr>
+        <w:t>精度</w:t>
+      </w:r>
+      <w:r>
+        <w:rPr>
+          <w:rFonts w:eastAsia="SimSun"/>
+        </w:rPr>
+        <w:t>和保留时间预测准确度，以确定是否使用了最佳提取参数，或是否</w:t>
+      </w:r>
+      <w:r>
+        <w:rPr>
+          <w:rStyle w:val="CommentReference"/>
+          <w:rFonts w:eastAsia="SimSun" w:hint="eastAsia"/>
+          <w:sz w:val="22"/>
+          <w:szCs w:val="22"/>
+        </w:rPr>
+        <w:t>需要</w:t>
+      </w:r>
+      <w:r>
+        <w:rPr>
+          <w:rFonts w:eastAsia="SimSun"/>
+        </w:rPr>
+        <w:t>进行某些调整以改善结果。</w:t>
       </w:r>
     </w:p>
     <w:p>
@@ -9960,14 +9448,27 @@
         <w:rPr>
           <w:rFonts w:eastAsia="SimSun"/>
         </w:rPr>
-        <w:t>右键单击该图，选择</w:t>
-      </w:r>
-      <w:r>
-        <w:rPr>
-          <w:rFonts w:eastAsia="SimSun"/>
-          <w:b/>
-        </w:rPr>
-        <w:t>重复测定</w:t>
+        <w:t>在</w:t>
+      </w:r>
+      <w:r>
+        <w:rPr>
+          <w:rFonts w:eastAsia="SimSun"/>
+          <w:b/>
+        </w:rPr>
+        <w:t>视图</w:t>
+      </w:r>
+      <w:r>
+        <w:rPr>
+          <w:rFonts w:eastAsia="SimSun"/>
+        </w:rPr>
+        <w:t>菜单中选择</w:t>
+      </w:r>
+      <w:r>
+        <w:rPr>
+          <w:rFonts w:eastAsia="SimSun"/>
+          <w:b/>
+        </w:rPr>
+        <w:t>质量误差</w:t>
       </w:r>
       <w:r>
         <w:rPr>
@@ -9980,7 +9481,7 @@
           <w:rFonts w:eastAsia="SimSun"/>
           <w:b/>
         </w:rPr>
-        <w:t>单一</w:t>
+        <w:t>直方图</w:t>
       </w:r>
       <w:r>
         <w:rPr>
@@ -9991,301 +9492,39 @@
     </w:p>
     <w:p>
       <w:pPr>
-        <w:pStyle w:val="ListParagraph"/>
-        <w:numPr>
-          <w:ilvl w:val="0"/>
-          <w:numId w:val="19"/>
-        </w:numPr>
-        <w:rPr>
-          <w:rFonts w:eastAsia="SimSun"/>
-        </w:rPr>
-      </w:pPr>
-      <w:r>
-        <w:rPr>
-          <w:rFonts w:eastAsia="SimSun"/>
-        </w:rPr>
-        <w:t>单击</w:t>
-      </w:r>
-      <w:r>
-        <w:rPr>
-          <w:rFonts w:eastAsia="SimSun"/>
-          <w:b/>
-        </w:rPr>
-        <w:t>目标</w:t>
-      </w:r>
-      <w:r>
-        <w:rPr>
-          <w:rFonts w:eastAsia="SimSun"/>
-        </w:rPr>
-        <w:t>视图顶部的</w:t>
-      </w:r>
-      <w:r>
-        <w:rPr>
-          <w:rFonts w:eastAsia="SimSun"/>
-          <w:b/>
-        </w:rPr>
-        <w:t>重复测定</w:t>
-      </w:r>
-      <w:r>
-        <w:rPr>
-          <w:rFonts w:eastAsia="SimSun"/>
-        </w:rPr>
-        <w:t>下拉列表。</w:t>
-      </w:r>
-    </w:p>
-    <w:p>
-      <w:pPr>
-        <w:pStyle w:val="ListParagraph"/>
-        <w:numPr>
-          <w:ilvl w:val="0"/>
-          <w:numId w:val="19"/>
-        </w:numPr>
-        <w:rPr>
-          <w:rFonts w:eastAsia="SimSun"/>
-        </w:rPr>
-      </w:pPr>
-      <w:r>
-        <w:rPr>
-          <w:rFonts w:eastAsia="SimSun"/>
-        </w:rPr>
-        <w:t>使用键盘上的向上和向下箭头键查看所有</w:t>
-      </w:r>
-      <w:r>
-        <w:rPr>
-          <w:rFonts w:eastAsia="SimSun"/>
-        </w:rPr>
-        <w:t xml:space="preserve"> 6 </w:t>
-      </w:r>
-      <w:r>
-        <w:rPr>
-          <w:rFonts w:eastAsia="SimSun"/>
-        </w:rPr>
-        <w:t>个重复测定中的质量误差值。</w:t>
-      </w:r>
-    </w:p>
-    <w:p>
-      <w:pPr>
-        <w:rPr>
-          <w:rFonts w:eastAsia="SimSun"/>
-        </w:rPr>
-      </w:pPr>
-      <w:r>
-        <w:rPr>
-          <w:rFonts w:eastAsia="SimSun"/>
-        </w:rPr>
-        <w:t>您会看到平均值介于</w:t>
-      </w:r>
-      <w:r>
-        <w:rPr>
-          <w:rFonts w:eastAsia="SimSun"/>
-        </w:rPr>
-        <w:t xml:space="preserve"> 1.5 </w:t>
-      </w:r>
-      <w:r>
-        <w:rPr>
-          <w:rFonts w:eastAsia="SimSun"/>
-        </w:rPr>
-        <w:t>到</w:t>
-      </w:r>
-      <w:r>
-        <w:rPr>
-          <w:rFonts w:eastAsia="SimSun"/>
-        </w:rPr>
-        <w:t xml:space="preserve"> 2.5 </w:t>
-      </w:r>
-      <w:r>
-        <w:rPr>
-          <w:rFonts w:eastAsia="SimSun"/>
-        </w:rPr>
-        <w:t>之间，而标准偏差值介于</w:t>
-      </w:r>
-      <w:r>
-        <w:rPr>
-          <w:rFonts w:eastAsia="SimSun"/>
-        </w:rPr>
-        <w:t xml:space="preserve"> 2.3 </w:t>
-      </w:r>
-      <w:r>
-        <w:rPr>
-          <w:rFonts w:eastAsia="SimSun"/>
-        </w:rPr>
-        <w:t>到</w:t>
-      </w:r>
-      <w:r>
-        <w:rPr>
-          <w:rFonts w:eastAsia="SimSun"/>
-        </w:rPr>
-        <w:t xml:space="preserve"> 3.3 </w:t>
-      </w:r>
-      <w:r>
-        <w:rPr>
-          <w:rFonts w:eastAsia="SimSun"/>
-        </w:rPr>
-        <w:t>之间。在最极端的情况下使用简单的计算方式，即平均值</w:t>
-      </w:r>
-      <w:r>
-        <w:rPr>
-          <w:rFonts w:eastAsia="SimSun"/>
-        </w:rPr>
-        <w:t xml:space="preserve"> + 3 * SD = 2.5 + 3.5*3 = 13 PPM</w:t>
-      </w:r>
-      <w:r>
-        <w:rPr>
-          <w:rFonts w:eastAsia="SimSun"/>
-        </w:rPr>
-        <w:t>，这似乎表明</w:t>
-      </w:r>
-      <w:r>
-        <w:rPr>
-          <w:rFonts w:eastAsia="SimSun"/>
-        </w:rPr>
-        <w:t xml:space="preserve"> 15 PPM </w:t>
-      </w:r>
-      <w:r>
-        <w:rPr>
-          <w:rFonts w:eastAsia="SimSun"/>
-        </w:rPr>
-        <w:t>的公差足以用于这些数据。</w:t>
-      </w:r>
-    </w:p>
-    <w:p>
-      <w:pPr>
-        <w:rPr>
-          <w:rFonts w:eastAsia="SimSun"/>
-        </w:rPr>
-      </w:pPr>
-      <w:r>
-        <w:rPr>
-          <w:rFonts w:eastAsia="SimSun"/>
-        </w:rPr>
-        <w:t>还要查看诱饵的质量误差：</w:t>
-      </w:r>
-    </w:p>
-    <w:p>
-      <w:pPr>
-        <w:pStyle w:val="ListParagraph"/>
-        <w:numPr>
-          <w:ilvl w:val="0"/>
-          <w:numId w:val="19"/>
-        </w:numPr>
-        <w:rPr>
-          <w:rFonts w:eastAsia="SimSun"/>
-        </w:rPr>
-      </w:pPr>
-      <w:r>
-        <w:rPr>
-          <w:rFonts w:eastAsia="SimSun"/>
-        </w:rPr>
-        <w:t>右键单击该图，选择</w:t>
-      </w:r>
-      <w:r>
-        <w:rPr>
-          <w:rFonts w:eastAsia="SimSun"/>
-          <w:b/>
-        </w:rPr>
-        <w:t>点</w:t>
-      </w:r>
-      <w:r>
-        <w:rPr>
-          <w:rFonts w:eastAsia="SimSun"/>
-        </w:rPr>
-        <w:t>，然后单击</w:t>
-      </w:r>
-      <w:r>
-        <w:rPr>
-          <w:rFonts w:eastAsia="SimSun"/>
-          <w:b/>
-        </w:rPr>
-        <w:t>诱饵</w:t>
-      </w:r>
-      <w:r>
-        <w:rPr>
-          <w:rFonts w:eastAsia="SimSun"/>
-        </w:rPr>
-        <w:t>。</w:t>
-      </w:r>
-    </w:p>
-    <w:p>
-      <w:pPr>
-        <w:pStyle w:val="ListParagraph"/>
-        <w:numPr>
-          <w:ilvl w:val="0"/>
-          <w:numId w:val="19"/>
-        </w:numPr>
-        <w:rPr>
-          <w:rFonts w:eastAsia="SimSun"/>
-        </w:rPr>
-      </w:pPr>
-      <w:r>
-        <w:rPr>
-          <w:rFonts w:eastAsia="SimSun"/>
-        </w:rPr>
-        <w:lastRenderedPageBreak/>
-        <w:t>右键单击该图，选择</w:t>
-      </w:r>
-      <w:r>
-        <w:rPr>
-          <w:rFonts w:eastAsia="SimSun"/>
-          <w:b/>
-        </w:rPr>
-        <w:t>重复测定</w:t>
-      </w:r>
-      <w:r>
-        <w:rPr>
-          <w:rFonts w:eastAsia="SimSun"/>
-        </w:rPr>
-        <w:t>，然后单击</w:t>
-      </w:r>
-      <w:r>
-        <w:rPr>
-          <w:rFonts w:eastAsia="SimSun"/>
-          <w:b/>
-        </w:rPr>
-        <w:t>全部</w:t>
-      </w:r>
-      <w:r>
-        <w:rPr>
-          <w:rFonts w:eastAsia="SimSun"/>
-        </w:rPr>
-        <w:t>。</w:t>
-      </w:r>
-      <w:r>
-        <w:rPr>
-          <w:rFonts w:eastAsia="SimSun"/>
-        </w:rPr>
-        <w:br/>
-      </w:r>
-      <w:r>
-        <w:rPr>
-          <w:rFonts w:eastAsia="SimSun"/>
-        </w:rPr>
-        <w:t>（然后切换回</w:t>
-      </w:r>
-      <w:r>
-        <w:rPr>
-          <w:rFonts w:eastAsia="SimSun"/>
-          <w:b/>
-        </w:rPr>
-        <w:t>目标</w:t>
-      </w:r>
-      <w:r>
-        <w:rPr>
-          <w:rFonts w:eastAsia="SimSun"/>
-        </w:rPr>
-        <w:t>）</w:t>
-      </w:r>
-    </w:p>
-    <w:p>
-      <w:pPr>
-        <w:rPr>
-          <w:rFonts w:eastAsia="SimSun"/>
-        </w:rPr>
-      </w:pPr>
-      <w:r>
-        <w:rPr>
-          <w:rFonts w:eastAsia="SimSun"/>
-        </w:rPr>
-        <w:t>要查看基于</w:t>
+        <w:rPr>
+          <w:rFonts w:eastAsia="SimSun"/>
+        </w:rPr>
+      </w:pPr>
+      <w:r>
+        <w:rPr>
+          <w:rFonts w:eastAsia="SimSun"/>
+        </w:rPr>
+        <w:t>这将显示质量误差在数据集中的分布。提取窗口</w:t>
+      </w:r>
+      <w:r>
+        <w:rPr>
+          <w:rFonts w:eastAsia="SimSun"/>
+        </w:rPr>
+        <w:t xml:space="preserve"> (±20 ppm) </w:t>
+      </w:r>
+      <w:r>
+        <w:rPr>
+          <w:rFonts w:eastAsia="SimSun"/>
+        </w:rPr>
+        <w:t>能否进一步优化？一般情况下，平均误差</w:t>
+      </w:r>
+      <w:r>
+        <w:rPr>
+          <w:rFonts w:eastAsia="SimSun"/>
+        </w:rPr>
+        <w:t xml:space="preserve"> +/- 3 </w:t>
+      </w:r>
+      <w:r>
+        <w:rPr>
+          <w:rFonts w:eastAsia="SimSun"/>
+        </w:rPr>
+        <w:t>个标准偏差便足以应对。但是，如果显示的直方图被截止，并且在极端情况下计数很高，则可能需要增宽提取窗口。</w:t>
       </w:r>
       <w:r>
         <w:rPr>
@@ -10293,130 +9532,6 @@
         </w:rPr>
         <w:t xml:space="preserve"> </w:t>
       </w:r>
-      <w:proofErr w:type="spellStart"/>
-      <w:r>
-        <w:rPr>
-          <w:rFonts w:eastAsia="SimSun"/>
-        </w:rPr>
-        <w:t>iRT</w:t>
-      </w:r>
-      <w:proofErr w:type="spellEnd"/>
-      <w:r>
-        <w:rPr>
-          <w:rFonts w:eastAsia="SimSun"/>
-        </w:rPr>
-        <w:t xml:space="preserve"> </w:t>
-      </w:r>
-      <w:r>
-        <w:rPr>
-          <w:rFonts w:eastAsia="SimSun"/>
-        </w:rPr>
-        <w:t>肽段和目标肽段库</w:t>
-      </w:r>
-      <w:r>
-        <w:rPr>
-          <w:rFonts w:eastAsia="SimSun"/>
-        </w:rPr>
-        <w:t xml:space="preserve"> </w:t>
-      </w:r>
-      <w:proofErr w:type="spellStart"/>
-      <w:r>
-        <w:rPr>
-          <w:rFonts w:eastAsia="SimSun"/>
-        </w:rPr>
-        <w:t>iRT</w:t>
-      </w:r>
-      <w:proofErr w:type="spellEnd"/>
-      <w:r>
-        <w:rPr>
-          <w:rFonts w:eastAsia="SimSun"/>
-        </w:rPr>
-        <w:t xml:space="preserve"> </w:t>
-      </w:r>
-      <w:r>
-        <w:rPr>
-          <w:rFonts w:eastAsia="SimSun"/>
-        </w:rPr>
-        <w:t>值预测目标肽段保留时间而使用的线性回归：</w:t>
-      </w:r>
-    </w:p>
-    <w:p>
-      <w:pPr>
-        <w:pStyle w:val="ListParagraph"/>
-        <w:numPr>
-          <w:ilvl w:val="0"/>
-          <w:numId w:val="19"/>
-        </w:numPr>
-        <w:rPr>
-          <w:rFonts w:eastAsia="SimSun"/>
-        </w:rPr>
-      </w:pPr>
-      <w:bookmarkStart w:id="5" w:name="_Hlk23864603"/>
-      <w:r>
-        <w:rPr>
-          <w:rFonts w:eastAsia="SimSun"/>
-        </w:rPr>
-        <w:t>在</w:t>
-      </w:r>
-      <w:r>
-        <w:rPr>
-          <w:rFonts w:eastAsia="SimSun"/>
-          <w:b/>
-        </w:rPr>
-        <w:t>视图</w:t>
-      </w:r>
-      <w:r>
-        <w:rPr>
-          <w:rFonts w:eastAsia="SimSun"/>
-        </w:rPr>
-        <w:t>菜单中选择</w:t>
-      </w:r>
-      <w:r>
-        <w:rPr>
-          <w:rFonts w:eastAsia="SimSun"/>
-          <w:b/>
-        </w:rPr>
-        <w:t>保留时间</w:t>
-      </w:r>
-      <w:r>
-        <w:rPr>
-          <w:rFonts w:eastAsia="SimSun"/>
-        </w:rPr>
-        <w:t>，然后单击</w:t>
-      </w:r>
-      <w:r>
-        <w:rPr>
-          <w:rFonts w:eastAsia="SimSun"/>
-          <w:b/>
-          <w:bCs/>
-        </w:rPr>
-        <w:t>回归</w:t>
-      </w:r>
-      <w:r>
-        <w:rPr>
-          <w:rFonts w:eastAsia="SimSun"/>
-        </w:rPr>
-        <w:t>，最后单击</w:t>
-      </w:r>
-      <w:r>
-        <w:rPr>
-          <w:rFonts w:eastAsia="SimSun"/>
-          <w:b/>
-        </w:rPr>
-        <w:t>运行分数</w:t>
-      </w:r>
-      <w:r>
-        <w:rPr>
-          <w:rFonts w:eastAsia="SimSun"/>
-        </w:rPr>
-        <w:t>。</w:t>
-      </w:r>
-      <w:r>
-        <w:rPr>
-          <w:rFonts w:eastAsia="SimSun"/>
-        </w:rPr>
-        <w:t xml:space="preserve"> </w:t>
-      </w:r>
     </w:p>
     <w:p>
       <w:pPr>
@@ -10430,10 +9545,10 @@
           <w:noProof/>
         </w:rPr>
         <w:drawing>
-          <wp:inline distT="0" distB="0" distL="0" distR="0" wp14:anchorId="780259A3" wp14:editId="0D35C44B">
+          <wp:inline distT="0" distB="0" distL="0" distR="0" wp14:anchorId="2E51EFC7" wp14:editId="18686549">
             <wp:extent cx="5619750" cy="4114800"/>
             <wp:effectExtent l="0" t="0" r="0" b="0"/>
-            <wp:docPr id="48" name="Picture 48"/>
+            <wp:docPr id="46" name="Picture 46"/>
             <wp:cNvGraphicFramePr>
               <a:graphicFrameLocks xmlns:a="http://schemas.openxmlformats.org/drawingml/2006/main" noChangeAspect="1"/>
             </wp:cNvGraphicFramePr>
@@ -10441,7 +9556,7 @@
               <a:graphicData uri="http://schemas.openxmlformats.org/drawingml/2006/picture">
                 <pic:pic xmlns:pic="http://schemas.openxmlformats.org/drawingml/2006/picture">
                   <pic:nvPicPr>
-                    <pic:cNvPr id="48" name="Picture 48"/>
+                    <pic:cNvPr id="46" name="Picture 46"/>
                     <pic:cNvPicPr>
                       <a:picLocks noChangeAspect="1"/>
                     </pic:cNvPicPr>
@@ -10468,7 +9583,31 @@
         </w:drawing>
       </w:r>
     </w:p>
-    <w:bookmarkEnd w:id="5"/>
+    <w:p>
+      <w:pPr>
+        <w:rPr>
+          <w:rFonts w:eastAsia="SimSun"/>
+        </w:rPr>
+      </w:pPr>
+      <w:r>
+        <w:rPr>
+          <w:rFonts w:eastAsia="SimSun"/>
+        </w:rPr>
+        <w:t>请注意，此分布涵盖全部</w:t>
+      </w:r>
+      <w:r>
+        <w:rPr>
+          <w:rFonts w:eastAsia="SimSun"/>
+        </w:rPr>
+        <w:t xml:space="preserve"> 6 </w:t>
+      </w:r>
+      <w:r>
+        <w:rPr>
+          <w:rFonts w:eastAsia="SimSun"/>
+        </w:rPr>
+        <w:t>次运行。为进一步理解每次运行的代表性，请执行以下操作：</w:t>
+      </w:r>
+    </w:p>
     <w:p>
       <w:pPr>
         <w:pStyle w:val="ListParagraph"/>
@@ -10484,14 +9623,14 @@
         <w:rPr>
           <w:rFonts w:eastAsia="SimSun"/>
         </w:rPr>
-        <w:t>右键单击此图，选择</w:t>
-      </w:r>
-      <w:r>
-        <w:rPr>
-          <w:rFonts w:eastAsia="SimSun"/>
-          <w:b/>
-        </w:rPr>
-        <w:t>绘图</w:t>
+        <w:t>右键单击该图，选择</w:t>
+      </w:r>
+      <w:r>
+        <w:rPr>
+          <w:rFonts w:eastAsia="SimSun"/>
+          <w:b/>
+        </w:rPr>
+        <w:t>重复测定</w:t>
       </w:r>
       <w:r>
         <w:rPr>
@@ -10504,7 +9643,7 @@
           <w:rFonts w:eastAsia="SimSun"/>
           <w:b/>
         </w:rPr>
-        <w:t>残差</w:t>
+        <w:t>单一</w:t>
       </w:r>
       <w:r>
         <w:rPr>
@@ -10515,34 +9654,409 @@
     </w:p>
     <w:p>
       <w:pPr>
-        <w:pStyle w:val="CommentText"/>
-        <w:rPr>
-          <w:rFonts w:eastAsia="SimSun"/>
-        </w:rPr>
-      </w:pPr>
-      <w:r>
-        <w:rPr>
-          <w:rFonts w:eastAsia="SimSun"/>
-        </w:rPr>
-        <w:t>随即显示该数据集中与预计保留时间的偏差。能否针对此分析进一步优化提取窗口（</w:t>
-      </w:r>
-      <w:r>
-        <w:rPr>
-          <w:rFonts w:eastAsia="SimSun"/>
-        </w:rPr>
-        <w:t xml:space="preserve">±5 </w:t>
-      </w:r>
-      <w:r>
-        <w:rPr>
-          <w:rFonts w:eastAsia="SimSun"/>
-        </w:rPr>
-        <w:t>分钟）？这时请进一步检查诱饵。</w:t>
-      </w:r>
-    </w:p>
-    <w:p>
-      <w:pPr>
-        <w:rPr>
-          <w:rFonts w:ascii="Arial" w:eastAsia="SimSun" w:hAnsi="Arial" w:cs="Arial"/>
+        <w:pStyle w:val="ListParagraph"/>
+        <w:numPr>
+          <w:ilvl w:val="0"/>
+          <w:numId w:val="19"/>
+        </w:numPr>
+        <w:rPr>
+          <w:rFonts w:eastAsia="SimSun"/>
+        </w:rPr>
+      </w:pPr>
+      <w:r>
+        <w:rPr>
+          <w:rFonts w:eastAsia="SimSun"/>
+        </w:rPr>
+        <w:t>单击</w:t>
+      </w:r>
+      <w:r>
+        <w:rPr>
+          <w:rFonts w:eastAsia="SimSun"/>
+          <w:b/>
+        </w:rPr>
+        <w:t>目标</w:t>
+      </w:r>
+      <w:r>
+        <w:rPr>
+          <w:rFonts w:eastAsia="SimSun"/>
+        </w:rPr>
+        <w:t>视图顶部的</w:t>
+      </w:r>
+      <w:r>
+        <w:rPr>
+          <w:rFonts w:eastAsia="SimSun"/>
+          <w:b/>
+        </w:rPr>
+        <w:t>重复测定</w:t>
+      </w:r>
+      <w:r>
+        <w:rPr>
+          <w:rFonts w:eastAsia="SimSun"/>
+        </w:rPr>
+        <w:t>下拉列表。</w:t>
+      </w:r>
+    </w:p>
+    <w:p>
+      <w:pPr>
+        <w:pStyle w:val="ListParagraph"/>
+        <w:numPr>
+          <w:ilvl w:val="0"/>
+          <w:numId w:val="19"/>
+        </w:numPr>
+        <w:rPr>
+          <w:rFonts w:eastAsia="SimSun"/>
+        </w:rPr>
+      </w:pPr>
+      <w:r>
+        <w:rPr>
+          <w:rFonts w:eastAsia="SimSun"/>
+        </w:rPr>
+        <w:t>使用键盘上的向上和向下箭头键查看所有</w:t>
+      </w:r>
+      <w:r>
+        <w:rPr>
+          <w:rFonts w:eastAsia="SimSun"/>
+        </w:rPr>
+        <w:t xml:space="preserve"> 6 </w:t>
+      </w:r>
+      <w:r>
+        <w:rPr>
+          <w:rFonts w:eastAsia="SimSun"/>
+        </w:rPr>
+        <w:t>个重复测定中的质量误差值。</w:t>
+      </w:r>
+    </w:p>
+    <w:p>
+      <w:pPr>
+        <w:rPr>
+          <w:rFonts w:eastAsia="SimSun"/>
+        </w:rPr>
+      </w:pPr>
+      <w:r>
+        <w:rPr>
+          <w:rFonts w:eastAsia="SimSun"/>
+        </w:rPr>
+        <w:t>您会看到平均值介于</w:t>
+      </w:r>
+      <w:r>
+        <w:rPr>
+          <w:rFonts w:eastAsia="SimSun"/>
+        </w:rPr>
+        <w:t xml:space="preserve"> 1.5 </w:t>
+      </w:r>
+      <w:r>
+        <w:rPr>
+          <w:rFonts w:eastAsia="SimSun"/>
+        </w:rPr>
+        <w:t>到</w:t>
+      </w:r>
+      <w:r>
+        <w:rPr>
+          <w:rFonts w:eastAsia="SimSun"/>
+        </w:rPr>
+        <w:t xml:space="preserve"> 2.5 </w:t>
+      </w:r>
+      <w:r>
+        <w:rPr>
+          <w:rFonts w:eastAsia="SimSun"/>
+        </w:rPr>
+        <w:t>之间，而标准偏差值介于</w:t>
+      </w:r>
+      <w:r>
+        <w:rPr>
+          <w:rFonts w:eastAsia="SimSun"/>
+        </w:rPr>
+        <w:t xml:space="preserve"> 2.3 </w:t>
+      </w:r>
+      <w:r>
+        <w:rPr>
+          <w:rFonts w:eastAsia="SimSun"/>
+        </w:rPr>
+        <w:t>到</w:t>
+      </w:r>
+      <w:r>
+        <w:rPr>
+          <w:rFonts w:eastAsia="SimSun"/>
+        </w:rPr>
+        <w:t xml:space="preserve"> 3.3 </w:t>
+      </w:r>
+      <w:r>
+        <w:rPr>
+          <w:rFonts w:eastAsia="SimSun"/>
+        </w:rPr>
+        <w:t>之间。在最极端的情况下使用简单的计算方式，即平均值</w:t>
+      </w:r>
+      <w:r>
+        <w:rPr>
+          <w:rFonts w:eastAsia="SimSun"/>
+        </w:rPr>
+        <w:t xml:space="preserve"> + 3 * SD = 2.5 + 3.5*3 = 13 PPM</w:t>
+      </w:r>
+      <w:r>
+        <w:rPr>
+          <w:rFonts w:eastAsia="SimSun"/>
+        </w:rPr>
+        <w:t>，这似乎表明</w:t>
+      </w:r>
+      <w:r>
+        <w:rPr>
+          <w:rFonts w:eastAsia="SimSun"/>
+        </w:rPr>
+        <w:t xml:space="preserve"> 15 PPM </w:t>
+      </w:r>
+      <w:r>
+        <w:rPr>
+          <w:rFonts w:eastAsia="SimSun"/>
+        </w:rPr>
+        <w:t>的公差足以用于这些数据。</w:t>
+      </w:r>
+    </w:p>
+    <w:p>
+      <w:pPr>
+        <w:rPr>
+          <w:rFonts w:eastAsia="SimSun"/>
+        </w:rPr>
+      </w:pPr>
+      <w:r>
+        <w:rPr>
+          <w:rFonts w:eastAsia="SimSun"/>
+        </w:rPr>
+        <w:t>还要查看诱饵的质量误差：</w:t>
+      </w:r>
+    </w:p>
+    <w:p>
+      <w:pPr>
+        <w:pStyle w:val="ListParagraph"/>
+        <w:numPr>
+          <w:ilvl w:val="0"/>
+          <w:numId w:val="19"/>
+        </w:numPr>
+        <w:rPr>
+          <w:rFonts w:eastAsia="SimSun"/>
+        </w:rPr>
+      </w:pPr>
+      <w:r>
+        <w:rPr>
+          <w:rFonts w:eastAsia="SimSun"/>
+        </w:rPr>
+        <w:t>右键单击该图，选择</w:t>
+      </w:r>
+      <w:r>
+        <w:rPr>
+          <w:rFonts w:eastAsia="SimSun"/>
+          <w:b/>
+        </w:rPr>
+        <w:t>点</w:t>
+      </w:r>
+      <w:r>
+        <w:rPr>
+          <w:rFonts w:eastAsia="SimSun"/>
+        </w:rPr>
+        <w:t>，然后单击</w:t>
+      </w:r>
+      <w:r>
+        <w:rPr>
+          <w:rFonts w:eastAsia="SimSun"/>
+          <w:b/>
+        </w:rPr>
+        <w:t>诱饵</w:t>
+      </w:r>
+      <w:r>
+        <w:rPr>
+          <w:rFonts w:eastAsia="SimSun"/>
+        </w:rPr>
+        <w:t>。</w:t>
+      </w:r>
+    </w:p>
+    <w:p>
+      <w:pPr>
+        <w:pStyle w:val="ListParagraph"/>
+        <w:numPr>
+          <w:ilvl w:val="0"/>
+          <w:numId w:val="19"/>
+        </w:numPr>
+        <w:rPr>
+          <w:rFonts w:eastAsia="SimSun"/>
+        </w:rPr>
+      </w:pPr>
+      <w:r>
+        <w:rPr>
+          <w:rFonts w:eastAsia="SimSun"/>
+        </w:rPr>
+        <w:lastRenderedPageBreak/>
+        <w:t>右键单击该图，选择</w:t>
+      </w:r>
+      <w:r>
+        <w:rPr>
+          <w:rFonts w:eastAsia="SimSun"/>
+          <w:b/>
+        </w:rPr>
+        <w:t>重复测定</w:t>
+      </w:r>
+      <w:r>
+        <w:rPr>
+          <w:rFonts w:eastAsia="SimSun"/>
+        </w:rPr>
+        <w:t>，然后单击</w:t>
+      </w:r>
+      <w:r>
+        <w:rPr>
+          <w:rFonts w:eastAsia="SimSun"/>
+          <w:b/>
+        </w:rPr>
+        <w:t>全部</w:t>
+      </w:r>
+      <w:r>
+        <w:rPr>
+          <w:rFonts w:eastAsia="SimSun"/>
+        </w:rPr>
+        <w:t>。</w:t>
+      </w:r>
+      <w:r>
+        <w:rPr>
+          <w:rFonts w:eastAsia="SimSun"/>
+        </w:rPr>
+        <w:br/>
+      </w:r>
+      <w:r>
+        <w:rPr>
+          <w:rFonts w:eastAsia="SimSun"/>
+        </w:rPr>
+        <w:t>（然后切换回</w:t>
+      </w:r>
+      <w:r>
+        <w:rPr>
+          <w:rFonts w:eastAsia="SimSun"/>
+          <w:b/>
+        </w:rPr>
+        <w:t>目标</w:t>
+      </w:r>
+      <w:r>
+        <w:rPr>
+          <w:rFonts w:eastAsia="SimSun"/>
+        </w:rPr>
+        <w:t>）</w:t>
+      </w:r>
+    </w:p>
+    <w:p>
+      <w:pPr>
+        <w:rPr>
+          <w:rFonts w:eastAsia="SimSun"/>
+        </w:rPr>
+      </w:pPr>
+      <w:r>
+        <w:rPr>
+          <w:rFonts w:eastAsia="SimSun"/>
+        </w:rPr>
+        <w:t>要查看基于</w:t>
+      </w:r>
+      <w:r>
+        <w:rPr>
+          <w:rFonts w:eastAsia="SimSun"/>
+        </w:rPr>
+        <w:t xml:space="preserve"> iRT </w:t>
+      </w:r>
+      <w:r>
+        <w:rPr>
+          <w:rFonts w:eastAsia="SimSun"/>
+        </w:rPr>
+        <w:t>肽段和目标肽段库</w:t>
+      </w:r>
+      <w:r>
+        <w:rPr>
+          <w:rFonts w:eastAsia="SimSun"/>
+        </w:rPr>
+        <w:t xml:space="preserve"> iRT </w:t>
+      </w:r>
+      <w:r>
+        <w:rPr>
+          <w:rFonts w:eastAsia="SimSun"/>
+        </w:rPr>
+        <w:t>值预测目标肽段保留时间而使用的线性回归：</w:t>
+      </w:r>
+    </w:p>
+    <w:p>
+      <w:pPr>
+        <w:pStyle w:val="ListParagraph"/>
+        <w:numPr>
+          <w:ilvl w:val="0"/>
+          <w:numId w:val="19"/>
+        </w:numPr>
+        <w:rPr>
+          <w:rFonts w:eastAsia="SimSun"/>
+        </w:rPr>
+      </w:pPr>
+      <w:bookmarkStart w:id="5" w:name="_Hlk23864603"/>
+      <w:r>
+        <w:rPr>
+          <w:rFonts w:eastAsia="SimSun"/>
+        </w:rPr>
+        <w:t>在</w:t>
+      </w:r>
+      <w:r>
+        <w:rPr>
+          <w:rFonts w:eastAsia="SimSun"/>
+          <w:b/>
+        </w:rPr>
+        <w:t>视图</w:t>
+      </w:r>
+      <w:r>
+        <w:rPr>
+          <w:rFonts w:eastAsia="SimSun"/>
+        </w:rPr>
+        <w:t>菜单中选择</w:t>
+      </w:r>
+      <w:r>
+        <w:rPr>
+          <w:rFonts w:eastAsia="SimSun"/>
+          <w:b/>
+        </w:rPr>
+        <w:t>保留时间</w:t>
+      </w:r>
+      <w:r>
+        <w:rPr>
+          <w:rFonts w:eastAsia="SimSun"/>
+        </w:rPr>
+        <w:t>，然后单击</w:t>
+      </w:r>
+      <w:r>
+        <w:rPr>
+          <w:rFonts w:eastAsia="SimSun"/>
+          <w:b/>
+          <w:bCs/>
+        </w:rPr>
+        <w:t>回归</w:t>
+      </w:r>
+      <w:r>
+        <w:rPr>
+          <w:rFonts w:eastAsia="SimSun"/>
+        </w:rPr>
+        <w:t>，最后单击</w:t>
+      </w:r>
+      <w:r>
+        <w:rPr>
+          <w:rFonts w:eastAsia="SimSun"/>
+          <w:b/>
+        </w:rPr>
+        <w:t>运行分数</w:t>
+      </w:r>
+      <w:r>
+        <w:rPr>
+          <w:rFonts w:eastAsia="SimSun"/>
+        </w:rPr>
+        <w:t>。</w:t>
+      </w:r>
+      <w:r>
+        <w:rPr>
+          <w:rFonts w:eastAsia="SimSun"/>
+        </w:rPr>
+        <w:t xml:space="preserve"> </w:t>
+      </w:r>
+    </w:p>
+    <w:p>
+      <w:pPr>
+        <w:rPr>
+          <w:rFonts w:eastAsia="SimSun"/>
         </w:rPr>
       </w:pPr>
       <w:r>
@@ -10550,12 +10064,11 @@
           <w:rFonts w:eastAsia="SimSun"/>
           <w:noProof/>
         </w:rPr>
-        <w:lastRenderedPageBreak/>
         <w:drawing>
-          <wp:inline distT="0" distB="0" distL="0" distR="0" wp14:anchorId="62B8314F" wp14:editId="4F488927">
+          <wp:inline distT="0" distB="0" distL="0" distR="0" wp14:anchorId="780259A3" wp14:editId="0D35C44B">
             <wp:extent cx="5619750" cy="4114800"/>
             <wp:effectExtent l="0" t="0" r="0" b="0"/>
-            <wp:docPr id="47" name="Picture 47"/>
+            <wp:docPr id="48" name="Picture 48"/>
             <wp:cNvGraphicFramePr>
               <a:graphicFrameLocks xmlns:a="http://schemas.openxmlformats.org/drawingml/2006/main" noChangeAspect="1"/>
             </wp:cNvGraphicFramePr>
@@ -10563,7 +10076,7 @@
               <a:graphicData uri="http://schemas.openxmlformats.org/drawingml/2006/picture">
                 <pic:pic xmlns:pic="http://schemas.openxmlformats.org/drawingml/2006/picture">
                   <pic:nvPicPr>
-                    <pic:cNvPr id="47" name="Picture 47"/>
+                    <pic:cNvPr id="48" name="Picture 48"/>
                     <pic:cNvPicPr>
                       <a:picLocks noChangeAspect="1"/>
                     </pic:cNvPicPr>
@@ -10590,6 +10103,128 @@
         </w:drawing>
       </w:r>
     </w:p>
+    <w:bookmarkEnd w:id="5"/>
+    <w:p>
+      <w:pPr>
+        <w:pStyle w:val="ListParagraph"/>
+        <w:numPr>
+          <w:ilvl w:val="0"/>
+          <w:numId w:val="19"/>
+        </w:numPr>
+        <w:rPr>
+          <w:rFonts w:eastAsia="SimSun"/>
+        </w:rPr>
+      </w:pPr>
+      <w:r>
+        <w:rPr>
+          <w:rFonts w:eastAsia="SimSun"/>
+        </w:rPr>
+        <w:t>右键单击此图，选择</w:t>
+      </w:r>
+      <w:r>
+        <w:rPr>
+          <w:rFonts w:eastAsia="SimSun"/>
+          <w:b/>
+        </w:rPr>
+        <w:t>绘图</w:t>
+      </w:r>
+      <w:r>
+        <w:rPr>
+          <w:rFonts w:eastAsia="SimSun"/>
+        </w:rPr>
+        <w:t>，然后单击</w:t>
+      </w:r>
+      <w:r>
+        <w:rPr>
+          <w:rFonts w:eastAsia="SimSun"/>
+          <w:b/>
+        </w:rPr>
+        <w:t>残差</w:t>
+      </w:r>
+      <w:r>
+        <w:rPr>
+          <w:rFonts w:eastAsia="SimSun"/>
+        </w:rPr>
+        <w:t>。</w:t>
+      </w:r>
+    </w:p>
+    <w:p>
+      <w:pPr>
+        <w:pStyle w:val="CommentText"/>
+        <w:rPr>
+          <w:rFonts w:eastAsia="SimSun"/>
+        </w:rPr>
+      </w:pPr>
+      <w:r>
+        <w:rPr>
+          <w:rFonts w:eastAsia="SimSun"/>
+        </w:rPr>
+        <w:t>随即显示该数据集中与预计保留时间的偏差。能否针对此分析进一步优化提取窗口（</w:t>
+      </w:r>
+      <w:r>
+        <w:rPr>
+          <w:rFonts w:eastAsia="SimSun"/>
+        </w:rPr>
+        <w:t xml:space="preserve">±5 </w:t>
+      </w:r>
+      <w:r>
+        <w:rPr>
+          <w:rFonts w:eastAsia="SimSun"/>
+        </w:rPr>
+        <w:t>分钟）？这时请进一步检查诱饵。</w:t>
+      </w:r>
+    </w:p>
+    <w:p>
+      <w:pPr>
+        <w:rPr>
+          <w:rFonts w:ascii="Arial" w:eastAsia="SimSun" w:hAnsi="Arial" w:cs="Arial"/>
+        </w:rPr>
+      </w:pPr>
+      <w:r>
+        <w:rPr>
+          <w:rFonts w:eastAsia="SimSun"/>
+          <w:noProof/>
+        </w:rPr>
+        <w:lastRenderedPageBreak/>
+        <w:drawing>
+          <wp:inline distT="0" distB="0" distL="0" distR="0" wp14:anchorId="62B8314F" wp14:editId="4F488927">
+            <wp:extent cx="5619750" cy="4114800"/>
+            <wp:effectExtent l="0" t="0" r="0" b="0"/>
+            <wp:docPr id="47" name="Picture 47"/>
+            <wp:cNvGraphicFramePr>
+              <a:graphicFrameLocks xmlns:a="http://schemas.openxmlformats.org/drawingml/2006/main" noChangeAspect="1"/>
+            </wp:cNvGraphicFramePr>
+            <a:graphic xmlns:a="http://schemas.openxmlformats.org/drawingml/2006/main">
+              <a:graphicData uri="http://schemas.openxmlformats.org/drawingml/2006/picture">
+                <pic:pic xmlns:pic="http://schemas.openxmlformats.org/drawingml/2006/picture">
+                  <pic:nvPicPr>
+                    <pic:cNvPr id="47" name="Picture 47"/>
+                    <pic:cNvPicPr>
+                      <a:picLocks noChangeAspect="1"/>
+                    </pic:cNvPicPr>
+                  </pic:nvPicPr>
+                  <pic:blipFill>
+                    <a:blip r:embed="rId43"/>
+                    <a:stretch>
+                      <a:fillRect/>
+                    </a:stretch>
+                  </pic:blipFill>
+                  <pic:spPr>
+                    <a:xfrm>
+                      <a:off x="0" y="0"/>
+                      <a:ext cx="5619750" cy="4114800"/>
+                    </a:xfrm>
+                    <a:prstGeom prst="rect">
+                      <a:avLst/>
+                    </a:prstGeom>
+                  </pic:spPr>
+                </pic:pic>
+              </a:graphicData>
+            </a:graphic>
+          </wp:inline>
+        </w:drawing>
+      </w:r>
+    </w:p>
     <w:p>
       <w:pPr>
         <w:pStyle w:val="ListParagraph"/>
@@ -10711,25 +10346,29 @@
         </w:rPr>
         <w:t>进行的数据处理没有严重缺陷。</w:t>
       </w:r>
-      <w:proofErr w:type="spellStart"/>
-      <w:r>
-        <w:rPr>
-          <w:rFonts w:eastAsia="SimSun"/>
-        </w:rPr>
-        <w:t>mProphet</w:t>
-      </w:r>
-      <w:proofErr w:type="spellEnd"/>
-      <w:r>
-        <w:rPr>
-          <w:rFonts w:eastAsia="SimSun"/>
-        </w:rPr>
-        <w:t xml:space="preserve"> </w:t>
-      </w:r>
-      <w:r>
-        <w:rPr>
-          <w:rFonts w:eastAsia="SimSun"/>
-        </w:rPr>
-        <w:t>评分模型中包含所有可用的特征评分，并且该模型在目标和诱饵（用于模拟不可检测的随机目标）之间实现了合理的分离。您或许觉得</w:t>
+      <w:r>
+        <w:rPr>
+          <w:rFonts w:eastAsia="SimSun"/>
+        </w:rPr>
+        <w:t xml:space="preserve">mProphet </w:t>
+      </w:r>
+      <w:r>
+        <w:rPr>
+          <w:rFonts w:eastAsia="SimSun"/>
+        </w:rPr>
+        <w:t>评分模型中包含所有可用的特征评分，并且该模型在目标和诱饵（用于模拟不可检测的随机目标）之间实现了合理的</w:t>
+      </w:r>
+      <w:r>
+        <w:rPr>
+          <w:rFonts w:eastAsia="SimSun"/>
+        </w:rPr>
+        <w:t>隔离</w:t>
+      </w:r>
+      <w:r>
+        <w:rPr>
+          <w:rFonts w:eastAsia="SimSun"/>
+        </w:rPr>
+        <w:t>。您或许觉得</w:t>
       </w:r>
       <w:r>
         <w:rPr>
@@ -10771,21 +10410,7 @@
         <w:rPr>
           <w:rFonts w:eastAsia="SimSun"/>
         </w:rPr>
-        <w:t xml:space="preserve"> </w:t>
-      </w:r>
-      <w:proofErr w:type="spellStart"/>
-      <w:r>
-        <w:rPr>
-          <w:rFonts w:eastAsia="SimSun"/>
-        </w:rPr>
-        <w:t>mProphet</w:t>
-      </w:r>
-      <w:proofErr w:type="spellEnd"/>
-      <w:r>
-        <w:rPr>
-          <w:rFonts w:eastAsia="SimSun"/>
-        </w:rPr>
-        <w:t xml:space="preserve"> </w:t>
+        <w:t xml:space="preserve"> mProphet </w:t>
       </w:r>
       <w:r>
         <w:rPr>
@@ -11301,7 +10926,7 @@
                     </pic:cNvPicPr>
                   </pic:nvPicPr>
                   <pic:blipFill>
-                    <a:blip r:embed="rId43"/>
+                    <a:blip r:embed="rId44"/>
                     <a:stretch>
                       <a:fillRect/>
                     </a:stretch>
@@ -11690,15 +11315,14 @@
       </w:pPr>
       <w:r>
         <w:rPr>
-          <w:rFonts w:eastAsia="SimSun"/>
           <w:noProof/>
         </w:rPr>
         <w:lastRenderedPageBreak/>
         <w:drawing>
-          <wp:inline distT="0" distB="0" distL="0" distR="0" wp14:anchorId="749E0EB9" wp14:editId="6EA7B88E">
+          <wp:inline distT="0" distB="0" distL="0" distR="0" wp14:anchorId="3C4B30CE" wp14:editId="2B9C1A4A">
             <wp:extent cx="5619750" cy="4114800"/>
             <wp:effectExtent l="0" t="0" r="0" b="0"/>
-            <wp:docPr id="51" name="Picture 51"/>
+            <wp:docPr id="4" name="Picture 4"/>
             <wp:cNvGraphicFramePr>
               <a:graphicFrameLocks xmlns:a="http://schemas.openxmlformats.org/drawingml/2006/main" noChangeAspect="1"/>
             </wp:cNvGraphicFramePr>
@@ -11706,13 +11330,11 @@
               <a:graphicData uri="http://schemas.openxmlformats.org/drawingml/2006/picture">
                 <pic:pic xmlns:pic="http://schemas.openxmlformats.org/drawingml/2006/picture">
                   <pic:nvPicPr>
-                    <pic:cNvPr id="51" name="Picture 51"/>
-                    <pic:cNvPicPr>
-                      <a:picLocks noChangeAspect="1"/>
-                    </pic:cNvPicPr>
+                    <pic:cNvPr id="1" name=""/>
+                    <pic:cNvPicPr/>
                   </pic:nvPicPr>
                   <pic:blipFill>
-                    <a:blip r:embed="rId44"/>
+                    <a:blip r:embed="rId45"/>
                     <a:stretch>
                       <a:fillRect/>
                     </a:stretch>
@@ -11772,14 +11394,13 @@
       </w:pPr>
       <w:r>
         <w:rPr>
-          <w:rFonts w:eastAsia="SimSun"/>
           <w:noProof/>
         </w:rPr>
         <w:drawing>
-          <wp:inline distT="0" distB="0" distL="0" distR="0" wp14:anchorId="33600869" wp14:editId="062F827C">
+          <wp:inline distT="0" distB="0" distL="0" distR="0" wp14:anchorId="12DA8DDF" wp14:editId="27BC6D6B">
             <wp:extent cx="5756910" cy="2875280"/>
             <wp:effectExtent l="0" t="0" r="0" b="1270"/>
-            <wp:docPr id="55" name="Picture 55"/>
+            <wp:docPr id="6" name="Picture 6"/>
             <wp:cNvGraphicFramePr>
               <a:graphicFrameLocks xmlns:a="http://schemas.openxmlformats.org/drawingml/2006/main" noChangeAspect="1"/>
             </wp:cNvGraphicFramePr>
@@ -11787,13 +11408,11 @@
               <a:graphicData uri="http://schemas.openxmlformats.org/drawingml/2006/picture">
                 <pic:pic xmlns:pic="http://schemas.openxmlformats.org/drawingml/2006/picture">
                   <pic:nvPicPr>
-                    <pic:cNvPr id="55" name="Picture 55"/>
-                    <pic:cNvPicPr>
-                      <a:picLocks noChangeAspect="1"/>
-                    </pic:cNvPicPr>
+                    <pic:cNvPr id="1" name=""/>
+                    <pic:cNvPicPr/>
                   </pic:nvPicPr>
                   <pic:blipFill>
-                    <a:blip r:embed="rId45"/>
+                    <a:blip r:embed="rId46"/>
                     <a:stretch>
                       <a:fillRect/>
                     </a:stretch>
@@ -12092,7 +11711,7 @@
                     </pic:cNvPicPr>
                   </pic:nvPicPr>
                   <pic:blipFill>
-                    <a:blip r:embed="rId46"/>
+                    <a:blip r:embed="rId47"/>
                     <a:stretch>
                       <a:fillRect/>
                     </a:stretch>
@@ -12339,7 +11958,7 @@
                     </pic:cNvPicPr>
                   </pic:nvPicPr>
                   <pic:blipFill>
-                    <a:blip r:embed="rId47"/>
+                    <a:blip r:embed="rId48"/>
                     <a:stretch>
                       <a:fillRect/>
                     </a:stretch>
@@ -12434,7 +12053,7 @@
                     </pic:cNvPicPr>
                   </pic:nvPicPr>
                   <pic:blipFill>
-                    <a:blip r:embed="rId48">
+                    <a:blip r:embed="rId49">
                       <a:extLst>
                         <a:ext uri="{28A0092B-C50C-407E-A947-70E740481C1C}">
                           <a14:useLocalDpi xmlns:a14="http://schemas.microsoft.com/office/drawing/2010/main" val="0"/>
@@ -12495,21 +12114,7 @@
         <w:rPr>
           <w:rFonts w:eastAsia="SimSun"/>
         </w:rPr>
-        <w:t xml:space="preserve"> </w:t>
-      </w:r>
-      <w:proofErr w:type="spellStart"/>
-      <w:r>
-        <w:rPr>
-          <w:rFonts w:eastAsia="SimSun"/>
-        </w:rPr>
-        <w:t>iRT</w:t>
-      </w:r>
-      <w:proofErr w:type="spellEnd"/>
-      <w:r>
-        <w:rPr>
-          <w:rFonts w:eastAsia="SimSun"/>
-        </w:rPr>
-        <w:t xml:space="preserve"> </w:t>
+        <w:t xml:space="preserve"> iRT </w:t>
       </w:r>
       <w:r>
         <w:rPr>
@@ -12987,7 +12592,7 @@
                     </pic:cNvPicPr>
                   </pic:nvPicPr>
                   <pic:blipFill>
-                    <a:blip r:embed="rId49"/>
+                    <a:blip r:embed="rId50"/>
                     <a:stretch>
                       <a:fillRect/>
                     </a:stretch>
@@ -13068,23 +12673,7 @@
           <w:rFonts w:ascii="Arial" w:eastAsia="SimSun" w:hAnsi="Arial"/>
           <w:sz w:val="20"/>
         </w:rPr>
-        <w:t xml:space="preserve"> </w:t>
-      </w:r>
-      <w:proofErr w:type="spellStart"/>
-      <w:r>
-        <w:rPr>
-          <w:rFonts w:ascii="Arial" w:eastAsia="SimSun" w:hAnsi="Arial"/>
-          <w:sz w:val="20"/>
-        </w:rPr>
-        <w:t>iRT</w:t>
-      </w:r>
-      <w:proofErr w:type="spellEnd"/>
-      <w:r>
-        <w:rPr>
-          <w:rFonts w:ascii="Arial" w:eastAsia="SimSun" w:hAnsi="Arial"/>
-          <w:sz w:val="20"/>
-        </w:rPr>
-        <w:t xml:space="preserve"> </w:t>
+        <w:t xml:space="preserve"> iRT </w:t>
       </w:r>
       <w:r>
         <w:rPr>
@@ -13461,7 +13050,7 @@
                     </pic:cNvPicPr>
                   </pic:nvPicPr>
                   <pic:blipFill>
-                    <a:blip r:embed="rId50">
+                    <a:blip r:embed="rId51">
                       <a:extLst>
                         <a:ext uri="{28A0092B-C50C-407E-A947-70E740481C1C}">
                           <a14:useLocalDpi xmlns:a14="http://schemas.microsoft.com/office/drawing/2010/main" val="0"/>
@@ -13579,16 +13168,8 @@
         <w:rPr>
           <w:rFonts w:eastAsia="SimSun"/>
         </w:rPr>
-        <w:t xml:space="preserve"> </w:t>
-      </w:r>
-      <w:proofErr w:type="spellStart"/>
-      <w:r>
-        <w:rPr>
-          <w:rFonts w:eastAsia="SimSun"/>
-        </w:rPr>
-        <w:t>MSstats</w:t>
-      </w:r>
-      <w:proofErr w:type="spellEnd"/>
+        <w:t xml:space="preserve"> MSstats</w:t>
+      </w:r>
       <w:r>
         <w:rPr>
           <w:rFonts w:eastAsia="SimSun"/>
@@ -13611,16 +13192,8 @@
         <w:rPr>
           <w:rFonts w:eastAsia="SimSun"/>
         </w:rPr>
-        <w:t xml:space="preserve"> </w:t>
-      </w:r>
-      <w:proofErr w:type="spellStart"/>
-      <w:r>
-        <w:rPr>
-          <w:rFonts w:eastAsia="SimSun"/>
-        </w:rPr>
-        <w:t>MSstats</w:t>
-      </w:r>
-      <w:proofErr w:type="spellEnd"/>
+        <w:t xml:space="preserve"> MSstats</w:t>
+      </w:r>
       <w:r>
         <w:rPr>
           <w:rFonts w:eastAsia="SimSun"/>
@@ -13724,16 +13297,8 @@
         <w:rPr>
           <w:rFonts w:eastAsia="SimSun"/>
         </w:rPr>
-        <w:t xml:space="preserve"> </w:t>
-      </w:r>
-      <w:proofErr w:type="spellStart"/>
-      <w:r>
-        <w:rPr>
-          <w:rFonts w:eastAsia="SimSun"/>
-        </w:rPr>
-        <w:t>MSstats</w:t>
-      </w:r>
-      <w:proofErr w:type="spellEnd"/>
+        <w:t xml:space="preserve"> MSstats</w:t>
+      </w:r>
       <w:r>
         <w:rPr>
           <w:rFonts w:eastAsia="SimSun"/>
@@ -13768,16 +13333,8 @@
         <w:rPr>
           <w:rFonts w:eastAsia="SimSun"/>
         </w:rPr>
-        <w:t xml:space="preserve"> </w:t>
-      </w:r>
-      <w:proofErr w:type="spellStart"/>
-      <w:r>
-        <w:rPr>
-          <w:rFonts w:eastAsia="SimSun"/>
-        </w:rPr>
-        <w:t>MSstats</w:t>
-      </w:r>
-      <w:proofErr w:type="spellEnd"/>
+        <w:t xml:space="preserve"> MSstats</w:t>
+      </w:r>
       <w:r>
         <w:rPr>
           <w:rFonts w:eastAsia="SimSun"/>
@@ -13888,21 +13445,12 @@
         </w:rPr>
         <w:t xml:space="preserve"> </w:t>
       </w:r>
-      <w:proofErr w:type="spellStart"/>
-      <w:r>
-        <w:rPr>
-          <w:rFonts w:eastAsia="SimSun"/>
-          <w:b/>
-        </w:rPr>
-        <w:t>MSstats</w:t>
-      </w:r>
-      <w:proofErr w:type="spellEnd"/>
-      <w:r>
-        <w:rPr>
-          <w:rFonts w:eastAsia="SimSun"/>
-          <w:b/>
-        </w:rPr>
-        <w:t xml:space="preserve"> </w:t>
+      <w:r>
+        <w:rPr>
+          <w:rFonts w:eastAsia="SimSun"/>
+          <w:b/>
+        </w:rPr>
+        <w:t xml:space="preserve">MSstats </w:t>
       </w:r>
       <w:r>
         <w:rPr>
@@ -14052,21 +13600,7 @@
         <w:rPr>
           <w:rFonts w:eastAsia="SimSun"/>
         </w:rPr>
-        <w:t xml:space="preserve"> </w:t>
-      </w:r>
-      <w:proofErr w:type="spellStart"/>
-      <w:r>
-        <w:rPr>
-          <w:rFonts w:eastAsia="SimSun"/>
-        </w:rPr>
-        <w:t>mProphet</w:t>
-      </w:r>
-      <w:proofErr w:type="spellEnd"/>
-      <w:r>
-        <w:rPr>
-          <w:rFonts w:eastAsia="SimSun"/>
-        </w:rPr>
-        <w:t xml:space="preserve"> </w:t>
+        <w:t xml:space="preserve"> mProphet </w:t>
       </w:r>
       <w:r>
         <w:rPr>
@@ -14126,21 +13660,7 @@
         <w:rPr>
           <w:rFonts w:eastAsia="SimSun"/>
         </w:rPr>
-        <w:t xml:space="preserve"> </w:t>
-      </w:r>
-      <w:proofErr w:type="spellStart"/>
-      <w:r>
-        <w:rPr>
-          <w:rFonts w:eastAsia="SimSun"/>
-        </w:rPr>
-        <w:t>MSstats</w:t>
-      </w:r>
-      <w:proofErr w:type="spellEnd"/>
-      <w:r>
-        <w:rPr>
-          <w:rFonts w:eastAsia="SimSun"/>
-        </w:rPr>
-        <w:t xml:space="preserve"> </w:t>
+        <w:t xml:space="preserve"> MSstats </w:t>
       </w:r>
       <w:r>
         <w:rPr>
@@ -14152,21 +13672,7 @@
         <w:rPr>
           <w:rFonts w:eastAsia="SimSun"/>
         </w:rPr>
-        <w:t xml:space="preserve"> </w:t>
-      </w:r>
-      <w:proofErr w:type="spellStart"/>
-      <w:r>
-        <w:rPr>
-          <w:rFonts w:eastAsia="SimSun"/>
-        </w:rPr>
-        <w:t>MSstats</w:t>
-      </w:r>
-      <w:proofErr w:type="spellEnd"/>
-      <w:r>
-        <w:rPr>
-          <w:rFonts w:eastAsia="SimSun"/>
-        </w:rPr>
-        <w:t xml:space="preserve"> </w:t>
+        <w:t xml:space="preserve"> MSstats </w:t>
       </w:r>
       <w:r>
         <w:rPr>
@@ -14285,8 +13791,8 @@
       </w:r>
     </w:p>
     <w:sectPr>
-      <w:footerReference w:type="even" r:id="rId51"/>
-      <w:footerReference w:type="default" r:id="rId52"/>
+      <w:footerReference w:type="even" r:id="rId52"/>
+      <w:footerReference w:type="default" r:id="rId53"/>
       <w:pgSz w:w="11900" w:h="16840"/>
       <w:pgMar w:top="1417" w:right="1417" w:bottom="1134" w:left="1417" w:header="850" w:footer="850" w:gutter="0"/>
       <w:cols w:space="708"/>

</xml_diff>

<commit_message>
Skyline (21.2): Initial translation updates for revised DIA tutorial - Fix data download URLs for DIA tutorial
</commit_message>
<xml_diff>
--- a/pwiz_tools/Skyline/Documentation/Tutorials/Chinese/Skyline DIA QE_zh-CHS.docx
+++ b/pwiz_tools/Skyline/Documentation/Tutorials/Chinese/Skyline DIA QE_zh-CHS.docx
@@ -146,21 +146,7 @@
         <w:rPr>
           <w:rFonts w:eastAsia="SimSun"/>
         </w:rPr>
-        <w:t xml:space="preserve"> Thermo Q-</w:t>
-      </w:r>
-      <w:proofErr w:type="spellStart"/>
-      <w:r>
-        <w:rPr>
-          <w:rFonts w:eastAsia="SimSun"/>
-        </w:rPr>
-        <w:t>Exactive</w:t>
-      </w:r>
-      <w:proofErr w:type="spellEnd"/>
-      <w:r>
-        <w:rPr>
-          <w:rFonts w:eastAsia="SimSun"/>
-        </w:rPr>
-        <w:t xml:space="preserve"> Plus </w:t>
+        <w:t xml:space="preserve"> Thermo Q-Exactive Plus </w:t>
       </w:r>
       <w:r>
         <w:rPr>
@@ -184,310 +170,251 @@
         <w:rPr>
           <w:rFonts w:eastAsia="SimSun"/>
         </w:rPr>
+        <w:t xml:space="preserve"> Sciex TripleTOF 6600</w:t>
+      </w:r>
+      <w:r>
+        <w:rPr>
+          <w:rFonts w:eastAsia="SimSun"/>
+        </w:rPr>
+        <w:t>，请参阅</w:t>
+      </w:r>
+      <w:r>
+        <w:rPr>
+          <w:rFonts w:eastAsia="SimSun" w:hint="eastAsia"/>
+        </w:rPr>
+        <w:t>本</w:t>
+      </w:r>
+      <w:r>
+        <w:rPr>
+          <w:rFonts w:eastAsia="SimSun"/>
+        </w:rPr>
+        <w:t>教程</w:t>
+      </w:r>
+      <w:r>
+        <w:rPr>
+          <w:rFonts w:eastAsia="SimSun" w:hint="eastAsia"/>
+        </w:rPr>
+        <w:t>的另一版本</w:t>
+      </w:r>
+      <w:r>
+        <w:rPr>
+          <w:rFonts w:eastAsia="SimSun"/>
+        </w:rPr>
+        <w:t xml:space="preserve"> Skyline DIA TTOF</w:t>
+      </w:r>
+      <w:r>
+        <w:rPr>
+          <w:rFonts w:eastAsia="SimSun"/>
+        </w:rPr>
+        <w:t>。</w:t>
+      </w:r>
+      <w:r>
+        <w:rPr>
+          <w:rFonts w:eastAsia="SimSun"/>
+        </w:rPr>
         <w:t xml:space="preserve"> </w:t>
       </w:r>
-      <w:proofErr w:type="spellStart"/>
-      <w:r>
-        <w:rPr>
-          <w:rFonts w:eastAsia="SimSun"/>
-        </w:rPr>
-        <w:t>Sciex</w:t>
-      </w:r>
-      <w:proofErr w:type="spellEnd"/>
-      <w:r>
-        <w:rPr>
-          <w:rFonts w:eastAsia="SimSun"/>
+    </w:p>
+    <w:p>
+      <w:pPr>
+        <w:rPr>
+          <w:rFonts w:eastAsia="SimSun"/>
+        </w:rPr>
+      </w:pPr>
+      <w:r>
+        <w:rPr>
+          <w:rFonts w:eastAsia="SimSun"/>
+        </w:rPr>
+        <w:t>本教程使用</w:t>
+      </w:r>
+      <w:r>
+        <w:rPr>
+          <w:rFonts w:eastAsia="SimSun" w:hint="eastAsia"/>
+        </w:rPr>
+        <w:t>的数据是一个</w:t>
+      </w:r>
+      <w:r>
+        <w:rPr>
+          <w:rFonts w:eastAsia="SimSun"/>
+        </w:rPr>
+        <w:t xml:space="preserve">SWATH-MS </w:t>
+      </w:r>
+      <w:r>
+        <w:rPr>
+          <w:rFonts w:eastAsia="SimSun"/>
+        </w:rPr>
+        <w:t>数据集，</w:t>
+      </w:r>
+      <w:r>
+        <w:rPr>
+          <w:rFonts w:eastAsia="SimSun" w:hint="eastAsia"/>
+        </w:rPr>
+        <w:t>它</w:t>
+      </w:r>
+      <w:r>
+        <w:rPr>
+          <w:rFonts w:eastAsia="SimSun" w:hint="eastAsia"/>
+        </w:rPr>
+        <w:t>通过使用</w:t>
+      </w:r>
+      <w:r>
+        <w:rPr>
+          <w:rFonts w:eastAsia="SimSun" w:hint="eastAsia"/>
+        </w:rPr>
+        <w:t>18</w:t>
+      </w:r>
+      <w:r>
+        <w:rPr>
+          <w:rFonts w:eastAsia="SimSun"/>
+        </w:rPr>
+        <w:t>个可变宽度窗口母离子</w:t>
+      </w:r>
+      <w:r>
+        <w:rPr>
+          <w:rFonts w:eastAsia="SimSun" w:hint="eastAsia"/>
+        </w:rPr>
+        <w:t>隔离</w:t>
+      </w:r>
+      <w:r>
+        <w:rPr>
+          <w:rFonts w:eastAsia="SimSun"/>
+        </w:rPr>
+        <w:t>方案（</w:t>
+      </w:r>
+      <w:r>
+        <w:rPr>
+          <w:rFonts w:eastAsia="SimSun"/>
+        </w:rPr>
+        <w:t xml:space="preserve">Bruderer R. </w:t>
+      </w:r>
+      <w:r>
+        <w:rPr>
+          <w:rFonts w:eastAsia="SimSun"/>
+        </w:rPr>
+        <w:t>等人，</w:t>
+      </w:r>
+      <w:r>
+        <w:rPr>
+          <w:rFonts w:eastAsia="SimSun"/>
+        </w:rPr>
+        <w:t>MCP 2015</w:t>
+      </w:r>
+      <w:r>
+        <w:rPr>
+          <w:rFonts w:eastAsia="SimSun"/>
+        </w:rPr>
+        <w:t>）和</w:t>
+      </w:r>
+      <w:r>
+        <w:rPr>
+          <w:rFonts w:eastAsia="SimSun"/>
+        </w:rPr>
+        <w:t xml:space="preserve"> 1 </w:t>
+      </w:r>
+      <w:r>
+        <w:rPr>
+          <w:rFonts w:eastAsia="SimSun"/>
+        </w:rPr>
+        <w:t>小时梯度</w:t>
+      </w:r>
+      <w:r>
+        <w:rPr>
+          <w:rFonts w:eastAsia="SimSun"/>
+        </w:rPr>
+        <w:t>，</w:t>
+      </w:r>
+      <w:r>
+        <w:rPr>
+          <w:rFonts w:eastAsia="SimSun" w:hint="eastAsia"/>
+        </w:rPr>
+        <w:t>采集于</w:t>
+      </w:r>
+      <w:r>
+        <w:rPr>
+          <w:rFonts w:eastAsia="SimSun"/>
+        </w:rPr>
+        <w:t xml:space="preserve">QqOrbi </w:t>
+      </w:r>
+      <w:r>
+        <w:rPr>
+          <w:rFonts w:eastAsia="SimSun"/>
+        </w:rPr>
+        <w:t>仪器（</w:t>
+      </w:r>
+      <w:r>
+        <w:rPr>
+          <w:rFonts w:eastAsia="SimSun"/>
+        </w:rPr>
+        <w:t>Q-Exactive Plus</w:t>
+      </w:r>
+      <w:r>
+        <w:rPr>
+          <w:rFonts w:eastAsia="SimSun"/>
+        </w:rPr>
+        <w:t>、</w:t>
+      </w:r>
+      <w:r>
+        <w:rPr>
+          <w:rFonts w:eastAsia="SimSun"/>
+        </w:rPr>
+        <w:t>Thermo</w:t>
+      </w:r>
+      <w:r>
+        <w:rPr>
+          <w:rFonts w:eastAsia="SimSun"/>
+        </w:rPr>
+        <w:t>）</w:t>
+      </w:r>
+      <w:r>
+        <w:rPr>
+          <w:rFonts w:eastAsia="SimSun"/>
+        </w:rPr>
+        <w:t>。</w:t>
+      </w:r>
+      <w:r>
+        <w:rPr>
+          <w:rFonts w:eastAsia="SimSun" w:hint="eastAsia"/>
+        </w:rPr>
+        <w:t>通过本教程，</w:t>
+      </w:r>
+      <w:r>
+        <w:rPr>
+          <w:rFonts w:eastAsia="SimSun"/>
+        </w:rPr>
+        <w:t>您将了解如何使用</w:t>
+      </w:r>
+      <w:r>
+        <w:rPr>
+          <w:rFonts w:eastAsia="SimSun"/>
+        </w:rPr>
+        <w:t xml:space="preserve"> Skyline</w:t>
+      </w:r>
+      <w:r>
+        <w:rPr>
+          <w:rFonts w:eastAsia="SimSun" w:hint="eastAsia"/>
+        </w:rPr>
+        <w:t>对肽段以及推断的蛋白质检测和定量进行靶向分析。</w:t>
+      </w:r>
+      <w:r>
+        <w:rPr>
+          <w:rFonts w:eastAsia="SimSun" w:hint="eastAsia"/>
         </w:rPr>
         <w:t xml:space="preserve"> </w:t>
       </w:r>
-      <w:proofErr w:type="spellStart"/>
-      <w:r>
-        <w:rPr>
-          <w:rFonts w:eastAsia="SimSun"/>
-        </w:rPr>
-        <w:t>TripleTOF</w:t>
-      </w:r>
-      <w:proofErr w:type="spellEnd"/>
-      <w:r>
-        <w:rPr>
-          <w:rFonts w:eastAsia="SimSun"/>
-        </w:rPr>
-        <w:t xml:space="preserve"> 6600</w:t>
-      </w:r>
-      <w:r>
-        <w:rPr>
-          <w:rFonts w:eastAsia="SimSun"/>
-        </w:rPr>
-        <w:t>，请参阅</w:t>
-      </w:r>
+    </w:p>
+    <w:p>
+      <w:pPr>
+        <w:rPr>
+          <w:rFonts w:eastAsia="SimSun"/>
+        </w:rPr>
+      </w:pPr>
       <w:r>
         <w:rPr>
           <w:rFonts w:eastAsia="SimSun" w:hint="eastAsia"/>
         </w:rPr>
-        <w:t>本</w:t>
-      </w:r>
-      <w:r>
-        <w:rPr>
-          <w:rFonts w:eastAsia="SimSun"/>
-        </w:rPr>
-        <w:t>教程</w:t>
-      </w:r>
-      <w:r>
-        <w:rPr>
-          <w:rFonts w:eastAsia="SimSun" w:hint="eastAsia"/>
-        </w:rPr>
-        <w:t>的另一版本</w:t>
-      </w:r>
-      <w:r>
-        <w:rPr>
-          <w:rFonts w:eastAsia="SimSun"/>
-        </w:rPr>
-        <w:t xml:space="preserve"> Skyline DIA TTOF</w:t>
-      </w:r>
-      <w:r>
-        <w:rPr>
-          <w:rFonts w:eastAsia="SimSun"/>
-        </w:rPr>
-        <w:t>。</w:t>
-      </w:r>
-      <w:r>
-        <w:rPr>
-          <w:rFonts w:eastAsia="SimSun"/>
-        </w:rPr>
-        <w:t xml:space="preserve"> </w:t>
-      </w:r>
-    </w:p>
-    <w:p>
-      <w:pPr>
-        <w:rPr>
-          <w:rFonts w:eastAsia="SimSun"/>
-        </w:rPr>
-      </w:pPr>
-      <w:r>
-        <w:rPr>
-          <w:rFonts w:eastAsia="SimSun"/>
-        </w:rPr>
-        <w:t>本教程使用</w:t>
-      </w:r>
-      <w:r>
-        <w:rPr>
-          <w:rFonts w:eastAsia="SimSun" w:hint="eastAsia"/>
-        </w:rPr>
-        <w:t>的数据是一个</w:t>
-      </w:r>
-      <w:r>
-        <w:rPr>
-          <w:rFonts w:eastAsia="SimSun"/>
-        </w:rPr>
-        <w:t xml:space="preserve">SWATH-MS </w:t>
-      </w:r>
-      <w:r>
-        <w:rPr>
-          <w:rFonts w:eastAsia="SimSun"/>
-        </w:rPr>
-        <w:t>数据集，</w:t>
-      </w:r>
-      <w:r>
-        <w:rPr>
-          <w:rFonts w:eastAsia="SimSun" w:hint="eastAsia"/>
-        </w:rPr>
-        <w:t>它</w:t>
-      </w:r>
-      <w:r>
-        <w:rPr>
-          <w:rFonts w:eastAsia="SimSun" w:hint="eastAsia"/>
-        </w:rPr>
-        <w:t>通过使用</w:t>
-      </w:r>
-      <w:r>
-        <w:rPr>
-          <w:rFonts w:eastAsia="SimSun" w:hint="eastAsia"/>
-        </w:rPr>
-        <w:t>18</w:t>
-      </w:r>
-      <w:r>
-        <w:rPr>
-          <w:rFonts w:eastAsia="SimSun"/>
-        </w:rPr>
-        <w:t>个可变宽度窗口母离子</w:t>
-      </w:r>
-      <w:r>
-        <w:rPr>
-          <w:rFonts w:eastAsia="SimSun" w:hint="eastAsia"/>
-        </w:rPr>
-        <w:t>隔离</w:t>
-      </w:r>
-      <w:r>
-        <w:rPr>
-          <w:rFonts w:eastAsia="SimSun"/>
-        </w:rPr>
-        <w:t>方案（</w:t>
-      </w:r>
-      <w:proofErr w:type="spellStart"/>
-      <w:r>
-        <w:rPr>
-          <w:rFonts w:eastAsia="SimSun"/>
-        </w:rPr>
-        <w:t>Bruderer</w:t>
-      </w:r>
-      <w:proofErr w:type="spellEnd"/>
-      <w:r>
-        <w:rPr>
-          <w:rFonts w:eastAsia="SimSun"/>
-        </w:rPr>
-        <w:t xml:space="preserve"> R. </w:t>
-      </w:r>
-      <w:r>
-        <w:rPr>
-          <w:rFonts w:eastAsia="SimSun"/>
-        </w:rPr>
-        <w:t>等人，</w:t>
-      </w:r>
-      <w:r>
-        <w:rPr>
-          <w:rFonts w:eastAsia="SimSun"/>
-        </w:rPr>
-        <w:t>MCP 2015</w:t>
-      </w:r>
-      <w:r>
-        <w:rPr>
-          <w:rFonts w:eastAsia="SimSun"/>
-        </w:rPr>
-        <w:t>）和</w:t>
-      </w:r>
-      <w:r>
-        <w:rPr>
-          <w:rFonts w:eastAsia="SimSun"/>
-        </w:rPr>
-        <w:t xml:space="preserve"> 1 </w:t>
-      </w:r>
-      <w:r>
-        <w:rPr>
-          <w:rFonts w:eastAsia="SimSun"/>
-        </w:rPr>
-        <w:t>小时梯度</w:t>
-      </w:r>
-      <w:r>
-        <w:rPr>
-          <w:rFonts w:eastAsia="SimSun"/>
-        </w:rPr>
-        <w:t>，</w:t>
-      </w:r>
-      <w:r>
-        <w:rPr>
-          <w:rFonts w:eastAsia="SimSun" w:hint="eastAsia"/>
-        </w:rPr>
-        <w:t>采集于</w:t>
-      </w:r>
-      <w:proofErr w:type="spellStart"/>
-      <w:r>
-        <w:rPr>
-          <w:rFonts w:eastAsia="SimSun"/>
-        </w:rPr>
-        <w:t>QqOrbi</w:t>
-      </w:r>
-      <w:proofErr w:type="spellEnd"/>
-      <w:r>
-        <w:rPr>
-          <w:rFonts w:eastAsia="SimSun"/>
-        </w:rPr>
-        <w:t xml:space="preserve"> </w:t>
-      </w:r>
-      <w:r>
-        <w:rPr>
-          <w:rFonts w:eastAsia="SimSun"/>
-        </w:rPr>
-        <w:t>仪器（</w:t>
-      </w:r>
-      <w:r>
-        <w:rPr>
-          <w:rFonts w:eastAsia="SimSun"/>
-        </w:rPr>
-        <w:t>Q-</w:t>
-      </w:r>
-      <w:proofErr w:type="spellStart"/>
-      <w:r>
-        <w:rPr>
-          <w:rFonts w:eastAsia="SimSun"/>
-        </w:rPr>
-        <w:t>Exactive</w:t>
-      </w:r>
-      <w:proofErr w:type="spellEnd"/>
-      <w:r>
-        <w:rPr>
-          <w:rFonts w:eastAsia="SimSun"/>
-        </w:rPr>
-        <w:t xml:space="preserve"> Plus</w:t>
-      </w:r>
-      <w:r>
-        <w:rPr>
-          <w:rFonts w:eastAsia="SimSun"/>
-        </w:rPr>
-        <w:t>、</w:t>
-      </w:r>
-      <w:r>
-        <w:rPr>
-          <w:rFonts w:eastAsia="SimSun"/>
-        </w:rPr>
-        <w:t>Thermo</w:t>
-      </w:r>
-      <w:r>
-        <w:rPr>
-          <w:rFonts w:eastAsia="SimSun"/>
-        </w:rPr>
-        <w:t>）</w:t>
-      </w:r>
-      <w:r>
-        <w:rPr>
-          <w:rFonts w:eastAsia="SimSun"/>
-        </w:rPr>
-        <w:t>。</w:t>
-      </w:r>
-      <w:r>
-        <w:rPr>
-          <w:rFonts w:eastAsia="SimSun" w:hint="eastAsia"/>
-        </w:rPr>
-        <w:t>通过本教程，</w:t>
-      </w:r>
-      <w:r>
-        <w:rPr>
-          <w:rFonts w:eastAsia="SimSun"/>
-        </w:rPr>
-        <w:t>您将了解如何使用</w:t>
-      </w:r>
-      <w:r>
-        <w:rPr>
-          <w:rFonts w:eastAsia="SimSun"/>
-        </w:rPr>
-        <w:t xml:space="preserve"> Skyline</w:t>
-      </w:r>
-      <w:r>
-        <w:rPr>
-          <w:rFonts w:eastAsia="SimSun" w:hint="eastAsia"/>
-        </w:rPr>
-        <w:t>对肽段以及推断的蛋白质检测和定量进行靶向分析。</w:t>
-      </w:r>
-      <w:r>
-        <w:rPr>
-          <w:rFonts w:eastAsia="SimSun" w:hint="eastAsia"/>
-        </w:rPr>
-        <w:t xml:space="preserve"> </w:t>
-      </w:r>
-    </w:p>
-    <w:p>
-      <w:pPr>
-        <w:rPr>
-          <w:rFonts w:eastAsia="SimSun"/>
-        </w:rPr>
-      </w:pPr>
-      <w:r>
-        <w:rPr>
-          <w:rFonts w:eastAsia="SimSun" w:hint="eastAsia"/>
-        </w:rPr>
         <w:t>用于采集数据的样品复制于</w:t>
       </w:r>
       <w:hyperlink r:id="rId9" w:history="1">
-        <w:proofErr w:type="spellStart"/>
         <w:r>
           <w:rPr>
             <w:rStyle w:val="Hyperlink"/>
@@ -495,7 +422,6 @@
           </w:rPr>
           <w:t>LFQBench</w:t>
         </w:r>
-        <w:proofErr w:type="spellEnd"/>
         <w:r>
           <w:rPr>
             <w:rStyle w:val="Hyperlink"/>
@@ -850,13 +776,8 @@
           <w:color w:val="808080" w:themeColor="background1" w:themeShade="80"/>
         </w:rPr>
       </w:pPr>
-      <w:proofErr w:type="spellStart"/>
-      <w:r>
-        <w:t>Bruderer</w:t>
-      </w:r>
-      <w:proofErr w:type="spellEnd"/>
-      <w:r>
-        <w:t xml:space="preserve">, et al. Extending the Limits of Quantitative Proteome Profiling with Data-Independent Acquisition and Application to Acetaminophen-Treated Three-Dimensional Liver Microtissues.” </w:t>
+      <w:r>
+        <w:t xml:space="preserve">Bruderer, et al. Extending the Limits of Quantitative Proteome Profiling with Data-Independent Acquisition and Application to Acetaminophen-Treated Three-Dimensional Liver Microtissues.” </w:t>
       </w:r>
       <w:r>
         <w:rPr>
@@ -1695,14 +1616,7 @@
         <w:rPr>
           <w:rFonts w:eastAsia="SimSun"/>
         </w:rPr>
-        <w:t>的正常工作流程，</w:t>
-      </w:r>
-      <w:proofErr w:type="gramStart"/>
-      <w:r>
-        <w:rPr>
-          <w:rFonts w:eastAsia="SimSun"/>
-        </w:rPr>
-        <w:t>可以改为使用</w:t>
+        <w:t>的正常工作流程，可以改为使用</w:t>
       </w:r>
       <w:r>
         <w:rPr>
@@ -1710,7 +1624,6 @@
         </w:rPr>
         <w:t>“</w:t>
       </w:r>
-      <w:proofErr w:type="gramEnd"/>
       <w:r>
         <w:rPr>
           <w:rFonts w:eastAsia="SimSun"/>
@@ -1849,21 +1762,7 @@
         <w:rPr>
           <w:rFonts w:eastAsia="SimSun"/>
         </w:rPr>
-        <w:t xml:space="preserve"> </w:t>
-      </w:r>
-      <w:proofErr w:type="spellStart"/>
-      <w:r>
-        <w:rPr>
-          <w:rFonts w:eastAsia="SimSun"/>
-        </w:rPr>
-        <w:t>PeptideProphet</w:t>
-      </w:r>
-      <w:proofErr w:type="spellEnd"/>
-      <w:r>
-        <w:rPr>
-          <w:rFonts w:eastAsia="SimSun"/>
-        </w:rPr>
-        <w:t xml:space="preserve"> </w:t>
+        <w:t xml:space="preserve"> PeptideProphet </w:t>
       </w:r>
       <w:r>
         <w:rPr>
@@ -1907,50 +1806,27 @@
         </w:rPr>
         <w:t>搜索：</w:t>
       </w:r>
-      <w:r>
-        <w:fldChar w:fldCharType="begin"/>
-      </w:r>
-      <w:r>
-        <w:instrText xml:space="preserve"> HYPERLINK "https://skyline.ms/wiki/home/software/Skyline/page.view?name=building_spectral_libraries" </w:instrText>
-      </w:r>
-      <w:r>
-        <w:fldChar w:fldCharType="separate"/>
-      </w:r>
-      <w:r>
-        <w:rPr>
-          <w:rFonts w:eastAsia="SimSun"/>
-          <w:color w:val="0070C0"/>
-          <w:u w:val="single"/>
-        </w:rPr>
-        <w:t>https://skyline.ms/wiki/home/software/Skyline/page.view?name=building_spectral_libraries</w:t>
-      </w:r>
-      <w:r>
-        <w:rPr>
-          <w:rFonts w:eastAsia="SimSun"/>
-          <w:color w:val="0070C0"/>
-          <w:u w:val="single"/>
-        </w:rPr>
-        <w:fldChar w:fldCharType="end"/>
-      </w:r>
+      <w:hyperlink r:id="rId17" w:history="1">
+        <w:r>
+          <w:rPr>
+            <w:rFonts w:eastAsia="SimSun"/>
+            <w:color w:val="0070C0"/>
+            <w:u w:val="single"/>
+          </w:rPr>
+          <w:t>https://skyline.ms/wiki/home/software/Skyline/page.view?name=building_spectral_libraries</w:t>
+        </w:r>
+      </w:hyperlink>
       <w:r>
         <w:rPr>
           <w:rFonts w:eastAsia="SimSun"/>
         </w:rPr>
         <w:t>。您将从</w:t>
       </w:r>
-      <w:proofErr w:type="spellStart"/>
-      <w:r>
-        <w:rPr>
-          <w:rFonts w:eastAsia="SimSun"/>
-        </w:rPr>
-        <w:t>PeptideProphet</w:t>
-      </w:r>
-      <w:proofErr w:type="spellEnd"/>
-      <w:r>
-        <w:rPr>
-          <w:rFonts w:eastAsia="SimSun"/>
-        </w:rPr>
-        <w:t xml:space="preserve"> </w:t>
+      <w:r>
+        <w:rPr>
+          <w:rFonts w:eastAsia="SimSun"/>
+        </w:rPr>
+        <w:t xml:space="preserve">PeptideProphet </w:t>
       </w:r>
       <w:r>
         <w:rPr>
@@ -2257,435 +2133,6 @@
                 <pic:pic xmlns:pic="http://schemas.openxmlformats.org/drawingml/2006/picture">
                   <pic:nvPicPr>
                     <pic:cNvPr id="19" name="Picture 19" descr="Graphical user interface, text, application&#10;&#10;Description automatically generated"/>
-                    <pic:cNvPicPr/>
-                  </pic:nvPicPr>
-                  <pic:blipFill>
-                    <a:blip r:embed="rId17"/>
-                    <a:stretch>
-                      <a:fillRect/>
-                    </a:stretch>
-                  </pic:blipFill>
-                  <pic:spPr>
-                    <a:xfrm>
-                      <a:off x="0" y="0"/>
-                      <a:ext cx="3848100" cy="5514975"/>
-                    </a:xfrm>
-                    <a:prstGeom prst="rect">
-                      <a:avLst/>
-                    </a:prstGeom>
-                  </pic:spPr>
-                </pic:pic>
-              </a:graphicData>
-            </a:graphic>
-          </wp:inline>
-        </w:drawing>
-      </w:r>
-    </w:p>
-    <w:p>
-      <w:pPr>
-        <w:rPr>
-          <w:rFonts w:eastAsia="SimSun"/>
-        </w:rPr>
-      </w:pPr>
-      <w:r>
-        <w:rPr>
-          <w:rFonts w:eastAsia="SimSun"/>
-        </w:rPr>
-        <w:t>注意：</w:t>
-      </w:r>
-      <w:r>
-        <w:rPr>
-          <w:rFonts w:eastAsia="SimSun"/>
-        </w:rPr>
-        <w:t xml:space="preserve">0.95 </w:t>
-      </w:r>
-      <w:r>
-        <w:rPr>
-          <w:rFonts w:eastAsia="SimSun"/>
-        </w:rPr>
-        <w:t>是</w:t>
-      </w:r>
-      <w:r>
-        <w:rPr>
-          <w:rFonts w:eastAsia="SimSun"/>
-        </w:rPr>
-        <w:t xml:space="preserve">DDA </w:t>
-      </w:r>
-      <w:r>
-        <w:rPr>
-          <w:rFonts w:eastAsia="SimSun"/>
-        </w:rPr>
-        <w:t>数据库搜索中每个肽段谱图匹配</w:t>
-      </w:r>
-      <w:r>
-        <w:rPr>
-          <w:rFonts w:eastAsia="SimSun" w:hint="eastAsia"/>
-        </w:rPr>
-        <w:t>度</w:t>
-      </w:r>
-      <w:r>
-        <w:rPr>
-          <w:rFonts w:eastAsia="SimSun"/>
-        </w:rPr>
-        <w:t>计算的</w:t>
-      </w:r>
-      <w:r>
-        <w:rPr>
-          <w:rFonts w:eastAsia="SimSun"/>
-        </w:rPr>
-        <w:t xml:space="preserve"> </w:t>
-      </w:r>
-      <w:proofErr w:type="spellStart"/>
-      <w:r>
-        <w:rPr>
-          <w:rFonts w:eastAsia="SimSun"/>
-        </w:rPr>
-        <w:t>PeptideProphet</w:t>
-      </w:r>
-      <w:proofErr w:type="spellEnd"/>
-      <w:r>
-        <w:rPr>
-          <w:rFonts w:eastAsia="SimSun"/>
-        </w:rPr>
-        <w:t xml:space="preserve"> </w:t>
-      </w:r>
-      <w:r>
-        <w:rPr>
-          <w:rFonts w:eastAsia="SimSun"/>
-        </w:rPr>
-        <w:t>概率阈值</w:t>
-      </w:r>
-      <w:r>
-        <w:rPr>
-          <w:rFonts w:eastAsia="SimSun"/>
-        </w:rPr>
-        <w:t xml:space="preserve"> - </w:t>
-      </w:r>
-      <w:r>
-        <w:rPr>
-          <w:rFonts w:eastAsia="SimSun"/>
-        </w:rPr>
-        <w:t>在这个特定的数据集中，这</w:t>
-      </w:r>
-      <w:r>
-        <w:rPr>
-          <w:rFonts w:eastAsia="SimSun" w:hint="eastAsia"/>
-        </w:rPr>
-        <w:t>相当</w:t>
-      </w:r>
-      <w:r>
-        <w:rPr>
-          <w:rFonts w:eastAsia="SimSun"/>
-        </w:rPr>
-        <w:t>于</w:t>
-      </w:r>
-      <w:r>
-        <w:rPr>
-          <w:rFonts w:eastAsia="SimSun"/>
-        </w:rPr>
-        <w:t xml:space="preserve"> 0.2% </w:t>
-      </w:r>
-      <w:r>
-        <w:rPr>
-          <w:rFonts w:eastAsia="SimSun"/>
-        </w:rPr>
-        <w:t>的</w:t>
-      </w:r>
-      <w:r>
-        <w:rPr>
-          <w:rFonts w:eastAsia="SimSun"/>
-        </w:rPr>
-        <w:t xml:space="preserve"> PSM </w:t>
-      </w:r>
-      <w:r>
-        <w:rPr>
-          <w:rFonts w:eastAsia="SimSun"/>
-        </w:rPr>
-        <w:t>错误发现率，但此值在不同数据集中会有所不同，因此应在此处输入您要使用的错误发现率的概率阈值。</w:t>
-      </w:r>
-    </w:p>
-    <w:p>
-      <w:pPr>
-        <w:pStyle w:val="ListParagraph"/>
-        <w:numPr>
-          <w:ilvl w:val="0"/>
-          <w:numId w:val="5"/>
-        </w:numPr>
-        <w:rPr>
-          <w:rFonts w:eastAsia="SimSun"/>
-        </w:rPr>
-      </w:pPr>
-      <w:r>
-        <w:rPr>
-          <w:rFonts w:eastAsia="SimSun"/>
-        </w:rPr>
-        <w:t>单击</w:t>
-      </w:r>
-      <w:r>
-        <w:rPr>
-          <w:rFonts w:eastAsia="SimSun"/>
-          <w:b/>
-        </w:rPr>
-        <w:t>添加文件</w:t>
-      </w:r>
-      <w:r>
-        <w:rPr>
-          <w:rFonts w:eastAsia="SimSun"/>
-        </w:rPr>
-        <w:t>按钮。</w:t>
-      </w:r>
-    </w:p>
-    <w:p>
-      <w:pPr>
-        <w:pStyle w:val="ListParagraph"/>
-        <w:numPr>
-          <w:ilvl w:val="0"/>
-          <w:numId w:val="5"/>
-        </w:numPr>
-        <w:rPr>
-          <w:rFonts w:eastAsia="SimSun"/>
-        </w:rPr>
-      </w:pPr>
-      <w:r>
-        <w:rPr>
-          <w:rFonts w:eastAsia="SimSun"/>
-        </w:rPr>
-        <w:t>导航到先前创建的</w:t>
-      </w:r>
-      <w:r>
-        <w:rPr>
-          <w:rFonts w:eastAsia="SimSun"/>
-        </w:rPr>
-        <w:t xml:space="preserve"> DIA-QE </w:t>
-      </w:r>
-      <w:r>
-        <w:rPr>
-          <w:rFonts w:eastAsia="SimSun"/>
-        </w:rPr>
-        <w:t>文件夹，并进入</w:t>
-      </w:r>
-      <w:proofErr w:type="spellStart"/>
-      <w:r>
-        <w:rPr>
-          <w:rFonts w:eastAsia="SimSun"/>
-        </w:rPr>
-        <w:t>DDA_search</w:t>
-      </w:r>
-      <w:proofErr w:type="spellEnd"/>
-      <w:r>
-        <w:rPr>
-          <w:rFonts w:eastAsia="SimSun"/>
-        </w:rPr>
-        <w:t xml:space="preserve"> </w:t>
-      </w:r>
-      <w:r>
-        <w:rPr>
-          <w:rFonts w:eastAsia="SimSun"/>
-        </w:rPr>
-        <w:t>子文件夹。</w:t>
-      </w:r>
-    </w:p>
-    <w:p>
-      <w:pPr>
-        <w:pStyle w:val="ListParagraph"/>
-        <w:numPr>
-          <w:ilvl w:val="0"/>
-          <w:numId w:val="5"/>
-        </w:numPr>
-        <w:rPr>
-          <w:rFonts w:eastAsia="SimSun"/>
-        </w:rPr>
-      </w:pPr>
-      <w:r>
-        <w:rPr>
-          <w:rFonts w:eastAsia="SimSun"/>
-        </w:rPr>
-        <w:t>双击</w:t>
-      </w:r>
-      <w:r>
-        <w:rPr>
-          <w:rFonts w:eastAsia="SimSun"/>
-        </w:rPr>
-        <w:t xml:space="preserve"> "interact.pep.xml" </w:t>
-      </w:r>
-      <w:r>
-        <w:rPr>
-          <w:rFonts w:eastAsia="SimSun"/>
-        </w:rPr>
-        <w:t>文件。</w:t>
-      </w:r>
-    </w:p>
-    <w:p>
-      <w:pPr>
-        <w:pStyle w:val="ListParagraph"/>
-        <w:numPr>
-          <w:ilvl w:val="0"/>
-          <w:numId w:val="5"/>
-        </w:numPr>
-        <w:rPr>
-          <w:rFonts w:eastAsia="SimSun"/>
-        </w:rPr>
-      </w:pPr>
-      <w:r>
-        <w:rPr>
-          <w:rFonts w:eastAsia="SimSun"/>
-        </w:rPr>
-        <w:t>在</w:t>
-      </w:r>
-      <w:r>
-        <w:rPr>
-          <w:rFonts w:eastAsia="SimSun"/>
-        </w:rPr>
-        <w:t xml:space="preserve"> </w:t>
-      </w:r>
-      <w:proofErr w:type="spellStart"/>
-      <w:r>
-        <w:rPr>
-          <w:rFonts w:eastAsia="SimSun"/>
-          <w:b/>
-        </w:rPr>
-        <w:t>iRT</w:t>
-      </w:r>
-      <w:proofErr w:type="spellEnd"/>
-      <w:r>
-        <w:rPr>
-          <w:rFonts w:eastAsia="SimSun"/>
-          <w:b/>
-        </w:rPr>
-        <w:t xml:space="preserve"> </w:t>
-      </w:r>
-      <w:r>
-        <w:rPr>
-          <w:rFonts w:eastAsia="SimSun"/>
-          <w:b/>
-        </w:rPr>
-        <w:t>标准肽段</w:t>
-      </w:r>
-      <w:r>
-        <w:rPr>
-          <w:rFonts w:eastAsia="SimSun"/>
-        </w:rPr>
-        <w:t>下拉列表中，单击</w:t>
-      </w:r>
-      <w:r>
-        <w:rPr>
-          <w:rFonts w:eastAsia="SimSun"/>
-        </w:rPr>
-        <w:t xml:space="preserve"> "Biognosys-11 (iRT-C18)"</w:t>
-      </w:r>
-      <w:r>
-        <w:rPr>
-          <w:rFonts w:eastAsia="SimSun"/>
-        </w:rPr>
-        <w:t>。</w:t>
-      </w:r>
-    </w:p>
-    <w:p>
-      <w:pPr>
-        <w:pStyle w:val="ListParagraph"/>
-        <w:numPr>
-          <w:ilvl w:val="0"/>
-          <w:numId w:val="5"/>
-        </w:numPr>
-        <w:rPr>
-          <w:rFonts w:eastAsia="SimSun"/>
-        </w:rPr>
-      </w:pPr>
-      <w:r>
-        <w:rPr>
-          <w:rFonts w:eastAsia="SimSun"/>
-        </w:rPr>
-        <w:t>在</w:t>
-      </w:r>
-      <w:r>
-        <w:rPr>
-          <w:rFonts w:eastAsia="SimSun"/>
-          <w:b/>
-        </w:rPr>
-        <w:t>工作流程</w:t>
-      </w:r>
-      <w:r>
-        <w:rPr>
-          <w:rFonts w:eastAsia="SimSun"/>
-        </w:rPr>
-        <w:t>框中，单击</w:t>
-      </w:r>
-      <w:r>
-        <w:rPr>
-          <w:rFonts w:eastAsia="SimSun"/>
-        </w:rPr>
-        <w:t xml:space="preserve"> </w:t>
-      </w:r>
-      <w:r>
-        <w:rPr>
-          <w:rFonts w:eastAsia="SimSun"/>
-          <w:b/>
-        </w:rPr>
-        <w:t>DIA</w:t>
-      </w:r>
-      <w:r>
-        <w:rPr>
-          <w:rFonts w:eastAsia="SimSun"/>
-        </w:rPr>
-        <w:t xml:space="preserve"> </w:t>
-      </w:r>
-      <w:r>
-        <w:rPr>
-          <w:rFonts w:eastAsia="SimSun"/>
-        </w:rPr>
-        <w:t>选项。</w:t>
-      </w:r>
-    </w:p>
-    <w:p>
-      <w:pPr>
-        <w:rPr>
-          <w:rFonts w:eastAsia="SimSun"/>
-        </w:rPr>
-      </w:pPr>
-      <w:r>
-        <w:rPr>
-          <w:rFonts w:eastAsia="SimSun"/>
-        </w:rPr>
-        <w:t>向导中的</w:t>
-      </w:r>
-      <w:r>
-        <w:rPr>
-          <w:rFonts w:eastAsia="SimSun"/>
-          <w:b/>
-        </w:rPr>
-        <w:t>谱图库</w:t>
-      </w:r>
-      <w:r>
-        <w:rPr>
-          <w:rFonts w:eastAsia="SimSun"/>
-        </w:rPr>
-        <w:t>页面现在应显示如下：</w:t>
-      </w:r>
-    </w:p>
-    <w:p>
-      <w:pPr>
-        <w:rPr>
-          <w:rFonts w:eastAsia="SimSun"/>
-        </w:rPr>
-      </w:pPr>
-      <w:r>
-        <w:rPr>
-          <w:noProof/>
-        </w:rPr>
-        <w:lastRenderedPageBreak/>
-        <w:drawing>
-          <wp:inline distT="0" distB="0" distL="0" distR="0" wp14:anchorId="3E20E554" wp14:editId="0F0AA1CF">
-            <wp:extent cx="3848100" cy="5514975"/>
-            <wp:effectExtent l="0" t="0" r="0" b="9525"/>
-            <wp:docPr id="34" name="Picture 34" descr="Graphical user interface, text, application, email&#10;&#10;Description automatically generated"/>
-            <wp:cNvGraphicFramePr>
-              <a:graphicFrameLocks xmlns:a="http://schemas.openxmlformats.org/drawingml/2006/main" noChangeAspect="1"/>
-            </wp:cNvGraphicFramePr>
-            <a:graphic xmlns:a="http://schemas.openxmlformats.org/drawingml/2006/main">
-              <a:graphicData uri="http://schemas.openxmlformats.org/drawingml/2006/picture">
-                <pic:pic xmlns:pic="http://schemas.openxmlformats.org/drawingml/2006/picture">
-                  <pic:nvPicPr>
-                    <pic:cNvPr id="34" name="Picture 34" descr="Graphical user interface, text, application, email&#10;&#10;Description automatically generated"/>
                     <pic:cNvPicPr/>
                   </pic:nvPicPr>
                   <pic:blipFill>
@@ -2712,6 +2159,404 @@
     </w:p>
     <w:p>
       <w:pPr>
+        <w:rPr>
+          <w:rFonts w:eastAsia="SimSun"/>
+        </w:rPr>
+      </w:pPr>
+      <w:r>
+        <w:rPr>
+          <w:rFonts w:eastAsia="SimSun"/>
+        </w:rPr>
+        <w:t>注意：</w:t>
+      </w:r>
+      <w:r>
+        <w:rPr>
+          <w:rFonts w:eastAsia="SimSun"/>
+        </w:rPr>
+        <w:t xml:space="preserve">0.95 </w:t>
+      </w:r>
+      <w:r>
+        <w:rPr>
+          <w:rFonts w:eastAsia="SimSun"/>
+        </w:rPr>
+        <w:t>是</w:t>
+      </w:r>
+      <w:r>
+        <w:rPr>
+          <w:rFonts w:eastAsia="SimSun"/>
+        </w:rPr>
+        <w:t xml:space="preserve">DDA </w:t>
+      </w:r>
+      <w:r>
+        <w:rPr>
+          <w:rFonts w:eastAsia="SimSun"/>
+        </w:rPr>
+        <w:t>数据库搜索中每个肽段谱图匹配</w:t>
+      </w:r>
+      <w:r>
+        <w:rPr>
+          <w:rFonts w:eastAsia="SimSun" w:hint="eastAsia"/>
+        </w:rPr>
+        <w:t>度</w:t>
+      </w:r>
+      <w:r>
+        <w:rPr>
+          <w:rFonts w:eastAsia="SimSun"/>
+        </w:rPr>
+        <w:t>计算的</w:t>
+      </w:r>
+      <w:r>
+        <w:rPr>
+          <w:rFonts w:eastAsia="SimSun"/>
+        </w:rPr>
+        <w:t xml:space="preserve"> PeptideProphet </w:t>
+      </w:r>
+      <w:r>
+        <w:rPr>
+          <w:rFonts w:eastAsia="SimSun"/>
+        </w:rPr>
+        <w:t>概率阈值</w:t>
+      </w:r>
+      <w:r>
+        <w:rPr>
+          <w:rFonts w:eastAsia="SimSun"/>
+        </w:rPr>
+        <w:t xml:space="preserve"> - </w:t>
+      </w:r>
+      <w:r>
+        <w:rPr>
+          <w:rFonts w:eastAsia="SimSun"/>
+        </w:rPr>
+        <w:t>在这个特定的数据集中，这</w:t>
+      </w:r>
+      <w:r>
+        <w:rPr>
+          <w:rFonts w:eastAsia="SimSun" w:hint="eastAsia"/>
+        </w:rPr>
+        <w:t>相当</w:t>
+      </w:r>
+      <w:r>
+        <w:rPr>
+          <w:rFonts w:eastAsia="SimSun"/>
+        </w:rPr>
+        <w:t>于</w:t>
+      </w:r>
+      <w:r>
+        <w:rPr>
+          <w:rFonts w:eastAsia="SimSun"/>
+        </w:rPr>
+        <w:t xml:space="preserve"> 0.2% </w:t>
+      </w:r>
+      <w:r>
+        <w:rPr>
+          <w:rFonts w:eastAsia="SimSun"/>
+        </w:rPr>
+        <w:t>的</w:t>
+      </w:r>
+      <w:r>
+        <w:rPr>
+          <w:rFonts w:eastAsia="SimSun"/>
+        </w:rPr>
+        <w:t xml:space="preserve"> PSM </w:t>
+      </w:r>
+      <w:r>
+        <w:rPr>
+          <w:rFonts w:eastAsia="SimSun"/>
+        </w:rPr>
+        <w:t>错误发现率，但此值在不同数据集中会有所不同，因此应在此处输入您要使用的错误发现率的概率阈值。</w:t>
+      </w:r>
+    </w:p>
+    <w:p>
+      <w:pPr>
+        <w:pStyle w:val="ListParagraph"/>
+        <w:numPr>
+          <w:ilvl w:val="0"/>
+          <w:numId w:val="5"/>
+        </w:numPr>
+        <w:rPr>
+          <w:rFonts w:eastAsia="SimSun"/>
+        </w:rPr>
+      </w:pPr>
+      <w:r>
+        <w:rPr>
+          <w:rFonts w:eastAsia="SimSun"/>
+        </w:rPr>
+        <w:t>单击</w:t>
+      </w:r>
+      <w:r>
+        <w:rPr>
+          <w:rFonts w:eastAsia="SimSun"/>
+          <w:b/>
+        </w:rPr>
+        <w:t>添加文件</w:t>
+      </w:r>
+      <w:r>
+        <w:rPr>
+          <w:rFonts w:eastAsia="SimSun"/>
+        </w:rPr>
+        <w:t>按钮。</w:t>
+      </w:r>
+    </w:p>
+    <w:p>
+      <w:pPr>
+        <w:pStyle w:val="ListParagraph"/>
+        <w:numPr>
+          <w:ilvl w:val="0"/>
+          <w:numId w:val="5"/>
+        </w:numPr>
+        <w:rPr>
+          <w:rFonts w:eastAsia="SimSun"/>
+        </w:rPr>
+      </w:pPr>
+      <w:r>
+        <w:rPr>
+          <w:rFonts w:eastAsia="SimSun"/>
+        </w:rPr>
+        <w:t>导航到先前创建的</w:t>
+      </w:r>
+      <w:r>
+        <w:rPr>
+          <w:rFonts w:eastAsia="SimSun"/>
+        </w:rPr>
+        <w:t xml:space="preserve"> DIA-QE </w:t>
+      </w:r>
+      <w:r>
+        <w:rPr>
+          <w:rFonts w:eastAsia="SimSun"/>
+        </w:rPr>
+        <w:t>文件夹，并进入</w:t>
+      </w:r>
+      <w:r>
+        <w:rPr>
+          <w:rFonts w:eastAsia="SimSun"/>
+        </w:rPr>
+        <w:t xml:space="preserve">DDA_search </w:t>
+      </w:r>
+      <w:r>
+        <w:rPr>
+          <w:rFonts w:eastAsia="SimSun"/>
+        </w:rPr>
+        <w:t>子文件夹。</w:t>
+      </w:r>
+    </w:p>
+    <w:p>
+      <w:pPr>
+        <w:pStyle w:val="ListParagraph"/>
+        <w:numPr>
+          <w:ilvl w:val="0"/>
+          <w:numId w:val="5"/>
+        </w:numPr>
+        <w:rPr>
+          <w:rFonts w:eastAsia="SimSun"/>
+        </w:rPr>
+      </w:pPr>
+      <w:r>
+        <w:rPr>
+          <w:rFonts w:eastAsia="SimSun"/>
+        </w:rPr>
+        <w:t>双击</w:t>
+      </w:r>
+      <w:r>
+        <w:rPr>
+          <w:rFonts w:eastAsia="SimSun"/>
+        </w:rPr>
+        <w:t xml:space="preserve"> "interact.pep.xml" </w:t>
+      </w:r>
+      <w:r>
+        <w:rPr>
+          <w:rFonts w:eastAsia="SimSun"/>
+        </w:rPr>
+        <w:t>文件。</w:t>
+      </w:r>
+    </w:p>
+    <w:p>
+      <w:pPr>
+        <w:pStyle w:val="ListParagraph"/>
+        <w:numPr>
+          <w:ilvl w:val="0"/>
+          <w:numId w:val="5"/>
+        </w:numPr>
+        <w:rPr>
+          <w:rFonts w:eastAsia="SimSun"/>
+        </w:rPr>
+      </w:pPr>
+      <w:r>
+        <w:rPr>
+          <w:rFonts w:eastAsia="SimSun"/>
+        </w:rPr>
+        <w:t>在</w:t>
+      </w:r>
+      <w:r>
+        <w:rPr>
+          <w:rFonts w:eastAsia="SimSun"/>
+        </w:rPr>
+        <w:t xml:space="preserve"> </w:t>
+      </w:r>
+      <w:r>
+        <w:rPr>
+          <w:rFonts w:eastAsia="SimSun"/>
+          <w:b/>
+        </w:rPr>
+        <w:t xml:space="preserve">iRT </w:t>
+      </w:r>
+      <w:r>
+        <w:rPr>
+          <w:rFonts w:eastAsia="SimSun"/>
+          <w:b/>
+        </w:rPr>
+        <w:t>标准肽段</w:t>
+      </w:r>
+      <w:r>
+        <w:rPr>
+          <w:rFonts w:eastAsia="SimSun"/>
+        </w:rPr>
+        <w:t>下拉列表中，单击</w:t>
+      </w:r>
+      <w:r>
+        <w:rPr>
+          <w:rFonts w:eastAsia="SimSun"/>
+        </w:rPr>
+        <w:t xml:space="preserve"> "Biognosys-11 (iRT-C18)"</w:t>
+      </w:r>
+      <w:r>
+        <w:rPr>
+          <w:rFonts w:eastAsia="SimSun"/>
+        </w:rPr>
+        <w:t>。</w:t>
+      </w:r>
+    </w:p>
+    <w:p>
+      <w:pPr>
+        <w:pStyle w:val="ListParagraph"/>
+        <w:numPr>
+          <w:ilvl w:val="0"/>
+          <w:numId w:val="5"/>
+        </w:numPr>
+        <w:rPr>
+          <w:rFonts w:eastAsia="SimSun"/>
+        </w:rPr>
+      </w:pPr>
+      <w:r>
+        <w:rPr>
+          <w:rFonts w:eastAsia="SimSun"/>
+        </w:rPr>
+        <w:t>在</w:t>
+      </w:r>
+      <w:r>
+        <w:rPr>
+          <w:rFonts w:eastAsia="SimSun"/>
+          <w:b/>
+        </w:rPr>
+        <w:t>工作流程</w:t>
+      </w:r>
+      <w:r>
+        <w:rPr>
+          <w:rFonts w:eastAsia="SimSun"/>
+        </w:rPr>
+        <w:t>框中，单击</w:t>
+      </w:r>
+      <w:r>
+        <w:rPr>
+          <w:rFonts w:eastAsia="SimSun"/>
+        </w:rPr>
+        <w:t xml:space="preserve"> </w:t>
+      </w:r>
+      <w:r>
+        <w:rPr>
+          <w:rFonts w:eastAsia="SimSun"/>
+          <w:b/>
+        </w:rPr>
+        <w:t>DIA</w:t>
+      </w:r>
+      <w:r>
+        <w:rPr>
+          <w:rFonts w:eastAsia="SimSun"/>
+        </w:rPr>
+        <w:t xml:space="preserve"> </w:t>
+      </w:r>
+      <w:r>
+        <w:rPr>
+          <w:rFonts w:eastAsia="SimSun"/>
+        </w:rPr>
+        <w:t>选项。</w:t>
+      </w:r>
+    </w:p>
+    <w:p>
+      <w:pPr>
+        <w:rPr>
+          <w:rFonts w:eastAsia="SimSun"/>
+        </w:rPr>
+      </w:pPr>
+      <w:r>
+        <w:rPr>
+          <w:rFonts w:eastAsia="SimSun"/>
+        </w:rPr>
+        <w:t>向导中的</w:t>
+      </w:r>
+      <w:r>
+        <w:rPr>
+          <w:rFonts w:eastAsia="SimSun"/>
+          <w:b/>
+        </w:rPr>
+        <w:t>谱图库</w:t>
+      </w:r>
+      <w:r>
+        <w:rPr>
+          <w:rFonts w:eastAsia="SimSun"/>
+        </w:rPr>
+        <w:t>页面现在应显示如下：</w:t>
+      </w:r>
+    </w:p>
+    <w:p>
+      <w:pPr>
+        <w:rPr>
+          <w:rFonts w:eastAsia="SimSun"/>
+        </w:rPr>
+      </w:pPr>
+      <w:r>
+        <w:rPr>
+          <w:noProof/>
+        </w:rPr>
+        <w:lastRenderedPageBreak/>
+        <w:drawing>
+          <wp:inline distT="0" distB="0" distL="0" distR="0" wp14:anchorId="3E20E554" wp14:editId="0F0AA1CF">
+            <wp:extent cx="3848100" cy="5514975"/>
+            <wp:effectExtent l="0" t="0" r="0" b="9525"/>
+            <wp:docPr id="34" name="Picture 34" descr="Graphical user interface, text, application, email&#10;&#10;Description automatically generated"/>
+            <wp:cNvGraphicFramePr>
+              <a:graphicFrameLocks xmlns:a="http://schemas.openxmlformats.org/drawingml/2006/main" noChangeAspect="1"/>
+            </wp:cNvGraphicFramePr>
+            <a:graphic xmlns:a="http://schemas.openxmlformats.org/drawingml/2006/main">
+              <a:graphicData uri="http://schemas.openxmlformats.org/drawingml/2006/picture">
+                <pic:pic xmlns:pic="http://schemas.openxmlformats.org/drawingml/2006/picture">
+                  <pic:nvPicPr>
+                    <pic:cNvPr id="34" name="Picture 34" descr="Graphical user interface, text, application, email&#10;&#10;Description automatically generated"/>
+                    <pic:cNvPicPr/>
+                  </pic:nvPicPr>
+                  <pic:blipFill>
+                    <a:blip r:embed="rId19"/>
+                    <a:stretch>
+                      <a:fillRect/>
+                    </a:stretch>
+                  </pic:blipFill>
+                  <pic:spPr>
+                    <a:xfrm>
+                      <a:off x="0" y="0"/>
+                      <a:ext cx="3848100" cy="5514975"/>
+                    </a:xfrm>
+                    <a:prstGeom prst="rect">
+                      <a:avLst/>
+                    </a:prstGeom>
+                  </pic:spPr>
+                </pic:pic>
+              </a:graphicData>
+            </a:graphic>
+          </wp:inline>
+        </w:drawing>
+      </w:r>
+    </w:p>
+    <w:p>
+      <w:pPr>
         <w:pStyle w:val="ListParagraph"/>
         <w:numPr>
           <w:ilvl w:val="0"/>
@@ -2790,33 +2635,11 @@
         </w:rPr>
         <w:t>创建的谱图库将通过加入样品中的</w:t>
       </w:r>
-      <w:proofErr w:type="spellStart"/>
-      <w:r>
-        <w:rPr>
-          <w:rFonts w:eastAsia="SimSun"/>
-        </w:rPr>
-        <w:t>Biognosys</w:t>
-      </w:r>
-      <w:proofErr w:type="spellEnd"/>
-      <w:r>
-        <w:rPr>
-          <w:rFonts w:eastAsia="SimSun"/>
-        </w:rPr>
-        <w:t xml:space="preserve"> </w:t>
-      </w:r>
-      <w:proofErr w:type="spellStart"/>
-      <w:r>
-        <w:rPr>
-          <w:rFonts w:eastAsia="SimSun"/>
-        </w:rPr>
-        <w:t>iRT</w:t>
-      </w:r>
-      <w:proofErr w:type="spellEnd"/>
-      <w:r>
-        <w:rPr>
-          <w:rFonts w:eastAsia="SimSun"/>
-        </w:rPr>
-        <w:t xml:space="preserve"> </w:t>
+      <w:r>
+        <w:rPr>
+          <w:rFonts w:eastAsia="SimSun"/>
+        </w:rPr>
+        <w:t xml:space="preserve">Biognosys iRT </w:t>
       </w:r>
       <w:r>
         <w:rPr>
@@ -2828,21 +2651,7 @@
         <w:rPr>
           <w:rFonts w:eastAsia="SimSun"/>
         </w:rPr>
-        <w:t xml:space="preserve"> </w:t>
-      </w:r>
-      <w:proofErr w:type="spellStart"/>
-      <w:r>
-        <w:rPr>
-          <w:rFonts w:eastAsia="SimSun"/>
-        </w:rPr>
-        <w:t>iRT</w:t>
-      </w:r>
-      <w:proofErr w:type="spellEnd"/>
-      <w:r>
-        <w:rPr>
-          <w:rFonts w:eastAsia="SimSun"/>
-        </w:rPr>
-        <w:t xml:space="preserve"> </w:t>
+        <w:t xml:space="preserve"> iRT </w:t>
       </w:r>
       <w:r>
         <w:rPr>
@@ -2895,7 +2704,7 @@
                     <pic:cNvPicPr/>
                   </pic:nvPicPr>
                   <pic:blipFill>
-                    <a:blip r:embed="rId19"/>
+                    <a:blip r:embed="rId20"/>
                     <a:stretch>
                       <a:fillRect/>
                     </a:stretch>
@@ -2975,7 +2784,7 @@
                     <pic:cNvPicPr/>
                   </pic:nvPicPr>
                   <pic:blipFill>
-                    <a:blip r:embed="rId20"/>
+                    <a:blip r:embed="rId21"/>
                     <a:stretch>
                       <a:fillRect/>
                     </a:stretch>
@@ -3076,19 +2885,11 @@
         </w:rPr>
         <w:t>会询问您是否要重新校准</w:t>
       </w:r>
-      <w:proofErr w:type="spellStart"/>
-      <w:r>
-        <w:rPr>
-          <w:rFonts w:eastAsia="SimSun"/>
-        </w:rPr>
-        <w:t>iRT</w:t>
-      </w:r>
-      <w:proofErr w:type="spellEnd"/>
-      <w:r>
-        <w:rPr>
-          <w:rFonts w:eastAsia="SimSun"/>
-        </w:rPr>
-        <w:t xml:space="preserve"> </w:t>
+      <w:r>
+        <w:rPr>
+          <w:rFonts w:eastAsia="SimSun"/>
+        </w:rPr>
+        <w:t xml:space="preserve">iRT </w:t>
       </w:r>
       <w:r>
         <w:rPr>
@@ -3450,7 +3251,7 @@
                     <pic:cNvPicPr/>
                   </pic:nvPicPr>
                   <pic:blipFill>
-                    <a:blip r:embed="rId21"/>
+                    <a:blip r:embed="rId22"/>
                     <a:stretch>
                       <a:fillRect/>
                     </a:stretch>
@@ -3549,7 +3350,7 @@
                     <pic:cNvPicPr/>
                   </pic:nvPicPr>
                   <pic:blipFill>
-                    <a:blip r:embed="rId22"/>
+                    <a:blip r:embed="rId23"/>
                     <a:stretch>
                       <a:fillRect/>
                     </a:stretch>
@@ -4044,7 +3845,7 @@
                     <pic:cNvPicPr/>
                   </pic:nvPicPr>
                   <pic:blipFill>
-                    <a:blip r:embed="rId23"/>
+                    <a:blip r:embed="rId24"/>
                     <a:stretch>
                       <a:fillRect/>
                     </a:stretch>
@@ -4744,10 +4545,10 @@
           <w:noProof/>
         </w:rPr>
         <w:drawing>
-          <wp:inline distT="0" distB="0" distL="0" distR="0" wp14:anchorId="1D449F22" wp14:editId="6C999199">
+          <wp:inline distT="0" distB="0" distL="0" distR="0" wp14:anchorId="1205CFE9" wp14:editId="0405D64B">
             <wp:extent cx="4381500" cy="5353050"/>
             <wp:effectExtent l="0" t="0" r="0" b="0"/>
-            <wp:docPr id="55" name="Picture 55" descr="Table&#10;&#10;Description automatically generated"/>
+            <wp:docPr id="2" name="Picture 2" descr="Table&#10;&#10;Description automatically generated"/>
             <wp:cNvGraphicFramePr>
               <a:graphicFrameLocks xmlns:a="http://schemas.openxmlformats.org/drawingml/2006/main" noChangeAspect="1"/>
             </wp:cNvGraphicFramePr>
@@ -4755,11 +4556,11 @@
               <a:graphicData uri="http://schemas.openxmlformats.org/drawingml/2006/picture">
                 <pic:pic xmlns:pic="http://schemas.openxmlformats.org/drawingml/2006/picture">
                   <pic:nvPicPr>
-                    <pic:cNvPr id="55" name="Picture 55" descr="Table&#10;&#10;Description automatically generated"/>
+                    <pic:cNvPr id="2" name="Picture 2" descr="Table&#10;&#10;Description automatically generated"/>
                     <pic:cNvPicPr/>
                   </pic:nvPicPr>
                   <pic:blipFill>
-                    <a:blip r:embed="rId24"/>
+                    <a:blip r:embed="rId25"/>
                     <a:stretch>
                       <a:fillRect/>
                     </a:stretch>
@@ -5145,10 +4946,10 @@
           <w:noProof/>
         </w:rPr>
         <w:drawing>
-          <wp:inline distT="0" distB="0" distL="0" distR="0" wp14:anchorId="51DCEC72" wp14:editId="647298D3">
+          <wp:inline distT="0" distB="0" distL="0" distR="0" wp14:anchorId="605639D5" wp14:editId="4A99F986">
             <wp:extent cx="5756910" cy="3282950"/>
             <wp:effectExtent l="0" t="0" r="0" b="0"/>
-            <wp:docPr id="56" name="Picture 56" descr="Graphical user interface, chart, line chart&#10;&#10;Description automatically generated"/>
+            <wp:docPr id="4" name="Picture 4" descr="Graphical user interface, chart, line chart&#10;&#10;Description automatically generated"/>
             <wp:cNvGraphicFramePr>
               <a:graphicFrameLocks xmlns:a="http://schemas.openxmlformats.org/drawingml/2006/main" noChangeAspect="1"/>
             </wp:cNvGraphicFramePr>
@@ -5156,11 +4957,11 @@
               <a:graphicData uri="http://schemas.openxmlformats.org/drawingml/2006/picture">
                 <pic:pic xmlns:pic="http://schemas.openxmlformats.org/drawingml/2006/picture">
                   <pic:nvPicPr>
-                    <pic:cNvPr id="56" name="Picture 56" descr="Graphical user interface, chart, line chart&#10;&#10;Description automatically generated"/>
+                    <pic:cNvPr id="4" name="Picture 4" descr="Graphical user interface, chart, line chart&#10;&#10;Description automatically generated"/>
                     <pic:cNvPicPr/>
                   </pic:nvPicPr>
                   <pic:blipFill>
-                    <a:blip r:embed="rId25"/>
+                    <a:blip r:embed="rId26"/>
                     <a:stretch>
                       <a:fillRect/>
                     </a:stretch>
@@ -5398,10 +5199,10 @@
         </w:rPr>
         <w:lastRenderedPageBreak/>
         <w:drawing>
-          <wp:inline distT="0" distB="0" distL="0" distR="0" wp14:anchorId="4AEF986D" wp14:editId="64B7682F">
-            <wp:extent cx="3848100" cy="5514975"/>
+          <wp:inline distT="0" distB="0" distL="0" distR="0" wp14:anchorId="42FF3E47" wp14:editId="55050DE5">
+            <wp:extent cx="3848100" cy="5210175"/>
             <wp:effectExtent l="0" t="0" r="0" b="9525"/>
-            <wp:docPr id="58" name="Picture 58" descr="Graphical user interface, application&#10;&#10;Description automatically generated"/>
+            <wp:docPr id="6" name="Picture 6" descr="Graphical user interface, application&#10;&#10;Description automatically generated"/>
             <wp:cNvGraphicFramePr>
               <a:graphicFrameLocks xmlns:a="http://schemas.openxmlformats.org/drawingml/2006/main" noChangeAspect="1"/>
             </wp:cNvGraphicFramePr>
@@ -5409,11 +5210,11 @@
               <a:graphicData uri="http://schemas.openxmlformats.org/drawingml/2006/picture">
                 <pic:pic xmlns:pic="http://schemas.openxmlformats.org/drawingml/2006/picture">
                   <pic:nvPicPr>
-                    <pic:cNvPr id="58" name="Picture 58" descr="Graphical user interface, application&#10;&#10;Description automatically generated"/>
+                    <pic:cNvPr id="6" name="Picture 6" descr="Graphical user interface, application&#10;&#10;Description automatically generated"/>
                     <pic:cNvPicPr/>
                   </pic:nvPicPr>
                   <pic:blipFill>
-                    <a:blip r:embed="rId26"/>
+                    <a:blip r:embed="rId27"/>
                     <a:stretch>
                       <a:fillRect/>
                     </a:stretch>
@@ -5421,7 +5222,7 @@
                   <pic:spPr>
                     <a:xfrm>
                       <a:off x="0" y="0"/>
-                      <a:ext cx="3848100" cy="5514975"/>
+                      <a:ext cx="3848100" cy="5210175"/>
                     </a:xfrm>
                     <a:prstGeom prst="rect">
                       <a:avLst/>
@@ -5592,21 +5393,7 @@
         <w:rPr>
           <w:rFonts w:eastAsia="SimSun"/>
         </w:rPr>
-        <w:t xml:space="preserve"> "</w:t>
-      </w:r>
-      <w:proofErr w:type="spellStart"/>
-      <w:r>
-        <w:rPr>
-          <w:rFonts w:eastAsia="SimSun"/>
-        </w:rPr>
-        <w:t>target_protein_sequences.fasta</w:t>
-      </w:r>
-      <w:proofErr w:type="spellEnd"/>
-      <w:r>
-        <w:rPr>
-          <w:rFonts w:eastAsia="SimSun"/>
-        </w:rPr>
-        <w:t xml:space="preserve">" </w:t>
+        <w:t xml:space="preserve"> "target_protein_sequences.fasta" </w:t>
       </w:r>
       <w:r>
         <w:rPr>
@@ -5658,21 +5445,7 @@
               <w:rPr>
                 <w:rFonts w:eastAsia="SimSun"/>
               </w:rPr>
-              <w:t xml:space="preserve"> </w:t>
-            </w:r>
-            <w:proofErr w:type="spellStart"/>
-            <w:r>
-              <w:rPr>
-                <w:rFonts w:eastAsia="SimSun"/>
-              </w:rPr>
-              <w:t>DDA_search</w:t>
-            </w:r>
-            <w:proofErr w:type="spellEnd"/>
-            <w:r>
-              <w:rPr>
-                <w:rFonts w:eastAsia="SimSun"/>
-              </w:rPr>
-              <w:t xml:space="preserve"> </w:t>
+              <w:t xml:space="preserve"> DDA_search </w:t>
             </w:r>
             <w:r>
               <w:rPr>
@@ -5793,23 +5566,7 @@
           <w:rFonts w:eastAsia="SimSun"/>
           <w:b/>
         </w:rPr>
-        <w:t xml:space="preserve"> </w:t>
-      </w:r>
-      <w:proofErr w:type="spellStart"/>
-      <w:r>
-        <w:rPr>
-          <w:rFonts w:eastAsia="SimSun"/>
-          <w:b/>
-        </w:rPr>
-        <w:t>mProphet</w:t>
-      </w:r>
-      <w:proofErr w:type="spellEnd"/>
-      <w:r>
-        <w:rPr>
-          <w:rFonts w:eastAsia="SimSun"/>
-          <w:b/>
-        </w:rPr>
-        <w:t xml:space="preserve"> </w:t>
+        <w:t xml:space="preserve"> mProphet </w:t>
       </w:r>
       <w:r>
         <w:rPr>
@@ -5872,7 +5629,7 @@
                     <pic:cNvPicPr/>
                   </pic:nvPicPr>
                   <pic:blipFill>
-                    <a:blip r:embed="rId27"/>
+                    <a:blip r:embed="rId28"/>
                     <a:stretch>
                       <a:fillRect/>
                     </a:stretch>
@@ -5976,7 +5733,7 @@
                     <pic:cNvPicPr/>
                   </pic:nvPicPr>
                   <pic:blipFill>
-                    <a:blip r:embed="rId28"/>
+                    <a:blip r:embed="rId29"/>
                     <a:stretch>
                       <a:fillRect/>
                     </a:stretch>
@@ -6106,14 +5863,7 @@
         <w:rPr>
           <w:rFonts w:eastAsia="SimSun"/>
         </w:rPr>
-        <w:t>，</w:t>
-      </w:r>
-      <w:proofErr w:type="gramStart"/>
-      <w:r>
-        <w:rPr>
-          <w:rFonts w:eastAsia="SimSun"/>
-        </w:rPr>
-        <w:t>您会看到警告</w:t>
+        <w:t>，您会看到警告</w:t>
       </w:r>
       <w:r>
         <w:rPr>
@@ -6121,7 +5871,6 @@
         </w:rPr>
         <w:t>“</w:t>
       </w:r>
-      <w:proofErr w:type="gramEnd"/>
       <w:r>
         <w:rPr>
           <w:rFonts w:eastAsia="SimSun"/>
@@ -6241,7 +5990,7 @@
                     <pic:cNvPicPr/>
                   </pic:nvPicPr>
                   <pic:blipFill>
-                    <a:blip r:embed="rId29"/>
+                    <a:blip r:embed="rId30"/>
                     <a:stretch>
                       <a:fillRect/>
                     </a:stretch>
@@ -6366,21 +6115,7 @@
         <w:rPr>
           <w:rFonts w:eastAsia="SimSun"/>
         </w:rPr>
-        <w:t xml:space="preserve"> </w:t>
-      </w:r>
-      <w:proofErr w:type="spellStart"/>
-      <w:r>
-        <w:rPr>
-          <w:rFonts w:eastAsia="SimSun"/>
-        </w:rPr>
-        <w:t>mProphet</w:t>
-      </w:r>
-      <w:proofErr w:type="spellEnd"/>
-      <w:r>
-        <w:rPr>
-          <w:rFonts w:eastAsia="SimSun"/>
-        </w:rPr>
-        <w:t xml:space="preserve"> </w:t>
+        <w:t xml:space="preserve"> mProphet </w:t>
       </w:r>
       <w:r>
         <w:rPr>
@@ -6416,7 +6151,7 @@
                     <pic:cNvPicPr/>
                   </pic:nvPicPr>
                   <pic:blipFill>
-                    <a:blip r:embed="rId30"/>
+                    <a:blip r:embed="rId31"/>
                     <a:stretch>
                       <a:fillRect/>
                     </a:stretch>
@@ -6478,21 +6213,7 @@
         <w:rPr>
           <w:rFonts w:eastAsia="SimSun"/>
         </w:rPr>
-        <w:t xml:space="preserve"> </w:t>
-      </w:r>
-      <w:proofErr w:type="spellStart"/>
-      <w:r>
-        <w:rPr>
-          <w:rFonts w:eastAsia="SimSun"/>
-        </w:rPr>
-        <w:t>mProphet</w:t>
-      </w:r>
-      <w:proofErr w:type="spellEnd"/>
-      <w:r>
-        <w:rPr>
-          <w:rFonts w:eastAsia="SimSun"/>
-        </w:rPr>
-        <w:t xml:space="preserve"> </w:t>
+        <w:t xml:space="preserve"> mProphet </w:t>
       </w:r>
       <w:r>
         <w:rPr>
@@ -6504,21 +6225,7 @@
         <w:rPr>
           <w:rFonts w:eastAsia="SimSun"/>
         </w:rPr>
-        <w:t xml:space="preserve"> </w:t>
-      </w:r>
-      <w:proofErr w:type="spellStart"/>
-      <w:r>
-        <w:rPr>
-          <w:rFonts w:eastAsia="SimSun"/>
-        </w:rPr>
-        <w:t>mProphet</w:t>
-      </w:r>
-      <w:proofErr w:type="spellEnd"/>
-      <w:r>
-        <w:rPr>
-          <w:rFonts w:eastAsia="SimSun"/>
-        </w:rPr>
-        <w:t xml:space="preserve"> </w:t>
+        <w:t xml:space="preserve"> mProphet </w:t>
       </w:r>
       <w:r>
         <w:rPr>
@@ -6599,21 +6306,7 @@
         <w:rPr>
           <w:rFonts w:eastAsia="SimSun"/>
         </w:rPr>
-        <w:t xml:space="preserve"> </w:t>
-      </w:r>
-      <w:proofErr w:type="spellStart"/>
-      <w:r>
-        <w:rPr>
-          <w:rFonts w:eastAsia="SimSun"/>
-        </w:rPr>
-        <w:t>mProphet</w:t>
-      </w:r>
-      <w:proofErr w:type="spellEnd"/>
-      <w:r>
-        <w:rPr>
-          <w:rFonts w:eastAsia="SimSun"/>
-        </w:rPr>
-        <w:t xml:space="preserve"> </w:t>
+        <w:t xml:space="preserve"> mProphet </w:t>
       </w:r>
       <w:r>
         <w:rPr>
@@ -7221,7 +6914,7 @@
                     <pic:cNvPicPr/>
                   </pic:nvPicPr>
                   <pic:blipFill>
-                    <a:blip r:embed="rId31"/>
+                    <a:blip r:embed="rId32"/>
                     <a:stretch>
                       <a:fillRect/>
                     </a:stretch>
@@ -7300,21 +6993,7 @@
         <w:rPr>
           <w:rFonts w:eastAsia="SimSun"/>
         </w:rPr>
-        <w:t xml:space="preserve"> "</w:t>
-      </w:r>
-      <w:proofErr w:type="spellStart"/>
-      <w:r>
-        <w:rPr>
-          <w:rFonts w:eastAsia="SimSun"/>
-        </w:rPr>
-        <w:t>BioReplicate</w:t>
-      </w:r>
-      <w:proofErr w:type="spellEnd"/>
-      <w:r>
-        <w:rPr>
-          <w:rFonts w:eastAsia="SimSun"/>
-        </w:rPr>
-        <w:t xml:space="preserve">" </w:t>
+        <w:t xml:space="preserve"> "BioReplicate" </w:t>
       </w:r>
       <w:r>
         <w:rPr>
@@ -7363,21 +7042,7 @@
         <w:rPr>
           <w:rFonts w:eastAsia="SimSun"/>
         </w:rPr>
-        <w:t xml:space="preserve"> </w:t>
-      </w:r>
-      <w:proofErr w:type="spellStart"/>
-      <w:r>
-        <w:rPr>
-          <w:rFonts w:eastAsia="SimSun"/>
-        </w:rPr>
-        <w:t>BioReplicate</w:t>
-      </w:r>
-      <w:proofErr w:type="spellEnd"/>
-      <w:r>
-        <w:rPr>
-          <w:rFonts w:eastAsia="SimSun"/>
-        </w:rPr>
-        <w:t xml:space="preserve"> </w:t>
+        <w:t xml:space="preserve"> BioReplicate </w:t>
       </w:r>
       <w:r>
         <w:rPr>
@@ -7572,7 +7237,6 @@
         </w:rPr>
         <w:t xml:space="preserve"> </w:t>
       </w:r>
-      <w:proofErr w:type="spellStart"/>
       <w:r>
         <w:rPr>
           <w:rFonts w:eastAsia="SimSun"/>
@@ -7580,7 +7244,6 @@
         </w:rPr>
         <w:t>BioReplicate</w:t>
       </w:r>
-      <w:proofErr w:type="spellEnd"/>
       <w:r>
         <w:rPr>
           <w:rFonts w:eastAsia="SimSun"/>
@@ -7897,7 +7560,7 @@
                     <pic:cNvPicPr/>
                   </pic:nvPicPr>
                   <pic:blipFill>
-                    <a:blip r:embed="rId32"/>
+                    <a:blip r:embed="rId33"/>
                     <a:stretch>
                       <a:fillRect/>
                     </a:stretch>
@@ -8663,7 +8326,7 @@
                     <pic:cNvPicPr/>
                   </pic:nvPicPr>
                   <pic:blipFill rotWithShape="1">
-                    <a:blip r:embed="rId33">
+                    <a:blip r:embed="rId34">
                       <a:extLst>
                         <a:ext uri="{28A0092B-C50C-407E-A947-70E740481C1C}">
                           <a14:useLocalDpi xmlns:a14="http://schemas.microsoft.com/office/drawing/2010/main" val="0"/>
@@ -8692,7 +8355,7 @@
                     </a:ln>
                     <a:extLst>
                       <a:ext uri="{53640926-AAD7-44d8-BBD7-CCE9431645EC}">
-                        <a14:shadowObscured xmlns="" xmlns:o="urn:schemas-microsoft-com:office:office" xmlns:v="urn:schemas-microsoft-com:vml" xmlns:w10="urn:schemas-microsoft-com:office:word" xmlns:w="http://schemas.openxmlformats.org/wordprocessingml/2006/main" xmlns:a14="http://schemas.microsoft.com/office/drawing/2010/main" xmlns:mv="urn:schemas-microsoft-com:mac:vml" xmlns:mo="http://schemas.microsoft.com/office/mac/office/2008/main"/>
+                        <a14:shadowObscured xmlns:mo="http://schemas.microsoft.com/office/mac/office/2008/main" xmlns:mv="urn:schemas-microsoft-com:mac:vml" xmlns:a14="http://schemas.microsoft.com/office/drawing/2010/main" xmlns:w="http://schemas.openxmlformats.org/wordprocessingml/2006/main" xmlns:w10="urn:schemas-microsoft-com:office:word" xmlns:v="urn:schemas-microsoft-com:vml" xmlns:o="urn:schemas-microsoft-com:office:office" xmlns=""/>
                       </a:ext>
                     </a:extLst>
                   </pic:spPr>
@@ -8729,7 +8392,7 @@
                     <pic:cNvPicPr/>
                   </pic:nvPicPr>
                   <pic:blipFill rotWithShape="1">
-                    <a:blip r:embed="rId34">
+                    <a:blip r:embed="rId35">
                       <a:extLst>
                         <a:ext uri="{28A0092B-C50C-407E-A947-70E740481C1C}">
                           <a14:useLocalDpi xmlns:a14="http://schemas.microsoft.com/office/drawing/2010/main" val="0"/>
@@ -8754,7 +8417,7 @@
                     </a:ln>
                     <a:extLst>
                       <a:ext uri="{53640926-AAD7-44d8-BBD7-CCE9431645EC}">
-                        <a14:shadowObscured xmlns="" xmlns:o="urn:schemas-microsoft-com:office:office" xmlns:v="urn:schemas-microsoft-com:vml" xmlns:w10="urn:schemas-microsoft-com:office:word" xmlns:w="http://schemas.openxmlformats.org/wordprocessingml/2006/main" xmlns:a14="http://schemas.microsoft.com/office/drawing/2010/main" xmlns:mv="urn:schemas-microsoft-com:mac:vml" xmlns:mo="http://schemas.microsoft.com/office/mac/office/2008/main"/>
+                        <a14:shadowObscured xmlns:mo="http://schemas.microsoft.com/office/mac/office/2008/main" xmlns:mv="urn:schemas-microsoft-com:mac:vml" xmlns:a14="http://schemas.microsoft.com/office/drawing/2010/main" xmlns:w="http://schemas.openxmlformats.org/wordprocessingml/2006/main" xmlns:w10="urn:schemas-microsoft-com:office:word" xmlns:v="urn:schemas-microsoft-com:vml" xmlns:o="urn:schemas-microsoft-com:office:office" xmlns=""/>
                       </a:ext>
                     </a:extLst>
                   </pic:spPr>
@@ -8852,305 +8515,6 @@
                 <pic:pic xmlns:pic="http://schemas.openxmlformats.org/drawingml/2006/picture">
                   <pic:nvPicPr>
                     <pic:cNvPr id="65" name="Picture 65" descr="Graphical user interface, application&#10;&#10;Description automatically generated"/>
-                    <pic:cNvPicPr/>
-                  </pic:nvPicPr>
-                  <pic:blipFill>
-                    <a:blip r:embed="rId35"/>
-                    <a:stretch>
-                      <a:fillRect/>
-                    </a:stretch>
-                  </pic:blipFill>
-                  <pic:spPr>
-                    <a:xfrm>
-                      <a:off x="0" y="0"/>
-                      <a:ext cx="5756910" cy="4241800"/>
-                    </a:xfrm>
-                    <a:prstGeom prst="rect">
-                      <a:avLst/>
-                    </a:prstGeom>
-                  </pic:spPr>
-                </pic:pic>
-              </a:graphicData>
-            </a:graphic>
-          </wp:inline>
-        </w:drawing>
-      </w:r>
-    </w:p>
-    <w:p>
-      <w:pPr>
-        <w:pStyle w:val="ListParagraph"/>
-        <w:numPr>
-          <w:ilvl w:val="0"/>
-          <w:numId w:val="17"/>
-        </w:numPr>
-        <w:rPr>
-          <w:rFonts w:eastAsia="SimSun"/>
-        </w:rPr>
-      </w:pPr>
-      <w:r>
-        <w:rPr>
-          <w:rFonts w:eastAsia="SimSun"/>
-        </w:rPr>
-        <w:lastRenderedPageBreak/>
-        <w:t>单击第一个大肠杆菌蛋白质：</w:t>
-      </w:r>
-      <w:r>
-        <w:rPr>
-          <w:rFonts w:eastAsia="SimSun"/>
-        </w:rPr>
-        <w:t>"</w:t>
-      </w:r>
-      <w:bookmarkStart w:id="1" w:name="OLE_LINK1"/>
-      <w:bookmarkStart w:id="2" w:name="OLE_LINK2"/>
-      <w:r>
-        <w:rPr>
-          <w:rFonts w:eastAsia="SimSun"/>
-        </w:rPr>
-        <w:t>sp|P63284|CLPB_ECOLI</w:t>
-      </w:r>
-      <w:bookmarkEnd w:id="1"/>
-      <w:bookmarkEnd w:id="2"/>
-      <w:r>
-        <w:rPr>
-          <w:rFonts w:eastAsia="SimSun"/>
-        </w:rPr>
-        <w:t>"</w:t>
-      </w:r>
-      <w:r>
-        <w:rPr>
-          <w:rFonts w:eastAsia="SimSun"/>
-        </w:rPr>
-        <w:t>。</w:t>
-      </w:r>
-    </w:p>
-    <w:p>
-      <w:pPr>
-        <w:rPr>
-          <w:rFonts w:eastAsia="SimSun"/>
-        </w:rPr>
-      </w:pPr>
-      <w:r>
-        <w:rPr>
-          <w:rFonts w:eastAsia="SimSun"/>
-        </w:rPr>
-        <w:t>您应当会在各种图表（色谱图、峰面积和保留时间重复测定图）中看到该蛋白质的所有肽段。上面的截屏展示了一个蛋白质</w:t>
-      </w:r>
-      <w:r>
-        <w:rPr>
-          <w:rFonts w:eastAsia="SimSun" w:hint="eastAsia"/>
-        </w:rPr>
-        <w:t>被选择</w:t>
-      </w:r>
-      <w:r>
-        <w:rPr>
-          <w:rFonts w:eastAsia="SimSun"/>
-        </w:rPr>
-        <w:t>后，</w:t>
-      </w:r>
-      <w:r>
-        <w:rPr>
-          <w:rFonts w:eastAsia="SimSun" w:hint="eastAsia"/>
-        </w:rPr>
-        <w:t>组成它的所有肽段被汇总</w:t>
-      </w:r>
-      <w:r>
-        <w:rPr>
-          <w:rFonts w:eastAsia="SimSun"/>
-        </w:rPr>
-        <w:t>在</w:t>
-      </w:r>
-      <w:r>
-        <w:rPr>
-          <w:rFonts w:eastAsia="SimSun" w:hint="eastAsia"/>
-        </w:rPr>
-        <w:t>每个</w:t>
-      </w:r>
-      <w:r>
-        <w:rPr>
-          <w:rFonts w:eastAsia="SimSun"/>
-        </w:rPr>
-        <w:t>视图中（</w:t>
-      </w:r>
-      <w:r>
-        <w:rPr>
-          <w:rFonts w:eastAsia="SimSun" w:hint="eastAsia"/>
-        </w:rPr>
-        <w:t>除了</w:t>
-      </w:r>
-      <w:r>
-        <w:rPr>
-          <w:rFonts w:eastAsia="SimSun"/>
-        </w:rPr>
-        <w:t>库匹配窗口未显示任何内容）。</w:t>
-      </w:r>
-    </w:p>
-    <w:p>
-      <w:pPr>
-        <w:rPr>
-          <w:rFonts w:eastAsia="SimSun"/>
-        </w:rPr>
-      </w:pPr>
-      <w:r>
-        <w:rPr>
-          <w:rFonts w:eastAsia="SimSun"/>
-        </w:rPr>
-        <w:t>根据您在</w:t>
-      </w:r>
-      <w:r>
-        <w:rPr>
-          <w:rFonts w:eastAsia="SimSun"/>
-          <w:b/>
-        </w:rPr>
-        <w:t>峰面积</w:t>
-      </w:r>
-      <w:r>
-        <w:rPr>
-          <w:rFonts w:eastAsia="SimSun"/>
-          <w:b/>
-        </w:rPr>
-        <w:t>-</w:t>
-      </w:r>
-      <w:r>
-        <w:rPr>
-          <w:rFonts w:eastAsia="SimSun"/>
-          <w:b/>
-        </w:rPr>
-        <w:t>重复测定比较</w:t>
-      </w:r>
-      <w:r>
-        <w:rPr>
-          <w:rFonts w:eastAsia="SimSun"/>
-        </w:rPr>
-        <w:t>图中看到的结果，该蛋白质是否受到差异化的</w:t>
-      </w:r>
-      <w:r>
-        <w:rPr>
-          <w:rFonts w:eastAsia="SimSun" w:hint="eastAsia"/>
-        </w:rPr>
-        <w:t>调控</w:t>
-      </w:r>
-      <w:r>
-        <w:rPr>
-          <w:rFonts w:eastAsia="SimSun"/>
-        </w:rPr>
-        <w:t>？回想一下，对于大肠杆菌，</w:t>
-      </w:r>
-      <w:r>
-        <w:rPr>
-          <w:rFonts w:eastAsia="SimSun"/>
-        </w:rPr>
-        <w:t xml:space="preserve">A:B </w:t>
-      </w:r>
-      <w:r>
-        <w:rPr>
-          <w:rFonts w:eastAsia="SimSun"/>
-        </w:rPr>
-        <w:t>之间的预期倍数变化率为</w:t>
-      </w:r>
-      <w:r>
-        <w:rPr>
-          <w:rFonts w:eastAsia="SimSun"/>
-        </w:rPr>
-        <w:t xml:space="preserve"> 4:1</w:t>
-      </w:r>
-      <w:r>
-        <w:rPr>
-          <w:rFonts w:eastAsia="SimSun"/>
-        </w:rPr>
-        <w:t>。</w:t>
-      </w:r>
-    </w:p>
-    <w:p>
-      <w:pPr>
-        <w:pStyle w:val="ListParagraph"/>
-        <w:numPr>
-          <w:ilvl w:val="0"/>
-          <w:numId w:val="18"/>
-        </w:numPr>
-        <w:rPr>
-          <w:rFonts w:eastAsia="SimSun"/>
-        </w:rPr>
-      </w:pPr>
-      <w:r>
-        <w:rPr>
-          <w:rFonts w:eastAsia="SimSun"/>
-        </w:rPr>
-        <w:t>选择此蛋白质中的</w:t>
-      </w:r>
-      <w:r>
-        <w:rPr>
-          <w:rFonts w:eastAsia="SimSun"/>
-        </w:rPr>
-        <w:t xml:space="preserve"> </w:t>
-      </w:r>
-      <w:bookmarkStart w:id="3" w:name="OLE_LINK3"/>
-      <w:bookmarkStart w:id="4" w:name="OLE_LINK4"/>
-      <w:r>
-        <w:rPr>
-          <w:rFonts w:eastAsia="SimSun"/>
-        </w:rPr>
-        <w:t>LPQVEGTGGDVQPSQDLVR</w:t>
-      </w:r>
-      <w:bookmarkEnd w:id="3"/>
-      <w:bookmarkEnd w:id="4"/>
-      <w:r>
-        <w:rPr>
-          <w:rFonts w:eastAsia="SimSun"/>
-        </w:rPr>
-        <w:t xml:space="preserve"> </w:t>
-      </w:r>
-      <w:r>
-        <w:rPr>
-          <w:rFonts w:eastAsia="SimSun"/>
-        </w:rPr>
-        <w:t>肽段。</w:t>
-      </w:r>
-    </w:p>
-    <w:p>
-      <w:pPr>
-        <w:rPr>
-          <w:rFonts w:eastAsia="SimSun"/>
-        </w:rPr>
-      </w:pPr>
-      <w:r>
-        <w:rPr>
-          <w:rFonts w:eastAsia="SimSun"/>
-        </w:rPr>
-        <w:t>您将在所有这些视图中获得该肽段的特定信息，如下所示：</w:t>
-      </w:r>
-    </w:p>
-    <w:p>
-      <w:pPr>
-        <w:ind w:left="360"/>
-        <w:jc w:val="both"/>
-        <w:rPr>
-          <w:rFonts w:ascii="Arial" w:eastAsia="SimSun" w:hAnsi="Arial" w:cs="Arial"/>
-        </w:rPr>
-      </w:pPr>
-    </w:p>
-    <w:p>
-      <w:pPr>
-        <w:rPr>
-          <w:rFonts w:ascii="Arial" w:eastAsia="SimSun" w:hAnsi="Arial" w:cs="Arial"/>
-        </w:rPr>
-      </w:pPr>
-      <w:r>
-        <w:rPr>
-          <w:noProof/>
-        </w:rPr>
-        <w:drawing>
-          <wp:inline distT="0" distB="0" distL="0" distR="0" wp14:anchorId="5D075C09" wp14:editId="6100993C">
-            <wp:extent cx="5756910" cy="4241800"/>
-            <wp:effectExtent l="0" t="0" r="0" b="6350"/>
-            <wp:docPr id="8" name="Picture 8" descr="Graphical user interface, application&#10;&#10;Description automatically generated"/>
-            <wp:cNvGraphicFramePr>
-              <a:graphicFrameLocks xmlns:a="http://schemas.openxmlformats.org/drawingml/2006/main" noChangeAspect="1"/>
-            </wp:cNvGraphicFramePr>
-            <a:graphic xmlns:a="http://schemas.openxmlformats.org/drawingml/2006/main">
-              <a:graphicData uri="http://schemas.openxmlformats.org/drawingml/2006/picture">
-                <pic:pic xmlns:pic="http://schemas.openxmlformats.org/drawingml/2006/picture">
-                  <pic:nvPicPr>
-                    <pic:cNvPr id="66" name="Picture 66" descr="Graphical user interface, application&#10;&#10;Description automatically generated"/>
                     <pic:cNvPicPr/>
                   </pic:nvPicPr>
                   <pic:blipFill>
@@ -9177,6 +8541,305 @@
     </w:p>
     <w:p>
       <w:pPr>
+        <w:pStyle w:val="ListParagraph"/>
+        <w:numPr>
+          <w:ilvl w:val="0"/>
+          <w:numId w:val="17"/>
+        </w:numPr>
+        <w:rPr>
+          <w:rFonts w:eastAsia="SimSun"/>
+        </w:rPr>
+      </w:pPr>
+      <w:r>
+        <w:rPr>
+          <w:rFonts w:eastAsia="SimSun"/>
+        </w:rPr>
+        <w:lastRenderedPageBreak/>
+        <w:t>单击第一个大肠杆菌蛋白质：</w:t>
+      </w:r>
+      <w:r>
+        <w:rPr>
+          <w:rFonts w:eastAsia="SimSun"/>
+        </w:rPr>
+        <w:t>"</w:t>
+      </w:r>
+      <w:bookmarkStart w:id="1" w:name="OLE_LINK1"/>
+      <w:bookmarkStart w:id="2" w:name="OLE_LINK2"/>
+      <w:r>
+        <w:rPr>
+          <w:rFonts w:eastAsia="SimSun"/>
+        </w:rPr>
+        <w:t>sp|P63284|CLPB_ECOLI</w:t>
+      </w:r>
+      <w:bookmarkEnd w:id="1"/>
+      <w:bookmarkEnd w:id="2"/>
+      <w:r>
+        <w:rPr>
+          <w:rFonts w:eastAsia="SimSun"/>
+        </w:rPr>
+        <w:t>"</w:t>
+      </w:r>
+      <w:r>
+        <w:rPr>
+          <w:rFonts w:eastAsia="SimSun"/>
+        </w:rPr>
+        <w:t>。</w:t>
+      </w:r>
+    </w:p>
+    <w:p>
+      <w:pPr>
+        <w:rPr>
+          <w:rFonts w:eastAsia="SimSun"/>
+        </w:rPr>
+      </w:pPr>
+      <w:r>
+        <w:rPr>
+          <w:rFonts w:eastAsia="SimSun"/>
+        </w:rPr>
+        <w:t>您应当会在各种图表（色谱图、峰面积和保留时间重复测定图）中看到该蛋白质的所有肽段。上面的截屏展示了一个蛋白质</w:t>
+      </w:r>
+      <w:r>
+        <w:rPr>
+          <w:rFonts w:eastAsia="SimSun" w:hint="eastAsia"/>
+        </w:rPr>
+        <w:t>被选择</w:t>
+      </w:r>
+      <w:r>
+        <w:rPr>
+          <w:rFonts w:eastAsia="SimSun"/>
+        </w:rPr>
+        <w:t>后，</w:t>
+      </w:r>
+      <w:r>
+        <w:rPr>
+          <w:rFonts w:eastAsia="SimSun" w:hint="eastAsia"/>
+        </w:rPr>
+        <w:t>组成它的所有肽段被汇总</w:t>
+      </w:r>
+      <w:r>
+        <w:rPr>
+          <w:rFonts w:eastAsia="SimSun"/>
+        </w:rPr>
+        <w:t>在</w:t>
+      </w:r>
+      <w:r>
+        <w:rPr>
+          <w:rFonts w:eastAsia="SimSun" w:hint="eastAsia"/>
+        </w:rPr>
+        <w:t>每个</w:t>
+      </w:r>
+      <w:r>
+        <w:rPr>
+          <w:rFonts w:eastAsia="SimSun"/>
+        </w:rPr>
+        <w:t>视图中（</w:t>
+      </w:r>
+      <w:r>
+        <w:rPr>
+          <w:rFonts w:eastAsia="SimSun" w:hint="eastAsia"/>
+        </w:rPr>
+        <w:t>除了</w:t>
+      </w:r>
+      <w:r>
+        <w:rPr>
+          <w:rFonts w:eastAsia="SimSun"/>
+        </w:rPr>
+        <w:t>库匹配窗口未显示任何内容）。</w:t>
+      </w:r>
+    </w:p>
+    <w:p>
+      <w:pPr>
+        <w:rPr>
+          <w:rFonts w:eastAsia="SimSun"/>
+        </w:rPr>
+      </w:pPr>
+      <w:r>
+        <w:rPr>
+          <w:rFonts w:eastAsia="SimSun"/>
+        </w:rPr>
+        <w:t>根据您在</w:t>
+      </w:r>
+      <w:r>
+        <w:rPr>
+          <w:rFonts w:eastAsia="SimSun"/>
+          <w:b/>
+        </w:rPr>
+        <w:t>峰面积</w:t>
+      </w:r>
+      <w:r>
+        <w:rPr>
+          <w:rFonts w:eastAsia="SimSun"/>
+          <w:b/>
+        </w:rPr>
+        <w:t>-</w:t>
+      </w:r>
+      <w:r>
+        <w:rPr>
+          <w:rFonts w:eastAsia="SimSun"/>
+          <w:b/>
+        </w:rPr>
+        <w:t>重复测定比较</w:t>
+      </w:r>
+      <w:r>
+        <w:rPr>
+          <w:rFonts w:eastAsia="SimSun"/>
+        </w:rPr>
+        <w:t>图中看到的结果，该蛋白质是否受到差异化的</w:t>
+      </w:r>
+      <w:r>
+        <w:rPr>
+          <w:rFonts w:eastAsia="SimSun" w:hint="eastAsia"/>
+        </w:rPr>
+        <w:t>调控</w:t>
+      </w:r>
+      <w:r>
+        <w:rPr>
+          <w:rFonts w:eastAsia="SimSun"/>
+        </w:rPr>
+        <w:t>？回想一下，对于大肠杆菌，</w:t>
+      </w:r>
+      <w:r>
+        <w:rPr>
+          <w:rFonts w:eastAsia="SimSun"/>
+        </w:rPr>
+        <w:t xml:space="preserve">A:B </w:t>
+      </w:r>
+      <w:r>
+        <w:rPr>
+          <w:rFonts w:eastAsia="SimSun"/>
+        </w:rPr>
+        <w:t>之间的预期倍数变化率为</w:t>
+      </w:r>
+      <w:r>
+        <w:rPr>
+          <w:rFonts w:eastAsia="SimSun"/>
+        </w:rPr>
+        <w:t xml:space="preserve"> 4:1</w:t>
+      </w:r>
+      <w:r>
+        <w:rPr>
+          <w:rFonts w:eastAsia="SimSun"/>
+        </w:rPr>
+        <w:t>。</w:t>
+      </w:r>
+    </w:p>
+    <w:p>
+      <w:pPr>
+        <w:pStyle w:val="ListParagraph"/>
+        <w:numPr>
+          <w:ilvl w:val="0"/>
+          <w:numId w:val="18"/>
+        </w:numPr>
+        <w:rPr>
+          <w:rFonts w:eastAsia="SimSun"/>
+        </w:rPr>
+      </w:pPr>
+      <w:r>
+        <w:rPr>
+          <w:rFonts w:eastAsia="SimSun"/>
+        </w:rPr>
+        <w:t>选择此蛋白质中的</w:t>
+      </w:r>
+      <w:r>
+        <w:rPr>
+          <w:rFonts w:eastAsia="SimSun"/>
+        </w:rPr>
+        <w:t xml:space="preserve"> </w:t>
+      </w:r>
+      <w:bookmarkStart w:id="3" w:name="OLE_LINK3"/>
+      <w:bookmarkStart w:id="4" w:name="OLE_LINK4"/>
+      <w:r>
+        <w:rPr>
+          <w:rFonts w:eastAsia="SimSun"/>
+        </w:rPr>
+        <w:t>LPQVEGTGGDVQPSQDLVR</w:t>
+      </w:r>
+      <w:bookmarkEnd w:id="3"/>
+      <w:bookmarkEnd w:id="4"/>
+      <w:r>
+        <w:rPr>
+          <w:rFonts w:eastAsia="SimSun"/>
+        </w:rPr>
+        <w:t xml:space="preserve"> </w:t>
+      </w:r>
+      <w:r>
+        <w:rPr>
+          <w:rFonts w:eastAsia="SimSun"/>
+        </w:rPr>
+        <w:t>肽段。</w:t>
+      </w:r>
+    </w:p>
+    <w:p>
+      <w:pPr>
+        <w:rPr>
+          <w:rFonts w:eastAsia="SimSun"/>
+        </w:rPr>
+      </w:pPr>
+      <w:r>
+        <w:rPr>
+          <w:rFonts w:eastAsia="SimSun"/>
+        </w:rPr>
+        <w:t>您将在所有这些视图中获得该肽段的特定信息，如下所示：</w:t>
+      </w:r>
+    </w:p>
+    <w:p>
+      <w:pPr>
+        <w:ind w:left="360"/>
+        <w:jc w:val="both"/>
+        <w:rPr>
+          <w:rFonts w:ascii="Arial" w:eastAsia="SimSun" w:hAnsi="Arial" w:cs="Arial"/>
+        </w:rPr>
+      </w:pPr>
+    </w:p>
+    <w:p>
+      <w:pPr>
+        <w:rPr>
+          <w:rFonts w:ascii="Arial" w:eastAsia="SimSun" w:hAnsi="Arial" w:cs="Arial"/>
+        </w:rPr>
+      </w:pPr>
+      <w:r>
+        <w:rPr>
+          <w:noProof/>
+        </w:rPr>
+        <w:drawing>
+          <wp:inline distT="0" distB="0" distL="0" distR="0" wp14:anchorId="5D075C09" wp14:editId="6100993C">
+            <wp:extent cx="5756910" cy="4241800"/>
+            <wp:effectExtent l="0" t="0" r="0" b="6350"/>
+            <wp:docPr id="8" name="Picture 8" descr="Graphical user interface, application&#10;&#10;Description automatically generated"/>
+            <wp:cNvGraphicFramePr>
+              <a:graphicFrameLocks xmlns:a="http://schemas.openxmlformats.org/drawingml/2006/main" noChangeAspect="1"/>
+            </wp:cNvGraphicFramePr>
+            <a:graphic xmlns:a="http://schemas.openxmlformats.org/drawingml/2006/main">
+              <a:graphicData uri="http://schemas.openxmlformats.org/drawingml/2006/picture">
+                <pic:pic xmlns:pic="http://schemas.openxmlformats.org/drawingml/2006/picture">
+                  <pic:nvPicPr>
+                    <pic:cNvPr id="66" name="Picture 66" descr="Graphical user interface, application&#10;&#10;Description automatically generated"/>
+                    <pic:cNvPicPr/>
+                  </pic:nvPicPr>
+                  <pic:blipFill>
+                    <a:blip r:embed="rId37"/>
+                    <a:stretch>
+                      <a:fillRect/>
+                    </a:stretch>
+                  </pic:blipFill>
+                  <pic:spPr>
+                    <a:xfrm>
+                      <a:off x="0" y="0"/>
+                      <a:ext cx="5756910" cy="4241800"/>
+                    </a:xfrm>
+                    <a:prstGeom prst="rect">
+                      <a:avLst/>
+                    </a:prstGeom>
+                  </pic:spPr>
+                </pic:pic>
+              </a:graphicData>
+            </a:graphic>
+          </wp:inline>
+        </w:drawing>
+      </w:r>
+    </w:p>
+    <w:p>
+      <w:pPr>
         <w:rPr>
           <w:rFonts w:eastAsia="SimSun"/>
         </w:rPr>
@@ -9476,7 +9139,7 @@
                     </pic:cNvPicPr>
                   </pic:nvPicPr>
                   <pic:blipFill>
-                    <a:blip r:embed="rId37">
+                    <a:blip r:embed="rId38">
                       <a:extLst>
                         <a:ext uri="{28A0092B-C50C-407E-A947-70E740481C1C}">
                           <a14:useLocalDpi xmlns:a14="http://schemas.microsoft.com/office/drawing/2010/main" val="0"/>
@@ -9590,86 +9253,6 @@
                     <pic:cNvPicPr/>
                   </pic:nvPicPr>
                   <pic:blipFill>
-                    <a:blip r:embed="rId38"/>
-                    <a:stretch>
-                      <a:fillRect/>
-                    </a:stretch>
-                  </pic:blipFill>
-                  <pic:spPr>
-                    <a:xfrm>
-                      <a:off x="0" y="0"/>
-                      <a:ext cx="5619750" cy="4114800"/>
-                    </a:xfrm>
-                    <a:prstGeom prst="rect">
-                      <a:avLst/>
-                    </a:prstGeom>
-                  </pic:spPr>
-                </pic:pic>
-              </a:graphicData>
-            </a:graphic>
-          </wp:inline>
-        </w:drawing>
-      </w:r>
-    </w:p>
-    <w:p>
-      <w:pPr>
-        <w:pStyle w:val="NoSpacing"/>
-        <w:numPr>
-          <w:ilvl w:val="0"/>
-          <w:numId w:val="18"/>
-        </w:numPr>
-        <w:spacing w:before="240" w:after="240"/>
-        <w:rPr>
-          <w:rFonts w:eastAsia="SimSun"/>
-        </w:rPr>
-      </w:pPr>
-      <w:r>
-        <w:rPr>
-          <w:rFonts w:eastAsia="SimSun"/>
-        </w:rPr>
-        <w:t>单击</w:t>
-      </w:r>
-      <w:r>
-        <w:rPr>
-          <w:rFonts w:eastAsia="SimSun"/>
-          <w:b/>
-        </w:rPr>
-        <w:t>全扫描</w:t>
-      </w:r>
-      <w:r>
-        <w:rPr>
-          <w:rFonts w:eastAsia="SimSun"/>
-        </w:rPr>
-        <w:t>工具栏中的放大镜按钮可以查看整个谱图。</w:t>
-      </w:r>
-    </w:p>
-    <w:p>
-      <w:pPr>
-        <w:spacing w:before="240"/>
-        <w:rPr>
-          <w:rFonts w:eastAsia="SimSun"/>
-        </w:rPr>
-      </w:pPr>
-      <w:r>
-        <w:rPr>
-          <w:noProof/>
-        </w:rPr>
-        <w:drawing>
-          <wp:inline distT="0" distB="0" distL="0" distR="0" wp14:anchorId="07CECDE3" wp14:editId="23BD2075">
-            <wp:extent cx="5619750" cy="4114800"/>
-            <wp:effectExtent l="0" t="0" r="0" b="0"/>
-            <wp:docPr id="18" name="Picture 18" descr="A picture containing chart&#10;&#10;Description automatically generated"/>
-            <wp:cNvGraphicFramePr>
-              <a:graphicFrameLocks xmlns:a="http://schemas.openxmlformats.org/drawingml/2006/main" noChangeAspect="1"/>
-            </wp:cNvGraphicFramePr>
-            <a:graphic xmlns:a="http://schemas.openxmlformats.org/drawingml/2006/main">
-              <a:graphicData uri="http://schemas.openxmlformats.org/drawingml/2006/picture">
-                <pic:pic xmlns:pic="http://schemas.openxmlformats.org/drawingml/2006/picture">
-                  <pic:nvPicPr>
-                    <pic:cNvPr id="71" name="Picture 71" descr="A picture containing chart&#10;&#10;Description automatically generated"/>
-                    <pic:cNvPicPr/>
-                  </pic:nvPicPr>
-                  <pic:blipFill>
                     <a:blip r:embed="rId39"/>
                     <a:stretch>
                       <a:fillRect/>
@@ -9693,181 +9276,39 @@
     </w:p>
     <w:p>
       <w:pPr>
-        <w:spacing w:before="240"/>
-        <w:rPr>
-          <w:rFonts w:eastAsia="SimSun"/>
-        </w:rPr>
-      </w:pPr>
-      <w:r>
-        <w:rPr>
-          <w:rFonts w:eastAsia="SimSun"/>
-        </w:rPr>
-        <w:lastRenderedPageBreak/>
-        <w:t>进一步手动探索数据（包括一些诱饵）。</w:t>
-      </w:r>
-    </w:p>
-    <w:p>
-      <w:pPr>
-        <w:pStyle w:val="Heading1"/>
-        <w:rPr>
-          <w:rFonts w:eastAsia="SimSun"/>
-        </w:rPr>
-      </w:pPr>
-      <w:r>
-        <w:rPr>
-          <w:rFonts w:eastAsia="SimSun"/>
-        </w:rPr>
-        <w:t>质量误差和保留时间偏差</w:t>
-      </w:r>
-      <w:r>
-        <w:rPr>
-          <w:rFonts w:eastAsia="SimSun"/>
-        </w:rPr>
-        <w:t xml:space="preserve"> </w:t>
-      </w:r>
-    </w:p>
-    <w:p>
-      <w:pPr>
-        <w:rPr>
-          <w:rFonts w:ascii="Arial" w:eastAsia="SimSun" w:hAnsi="Arial" w:cs="Arial"/>
-        </w:rPr>
-      </w:pPr>
-      <w:r>
-        <w:rPr>
-          <w:rFonts w:eastAsia="SimSun"/>
-        </w:rPr>
-        <w:t>您可以检查质量</w:t>
-      </w:r>
-      <w:r>
-        <w:rPr>
-          <w:rFonts w:eastAsia="SimSun" w:hint="eastAsia"/>
-        </w:rPr>
-        <w:t>精度</w:t>
-      </w:r>
-      <w:r>
-        <w:rPr>
-          <w:rFonts w:eastAsia="SimSun"/>
-        </w:rPr>
-        <w:t>和保留时间预测准确度，以确定是否使用了最佳提取参数，或是否</w:t>
-      </w:r>
-      <w:r>
-        <w:rPr>
-          <w:rStyle w:val="CommentReference"/>
-          <w:rFonts w:eastAsia="SimSun" w:hint="eastAsia"/>
-          <w:sz w:val="22"/>
-          <w:szCs w:val="22"/>
-        </w:rPr>
-        <w:t>需要</w:t>
-      </w:r>
-      <w:r>
-        <w:rPr>
-          <w:rFonts w:eastAsia="SimSun"/>
-        </w:rPr>
-        <w:t>进行某些调整以改善结果。</w:t>
-      </w:r>
-    </w:p>
-    <w:p>
-      <w:pPr>
-        <w:pStyle w:val="ListParagraph"/>
+        <w:pStyle w:val="NoSpacing"/>
         <w:numPr>
           <w:ilvl w:val="0"/>
-          <w:numId w:val="19"/>
+          <w:numId w:val="18"/>
         </w:numPr>
-        <w:rPr>
-          <w:rFonts w:eastAsia="SimSun"/>
-        </w:rPr>
-      </w:pPr>
-      <w:r>
-        <w:rPr>
-          <w:rFonts w:eastAsia="SimSun"/>
-        </w:rPr>
-        <w:t>在</w:t>
-      </w:r>
-      <w:r>
-        <w:rPr>
-          <w:rFonts w:eastAsia="SimSun"/>
-          <w:b/>
-        </w:rPr>
-        <w:t>视图</w:t>
-      </w:r>
-      <w:r>
-        <w:rPr>
-          <w:rFonts w:eastAsia="SimSun"/>
-        </w:rPr>
-        <w:t>菜单中选择</w:t>
-      </w:r>
-      <w:r>
-        <w:rPr>
-          <w:rFonts w:eastAsia="SimSun"/>
-          <w:b/>
-        </w:rPr>
-        <w:t>质量误差</w:t>
-      </w:r>
-      <w:r>
-        <w:rPr>
-          <w:rFonts w:eastAsia="SimSun"/>
-        </w:rPr>
-        <w:t>，然后单击</w:t>
-      </w:r>
-      <w:r>
-        <w:rPr>
-          <w:rFonts w:eastAsia="SimSun"/>
-          <w:b/>
-        </w:rPr>
-        <w:t>直方图</w:t>
-      </w:r>
-      <w:r>
-        <w:rPr>
-          <w:rFonts w:eastAsia="SimSun"/>
-        </w:rPr>
-        <w:t>。</w:t>
-      </w:r>
-    </w:p>
-    <w:p>
-      <w:pPr>
-        <w:rPr>
-          <w:rFonts w:eastAsia="SimSun"/>
-        </w:rPr>
-      </w:pPr>
-      <w:r>
-        <w:rPr>
-          <w:rFonts w:eastAsia="SimSun"/>
-        </w:rPr>
-        <w:t>这将显示质量误差在数据集中的分布。提取窗口</w:t>
-      </w:r>
-      <w:r>
-        <w:rPr>
-          <w:rFonts w:eastAsia="SimSun"/>
-        </w:rPr>
-        <w:t xml:space="preserve"> (±20 ppm) </w:t>
-      </w:r>
-      <w:r>
-        <w:rPr>
-          <w:rFonts w:eastAsia="SimSun"/>
-        </w:rPr>
-        <w:t>能否进一步优化？一般情况下，平均误差</w:t>
-      </w:r>
-      <w:r>
-        <w:rPr>
-          <w:rFonts w:eastAsia="SimSun"/>
-        </w:rPr>
-        <w:t xml:space="preserve"> +/- 3 </w:t>
-      </w:r>
-      <w:r>
-        <w:rPr>
-          <w:rFonts w:eastAsia="SimSun"/>
-        </w:rPr>
-        <w:t>个标准偏差便足以应对。但是，如果显示的直方图被截止，并且在极端情况下计数很高，则可能需要增宽提取窗口。</w:t>
-      </w:r>
-      <w:r>
-        <w:rPr>
-          <w:rFonts w:eastAsia="SimSun"/>
-        </w:rPr>
-        <w:t xml:space="preserve"> </w:t>
-      </w:r>
-    </w:p>
-    <w:p>
-      <w:pPr>
+        <w:spacing w:before="240" w:after="240"/>
+        <w:rPr>
+          <w:rFonts w:eastAsia="SimSun"/>
+        </w:rPr>
+      </w:pPr>
+      <w:r>
+        <w:rPr>
+          <w:rFonts w:eastAsia="SimSun"/>
+        </w:rPr>
+        <w:t>单击</w:t>
+      </w:r>
+      <w:r>
+        <w:rPr>
+          <w:rFonts w:eastAsia="SimSun"/>
+          <w:b/>
+        </w:rPr>
+        <w:t>全扫描</w:t>
+      </w:r>
+      <w:r>
+        <w:rPr>
+          <w:rFonts w:eastAsia="SimSun"/>
+        </w:rPr>
+        <w:t>工具栏中的放大镜按钮可以查看整个谱图。</w:t>
+      </w:r>
+    </w:p>
+    <w:p>
+      <w:pPr>
+        <w:spacing w:before="240"/>
         <w:rPr>
           <w:rFonts w:eastAsia="SimSun"/>
         </w:rPr>
@@ -9877,10 +9318,10 @@
           <w:noProof/>
         </w:rPr>
         <w:drawing>
-          <wp:inline distT="0" distB="0" distL="0" distR="0" wp14:anchorId="1DC599C4" wp14:editId="40A8A355">
+          <wp:inline distT="0" distB="0" distL="0" distR="0" wp14:anchorId="07CECDE3" wp14:editId="23BD2075">
             <wp:extent cx="5619750" cy="4114800"/>
             <wp:effectExtent l="0" t="0" r="0" b="0"/>
-            <wp:docPr id="72" name="Picture 72" descr="Chart, histogram&#10;&#10;Description automatically generated"/>
+            <wp:docPr id="18" name="Picture 18" descr="A picture containing chart&#10;&#10;Description automatically generated"/>
             <wp:cNvGraphicFramePr>
               <a:graphicFrameLocks xmlns:a="http://schemas.openxmlformats.org/drawingml/2006/main" noChangeAspect="1"/>
             </wp:cNvGraphicFramePr>
@@ -9888,7 +9329,7 @@
               <a:graphicData uri="http://schemas.openxmlformats.org/drawingml/2006/picture">
                 <pic:pic xmlns:pic="http://schemas.openxmlformats.org/drawingml/2006/picture">
                   <pic:nvPicPr>
-                    <pic:cNvPr id="72" name="Picture 72" descr="Chart, histogram&#10;&#10;Description automatically generated"/>
+                    <pic:cNvPr id="71" name="Picture 71" descr="A picture containing chart&#10;&#10;Description automatically generated"/>
                     <pic:cNvPicPr/>
                   </pic:nvPicPr>
                   <pic:blipFill>
@@ -9915,27 +9356,77 @@
     </w:p>
     <w:p>
       <w:pPr>
-        <w:rPr>
-          <w:rFonts w:eastAsia="SimSun"/>
-        </w:rPr>
-      </w:pPr>
-      <w:r>
-        <w:rPr>
-          <w:rFonts w:eastAsia="SimSun"/>
-        </w:rPr>
-        <w:t>请注意，此分布涵盖全部</w:t>
-      </w:r>
-      <w:r>
-        <w:rPr>
-          <w:rFonts w:eastAsia="SimSun"/>
-        </w:rPr>
-        <w:t xml:space="preserve"> 6 </w:t>
-      </w:r>
-      <w:r>
-        <w:rPr>
-          <w:rFonts w:eastAsia="SimSun"/>
-        </w:rPr>
-        <w:t>次运行。为进一步理解每次运行的代表性，请执行以下操作：</w:t>
+        <w:spacing w:before="240"/>
+        <w:rPr>
+          <w:rFonts w:eastAsia="SimSun"/>
+        </w:rPr>
+      </w:pPr>
+      <w:r>
+        <w:rPr>
+          <w:rFonts w:eastAsia="SimSun"/>
+        </w:rPr>
+        <w:lastRenderedPageBreak/>
+        <w:t>进一步手动探索数据（包括一些诱饵）。</w:t>
+      </w:r>
+    </w:p>
+    <w:p>
+      <w:pPr>
+        <w:pStyle w:val="Heading1"/>
+        <w:rPr>
+          <w:rFonts w:eastAsia="SimSun"/>
+        </w:rPr>
+      </w:pPr>
+      <w:r>
+        <w:rPr>
+          <w:rFonts w:eastAsia="SimSun"/>
+        </w:rPr>
+        <w:t>质量误差和保留时间偏差</w:t>
+      </w:r>
+      <w:r>
+        <w:rPr>
+          <w:rFonts w:eastAsia="SimSun"/>
+        </w:rPr>
+        <w:t xml:space="preserve"> </w:t>
+      </w:r>
+    </w:p>
+    <w:p>
+      <w:pPr>
+        <w:rPr>
+          <w:rFonts w:ascii="Arial" w:eastAsia="SimSun" w:hAnsi="Arial" w:cs="Arial"/>
+        </w:rPr>
+      </w:pPr>
+      <w:r>
+        <w:rPr>
+          <w:rFonts w:eastAsia="SimSun"/>
+        </w:rPr>
+        <w:t>您可以检查质量</w:t>
+      </w:r>
+      <w:r>
+        <w:rPr>
+          <w:rFonts w:eastAsia="SimSun" w:hint="eastAsia"/>
+        </w:rPr>
+        <w:t>精度</w:t>
+      </w:r>
+      <w:r>
+        <w:rPr>
+          <w:rFonts w:eastAsia="SimSun"/>
+        </w:rPr>
+        <w:t>和保留时间预测准确度，以确定是否使用了最佳提取参数，或是否</w:t>
+      </w:r>
+      <w:r>
+        <w:rPr>
+          <w:rStyle w:val="CommentReference"/>
+          <w:rFonts w:eastAsia="SimSun" w:hint="eastAsia"/>
+          <w:sz w:val="22"/>
+          <w:szCs w:val="22"/>
+        </w:rPr>
+        <w:t>需要</w:t>
+      </w:r>
+      <w:r>
+        <w:rPr>
+          <w:rFonts w:eastAsia="SimSun"/>
+        </w:rPr>
+        <w:t>进行某些调整以改善结果。</w:t>
       </w:r>
     </w:p>
     <w:p>
@@ -9953,14 +9444,27 @@
         <w:rPr>
           <w:rFonts w:eastAsia="SimSun"/>
         </w:rPr>
-        <w:t>右键单击该图，选择</w:t>
-      </w:r>
-      <w:r>
-        <w:rPr>
-          <w:rFonts w:eastAsia="SimSun"/>
-          <w:b/>
-        </w:rPr>
-        <w:t>重复测定</w:t>
+        <w:t>在</w:t>
+      </w:r>
+      <w:r>
+        <w:rPr>
+          <w:rFonts w:eastAsia="SimSun"/>
+          <w:b/>
+        </w:rPr>
+        <w:t>视图</w:t>
+      </w:r>
+      <w:r>
+        <w:rPr>
+          <w:rFonts w:eastAsia="SimSun"/>
+        </w:rPr>
+        <w:t>菜单中选择</w:t>
+      </w:r>
+      <w:r>
+        <w:rPr>
+          <w:rFonts w:eastAsia="SimSun"/>
+          <w:b/>
+        </w:rPr>
+        <w:t>质量误差</w:t>
       </w:r>
       <w:r>
         <w:rPr>
@@ -9973,7 +9477,7 @@
           <w:rFonts w:eastAsia="SimSun"/>
           <w:b/>
         </w:rPr>
-        <w:t>单一</w:t>
+        <w:t>直方图</w:t>
       </w:r>
       <w:r>
         <w:rPr>
@@ -9984,101 +9488,39 @@
     </w:p>
     <w:p>
       <w:pPr>
-        <w:pStyle w:val="ListParagraph"/>
-        <w:numPr>
-          <w:ilvl w:val="0"/>
-          <w:numId w:val="19"/>
-        </w:numPr>
-        <w:rPr>
-          <w:rFonts w:eastAsia="SimSun"/>
-        </w:rPr>
-      </w:pPr>
-      <w:r>
-        <w:rPr>
-          <w:rFonts w:eastAsia="SimSun"/>
-        </w:rPr>
-        <w:t>单击</w:t>
-      </w:r>
-      <w:r>
-        <w:rPr>
-          <w:rFonts w:eastAsia="SimSun"/>
-          <w:b/>
-        </w:rPr>
-        <w:t>目标</w:t>
-      </w:r>
-      <w:r>
-        <w:rPr>
-          <w:rFonts w:eastAsia="SimSun"/>
-        </w:rPr>
-        <w:t>视图顶部的</w:t>
-      </w:r>
-      <w:r>
-        <w:rPr>
-          <w:rFonts w:eastAsia="SimSun"/>
-          <w:b/>
-        </w:rPr>
-        <w:t>重复测定</w:t>
-      </w:r>
-      <w:r>
-        <w:rPr>
-          <w:rFonts w:eastAsia="SimSun"/>
-        </w:rPr>
-        <w:t>下拉列表。</w:t>
-      </w:r>
-    </w:p>
-    <w:p>
-      <w:pPr>
-        <w:pStyle w:val="ListParagraph"/>
-        <w:numPr>
-          <w:ilvl w:val="0"/>
-          <w:numId w:val="19"/>
-        </w:numPr>
-        <w:rPr>
-          <w:rFonts w:eastAsia="SimSun"/>
-        </w:rPr>
-      </w:pPr>
-      <w:r>
-        <w:rPr>
-          <w:rFonts w:eastAsia="SimSun"/>
-        </w:rPr>
-        <w:t>使用键盘上的向上和向下箭头键查看所有</w:t>
-      </w:r>
-      <w:r>
-        <w:rPr>
-          <w:rFonts w:eastAsia="SimSun"/>
-        </w:rPr>
-        <w:t xml:space="preserve"> 6 </w:t>
-      </w:r>
-      <w:r>
-        <w:rPr>
-          <w:rFonts w:eastAsia="SimSun"/>
-        </w:rPr>
-        <w:t>个重复测定中的质量误差值。</w:t>
-      </w:r>
-    </w:p>
-    <w:p>
-      <w:pPr>
-        <w:rPr>
-          <w:rFonts w:eastAsia="SimSun"/>
-        </w:rPr>
-      </w:pPr>
-      <w:r>
-        <w:rPr>
-          <w:rFonts w:eastAsia="SimSun"/>
-        </w:rPr>
-        <w:t>您会看到平均值介于</w:t>
-      </w:r>
-      <w:r>
-        <w:rPr>
-          <w:rFonts w:eastAsia="SimSun"/>
-        </w:rPr>
-        <w:t xml:space="preserve"> 1.</w:t>
-      </w:r>
-      <w:r>
-        <w:rPr>
-          <w:rFonts w:eastAsia="SimSun"/>
-        </w:rPr>
-        <w:t>3</w:t>
+        <w:rPr>
+          <w:rFonts w:eastAsia="SimSun"/>
+        </w:rPr>
+      </w:pPr>
+      <w:r>
+        <w:rPr>
+          <w:rFonts w:eastAsia="SimSun"/>
+        </w:rPr>
+        <w:t>这将显示质量误差在数据集中的分布。提取窗口</w:t>
+      </w:r>
+      <w:r>
+        <w:rPr>
+          <w:rFonts w:eastAsia="SimSun"/>
+        </w:rPr>
+        <w:t xml:space="preserve"> (±20 ppm) </w:t>
+      </w:r>
+      <w:r>
+        <w:rPr>
+          <w:rFonts w:eastAsia="SimSun"/>
+        </w:rPr>
+        <w:t>能否进一步优化？一般情况下，平均误差</w:t>
+      </w:r>
+      <w:r>
+        <w:rPr>
+          <w:rFonts w:eastAsia="SimSun"/>
+        </w:rPr>
+        <w:t xml:space="preserve"> +/- 3 </w:t>
+      </w:r>
+      <w:r>
+        <w:rPr>
+          <w:rFonts w:eastAsia="SimSun"/>
+        </w:rPr>
+        <w:t>个标准偏差便足以应对。但是，如果显示的直方图被截止，并且在极端情况下计数很高，则可能需要增宽提取窗口。</w:t>
       </w:r>
       <w:r>
         <w:rPr>
@@ -10086,444 +9528,6 @@
         </w:rPr>
         <w:t xml:space="preserve"> </w:t>
       </w:r>
-      <w:r>
-        <w:rPr>
-          <w:rFonts w:eastAsia="SimSun"/>
-        </w:rPr>
-        <w:t>到</w:t>
-      </w:r>
-      <w:r>
-        <w:rPr>
-          <w:rFonts w:eastAsia="SimSun"/>
-        </w:rPr>
-        <w:t xml:space="preserve"> </w:t>
-      </w:r>
-      <w:r>
-        <w:rPr>
-          <w:rFonts w:eastAsia="SimSun"/>
-        </w:rPr>
-        <w:t xml:space="preserve">1.8 </w:t>
-      </w:r>
-      <w:r>
-        <w:rPr>
-          <w:rFonts w:eastAsia="SimSun"/>
-        </w:rPr>
-        <w:t xml:space="preserve"> </w:t>
-      </w:r>
-      <w:r>
-        <w:rPr>
-          <w:rFonts w:eastAsia="SimSun"/>
-        </w:rPr>
-        <w:t>之间，而标准偏差值介于</w:t>
-      </w:r>
-      <w:r>
-        <w:rPr>
-          <w:rFonts w:eastAsia="SimSun"/>
-        </w:rPr>
-        <w:t xml:space="preserve"> </w:t>
-      </w:r>
-      <w:r>
-        <w:rPr>
-          <w:rFonts w:eastAsia="SimSun"/>
-        </w:rPr>
-        <w:t>3</w:t>
-      </w:r>
-      <w:r>
-        <w:rPr>
-          <w:rFonts w:eastAsia="SimSun"/>
-        </w:rPr>
-        <w:t>.</w:t>
-      </w:r>
-      <w:r>
-        <w:rPr>
-          <w:rFonts w:eastAsia="SimSun"/>
-        </w:rPr>
-        <w:t>7</w:t>
-      </w:r>
-      <w:r>
-        <w:rPr>
-          <w:rFonts w:eastAsia="SimSun"/>
-        </w:rPr>
-        <w:t xml:space="preserve"> </w:t>
-      </w:r>
-      <w:r>
-        <w:rPr>
-          <w:rFonts w:eastAsia="SimSun"/>
-        </w:rPr>
-        <w:t>到</w:t>
-      </w:r>
-      <w:r>
-        <w:rPr>
-          <w:rFonts w:eastAsia="SimSun"/>
-        </w:rPr>
-        <w:t xml:space="preserve"> </w:t>
-      </w:r>
-      <w:r>
-        <w:rPr>
-          <w:rFonts w:eastAsia="SimSun"/>
-        </w:rPr>
-        <w:t>4.4</w:t>
-      </w:r>
-      <w:r>
-        <w:rPr>
-          <w:rFonts w:eastAsia="SimSun"/>
-        </w:rPr>
-        <w:t xml:space="preserve"> </w:t>
-      </w:r>
-      <w:r>
-        <w:rPr>
-          <w:rFonts w:eastAsia="SimSun"/>
-        </w:rPr>
-        <w:t>之间。在最极端的情况下使用简单的计算方式，即平均值</w:t>
-      </w:r>
-      <w:r>
-        <w:rPr>
-          <w:rFonts w:eastAsia="SimSun"/>
-        </w:rPr>
-        <w:t xml:space="preserve"> + 3 * SD = </w:t>
-      </w:r>
-      <w:r>
-        <w:rPr>
-          <w:rFonts w:eastAsia="SimSun"/>
-        </w:rPr>
-        <w:t>1.8</w:t>
-      </w:r>
-      <w:r>
-        <w:rPr>
-          <w:rFonts w:eastAsia="SimSun"/>
-        </w:rPr>
-        <w:t xml:space="preserve"> + 3</w:t>
-      </w:r>
-      <w:r>
-        <w:rPr>
-          <w:rFonts w:eastAsia="SimSun"/>
-        </w:rPr>
-        <w:t xml:space="preserve"> </w:t>
-      </w:r>
-      <w:r>
-        <w:rPr>
-          <w:rFonts w:eastAsia="SimSun"/>
-        </w:rPr>
-        <w:t>*</w:t>
-      </w:r>
-      <w:r>
-        <w:rPr>
-          <w:rFonts w:eastAsia="SimSun"/>
-        </w:rPr>
-        <w:t xml:space="preserve"> </w:t>
-      </w:r>
-      <w:r>
-        <w:rPr>
-          <w:rFonts w:eastAsia="SimSun"/>
-        </w:rPr>
-        <w:t>4.4</w:t>
-      </w:r>
-      <w:r>
-        <w:rPr>
-          <w:rFonts w:eastAsia="SimSun"/>
-        </w:rPr>
-        <w:t xml:space="preserve"> = 1</w:t>
-      </w:r>
-      <w:r>
-        <w:rPr>
-          <w:rFonts w:eastAsia="SimSun"/>
-        </w:rPr>
-        <w:t>5</w:t>
-      </w:r>
-      <w:r>
-        <w:rPr>
-          <w:rFonts w:eastAsia="SimSun"/>
-        </w:rPr>
-        <w:t xml:space="preserve"> PPM</w:t>
-      </w:r>
-      <w:r>
-        <w:rPr>
-          <w:rFonts w:eastAsia="SimSun"/>
-        </w:rPr>
-        <w:t>，这似乎表明</w:t>
-      </w:r>
-      <w:r>
-        <w:rPr>
-          <w:rFonts w:eastAsia="SimSun"/>
-        </w:rPr>
-        <w:t xml:space="preserve"> 15 PPM </w:t>
-      </w:r>
-      <w:r>
-        <w:rPr>
-          <w:rFonts w:eastAsia="SimSun"/>
-        </w:rPr>
-        <w:t>的公差足以用于这些数据。</w:t>
-      </w:r>
-    </w:p>
-    <w:p>
-      <w:pPr>
-        <w:rPr>
-          <w:rFonts w:eastAsia="SimSun"/>
-        </w:rPr>
-      </w:pPr>
-      <w:r>
-        <w:rPr>
-          <w:rFonts w:eastAsia="SimSun"/>
-        </w:rPr>
-        <w:t>还要查看诱饵的质量误差：</w:t>
-      </w:r>
-    </w:p>
-    <w:p>
-      <w:pPr>
-        <w:pStyle w:val="ListParagraph"/>
-        <w:numPr>
-          <w:ilvl w:val="0"/>
-          <w:numId w:val="19"/>
-        </w:numPr>
-        <w:rPr>
-          <w:rFonts w:eastAsia="SimSun"/>
-        </w:rPr>
-      </w:pPr>
-      <w:r>
-        <w:rPr>
-          <w:rFonts w:eastAsia="SimSun"/>
-        </w:rPr>
-        <w:t>右键单击该图，选择</w:t>
-      </w:r>
-      <w:r>
-        <w:rPr>
-          <w:rFonts w:eastAsia="SimSun"/>
-          <w:b/>
-        </w:rPr>
-        <w:t>点</w:t>
-      </w:r>
-      <w:r>
-        <w:rPr>
-          <w:rFonts w:eastAsia="SimSun"/>
-        </w:rPr>
-        <w:t>，然后单击</w:t>
-      </w:r>
-      <w:r>
-        <w:rPr>
-          <w:rFonts w:eastAsia="SimSun"/>
-          <w:b/>
-        </w:rPr>
-        <w:t>诱饵</w:t>
-      </w:r>
-      <w:r>
-        <w:rPr>
-          <w:rFonts w:eastAsia="SimSun"/>
-        </w:rPr>
-        <w:t>。</w:t>
-      </w:r>
-    </w:p>
-    <w:p>
-      <w:pPr>
-        <w:pStyle w:val="ListParagraph"/>
-        <w:numPr>
-          <w:ilvl w:val="0"/>
-          <w:numId w:val="19"/>
-        </w:numPr>
-        <w:rPr>
-          <w:rFonts w:eastAsia="SimSun"/>
-        </w:rPr>
-      </w:pPr>
-      <w:r>
-        <w:rPr>
-          <w:rFonts w:eastAsia="SimSun"/>
-        </w:rPr>
-        <w:lastRenderedPageBreak/>
-        <w:t>右键单击该图，选择</w:t>
-      </w:r>
-      <w:r>
-        <w:rPr>
-          <w:rFonts w:eastAsia="SimSun"/>
-          <w:b/>
-        </w:rPr>
-        <w:t>重复测定</w:t>
-      </w:r>
-      <w:r>
-        <w:rPr>
-          <w:rFonts w:eastAsia="SimSun"/>
-        </w:rPr>
-        <w:t>，然后单击</w:t>
-      </w:r>
-      <w:r>
-        <w:rPr>
-          <w:rFonts w:eastAsia="SimSun"/>
-          <w:b/>
-        </w:rPr>
-        <w:t>全部</w:t>
-      </w:r>
-      <w:r>
-        <w:rPr>
-          <w:rFonts w:eastAsia="SimSun"/>
-        </w:rPr>
-        <w:t>。</w:t>
-      </w:r>
-      <w:r>
-        <w:rPr>
-          <w:rFonts w:eastAsia="SimSun"/>
-        </w:rPr>
-        <w:br/>
-      </w:r>
-      <w:r>
-        <w:rPr>
-          <w:rFonts w:eastAsia="SimSun"/>
-        </w:rPr>
-        <w:t>（然后切换回</w:t>
-      </w:r>
-      <w:r>
-        <w:rPr>
-          <w:rFonts w:eastAsia="SimSun"/>
-          <w:b/>
-        </w:rPr>
-        <w:t>目标</w:t>
-      </w:r>
-      <w:r>
-        <w:rPr>
-          <w:rFonts w:eastAsia="SimSun"/>
-        </w:rPr>
-        <w:t>）</w:t>
-      </w:r>
-    </w:p>
-    <w:p>
-      <w:pPr>
-        <w:rPr>
-          <w:rFonts w:eastAsia="SimSun"/>
-        </w:rPr>
-      </w:pPr>
-      <w:r>
-        <w:rPr>
-          <w:rFonts w:eastAsia="SimSun"/>
-        </w:rPr>
-        <w:t>要查看基于</w:t>
-      </w:r>
-      <w:r>
-        <w:rPr>
-          <w:rFonts w:eastAsia="SimSun"/>
-        </w:rPr>
-        <w:t xml:space="preserve"> </w:t>
-      </w:r>
-      <w:proofErr w:type="spellStart"/>
-      <w:r>
-        <w:rPr>
-          <w:rFonts w:eastAsia="SimSun"/>
-        </w:rPr>
-        <w:t>iRT</w:t>
-      </w:r>
-      <w:proofErr w:type="spellEnd"/>
-      <w:r>
-        <w:rPr>
-          <w:rFonts w:eastAsia="SimSun"/>
-        </w:rPr>
-        <w:t xml:space="preserve"> </w:t>
-      </w:r>
-      <w:r>
-        <w:rPr>
-          <w:rFonts w:eastAsia="SimSun"/>
-        </w:rPr>
-        <w:t>肽段和目标肽段库</w:t>
-      </w:r>
-      <w:r>
-        <w:rPr>
-          <w:rFonts w:eastAsia="SimSun"/>
-        </w:rPr>
-        <w:t xml:space="preserve"> </w:t>
-      </w:r>
-      <w:proofErr w:type="spellStart"/>
-      <w:r>
-        <w:rPr>
-          <w:rFonts w:eastAsia="SimSun"/>
-        </w:rPr>
-        <w:t>iRT</w:t>
-      </w:r>
-      <w:proofErr w:type="spellEnd"/>
-      <w:r>
-        <w:rPr>
-          <w:rFonts w:eastAsia="SimSun"/>
-        </w:rPr>
-        <w:t xml:space="preserve"> </w:t>
-      </w:r>
-      <w:r>
-        <w:rPr>
-          <w:rFonts w:eastAsia="SimSun"/>
-        </w:rPr>
-        <w:t>值预测目标肽段保留时间而使用的线性回归：</w:t>
-      </w:r>
-    </w:p>
-    <w:p>
-      <w:pPr>
-        <w:pStyle w:val="ListParagraph"/>
-        <w:numPr>
-          <w:ilvl w:val="0"/>
-          <w:numId w:val="19"/>
-        </w:numPr>
-        <w:rPr>
-          <w:rFonts w:eastAsia="SimSun"/>
-        </w:rPr>
-      </w:pPr>
-      <w:bookmarkStart w:id="5" w:name="_Hlk23864603"/>
-      <w:r>
-        <w:rPr>
-          <w:rFonts w:eastAsia="SimSun"/>
-        </w:rPr>
-        <w:t>在</w:t>
-      </w:r>
-      <w:r>
-        <w:rPr>
-          <w:rFonts w:eastAsia="SimSun"/>
-          <w:b/>
-        </w:rPr>
-        <w:t>视图</w:t>
-      </w:r>
-      <w:r>
-        <w:rPr>
-          <w:rFonts w:eastAsia="SimSun"/>
-        </w:rPr>
-        <w:t>菜单中选择</w:t>
-      </w:r>
-      <w:r>
-        <w:rPr>
-          <w:rFonts w:eastAsia="SimSun"/>
-          <w:b/>
-        </w:rPr>
-        <w:t>保留时间</w:t>
-      </w:r>
-      <w:r>
-        <w:rPr>
-          <w:rFonts w:eastAsia="SimSun"/>
-        </w:rPr>
-        <w:t>，然后单击</w:t>
-      </w:r>
-      <w:r>
-        <w:rPr>
-          <w:rFonts w:eastAsia="SimSun"/>
-          <w:b/>
-          <w:bCs/>
-        </w:rPr>
-        <w:t>回归</w:t>
-      </w:r>
-      <w:r>
-        <w:rPr>
-          <w:rFonts w:eastAsia="SimSun"/>
-        </w:rPr>
-        <w:t>，最后单击</w:t>
-      </w:r>
-      <w:r>
-        <w:rPr>
-          <w:rFonts w:eastAsia="SimSun"/>
-          <w:b/>
-        </w:rPr>
-        <w:t>运行分数</w:t>
-      </w:r>
-      <w:r>
-        <w:rPr>
-          <w:rFonts w:eastAsia="SimSun"/>
-        </w:rPr>
-        <w:t>。</w:t>
-      </w:r>
-      <w:r>
-        <w:rPr>
-          <w:rFonts w:eastAsia="SimSun"/>
-        </w:rPr>
-        <w:t xml:space="preserve"> </w:t>
-      </w:r>
     </w:p>
     <w:p>
       <w:pPr>
@@ -10536,10 +9540,10 @@
           <w:noProof/>
         </w:rPr>
         <w:drawing>
-          <wp:inline distT="0" distB="0" distL="0" distR="0" wp14:anchorId="7FD6086E" wp14:editId="510E53C1">
+          <wp:inline distT="0" distB="0" distL="0" distR="0" wp14:anchorId="1DC599C4" wp14:editId="40A8A355">
             <wp:extent cx="5619750" cy="4114800"/>
             <wp:effectExtent l="0" t="0" r="0" b="0"/>
-            <wp:docPr id="31" name="Picture 31" descr="Chart, line chart&#10;&#10;Description automatically generated"/>
+            <wp:docPr id="72" name="Picture 72" descr="Chart, histogram&#10;&#10;Description automatically generated"/>
             <wp:cNvGraphicFramePr>
               <a:graphicFrameLocks xmlns:a="http://schemas.openxmlformats.org/drawingml/2006/main" noChangeAspect="1"/>
             </wp:cNvGraphicFramePr>
@@ -10547,7 +9551,7 @@
               <a:graphicData uri="http://schemas.openxmlformats.org/drawingml/2006/picture">
                 <pic:pic xmlns:pic="http://schemas.openxmlformats.org/drawingml/2006/picture">
                   <pic:nvPicPr>
-                    <pic:cNvPr id="73" name="Picture 73" descr="Chart, line chart&#10;&#10;Description automatically generated"/>
+                    <pic:cNvPr id="72" name="Picture 72" descr="Chart, histogram&#10;&#10;Description automatically generated"/>
                     <pic:cNvPicPr/>
                   </pic:nvPicPr>
                   <pic:blipFill>
@@ -10572,7 +9576,31 @@
         </w:drawing>
       </w:r>
     </w:p>
-    <w:bookmarkEnd w:id="5"/>
+    <w:p>
+      <w:pPr>
+        <w:rPr>
+          <w:rFonts w:eastAsia="SimSun"/>
+        </w:rPr>
+      </w:pPr>
+      <w:r>
+        <w:rPr>
+          <w:rFonts w:eastAsia="SimSun"/>
+        </w:rPr>
+        <w:t>请注意，此分布涵盖全部</w:t>
+      </w:r>
+      <w:r>
+        <w:rPr>
+          <w:rFonts w:eastAsia="SimSun"/>
+        </w:rPr>
+        <w:t xml:space="preserve"> 6 </w:t>
+      </w:r>
+      <w:r>
+        <w:rPr>
+          <w:rFonts w:eastAsia="SimSun"/>
+        </w:rPr>
+        <w:t>次运行。为进一步理解每次运行的代表性，请执行以下操作：</w:t>
+      </w:r>
+    </w:p>
     <w:p>
       <w:pPr>
         <w:pStyle w:val="ListParagraph"/>
@@ -10588,14 +9616,14 @@
         <w:rPr>
           <w:rFonts w:eastAsia="SimSun"/>
         </w:rPr>
-        <w:t>右键单击此图，选择</w:t>
-      </w:r>
-      <w:r>
-        <w:rPr>
-          <w:rFonts w:eastAsia="SimSun"/>
-          <w:b/>
-        </w:rPr>
-        <w:t>绘图</w:t>
+        <w:t>右键单击该图，选择</w:t>
+      </w:r>
+      <w:r>
+        <w:rPr>
+          <w:rFonts w:eastAsia="SimSun"/>
+          <w:b/>
+        </w:rPr>
+        <w:t>重复测定</w:t>
       </w:r>
       <w:r>
         <w:rPr>
@@ -10608,7 +9636,7 @@
           <w:rFonts w:eastAsia="SimSun"/>
           <w:b/>
         </w:rPr>
-        <w:t>残差</w:t>
+        <w:t>单一</w:t>
       </w:r>
       <w:r>
         <w:rPr>
@@ -10619,46 +9647,534 @@
     </w:p>
     <w:p>
       <w:pPr>
-        <w:pStyle w:val="CommentText"/>
-        <w:rPr>
-          <w:rFonts w:eastAsia="SimSun"/>
-        </w:rPr>
-      </w:pPr>
-      <w:r>
-        <w:rPr>
-          <w:rFonts w:eastAsia="SimSun"/>
-        </w:rPr>
-        <w:t>随即显示该数据集中与预计保留时间的偏差。能否针对此分析进一步优化提取窗口（</w:t>
-      </w:r>
-      <w:r>
-        <w:rPr>
-          <w:rFonts w:eastAsia="SimSun"/>
-        </w:rPr>
-        <w:t xml:space="preserve">±5 </w:t>
-      </w:r>
-      <w:r>
-        <w:rPr>
-          <w:rFonts w:eastAsia="SimSun"/>
-        </w:rPr>
-        <w:t>分钟）？这时请进一步检查诱饵。</w:t>
-      </w:r>
-    </w:p>
-    <w:p>
-      <w:pPr>
-        <w:rPr>
-          <w:rFonts w:ascii="Arial" w:eastAsia="SimSun" w:hAnsi="Arial" w:cs="Arial"/>
+        <w:pStyle w:val="ListParagraph"/>
+        <w:numPr>
+          <w:ilvl w:val="0"/>
+          <w:numId w:val="19"/>
+        </w:numPr>
+        <w:rPr>
+          <w:rFonts w:eastAsia="SimSun"/>
+        </w:rPr>
+      </w:pPr>
+      <w:r>
+        <w:rPr>
+          <w:rFonts w:eastAsia="SimSun"/>
+        </w:rPr>
+        <w:t>单击</w:t>
+      </w:r>
+      <w:r>
+        <w:rPr>
+          <w:rFonts w:eastAsia="SimSun"/>
+          <w:b/>
+        </w:rPr>
+        <w:t>目标</w:t>
+      </w:r>
+      <w:r>
+        <w:rPr>
+          <w:rFonts w:eastAsia="SimSun"/>
+        </w:rPr>
+        <w:t>视图顶部的</w:t>
+      </w:r>
+      <w:r>
+        <w:rPr>
+          <w:rFonts w:eastAsia="SimSun"/>
+          <w:b/>
+        </w:rPr>
+        <w:t>重复测定</w:t>
+      </w:r>
+      <w:r>
+        <w:rPr>
+          <w:rFonts w:eastAsia="SimSun"/>
+        </w:rPr>
+        <w:t>下拉列表。</w:t>
+      </w:r>
+    </w:p>
+    <w:p>
+      <w:pPr>
+        <w:pStyle w:val="ListParagraph"/>
+        <w:numPr>
+          <w:ilvl w:val="0"/>
+          <w:numId w:val="19"/>
+        </w:numPr>
+        <w:rPr>
+          <w:rFonts w:eastAsia="SimSun"/>
+        </w:rPr>
+      </w:pPr>
+      <w:r>
+        <w:rPr>
+          <w:rFonts w:eastAsia="SimSun"/>
+        </w:rPr>
+        <w:t>使用键盘上的向上和向下箭头键查看所有</w:t>
+      </w:r>
+      <w:r>
+        <w:rPr>
+          <w:rFonts w:eastAsia="SimSun"/>
+        </w:rPr>
+        <w:t xml:space="preserve"> 6 </w:t>
+      </w:r>
+      <w:r>
+        <w:rPr>
+          <w:rFonts w:eastAsia="SimSun"/>
+        </w:rPr>
+        <w:t>个重复测定中的质量误差值。</w:t>
+      </w:r>
+    </w:p>
+    <w:p>
+      <w:pPr>
+        <w:rPr>
+          <w:rFonts w:eastAsia="SimSun"/>
+        </w:rPr>
+      </w:pPr>
+      <w:r>
+        <w:rPr>
+          <w:rFonts w:eastAsia="SimSun"/>
+        </w:rPr>
+        <w:t>您会看到平均值介于</w:t>
+      </w:r>
+      <w:r>
+        <w:rPr>
+          <w:rFonts w:eastAsia="SimSun"/>
+        </w:rPr>
+        <w:t xml:space="preserve"> 1.</w:t>
+      </w:r>
+      <w:r>
+        <w:rPr>
+          <w:rFonts w:eastAsia="SimSun"/>
+        </w:rPr>
+        <w:t>3</w:t>
+      </w:r>
+      <w:r>
+        <w:rPr>
+          <w:rFonts w:eastAsia="SimSun"/>
+        </w:rPr>
+        <w:t xml:space="preserve"> </w:t>
+      </w:r>
+      <w:r>
+        <w:rPr>
+          <w:rFonts w:eastAsia="SimSun"/>
+        </w:rPr>
+        <w:t>到</w:t>
+      </w:r>
+      <w:r>
+        <w:rPr>
+          <w:rFonts w:eastAsia="SimSun"/>
+        </w:rPr>
+        <w:t xml:space="preserve"> </w:t>
+      </w:r>
+      <w:r>
+        <w:rPr>
+          <w:rFonts w:eastAsia="SimSun"/>
+        </w:rPr>
+        <w:t xml:space="preserve">1.8 </w:t>
+      </w:r>
+      <w:r>
+        <w:rPr>
+          <w:rFonts w:eastAsia="SimSun"/>
+        </w:rPr>
+        <w:t xml:space="preserve"> </w:t>
+      </w:r>
+      <w:r>
+        <w:rPr>
+          <w:rFonts w:eastAsia="SimSun"/>
+        </w:rPr>
+        <w:t>之间，而标准偏差值介于</w:t>
+      </w:r>
+      <w:r>
+        <w:rPr>
+          <w:rFonts w:eastAsia="SimSun"/>
+        </w:rPr>
+        <w:t xml:space="preserve"> </w:t>
+      </w:r>
+      <w:r>
+        <w:rPr>
+          <w:rFonts w:eastAsia="SimSun"/>
+        </w:rPr>
+        <w:t>3</w:t>
+      </w:r>
+      <w:r>
+        <w:rPr>
+          <w:rFonts w:eastAsia="SimSun"/>
+        </w:rPr>
+        <w:t>.</w:t>
+      </w:r>
+      <w:r>
+        <w:rPr>
+          <w:rFonts w:eastAsia="SimSun"/>
+        </w:rPr>
+        <w:t>7</w:t>
+      </w:r>
+      <w:r>
+        <w:rPr>
+          <w:rFonts w:eastAsia="SimSun"/>
+        </w:rPr>
+        <w:t xml:space="preserve"> </w:t>
+      </w:r>
+      <w:r>
+        <w:rPr>
+          <w:rFonts w:eastAsia="SimSun"/>
+        </w:rPr>
+        <w:t>到</w:t>
+      </w:r>
+      <w:r>
+        <w:rPr>
+          <w:rFonts w:eastAsia="SimSun"/>
+        </w:rPr>
+        <w:t xml:space="preserve"> </w:t>
+      </w:r>
+      <w:r>
+        <w:rPr>
+          <w:rFonts w:eastAsia="SimSun"/>
+        </w:rPr>
+        <w:t>4.4</w:t>
+      </w:r>
+      <w:r>
+        <w:rPr>
+          <w:rFonts w:eastAsia="SimSun"/>
+        </w:rPr>
+        <w:t xml:space="preserve"> </w:t>
+      </w:r>
+      <w:r>
+        <w:rPr>
+          <w:rFonts w:eastAsia="SimSun"/>
+        </w:rPr>
+        <w:t>之间。在最极端的情况下使用简单的计算方式，即平均值</w:t>
+      </w:r>
+      <w:r>
+        <w:rPr>
+          <w:rFonts w:eastAsia="SimSun"/>
+        </w:rPr>
+        <w:t xml:space="preserve"> + 3 * SD = </w:t>
+      </w:r>
+      <w:r>
+        <w:rPr>
+          <w:rFonts w:eastAsia="SimSun"/>
+        </w:rPr>
+        <w:t>1.8</w:t>
+      </w:r>
+      <w:r>
+        <w:rPr>
+          <w:rFonts w:eastAsia="SimSun"/>
+        </w:rPr>
+        <w:t xml:space="preserve"> + 3</w:t>
+      </w:r>
+      <w:r>
+        <w:rPr>
+          <w:rFonts w:eastAsia="SimSun"/>
+        </w:rPr>
+        <w:t xml:space="preserve"> </w:t>
+      </w:r>
+      <w:r>
+        <w:rPr>
+          <w:rFonts w:eastAsia="SimSun"/>
+        </w:rPr>
+        <w:t>*</w:t>
+      </w:r>
+      <w:r>
+        <w:rPr>
+          <w:rFonts w:eastAsia="SimSun"/>
+        </w:rPr>
+        <w:t xml:space="preserve"> </w:t>
+      </w:r>
+      <w:r>
+        <w:rPr>
+          <w:rFonts w:eastAsia="SimSun"/>
+        </w:rPr>
+        <w:t>4.4</w:t>
+      </w:r>
+      <w:r>
+        <w:rPr>
+          <w:rFonts w:eastAsia="SimSun"/>
+        </w:rPr>
+        <w:t xml:space="preserve"> = 1</w:t>
+      </w:r>
+      <w:r>
+        <w:rPr>
+          <w:rFonts w:eastAsia="SimSun"/>
+        </w:rPr>
+        <w:t>5</w:t>
+      </w:r>
+      <w:r>
+        <w:rPr>
+          <w:rFonts w:eastAsia="SimSun"/>
+        </w:rPr>
+        <w:t xml:space="preserve"> PPM</w:t>
+      </w:r>
+      <w:r>
+        <w:rPr>
+          <w:rFonts w:eastAsia="SimSun"/>
+        </w:rPr>
+        <w:t>，这似乎表明</w:t>
+      </w:r>
+      <w:r>
+        <w:rPr>
+          <w:rFonts w:eastAsia="SimSun"/>
+        </w:rPr>
+        <w:t xml:space="preserve"> 15 PPM </w:t>
+      </w:r>
+      <w:r>
+        <w:rPr>
+          <w:rFonts w:eastAsia="SimSun"/>
+        </w:rPr>
+        <w:t>的公差足以用于这些数据。</w:t>
+      </w:r>
+    </w:p>
+    <w:p>
+      <w:pPr>
+        <w:rPr>
+          <w:rFonts w:eastAsia="SimSun"/>
+        </w:rPr>
+      </w:pPr>
+      <w:r>
+        <w:rPr>
+          <w:rFonts w:eastAsia="SimSun"/>
+        </w:rPr>
+        <w:t>还要查看诱饵的质量误差：</w:t>
+      </w:r>
+    </w:p>
+    <w:p>
+      <w:pPr>
+        <w:pStyle w:val="ListParagraph"/>
+        <w:numPr>
+          <w:ilvl w:val="0"/>
+          <w:numId w:val="19"/>
+        </w:numPr>
+        <w:rPr>
+          <w:rFonts w:eastAsia="SimSun"/>
+        </w:rPr>
+      </w:pPr>
+      <w:r>
+        <w:rPr>
+          <w:rFonts w:eastAsia="SimSun"/>
+        </w:rPr>
+        <w:t>右键单击该图，选择</w:t>
+      </w:r>
+      <w:r>
+        <w:rPr>
+          <w:rFonts w:eastAsia="SimSun"/>
+          <w:b/>
+        </w:rPr>
+        <w:t>点</w:t>
+      </w:r>
+      <w:r>
+        <w:rPr>
+          <w:rFonts w:eastAsia="SimSun"/>
+        </w:rPr>
+        <w:t>，然后单击</w:t>
+      </w:r>
+      <w:r>
+        <w:rPr>
+          <w:rFonts w:eastAsia="SimSun"/>
+          <w:b/>
+        </w:rPr>
+        <w:t>诱饵</w:t>
+      </w:r>
+      <w:r>
+        <w:rPr>
+          <w:rFonts w:eastAsia="SimSun"/>
+        </w:rPr>
+        <w:t>。</w:t>
+      </w:r>
+    </w:p>
+    <w:p>
+      <w:pPr>
+        <w:pStyle w:val="ListParagraph"/>
+        <w:numPr>
+          <w:ilvl w:val="0"/>
+          <w:numId w:val="19"/>
+        </w:numPr>
+        <w:rPr>
+          <w:rFonts w:eastAsia="SimSun"/>
+        </w:rPr>
+      </w:pPr>
+      <w:r>
+        <w:rPr>
+          <w:rFonts w:eastAsia="SimSun"/>
+        </w:rPr>
+        <w:lastRenderedPageBreak/>
+        <w:t>右键单击该图，选择</w:t>
+      </w:r>
+      <w:r>
+        <w:rPr>
+          <w:rFonts w:eastAsia="SimSun"/>
+          <w:b/>
+        </w:rPr>
+        <w:t>重复测定</w:t>
+      </w:r>
+      <w:r>
+        <w:rPr>
+          <w:rFonts w:eastAsia="SimSun"/>
+        </w:rPr>
+        <w:t>，然后单击</w:t>
+      </w:r>
+      <w:r>
+        <w:rPr>
+          <w:rFonts w:eastAsia="SimSun"/>
+          <w:b/>
+        </w:rPr>
+        <w:t>全部</w:t>
+      </w:r>
+      <w:r>
+        <w:rPr>
+          <w:rFonts w:eastAsia="SimSun"/>
+        </w:rPr>
+        <w:t>。</w:t>
+      </w:r>
+      <w:r>
+        <w:rPr>
+          <w:rFonts w:eastAsia="SimSun"/>
+        </w:rPr>
+        <w:br/>
+      </w:r>
+      <w:r>
+        <w:rPr>
+          <w:rFonts w:eastAsia="SimSun"/>
+        </w:rPr>
+        <w:t>（然后切换回</w:t>
+      </w:r>
+      <w:r>
+        <w:rPr>
+          <w:rFonts w:eastAsia="SimSun"/>
+          <w:b/>
+        </w:rPr>
+        <w:t>目标</w:t>
+      </w:r>
+      <w:r>
+        <w:rPr>
+          <w:rFonts w:eastAsia="SimSun"/>
+        </w:rPr>
+        <w:t>）</w:t>
+      </w:r>
+    </w:p>
+    <w:p>
+      <w:pPr>
+        <w:rPr>
+          <w:rFonts w:eastAsia="SimSun"/>
+        </w:rPr>
+      </w:pPr>
+      <w:r>
+        <w:rPr>
+          <w:rFonts w:eastAsia="SimSun"/>
+        </w:rPr>
+        <w:t>要查看基于</w:t>
+      </w:r>
+      <w:r>
+        <w:rPr>
+          <w:rFonts w:eastAsia="SimSun"/>
+        </w:rPr>
+        <w:t xml:space="preserve"> iRT </w:t>
+      </w:r>
+      <w:r>
+        <w:rPr>
+          <w:rFonts w:eastAsia="SimSun"/>
+        </w:rPr>
+        <w:t>肽段和目标肽段库</w:t>
+      </w:r>
+      <w:r>
+        <w:rPr>
+          <w:rFonts w:eastAsia="SimSun"/>
+        </w:rPr>
+        <w:t xml:space="preserve"> iRT </w:t>
+      </w:r>
+      <w:r>
+        <w:rPr>
+          <w:rFonts w:eastAsia="SimSun"/>
+        </w:rPr>
+        <w:t>值预测目标肽段保留时间而使用的线性回归：</w:t>
+      </w:r>
+    </w:p>
+    <w:p>
+      <w:pPr>
+        <w:pStyle w:val="ListParagraph"/>
+        <w:numPr>
+          <w:ilvl w:val="0"/>
+          <w:numId w:val="19"/>
+        </w:numPr>
+        <w:rPr>
+          <w:rFonts w:eastAsia="SimSun"/>
+        </w:rPr>
+      </w:pPr>
+      <w:bookmarkStart w:id="5" w:name="_Hlk23864603"/>
+      <w:r>
+        <w:rPr>
+          <w:rFonts w:eastAsia="SimSun"/>
+        </w:rPr>
+        <w:t>在</w:t>
+      </w:r>
+      <w:r>
+        <w:rPr>
+          <w:rFonts w:eastAsia="SimSun"/>
+          <w:b/>
+        </w:rPr>
+        <w:t>视图</w:t>
+      </w:r>
+      <w:r>
+        <w:rPr>
+          <w:rFonts w:eastAsia="SimSun"/>
+        </w:rPr>
+        <w:t>菜单中选择</w:t>
+      </w:r>
+      <w:r>
+        <w:rPr>
+          <w:rFonts w:eastAsia="SimSun"/>
+          <w:b/>
+        </w:rPr>
+        <w:t>保留时间</w:t>
+      </w:r>
+      <w:r>
+        <w:rPr>
+          <w:rFonts w:eastAsia="SimSun"/>
+        </w:rPr>
+        <w:t>，然后单击</w:t>
+      </w:r>
+      <w:r>
+        <w:rPr>
+          <w:rFonts w:eastAsia="SimSun"/>
+          <w:b/>
+          <w:bCs/>
+        </w:rPr>
+        <w:t>回归</w:t>
+      </w:r>
+      <w:r>
+        <w:rPr>
+          <w:rFonts w:eastAsia="SimSun"/>
+        </w:rPr>
+        <w:t>，最后单击</w:t>
+      </w:r>
+      <w:r>
+        <w:rPr>
+          <w:rFonts w:eastAsia="SimSun"/>
+          <w:b/>
+        </w:rPr>
+        <w:t>运行分数</w:t>
+      </w:r>
+      <w:r>
+        <w:rPr>
+          <w:rFonts w:eastAsia="SimSun"/>
+        </w:rPr>
+        <w:t>。</w:t>
+      </w:r>
+      <w:r>
+        <w:rPr>
+          <w:rFonts w:eastAsia="SimSun"/>
+        </w:rPr>
+        <w:t xml:space="preserve"> </w:t>
+      </w:r>
+    </w:p>
+    <w:p>
+      <w:pPr>
+        <w:rPr>
+          <w:rFonts w:eastAsia="SimSun"/>
         </w:rPr>
       </w:pPr>
       <w:r>
         <w:rPr>
           <w:noProof/>
         </w:rPr>
-        <w:lastRenderedPageBreak/>
         <w:drawing>
-          <wp:inline distT="0" distB="0" distL="0" distR="0" wp14:anchorId="6B365103" wp14:editId="1DCEC4DF">
+          <wp:inline distT="0" distB="0" distL="0" distR="0" wp14:anchorId="7FD6086E" wp14:editId="510E53C1">
             <wp:extent cx="5619750" cy="4114800"/>
             <wp:effectExtent l="0" t="0" r="0" b="0"/>
-            <wp:docPr id="74" name="Picture 74" descr="Chart, scatter chart&#10;&#10;Description automatically generated"/>
+            <wp:docPr id="31" name="Picture 31" descr="Chart, line chart&#10;&#10;Description automatically generated"/>
             <wp:cNvGraphicFramePr>
               <a:graphicFrameLocks xmlns:a="http://schemas.openxmlformats.org/drawingml/2006/main" noChangeAspect="1"/>
             </wp:cNvGraphicFramePr>
@@ -10666,7 +10182,7 @@
               <a:graphicData uri="http://schemas.openxmlformats.org/drawingml/2006/picture">
                 <pic:pic xmlns:pic="http://schemas.openxmlformats.org/drawingml/2006/picture">
                   <pic:nvPicPr>
-                    <pic:cNvPr id="74" name="Picture 74" descr="Chart, scatter chart&#10;&#10;Description automatically generated"/>
+                    <pic:cNvPr id="73" name="Picture 73" descr="Chart, line chart&#10;&#10;Description automatically generated"/>
                     <pic:cNvPicPr/>
                   </pic:nvPicPr>
                   <pic:blipFill>
@@ -10691,6 +10207,125 @@
         </w:drawing>
       </w:r>
     </w:p>
+    <w:bookmarkEnd w:id="5"/>
+    <w:p>
+      <w:pPr>
+        <w:pStyle w:val="ListParagraph"/>
+        <w:numPr>
+          <w:ilvl w:val="0"/>
+          <w:numId w:val="19"/>
+        </w:numPr>
+        <w:rPr>
+          <w:rFonts w:eastAsia="SimSun"/>
+        </w:rPr>
+      </w:pPr>
+      <w:r>
+        <w:rPr>
+          <w:rFonts w:eastAsia="SimSun"/>
+        </w:rPr>
+        <w:t>右键单击此图，选择</w:t>
+      </w:r>
+      <w:r>
+        <w:rPr>
+          <w:rFonts w:eastAsia="SimSun"/>
+          <w:b/>
+        </w:rPr>
+        <w:t>绘图</w:t>
+      </w:r>
+      <w:r>
+        <w:rPr>
+          <w:rFonts w:eastAsia="SimSun"/>
+        </w:rPr>
+        <w:t>，然后单击</w:t>
+      </w:r>
+      <w:r>
+        <w:rPr>
+          <w:rFonts w:eastAsia="SimSun"/>
+          <w:b/>
+        </w:rPr>
+        <w:t>残差</w:t>
+      </w:r>
+      <w:r>
+        <w:rPr>
+          <w:rFonts w:eastAsia="SimSun"/>
+        </w:rPr>
+        <w:t>。</w:t>
+      </w:r>
+    </w:p>
+    <w:p>
+      <w:pPr>
+        <w:pStyle w:val="CommentText"/>
+        <w:rPr>
+          <w:rFonts w:eastAsia="SimSun"/>
+        </w:rPr>
+      </w:pPr>
+      <w:r>
+        <w:rPr>
+          <w:rFonts w:eastAsia="SimSun"/>
+        </w:rPr>
+        <w:t>随即显示该数据集中与预计保留时间的偏差。能否针对此分析进一步优化提取窗口（</w:t>
+      </w:r>
+      <w:r>
+        <w:rPr>
+          <w:rFonts w:eastAsia="SimSun"/>
+        </w:rPr>
+        <w:t xml:space="preserve">±5 </w:t>
+      </w:r>
+      <w:r>
+        <w:rPr>
+          <w:rFonts w:eastAsia="SimSun"/>
+        </w:rPr>
+        <w:t>分钟）？这时请进一步检查诱饵。</w:t>
+      </w:r>
+    </w:p>
+    <w:p>
+      <w:pPr>
+        <w:rPr>
+          <w:rFonts w:ascii="Arial" w:eastAsia="SimSun" w:hAnsi="Arial" w:cs="Arial"/>
+        </w:rPr>
+      </w:pPr>
+      <w:r>
+        <w:rPr>
+          <w:noProof/>
+        </w:rPr>
+        <w:lastRenderedPageBreak/>
+        <w:drawing>
+          <wp:inline distT="0" distB="0" distL="0" distR="0" wp14:anchorId="6B365103" wp14:editId="1DCEC4DF">
+            <wp:extent cx="5619750" cy="4114800"/>
+            <wp:effectExtent l="0" t="0" r="0" b="0"/>
+            <wp:docPr id="74" name="Picture 74" descr="Chart, scatter chart&#10;&#10;Description automatically generated"/>
+            <wp:cNvGraphicFramePr>
+              <a:graphicFrameLocks xmlns:a="http://schemas.openxmlformats.org/drawingml/2006/main" noChangeAspect="1"/>
+            </wp:cNvGraphicFramePr>
+            <a:graphic xmlns:a="http://schemas.openxmlformats.org/drawingml/2006/main">
+              <a:graphicData uri="http://schemas.openxmlformats.org/drawingml/2006/picture">
+                <pic:pic xmlns:pic="http://schemas.openxmlformats.org/drawingml/2006/picture">
+                  <pic:nvPicPr>
+                    <pic:cNvPr id="74" name="Picture 74" descr="Chart, scatter chart&#10;&#10;Description automatically generated"/>
+                    <pic:cNvPicPr/>
+                  </pic:nvPicPr>
+                  <pic:blipFill>
+                    <a:blip r:embed="rId43"/>
+                    <a:stretch>
+                      <a:fillRect/>
+                    </a:stretch>
+                  </pic:blipFill>
+                  <pic:spPr>
+                    <a:xfrm>
+                      <a:off x="0" y="0"/>
+                      <a:ext cx="5619750" cy="4114800"/>
+                    </a:xfrm>
+                    <a:prstGeom prst="rect">
+                      <a:avLst/>
+                    </a:prstGeom>
+                  </pic:spPr>
+                </pic:pic>
+              </a:graphicData>
+            </a:graphic>
+          </wp:inline>
+        </w:drawing>
+      </w:r>
+    </w:p>
     <w:p>
       <w:pPr>
         <w:pStyle w:val="ListParagraph"/>
@@ -10812,19 +10447,11 @@
         </w:rPr>
         <w:t>进行的数据处理没有严重缺陷。</w:t>
       </w:r>
-      <w:proofErr w:type="spellStart"/>
-      <w:r>
-        <w:rPr>
-          <w:rFonts w:eastAsia="SimSun"/>
-        </w:rPr>
-        <w:t>mProphet</w:t>
-      </w:r>
-      <w:proofErr w:type="spellEnd"/>
-      <w:r>
-        <w:rPr>
-          <w:rFonts w:eastAsia="SimSun"/>
-        </w:rPr>
-        <w:t xml:space="preserve"> </w:t>
+      <w:r>
+        <w:rPr>
+          <w:rFonts w:eastAsia="SimSun"/>
+        </w:rPr>
+        <w:t xml:space="preserve">mProphet </w:t>
       </w:r>
       <w:r>
         <w:rPr>
@@ -10884,21 +10511,7 @@
         <w:rPr>
           <w:rFonts w:eastAsia="SimSun"/>
         </w:rPr>
-        <w:t xml:space="preserve"> </w:t>
-      </w:r>
-      <w:proofErr w:type="spellStart"/>
-      <w:r>
-        <w:rPr>
-          <w:rFonts w:eastAsia="SimSun"/>
-        </w:rPr>
-        <w:t>mProphet</w:t>
-      </w:r>
-      <w:proofErr w:type="spellEnd"/>
-      <w:r>
-        <w:rPr>
-          <w:rFonts w:eastAsia="SimSun"/>
-        </w:rPr>
-        <w:t xml:space="preserve"> </w:t>
+        <w:t xml:space="preserve"> mProphet </w:t>
       </w:r>
       <w:r>
         <w:rPr>
@@ -11411,7 +11024,7 @@
                     <pic:cNvPicPr/>
                   </pic:nvPicPr>
                   <pic:blipFill>
-                    <a:blip r:embed="rId43"/>
+                    <a:blip r:embed="rId44"/>
                     <a:stretch>
                       <a:fillRect/>
                     </a:stretch>
@@ -11819,7 +11432,7 @@
                     <pic:cNvPicPr/>
                   </pic:nvPicPr>
                   <pic:blipFill>
-                    <a:blip r:embed="rId44"/>
+                    <a:blip r:embed="rId45"/>
                     <a:stretch>
                       <a:fillRect/>
                     </a:stretch>
@@ -11897,7 +11510,7 @@
                     <pic:cNvPicPr/>
                   </pic:nvPicPr>
                   <pic:blipFill>
-                    <a:blip r:embed="rId45"/>
+                    <a:blip r:embed="rId46"/>
                     <a:stretch>
                       <a:fillRect/>
                     </a:stretch>
@@ -12193,7 +11806,7 @@
                     <pic:cNvPicPr/>
                   </pic:nvPicPr>
                   <pic:blipFill>
-                    <a:blip r:embed="rId46"/>
+                    <a:blip r:embed="rId47"/>
                     <a:stretch>
                       <a:fillRect/>
                     </a:stretch>
@@ -12437,7 +12050,7 @@
                     <pic:cNvPicPr/>
                   </pic:nvPicPr>
                   <pic:blipFill>
-                    <a:blip r:embed="rId47"/>
+                    <a:blip r:embed="rId48"/>
                     <a:stretch>
                       <a:fillRect/>
                     </a:stretch>
@@ -12531,7 +12144,7 @@
                     </pic:cNvPicPr>
                   </pic:nvPicPr>
                   <pic:blipFill>
-                    <a:blip r:embed="rId48">
+                    <a:blip r:embed="rId49">
                       <a:extLst>
                         <a:ext uri="{28A0092B-C50C-407E-A947-70E740481C1C}">
                           <a14:useLocalDpi xmlns:a14="http://schemas.microsoft.com/office/drawing/2010/main" val="0"/>
@@ -12592,21 +12205,7 @@
         <w:rPr>
           <w:rFonts w:eastAsia="SimSun"/>
         </w:rPr>
-        <w:t xml:space="preserve"> </w:t>
-      </w:r>
-      <w:proofErr w:type="spellStart"/>
-      <w:r>
-        <w:rPr>
-          <w:rFonts w:eastAsia="SimSun"/>
-        </w:rPr>
-        <w:t>iRT</w:t>
-      </w:r>
-      <w:proofErr w:type="spellEnd"/>
-      <w:r>
-        <w:rPr>
-          <w:rFonts w:eastAsia="SimSun"/>
-        </w:rPr>
-        <w:t xml:space="preserve"> </w:t>
+        <w:t xml:space="preserve"> iRT </w:t>
       </w:r>
       <w:r>
         <w:rPr>
@@ -13081,7 +12680,7 @@
                     <pic:cNvPicPr/>
                   </pic:nvPicPr>
                   <pic:blipFill>
-                    <a:blip r:embed="rId49"/>
+                    <a:blip r:embed="rId50"/>
                     <a:stretch>
                       <a:fillRect/>
                     </a:stretch>
@@ -13162,23 +12761,7 @@
           <w:rFonts w:ascii="Arial" w:eastAsia="SimSun" w:hAnsi="Arial"/>
           <w:sz w:val="20"/>
         </w:rPr>
-        <w:t xml:space="preserve"> </w:t>
-      </w:r>
-      <w:proofErr w:type="spellStart"/>
-      <w:r>
-        <w:rPr>
-          <w:rFonts w:ascii="Arial" w:eastAsia="SimSun" w:hAnsi="Arial"/>
-          <w:sz w:val="20"/>
-        </w:rPr>
-        <w:t>iRT</w:t>
-      </w:r>
-      <w:proofErr w:type="spellEnd"/>
-      <w:r>
-        <w:rPr>
-          <w:rFonts w:ascii="Arial" w:eastAsia="SimSun" w:hAnsi="Arial"/>
-          <w:sz w:val="20"/>
-        </w:rPr>
-        <w:t xml:space="preserve"> </w:t>
+        <w:t xml:space="preserve"> iRT </w:t>
       </w:r>
       <w:r>
         <w:rPr>
@@ -13555,7 +13138,7 @@
                     </pic:cNvPicPr>
                   </pic:nvPicPr>
                   <pic:blipFill>
-                    <a:blip r:embed="rId50">
+                    <a:blip r:embed="rId51">
                       <a:extLst>
                         <a:ext uri="{28A0092B-C50C-407E-A947-70E740481C1C}">
                           <a14:useLocalDpi xmlns:a14="http://schemas.microsoft.com/office/drawing/2010/main" val="0"/>
@@ -13673,16 +13256,8 @@
         <w:rPr>
           <w:rFonts w:eastAsia="SimSun"/>
         </w:rPr>
-        <w:t xml:space="preserve"> </w:t>
-      </w:r>
-      <w:proofErr w:type="spellStart"/>
-      <w:r>
-        <w:rPr>
-          <w:rFonts w:eastAsia="SimSun"/>
-        </w:rPr>
-        <w:t>MSstats</w:t>
-      </w:r>
-      <w:proofErr w:type="spellEnd"/>
+        <w:t xml:space="preserve"> MSstats</w:t>
+      </w:r>
       <w:r>
         <w:rPr>
           <w:rFonts w:eastAsia="SimSun"/>
@@ -13705,16 +13280,8 @@
         <w:rPr>
           <w:rFonts w:eastAsia="SimSun"/>
         </w:rPr>
-        <w:t xml:space="preserve"> </w:t>
-      </w:r>
-      <w:proofErr w:type="spellStart"/>
-      <w:r>
-        <w:rPr>
-          <w:rFonts w:eastAsia="SimSun"/>
-        </w:rPr>
-        <w:t>MSstats</w:t>
-      </w:r>
-      <w:proofErr w:type="spellEnd"/>
+        <w:t xml:space="preserve"> MSstats</w:t>
+      </w:r>
       <w:r>
         <w:rPr>
           <w:rFonts w:eastAsia="SimSun"/>
@@ -13818,16 +13385,8 @@
         <w:rPr>
           <w:rFonts w:eastAsia="SimSun"/>
         </w:rPr>
-        <w:t xml:space="preserve"> </w:t>
-      </w:r>
-      <w:proofErr w:type="spellStart"/>
-      <w:r>
-        <w:rPr>
-          <w:rFonts w:eastAsia="SimSun"/>
-        </w:rPr>
-        <w:t>MSstats</w:t>
-      </w:r>
-      <w:proofErr w:type="spellEnd"/>
+        <w:t xml:space="preserve"> MSstats</w:t>
+      </w:r>
       <w:r>
         <w:rPr>
           <w:rFonts w:eastAsia="SimSun"/>
@@ -13862,16 +13421,8 @@
         <w:rPr>
           <w:rFonts w:eastAsia="SimSun"/>
         </w:rPr>
-        <w:t xml:space="preserve"> </w:t>
-      </w:r>
-      <w:proofErr w:type="spellStart"/>
-      <w:r>
-        <w:rPr>
-          <w:rFonts w:eastAsia="SimSun"/>
-        </w:rPr>
-        <w:t>MSstats</w:t>
-      </w:r>
-      <w:proofErr w:type="spellEnd"/>
+        <w:t xml:space="preserve"> MSstats</w:t>
+      </w:r>
       <w:r>
         <w:rPr>
           <w:rFonts w:eastAsia="SimSun"/>
@@ -13982,21 +13533,12 @@
         </w:rPr>
         <w:t xml:space="preserve"> </w:t>
       </w:r>
-      <w:proofErr w:type="spellStart"/>
-      <w:r>
-        <w:rPr>
-          <w:rFonts w:eastAsia="SimSun"/>
-          <w:b/>
-        </w:rPr>
-        <w:t>MSstats</w:t>
-      </w:r>
-      <w:proofErr w:type="spellEnd"/>
-      <w:r>
-        <w:rPr>
-          <w:rFonts w:eastAsia="SimSun"/>
-          <w:b/>
-        </w:rPr>
-        <w:t xml:space="preserve"> </w:t>
+      <w:r>
+        <w:rPr>
+          <w:rFonts w:eastAsia="SimSun"/>
+          <w:b/>
+        </w:rPr>
+        <w:t xml:space="preserve">MSstats </w:t>
       </w:r>
       <w:r>
         <w:rPr>
@@ -14146,21 +13688,7 @@
         <w:rPr>
           <w:rFonts w:eastAsia="SimSun"/>
         </w:rPr>
-        <w:t xml:space="preserve"> </w:t>
-      </w:r>
-      <w:proofErr w:type="spellStart"/>
-      <w:r>
-        <w:rPr>
-          <w:rFonts w:eastAsia="SimSun"/>
-        </w:rPr>
-        <w:t>mProphet</w:t>
-      </w:r>
-      <w:proofErr w:type="spellEnd"/>
-      <w:r>
-        <w:rPr>
-          <w:rFonts w:eastAsia="SimSun"/>
-        </w:rPr>
-        <w:t xml:space="preserve"> </w:t>
+        <w:t xml:space="preserve"> mProphet </w:t>
       </w:r>
       <w:r>
         <w:rPr>
@@ -14220,21 +13748,7 @@
         <w:rPr>
           <w:rFonts w:eastAsia="SimSun"/>
         </w:rPr>
-        <w:t xml:space="preserve"> </w:t>
-      </w:r>
-      <w:proofErr w:type="spellStart"/>
-      <w:r>
-        <w:rPr>
-          <w:rFonts w:eastAsia="SimSun"/>
-        </w:rPr>
-        <w:t>MSstats</w:t>
-      </w:r>
-      <w:proofErr w:type="spellEnd"/>
-      <w:r>
-        <w:rPr>
-          <w:rFonts w:eastAsia="SimSun"/>
-        </w:rPr>
-        <w:t xml:space="preserve"> </w:t>
+        <w:t xml:space="preserve"> MSstats </w:t>
       </w:r>
       <w:r>
         <w:rPr>
@@ -14246,21 +13760,7 @@
         <w:rPr>
           <w:rFonts w:eastAsia="SimSun"/>
         </w:rPr>
-        <w:t xml:space="preserve"> </w:t>
-      </w:r>
-      <w:proofErr w:type="spellStart"/>
-      <w:r>
-        <w:rPr>
-          <w:rFonts w:eastAsia="SimSun"/>
-        </w:rPr>
-        <w:t>MSstats</w:t>
-      </w:r>
-      <w:proofErr w:type="spellEnd"/>
-      <w:r>
-        <w:rPr>
-          <w:rFonts w:eastAsia="SimSun"/>
-        </w:rPr>
-        <w:t xml:space="preserve"> </w:t>
+        <w:t xml:space="preserve"> MSstats </w:t>
       </w:r>
       <w:r>
         <w:rPr>
@@ -14379,8 +13879,8 @@
       </w:r>
     </w:p>
     <w:sectPr>
-      <w:footerReference w:type="even" r:id="rId51"/>
-      <w:footerReference w:type="default" r:id="rId52"/>
+      <w:footerReference w:type="even" r:id="rId52"/>
+      <w:footerReference w:type="default" r:id="rId53"/>
       <w:pgSz w:w="11900" w:h="16840"/>
       <w:pgMar w:top="1417" w:right="1417" w:bottom="1134" w:left="1417" w:header="850" w:footer="850" w:gutter="0"/>
       <w:cols w:space="708"/>
@@ -18585,10 +18085,6 @@
 </file>
 
 <file path=customXml/item1.xml><?xml version="1.0" encoding="utf-8"?>
-<b:Sources xmlns:b="http://schemas.openxmlformats.org/officeDocument/2006/bibliography" xmlns="http://schemas.openxmlformats.org/officeDocument/2006/bibliography" SelectedStyle="\APASixthEditionOfficeOnline.xsl" StyleName="APA" Version="6"/>
-</file>
-
-<file path=customXml/item2.xml><?xml version="1.0" encoding="utf-8"?>
 <s:customData xmlns="http://www.wps.cn/officeDocument/2013/wpsCustomData" xmlns:s="http://www.wps.cn/officeDocument/2013/wpsCustomData">
   <customSectProps>
     <customSectPr/>
@@ -18599,18 +18095,22 @@
 </s:customData>
 </file>
 
+<file path=customXml/item2.xml><?xml version="1.0" encoding="utf-8"?>
+<b:Sources xmlns:b="http://schemas.openxmlformats.org/officeDocument/2006/bibliography" xmlns="http://schemas.openxmlformats.org/officeDocument/2006/bibliography" SelectedStyle="\APASixthEditionOfficeOnline.xsl" StyleName="APA" Version="6"/>
+</file>
+
 <file path=customXml/itemProps1.xml><?xml version="1.0" encoding="utf-8"?>
+<ds:datastoreItem xmlns:ds="http://schemas.openxmlformats.org/officeDocument/2006/customXml" ds:itemID="{B1977F7D-205B-4081-913C-38D41E755F92}">
+  <ds:schemaRefs>
+    <ds:schemaRef ds:uri="http://www.wps.cn/officeDocument/2013/wpsCustomData"/>
+  </ds:schemaRefs>
+</ds:datastoreItem>
+</file>
+
+<file path=customXml/itemProps2.xml><?xml version="1.0" encoding="utf-8"?>
 <ds:datastoreItem xmlns:ds="http://schemas.openxmlformats.org/officeDocument/2006/customXml" ds:itemID="{681A9498-96C8-4F78-B3CC-95CFC6A2FE09}">
   <ds:schemaRefs>
     <ds:schemaRef ds:uri="http://schemas.openxmlformats.org/officeDocument/2006/bibliography"/>
   </ds:schemaRefs>
 </ds:datastoreItem>
-</file>
-
-<file path=customXml/itemProps2.xml><?xml version="1.0" encoding="utf-8"?>
-<ds:datastoreItem xmlns:ds="http://schemas.openxmlformats.org/officeDocument/2006/customXml" ds:itemID="{B1977F7D-205B-4081-913C-38D41E755F92}">
-  <ds:schemaRefs>
-    <ds:schemaRef ds:uri="http://www.wps.cn/officeDocument/2013/wpsCustomData"/>
-  </ds:schemaRefs>
-</ds:datastoreItem>
 </file>
</xml_diff>

<commit_message>
- more fixes from translators
</commit_message>
<xml_diff>
--- a/pwiz_tools/Skyline/Documentation/Tutorials/Chinese/Skyline DIA QE_zh-CHS.docx
+++ b/pwiz_tools/Skyline/Documentation/Tutorials/Chinese/Skyline DIA QE_zh-CHS.docx
@@ -2121,10 +2121,10 @@
         </w:rPr>
         <w:lastRenderedPageBreak/>
         <w:drawing>
-          <wp:inline distT="0" distB="0" distL="0" distR="0" wp14:anchorId="34F6B2F3" wp14:editId="773BF11C">
+          <wp:inline distT="0" distB="0" distL="0" distR="0" wp14:anchorId="51B20B2D" wp14:editId="3663A520">
             <wp:extent cx="3848100" cy="5514975"/>
             <wp:effectExtent l="0" t="0" r="0" b="9525"/>
-            <wp:docPr id="19" name="Picture 19" descr="Graphical user interface, text, application&#10;&#10;Description automatically generated"/>
+            <wp:docPr id="11" name="Picture 11" descr="Graphical user interface, text, application&#10;&#10;Description automatically generated"/>
             <wp:cNvGraphicFramePr>
               <a:graphicFrameLocks xmlns:a="http://schemas.openxmlformats.org/drawingml/2006/main" noChangeAspect="1"/>
             </wp:cNvGraphicFramePr>
@@ -2132,7 +2132,7 @@
               <a:graphicData uri="http://schemas.openxmlformats.org/drawingml/2006/picture">
                 <pic:pic xmlns:pic="http://schemas.openxmlformats.org/drawingml/2006/picture">
                   <pic:nvPicPr>
-                    <pic:cNvPr id="19" name="Picture 19" descr="Graphical user interface, text, application&#10;&#10;Description automatically generated"/>
+                    <pic:cNvPr id="11" name="Picture 11" descr="Graphical user interface, text, application&#10;&#10;Description automatically generated"/>
                     <pic:cNvPicPr/>
                   </pic:nvPicPr>
                   <pic:blipFill>
@@ -2519,10 +2519,10 @@
         </w:rPr>
         <w:lastRenderedPageBreak/>
         <w:drawing>
-          <wp:inline distT="0" distB="0" distL="0" distR="0" wp14:anchorId="3E20E554" wp14:editId="0F0AA1CF">
+          <wp:inline distT="0" distB="0" distL="0" distR="0" wp14:anchorId="1FFAF71C" wp14:editId="79E6A344">
             <wp:extent cx="3848100" cy="5514975"/>
             <wp:effectExtent l="0" t="0" r="0" b="9525"/>
-            <wp:docPr id="34" name="Picture 34" descr="Graphical user interface, text, application, email&#10;&#10;Description automatically generated"/>
+            <wp:docPr id="15" name="Picture 15" descr="Graphical user interface, text, application, email&#10;&#10;Description automatically generated"/>
             <wp:cNvGraphicFramePr>
               <a:graphicFrameLocks xmlns:a="http://schemas.openxmlformats.org/drawingml/2006/main" noChangeAspect="1"/>
             </wp:cNvGraphicFramePr>
@@ -2530,7 +2530,7 @@
               <a:graphicData uri="http://schemas.openxmlformats.org/drawingml/2006/picture">
                 <pic:pic xmlns:pic="http://schemas.openxmlformats.org/drawingml/2006/picture">
                   <pic:nvPicPr>
-                    <pic:cNvPr id="34" name="Picture 34" descr="Graphical user interface, text, application, email&#10;&#10;Description automatically generated"/>
+                    <pic:cNvPr id="15" name="Picture 15" descr="Graphical user interface, text, application, email&#10;&#10;Description automatically generated"/>
                     <pic:cNvPicPr/>
                   </pic:nvPicPr>
                   <pic:blipFill>
@@ -3335,10 +3335,10 @@
         </w:rPr>
         <w:lastRenderedPageBreak/>
         <w:drawing>
-          <wp:inline distT="0" distB="0" distL="0" distR="0" wp14:anchorId="7155B3B3" wp14:editId="7FDBDB20">
-            <wp:extent cx="3848100" cy="5514975"/>
+          <wp:inline distT="0" distB="0" distL="0" distR="0" wp14:anchorId="797DA475" wp14:editId="641B0D45">
+            <wp:extent cx="3848100" cy="5210175"/>
             <wp:effectExtent l="0" t="0" r="0" b="9525"/>
-            <wp:docPr id="53" name="Picture 53" descr="Graphical user interface, text&#10;&#10;Description automatically generated"/>
+            <wp:docPr id="16" name="Picture 16" descr="Graphical user interface, text&#10;&#10;Description automatically generated"/>
             <wp:cNvGraphicFramePr>
               <a:graphicFrameLocks xmlns:a="http://schemas.openxmlformats.org/drawingml/2006/main" noChangeAspect="1"/>
             </wp:cNvGraphicFramePr>
@@ -3346,7 +3346,7 @@
               <a:graphicData uri="http://schemas.openxmlformats.org/drawingml/2006/picture">
                 <pic:pic xmlns:pic="http://schemas.openxmlformats.org/drawingml/2006/picture">
                   <pic:nvPicPr>
-                    <pic:cNvPr id="53" name="Picture 53" descr="Graphical user interface, text&#10;&#10;Description automatically generated"/>
+                    <pic:cNvPr id="16" name="Picture 16" descr="Graphical user interface, text&#10;&#10;Description automatically generated"/>
                     <pic:cNvPicPr/>
                   </pic:nvPicPr>
                   <pic:blipFill>
@@ -3358,7 +3358,7 @@
                   <pic:spPr>
                     <a:xfrm>
                       <a:off x="0" y="0"/>
-                      <a:ext cx="3848100" cy="5514975"/>
+                      <a:ext cx="3848100" cy="5210175"/>
                     </a:xfrm>
                     <a:prstGeom prst="rect">
                       <a:avLst/>
@@ -3686,7 +3686,6 @@
               <w:rPr>
                 <w:rFonts w:eastAsia="SimSun"/>
               </w:rPr>
-              <w:lastRenderedPageBreak/>
               <w:t>注意：您可以保留表示母离子的离子类型</w:t>
             </w:r>
             <w:r>
@@ -3769,6 +3768,7 @@
         <w:rPr>
           <w:rFonts w:eastAsia="SimSun"/>
         </w:rPr>
+        <w:lastRenderedPageBreak/>
         <w:t>选中</w:t>
       </w:r>
       <w:r>
@@ -3830,10 +3830,10 @@
           <w:noProof/>
         </w:rPr>
         <w:drawing>
-          <wp:inline distT="0" distB="0" distL="0" distR="0" wp14:anchorId="55D47DCD" wp14:editId="53EAFC96">
-            <wp:extent cx="3848100" cy="5514975"/>
+          <wp:inline distT="0" distB="0" distL="0" distR="0" wp14:anchorId="1554342A" wp14:editId="5A61FDDB">
+            <wp:extent cx="3848100" cy="5210175"/>
             <wp:effectExtent l="0" t="0" r="0" b="9525"/>
-            <wp:docPr id="54" name="Picture 54" descr="Graphical user interface, application&#10;&#10;Description automatically generated"/>
+            <wp:docPr id="17" name="Picture 17" descr="Graphical user interface, application&#10;&#10;Description automatically generated"/>
             <wp:cNvGraphicFramePr>
               <a:graphicFrameLocks xmlns:a="http://schemas.openxmlformats.org/drawingml/2006/main" noChangeAspect="1"/>
             </wp:cNvGraphicFramePr>
@@ -3841,7 +3841,7 @@
               <a:graphicData uri="http://schemas.openxmlformats.org/drawingml/2006/picture">
                 <pic:pic xmlns:pic="http://schemas.openxmlformats.org/drawingml/2006/picture">
                   <pic:nvPicPr>
-                    <pic:cNvPr id="54" name="Picture 54" descr="Graphical user interface, application&#10;&#10;Description automatically generated"/>
+                    <pic:cNvPr id="17" name="Picture 17" descr="Graphical user interface, application&#10;&#10;Description automatically generated"/>
                     <pic:cNvPicPr/>
                   </pic:nvPicPr>
                   <pic:blipFill>
@@ -3853,7 +3853,7 @@
                   <pic:spPr>
                     <a:xfrm>
                       <a:off x="0" y="0"/>
-                      <a:ext cx="3848100" cy="5514975"/>
+                      <a:ext cx="3848100" cy="5210175"/>
                     </a:xfrm>
                     <a:prstGeom prst="rect">
                       <a:avLst/>
@@ -4049,7 +4049,6 @@
         <w:rPr>
           <w:rFonts w:eastAsia="SimSun"/>
         </w:rPr>
-        <w:lastRenderedPageBreak/>
         <w:t>在两个</w:t>
       </w:r>
       <w:r>
@@ -4216,6 +4215,7 @@
         <w:rPr>
           <w:rFonts w:eastAsia="SimSun"/>
         </w:rPr>
+        <w:lastRenderedPageBreak/>
         <w:t>在</w:t>
       </w:r>
       <w:r>
@@ -4591,7 +4591,6 @@
         <w:rPr>
           <w:rFonts w:eastAsia="SimSun"/>
         </w:rPr>
-        <w:lastRenderedPageBreak/>
         <w:t xml:space="preserve">Skyline </w:t>
       </w:r>
       <w:r>
@@ -4793,6 +4792,7 @@
         <w:rPr>
           <w:rFonts w:eastAsia="SimSun"/>
         </w:rPr>
+        <w:lastRenderedPageBreak/>
         <w:t>您会看到</w:t>
       </w:r>
       <w:r>
@@ -5199,10 +5199,10 @@
         </w:rPr>
         <w:lastRenderedPageBreak/>
         <w:drawing>
-          <wp:inline distT="0" distB="0" distL="0" distR="0" wp14:anchorId="42FF3E47" wp14:editId="55050DE5">
+          <wp:inline distT="0" distB="0" distL="0" distR="0" wp14:anchorId="290E218A" wp14:editId="1E297923">
             <wp:extent cx="3848100" cy="5210175"/>
             <wp:effectExtent l="0" t="0" r="0" b="9525"/>
-            <wp:docPr id="6" name="Picture 6" descr="Graphical user interface, application&#10;&#10;Description automatically generated"/>
+            <wp:docPr id="20" name="Picture 20" descr="Graphical user interface, application&#10;&#10;Description automatically generated"/>
             <wp:cNvGraphicFramePr>
               <a:graphicFrameLocks xmlns:a="http://schemas.openxmlformats.org/drawingml/2006/main" noChangeAspect="1"/>
             </wp:cNvGraphicFramePr>
@@ -5210,7 +5210,7 @@
               <a:graphicData uri="http://schemas.openxmlformats.org/drawingml/2006/picture">
                 <pic:pic xmlns:pic="http://schemas.openxmlformats.org/drawingml/2006/picture">
                   <pic:nvPicPr>
-                    <pic:cNvPr id="6" name="Picture 6" descr="Graphical user interface, application&#10;&#10;Description automatically generated"/>
+                    <pic:cNvPr id="20" name="Picture 20" descr="Graphical user interface, application&#10;&#10;Description automatically generated"/>
                     <pic:cNvPicPr/>
                   </pic:nvPicPr>
                   <pic:blipFill>
@@ -8355,7 +8355,7 @@
                     </a:ln>
                     <a:extLst>
                       <a:ext uri="{53640926-AAD7-44d8-BBD7-CCE9431645EC}">
-                        <a14:shadowObscured xmlns:mo="http://schemas.microsoft.com/office/mac/office/2008/main" xmlns:mv="urn:schemas-microsoft-com:mac:vml" xmlns:a14="http://schemas.microsoft.com/office/drawing/2010/main" xmlns:w="http://schemas.openxmlformats.org/wordprocessingml/2006/main" xmlns:w10="urn:schemas-microsoft-com:office:word" xmlns:v="urn:schemas-microsoft-com:vml" xmlns:o="urn:schemas-microsoft-com:office:office" xmlns=""/>
+                        <a14:shadowObscured xmlns="" xmlns:o="urn:schemas-microsoft-com:office:office" xmlns:v="urn:schemas-microsoft-com:vml" xmlns:w10="urn:schemas-microsoft-com:office:word" xmlns:w="http://schemas.openxmlformats.org/wordprocessingml/2006/main" xmlns:a14="http://schemas.microsoft.com/office/drawing/2010/main" xmlns:mv="urn:schemas-microsoft-com:mac:vml" xmlns:mo="http://schemas.microsoft.com/office/mac/office/2008/main"/>
                       </a:ext>
                     </a:extLst>
                   </pic:spPr>
@@ -8417,7 +8417,7 @@
                     </a:ln>
                     <a:extLst>
                       <a:ext uri="{53640926-AAD7-44d8-BBD7-CCE9431645EC}">
-                        <a14:shadowObscured xmlns:mo="http://schemas.microsoft.com/office/mac/office/2008/main" xmlns:mv="urn:schemas-microsoft-com:mac:vml" xmlns:a14="http://schemas.microsoft.com/office/drawing/2010/main" xmlns:w="http://schemas.openxmlformats.org/wordprocessingml/2006/main" xmlns:w10="urn:schemas-microsoft-com:office:word" xmlns:v="urn:schemas-microsoft-com:vml" xmlns:o="urn:schemas-microsoft-com:office:office" xmlns=""/>
+                        <a14:shadowObscured xmlns="" xmlns:o="urn:schemas-microsoft-com:office:office" xmlns:v="urn:schemas-microsoft-com:vml" xmlns:w10="urn:schemas-microsoft-com:office:word" xmlns:w="http://schemas.openxmlformats.org/wordprocessingml/2006/main" xmlns:a14="http://schemas.microsoft.com/office/drawing/2010/main" xmlns:mv="urn:schemas-microsoft-com:mac:vml" xmlns:mo="http://schemas.microsoft.com/office/mac/office/2008/main"/>
                       </a:ext>
                     </a:extLst>
                   </pic:spPr>
@@ -18085,6 +18085,10 @@
 </file>
 
 <file path=customXml/item1.xml><?xml version="1.0" encoding="utf-8"?>
+<b:Sources xmlns:b="http://schemas.openxmlformats.org/officeDocument/2006/bibliography" xmlns="http://schemas.openxmlformats.org/officeDocument/2006/bibliography" SelectedStyle="\APASixthEditionOfficeOnline.xsl" StyleName="APA" Version="6"/>
+</file>
+
+<file path=customXml/item2.xml><?xml version="1.0" encoding="utf-8"?>
 <s:customData xmlns="http://www.wps.cn/officeDocument/2013/wpsCustomData" xmlns:s="http://www.wps.cn/officeDocument/2013/wpsCustomData">
   <customSectProps>
     <customSectPr/>
@@ -18095,22 +18099,18 @@
 </s:customData>
 </file>
 
-<file path=customXml/item2.xml><?xml version="1.0" encoding="utf-8"?>
-<b:Sources xmlns:b="http://schemas.openxmlformats.org/officeDocument/2006/bibliography" xmlns="http://schemas.openxmlformats.org/officeDocument/2006/bibliography" SelectedStyle="\APASixthEditionOfficeOnline.xsl" StyleName="APA" Version="6"/>
+<file path=customXml/itemProps1.xml><?xml version="1.0" encoding="utf-8"?>
+<ds:datastoreItem xmlns:ds="http://schemas.openxmlformats.org/officeDocument/2006/customXml" ds:itemID="{681A9498-96C8-4F78-B3CC-95CFC6A2FE09}">
+  <ds:schemaRefs>
+    <ds:schemaRef ds:uri="http://schemas.openxmlformats.org/officeDocument/2006/bibliography"/>
+  </ds:schemaRefs>
+</ds:datastoreItem>
 </file>
 
-<file path=customXml/itemProps1.xml><?xml version="1.0" encoding="utf-8"?>
+<file path=customXml/itemProps2.xml><?xml version="1.0" encoding="utf-8"?>
 <ds:datastoreItem xmlns:ds="http://schemas.openxmlformats.org/officeDocument/2006/customXml" ds:itemID="{B1977F7D-205B-4081-913C-38D41E755F92}">
   <ds:schemaRefs>
     <ds:schemaRef ds:uri="http://www.wps.cn/officeDocument/2013/wpsCustomData"/>
   </ds:schemaRefs>
 </ds:datastoreItem>
-</file>
-
-<file path=customXml/itemProps2.xml><?xml version="1.0" encoding="utf-8"?>
-<ds:datastoreItem xmlns:ds="http://schemas.openxmlformats.org/officeDocument/2006/customXml" ds:itemID="{681A9498-96C8-4F78-B3CC-95CFC6A2FE09}">
-  <ds:schemaRefs>
-    <ds:schemaRef ds:uri="http://schemas.openxmlformats.org/officeDocument/2006/bibliography"/>
-  </ds:schemaRefs>
-</ds:datastoreItem>
 </file>
</xml_diff>

<commit_message>
- new updates from the translators
</commit_message>
<xml_diff>
--- a/pwiz_tools/Skyline/Documentation/Tutorials/Chinese/Skyline DIA QE_zh-CHS.docx
+++ b/pwiz_tools/Skyline/Documentation/Tutorials/Chinese/Skyline DIA QE_zh-CHS.docx
@@ -273,7 +273,7 @@
         <w:rPr>
           <w:rFonts w:eastAsia="SimSun" w:hint="eastAsia"/>
         </w:rPr>
-        <w:t>隔离</w:t>
+        <w:t>分离</w:t>
       </w:r>
       <w:r>
         <w:rPr>
@@ -1068,8 +1068,8 @@
           <w:noProof/>
         </w:rPr>
         <w:drawing>
-          <wp:inline distT="0" distB="0" distL="0" distR="0" wp14:anchorId="471450C0" wp14:editId="716AB787">
-            <wp:extent cx="1781175" cy="1781175"/>
+          <wp:inline distT="0" distB="0" distL="0" distR="0" wp14:anchorId="471450C0" wp14:editId="1EDF5E89">
+            <wp:extent cx="1857375" cy="1857375"/>
             <wp:effectExtent l="0" t="0" r="9525" b="9525"/>
             <wp:docPr id="10" name="Picture 10"/>
             <wp:cNvGraphicFramePr>
@@ -1093,7 +1093,7 @@
                   <pic:spPr>
                     <a:xfrm>
                       <a:off x="0" y="0"/>
-                      <a:ext cx="1781175" cy="1781175"/>
+                      <a:ext cx="1857375" cy="1857375"/>
                     </a:xfrm>
                     <a:prstGeom prst="rect">
                       <a:avLst/>
@@ -2577,7 +2577,7 @@
           <w:rFonts w:eastAsia="SimSun"/>
           <w:b/>
         </w:rPr>
-        <w:t>下一个</w:t>
+        <w:t>下一步</w:t>
       </w:r>
       <w:r>
         <w:rPr>
@@ -3393,7 +3393,7 @@
           <w:rFonts w:eastAsia="SimSun"/>
           <w:b/>
         </w:rPr>
-        <w:t>下一个</w:t>
+        <w:t>下一步</w:t>
       </w:r>
       <w:r>
         <w:rPr>
@@ -3540,7 +3540,7 @@
           <w:rFonts w:eastAsia="SimSun"/>
           <w:b/>
         </w:rPr>
-        <w:t>下一个</w:t>
+        <w:t>下一步</w:t>
       </w:r>
       <w:r>
         <w:rPr>
@@ -3894,7 +3894,7 @@
           <w:rFonts w:eastAsia="SimSun"/>
           <w:b/>
         </w:rPr>
-        <w:t>下一个</w:t>
+        <w:t>下一步</w:t>
       </w:r>
       <w:r>
         <w:rPr>
@@ -4105,7 +4105,7 @@
         <w:rPr>
           <w:rFonts w:eastAsia="SimSun" w:hint="eastAsia"/>
         </w:rPr>
-        <w:t>隔离</w:t>
+        <w:t>分离</w:t>
       </w:r>
       <w:r>
         <w:rPr>
@@ -4223,7 +4223,7 @@
           <w:rFonts w:eastAsia="SimSun" w:hint="eastAsia"/>
           <w:b/>
         </w:rPr>
-        <w:t>隔离</w:t>
+        <w:t>分离</w:t>
       </w:r>
       <w:r>
         <w:rPr>
@@ -4287,7 +4287,7 @@
           <w:rFonts w:eastAsia="SimSun" w:hint="eastAsia"/>
           <w:b/>
         </w:rPr>
-        <w:t>隔离</w:t>
+        <w:t>分离</w:t>
       </w:r>
       <w:r>
         <w:rPr>
@@ -4375,7 +4375,7 @@
           <w:rFonts w:eastAsia="SimSun" w:hint="eastAsia"/>
           <w:b/>
         </w:rPr>
-        <w:t>隔离</w:t>
+        <w:t>分离</w:t>
       </w:r>
       <w:r>
         <w:rPr>
@@ -4518,7 +4518,7 @@
           <w:rFonts w:eastAsia="SimSun" w:hint="eastAsia"/>
           <w:b/>
         </w:rPr>
-        <w:t>隔离</w:t>
+        <w:t>分离</w:t>
       </w:r>
       <w:r>
         <w:rPr>
@@ -4609,7 +4609,7 @@
         <w:rPr>
           <w:rFonts w:eastAsia="SimSun" w:hint="eastAsia"/>
         </w:rPr>
-        <w:t>隔离</w:t>
+        <w:t>分离</w:t>
       </w:r>
       <w:r>
         <w:rPr>
@@ -4685,7 +4685,7 @@
         <w:rPr>
           <w:rFonts w:eastAsia="SimSun" w:hint="eastAsia"/>
         </w:rPr>
-        <w:t>隔离</w:t>
+        <w:t>分离</w:t>
       </w:r>
       <w:r>
         <w:rPr>
@@ -4742,7 +4742,7 @@
           <w:rFonts w:eastAsia="SimSun" w:hint="eastAsia"/>
           <w:b/>
         </w:rPr>
-        <w:t>隔离</w:t>
+        <w:t>分离</w:t>
       </w:r>
       <w:r>
         <w:rPr>
@@ -4882,7 +4882,7 @@
         <w:rPr>
           <w:rFonts w:eastAsia="SimSun" w:hint="eastAsia"/>
         </w:rPr>
-        <w:t>隔离</w:t>
+        <w:t>分离</w:t>
       </w:r>
       <w:r>
         <w:rPr>
@@ -5069,7 +5069,7 @@
         <w:rPr>
           <w:rFonts w:eastAsia="SimSun" w:hint="eastAsia"/>
         </w:rPr>
-        <w:t>隔离</w:t>
+        <w:t>分离</w:t>
       </w:r>
       <w:r>
         <w:rPr>
@@ -5138,7 +5138,7 @@
           <w:rFonts w:eastAsia="SimSun" w:hint="eastAsia"/>
           <w:b/>
         </w:rPr>
-        <w:t>隔离</w:t>
+        <w:t>分离</w:t>
       </w:r>
       <w:r>
         <w:rPr>
@@ -5257,7 +5257,7 @@
           <w:rFonts w:eastAsia="SimSun"/>
           <w:b/>
         </w:rPr>
-        <w:t>下一个</w:t>
+        <w:t>下一步</w:t>
       </w:r>
       <w:r>
         <w:rPr>
@@ -6661,10 +6661,11 @@
       </w:r>
       <w:r>
         <w:rPr>
-          <w:rFonts w:eastAsia="SimSun"/>
-          <w:b/>
-        </w:rPr>
-        <w:t>适用于</w:t>
+          <w:rFonts w:eastAsia="SimSun" w:hint="eastAsia"/>
+          <w:b/>
+          <w:bCs/>
+        </w:rPr>
+        <w:t>应用于</w:t>
       </w:r>
       <w:r>
         <w:rPr>
@@ -7100,10 +7101,11 @@
       </w:r>
       <w:r>
         <w:rPr>
-          <w:rFonts w:eastAsia="SimSun"/>
-          <w:b/>
-        </w:rPr>
-        <w:t>适用于</w:t>
+          <w:rFonts w:eastAsia="SimSun" w:hint="eastAsia"/>
+          <w:b/>
+          <w:bCs/>
+        </w:rPr>
+        <w:t>应用于</w:t>
       </w:r>
       <w:r>
         <w:rPr>
@@ -10463,7 +10465,7 @@
         <w:rPr>
           <w:rFonts w:eastAsia="SimSun"/>
         </w:rPr>
-        <w:t>隔离</w:t>
+        <w:t>分离</w:t>
       </w:r>
       <w:r>
         <w:rPr>
@@ -17831,6 +17833,21 @@
       <w:szCs w:val="22"/>
     </w:rPr>
   </w:style>
+  <w:style w:type="paragraph" w:styleId="Revision">
+    <w:name w:val="Revision"/>
+    <w:hidden/>
+    <w:uiPriority w:val="99"/>
+    <w:semiHidden/>
+    <w:rsid w:val="00B25473"/>
+    <w:pPr>
+      <w:spacing w:after="0" w:line="240" w:lineRule="auto"/>
+    </w:pPr>
+    <w:rPr>
+      <w:rFonts w:asciiTheme="minorHAnsi" w:eastAsiaTheme="minorEastAsia" w:hAnsiTheme="minorHAnsi" w:cstheme="minorBidi"/>
+      <w:sz w:val="22"/>
+      <w:szCs w:val="22"/>
+    </w:rPr>
+  </w:style>
 </w:styles>
 </file>
 

</xml_diff>